<commit_message>
GBS-4123: update "Restufl APIs Description.docx".
</commit_message>
<xml_diff>
--- a/main6/docs/OpenSource_GlobalSight/Restful APIs/Restful APIs Description.docx
+++ b/main6/docs/OpenSource_GlobalSight/Restful APIs/Restful APIs Description.docx
@@ -407,7 +407,7 @@
       <w:r>
         <w:fldChar w:fldCharType="separate"/>
       </w:r>
-      <w:hyperlink w:anchor="_Toc450209718" w:history="1">
+      <w:hyperlink w:anchor="_Toc450824934" w:history="1">
         <w:r>
           <w:rPr>
             <w:rStyle w:val="Hyperlink"/>
@@ -430,7 +430,7 @@
           <w:rPr>
             <w:webHidden/>
           </w:rPr>
-          <w:instrText xml:space="preserve"> PAGEREF _Toc450209718 \h </w:instrText>
+          <w:instrText xml:space="preserve"> PAGEREF _Toc450824934 \h </w:instrText>
         </w:r>
         <w:r>
           <w:rPr>
@@ -467,7 +467,7 @@
           <w:szCs w:val="22"/>
         </w:rPr>
       </w:pPr>
-      <w:hyperlink w:anchor="_Toc450209719" w:history="1">
+      <w:hyperlink w:anchor="_Toc450824935" w:history="1">
         <w:r>
           <w:rPr>
             <w:rStyle w:val="Hyperlink"/>
@@ -490,7 +490,7 @@
           <w:rPr>
             <w:webHidden/>
           </w:rPr>
-          <w:instrText xml:space="preserve"> PAGEREF _Toc450209719 \h </w:instrText>
+          <w:instrText xml:space="preserve"> PAGEREF _Toc450824935 \h </w:instrText>
         </w:r>
         <w:r>
           <w:rPr>
@@ -532,13 +532,13 @@
           <w:lang w:eastAsia="zh-CN"/>
         </w:rPr>
       </w:pPr>
-      <w:hyperlink w:anchor="_Toc450209720" w:history="1">
+      <w:hyperlink w:anchor="_Toc450824936" w:history="1">
         <w:r>
           <w:rPr>
             <w:rStyle w:val="Hyperlink"/>
             <w:noProof/>
           </w:rPr>
-          <w:t>restfulServices/companies/{companyName}/tms (GET)</w:t>
+          <w:t>restfulServices/1.0/companies/{companyName}/tms (GET)</w:t>
         </w:r>
         <w:r>
           <w:rPr>
@@ -559,7 +559,7 @@
             <w:noProof/>
             <w:webHidden/>
           </w:rPr>
-          <w:instrText xml:space="preserve"> PAGEREF _Toc450209720 \h </w:instrText>
+          <w:instrText xml:space="preserve"> PAGEREF _Toc450824936 \h </w:instrText>
         </w:r>
         <w:r>
           <w:rPr>
@@ -605,13 +605,13 @@
           <w:lang w:eastAsia="zh-CN"/>
         </w:rPr>
       </w:pPr>
-      <w:hyperlink w:anchor="_Toc450209721" w:history="1">
+      <w:hyperlink w:anchor="_Toc450824937" w:history="1">
         <w:r>
           <w:rPr>
             <w:rStyle w:val="Hyperlink"/>
             <w:noProof/>
           </w:rPr>
-          <w:t>restfulServices/companies/{companyName}/tms/{tmId}/tus (POST)</w:t>
+          <w:t>restfulServices/1.0/companies/{companyName}/tms/{tmId}/tus (POST)</w:t>
         </w:r>
         <w:r>
           <w:rPr>
@@ -632,7 +632,7 @@
             <w:noProof/>
             <w:webHidden/>
           </w:rPr>
-          <w:instrText xml:space="preserve"> PAGEREF _Toc450209721 \h </w:instrText>
+          <w:instrText xml:space="preserve"> PAGEREF _Toc450824937 \h </w:instrText>
         </w:r>
         <w:r>
           <w:rPr>
@@ -678,13 +678,13 @@
           <w:lang w:eastAsia="zh-CN"/>
         </w:rPr>
       </w:pPr>
-      <w:hyperlink w:anchor="_Toc450209722" w:history="1">
+      <w:hyperlink w:anchor="_Toc450824938" w:history="1">
         <w:r>
           <w:rPr>
             <w:rStyle w:val="Hyperlink"/>
             <w:noProof/>
           </w:rPr>
-          <w:t>restfulServices/companies/{companyName}/tms/{tmId}/tus/{id} (GET)</w:t>
+          <w:t>restfulServices/1.0/companies/{companyName}/tms/{tmId}/tus/{id} (GET)</w:t>
         </w:r>
         <w:r>
           <w:rPr>
@@ -705,7 +705,7 @@
             <w:noProof/>
             <w:webHidden/>
           </w:rPr>
-          <w:instrText xml:space="preserve"> PAGEREF _Toc450209722 \h </w:instrText>
+          <w:instrText xml:space="preserve"> PAGEREF _Toc450824938 \h </w:instrText>
         </w:r>
         <w:r>
           <w:rPr>
@@ -751,13 +751,13 @@
           <w:lang w:eastAsia="zh-CN"/>
         </w:rPr>
       </w:pPr>
-      <w:hyperlink w:anchor="_Toc450209723" w:history="1">
+      <w:hyperlink w:anchor="_Toc450824939" w:history="1">
         <w:r>
           <w:rPr>
             <w:rStyle w:val="Hyperlink"/>
             <w:noProof/>
           </w:rPr>
-          <w:t>restfulServices/companies/{companyName}/tms/{tmId}/tus (GET)</w:t>
+          <w:t>restfulServices/1.0/companies/{companyName}/tms/{tmId}/tus (GET)</w:t>
         </w:r>
         <w:r>
           <w:rPr>
@@ -778,7 +778,7 @@
             <w:noProof/>
             <w:webHidden/>
           </w:rPr>
-          <w:instrText xml:space="preserve"> PAGEREF _Toc450209723 \h </w:instrText>
+          <w:instrText xml:space="preserve"> PAGEREF _Toc450824939 \h </w:instrText>
         </w:r>
         <w:r>
           <w:rPr>
@@ -824,13 +824,13 @@
           <w:lang w:eastAsia="zh-CN"/>
         </w:rPr>
       </w:pPr>
-      <w:hyperlink w:anchor="_Toc450209724" w:history="1">
+      <w:hyperlink w:anchor="_Toc450824940" w:history="1">
         <w:r>
           <w:rPr>
             <w:rStyle w:val="Hyperlink"/>
             <w:noProof/>
           </w:rPr>
-          <w:t>restfulServices/companies/{companyName}/tms/{tmId}/tus (PUT)</w:t>
+          <w:t>restfulServices/1.0/companies/{companyName}/tms/{tmId}/tus (PUT)</w:t>
         </w:r>
         <w:r>
           <w:rPr>
@@ -851,7 +851,7 @@
             <w:noProof/>
             <w:webHidden/>
           </w:rPr>
-          <w:instrText xml:space="preserve"> PAGEREF _Toc450209724 \h </w:instrText>
+          <w:instrText xml:space="preserve"> PAGEREF _Toc450824940 \h </w:instrText>
         </w:r>
         <w:r>
           <w:rPr>
@@ -897,13 +897,13 @@
           <w:lang w:eastAsia="zh-CN"/>
         </w:rPr>
       </w:pPr>
-      <w:hyperlink w:anchor="_Toc450209725" w:history="1">
+      <w:hyperlink w:anchor="_Toc450824941" w:history="1">
         <w:r>
           <w:rPr>
             <w:rStyle w:val="Hyperlink"/>
             <w:noProof/>
           </w:rPr>
-          <w:t>restfulServices/companies/{companyName}/tms/{tmId}/tus/{ids} (DELETE)</w:t>
+          <w:t>restfulServices/1.0/companies/{companyName}/tms/{tmId}/tus/{ids} (DELETE)</w:t>
         </w:r>
         <w:r>
           <w:rPr>
@@ -924,7 +924,7 @@
             <w:noProof/>
             <w:webHidden/>
           </w:rPr>
-          <w:instrText xml:space="preserve"> PAGEREF _Toc450209725 \h </w:instrText>
+          <w:instrText xml:space="preserve"> PAGEREF _Toc450824941 \h </w:instrText>
         </w:r>
         <w:r>
           <w:rPr>
@@ -970,13 +970,13 @@
           <w:lang w:eastAsia="zh-CN"/>
         </w:rPr>
       </w:pPr>
-      <w:hyperlink w:anchor="_Toc450209726" w:history="1">
+      <w:hyperlink w:anchor="_Toc450824942" w:history="1">
         <w:r>
           <w:rPr>
             <w:rStyle w:val="Hyperlink"/>
             <w:noProof/>
           </w:rPr>
-          <w:t>restfulServices/companies/{companyName}/tms/{tmId}/upload (POST)</w:t>
+          <w:t>restfulServices/1.0/companies/{companyName}/tms/{tmId}/upload (POST)</w:t>
         </w:r>
         <w:r>
           <w:rPr>
@@ -997,7 +997,7 @@
             <w:noProof/>
             <w:webHidden/>
           </w:rPr>
-          <w:instrText xml:space="preserve"> PAGEREF _Toc450209726 \h </w:instrText>
+          <w:instrText xml:space="preserve"> PAGEREF _Toc450824942 \h </w:instrText>
         </w:r>
         <w:r>
           <w:rPr>
@@ -1043,13 +1043,13 @@
           <w:lang w:eastAsia="zh-CN"/>
         </w:rPr>
       </w:pPr>
-      <w:hyperlink w:anchor="_Toc450209727" w:history="1">
+      <w:hyperlink w:anchor="_Toc450824943" w:history="1">
         <w:r>
           <w:rPr>
             <w:rStyle w:val="Hyperlink"/>
             <w:noProof/>
           </w:rPr>
-          <w:t>restfulServices/companies/{companyName}/tms/{tmId}/import (POST)</w:t>
+          <w:t>restfulServices/1.0/companies/{companyName}/tms/{tmId}/import (POST)</w:t>
         </w:r>
         <w:r>
           <w:rPr>
@@ -1070,7 +1070,7 @@
             <w:noProof/>
             <w:webHidden/>
           </w:rPr>
-          <w:instrText xml:space="preserve"> PAGEREF _Toc450209727 \h </w:instrText>
+          <w:instrText xml:space="preserve"> PAGEREF _Toc450824943 \h </w:instrText>
         </w:r>
         <w:r>
           <w:rPr>
@@ -1116,13 +1116,13 @@
           <w:lang w:eastAsia="zh-CN"/>
         </w:rPr>
       </w:pPr>
-      <w:hyperlink w:anchor="_Toc450209728" w:history="1">
+      <w:hyperlink w:anchor="_Toc450824944" w:history="1">
         <w:r>
           <w:rPr>
             <w:rStyle w:val="Hyperlink"/>
             <w:noProof/>
           </w:rPr>
-          <w:t>restfulServices/companies/{companyName}/tms/{tmId}/export (GET)</w:t>
+          <w:t>restfulServices/1.0/companies/{companyName}/tms/{tmId}/export (GET)</w:t>
         </w:r>
         <w:r>
           <w:rPr>
@@ -1143,7 +1143,7 @@
             <w:noProof/>
             <w:webHidden/>
           </w:rPr>
-          <w:instrText xml:space="preserve"> PAGEREF _Toc450209728 \h </w:instrText>
+          <w:instrText xml:space="preserve"> PAGEREF _Toc450824944 \h </w:instrText>
         </w:r>
         <w:r>
           <w:rPr>
@@ -1189,13 +1189,13 @@
           <w:lang w:eastAsia="zh-CN"/>
         </w:rPr>
       </w:pPr>
-      <w:hyperlink w:anchor="_Toc450209729" w:history="1">
+      <w:hyperlink w:anchor="_Toc450824945" w:history="1">
         <w:r>
           <w:rPr>
             <w:rStyle w:val="Hyperlink"/>
             <w:noProof/>
           </w:rPr>
-          <w:t>restfulServices/companies/{companyName}/tms/{tmId}/export/{identifyKey} (GET)</w:t>
+          <w:t>restfulServices/1.0/companies/{companyName}/tms/{tmId}/export/{identifyKey} (GET)</w:t>
         </w:r>
         <w:r>
           <w:rPr>
@@ -1216,7 +1216,7 @@
             <w:noProof/>
             <w:webHidden/>
           </w:rPr>
-          <w:instrText xml:space="preserve"> PAGEREF _Toc450209729 \h </w:instrText>
+          <w:instrText xml:space="preserve"> PAGEREF _Toc450824945 \h </w:instrText>
         </w:r>
         <w:r>
           <w:rPr>
@@ -1262,13 +1262,13 @@
           <w:lang w:eastAsia="zh-CN"/>
         </w:rPr>
       </w:pPr>
-      <w:hyperlink w:anchor="_Toc450209730" w:history="1">
+      <w:hyperlink w:anchor="_Toc450824946" w:history="1">
         <w:r>
           <w:rPr>
             <w:rStyle w:val="Hyperlink"/>
             <w:noProof/>
           </w:rPr>
-          <w:t>restfulServices/companies/{companyName}/tms/{tmIds}/fullTextSearch (GET)</w:t>
+          <w:t>restfulServices/1.0/companies/{companyName}/tms/{tmIds}/fullTextSearch (GET)</w:t>
         </w:r>
         <w:r>
           <w:rPr>
@@ -1289,7 +1289,7 @@
             <w:noProof/>
             <w:webHidden/>
           </w:rPr>
-          <w:instrText xml:space="preserve"> PAGEREF _Toc450209730 \h </w:instrText>
+          <w:instrText xml:space="preserve"> PAGEREF _Toc450824946 \h </w:instrText>
         </w:r>
         <w:r>
           <w:rPr>
@@ -1335,13 +1335,13 @@
           <w:lang w:eastAsia="zh-CN"/>
         </w:rPr>
       </w:pPr>
-      <w:hyperlink w:anchor="_Toc450209731" w:history="1">
+      <w:hyperlink w:anchor="_Toc450824947" w:history="1">
         <w:r>
           <w:rPr>
             <w:rStyle w:val="Hyperlink"/>
             <w:noProof/>
           </w:rPr>
-          <w:t>restfulServices/companies/{companyName}/tms/leverage (GET)</w:t>
+          <w:t>restfulServices/1.0/companies/{companyName}/tms/leverage (GET)</w:t>
         </w:r>
         <w:r>
           <w:rPr>
@@ -1362,7 +1362,7 @@
             <w:noProof/>
             <w:webHidden/>
           </w:rPr>
-          <w:instrText xml:space="preserve"> PAGEREF _Toc450209731 \h </w:instrText>
+          <w:instrText xml:space="preserve"> PAGEREF _Toc450824947 \h </w:instrText>
         </w:r>
         <w:r>
           <w:rPr>
@@ -1403,7 +1403,7 @@
           <w:szCs w:val="22"/>
         </w:rPr>
       </w:pPr>
-      <w:hyperlink w:anchor="_Toc450209732" w:history="1">
+      <w:hyperlink w:anchor="_Toc450824948" w:history="1">
         <w:r>
           <w:rPr>
             <w:rStyle w:val="Hyperlink"/>
@@ -1426,7 +1426,7 @@
           <w:rPr>
             <w:webHidden/>
           </w:rPr>
-          <w:instrText xml:space="preserve"> PAGEREF _Toc450209732 \h </w:instrText>
+          <w:instrText xml:space="preserve"> PAGEREF _Toc450824948 \h </w:instrText>
         </w:r>
         <w:r>
           <w:rPr>
@@ -1468,13 +1468,13 @@
           <w:lang w:eastAsia="zh-CN"/>
         </w:rPr>
       </w:pPr>
-      <w:hyperlink w:anchor="_Toc450209733" w:history="1">
+      <w:hyperlink w:anchor="_Toc450824949" w:history="1">
         <w:r>
           <w:rPr>
             <w:rStyle w:val="Hyperlink"/>
             <w:noProof/>
           </w:rPr>
-          <w:t>restfulServices/companies/{companyName}/tmprofiles/{id} (GET)</w:t>
+          <w:t>restfulServices/1.0/companies/{companyName}/tmprofiles/{id} (GET)</w:t>
         </w:r>
         <w:r>
           <w:rPr>
@@ -1495,7 +1495,7 @@
             <w:noProof/>
             <w:webHidden/>
           </w:rPr>
-          <w:instrText xml:space="preserve"> PAGEREF _Toc450209733 \h </w:instrText>
+          <w:instrText xml:space="preserve"> PAGEREF _Toc450824949 \h </w:instrText>
         </w:r>
         <w:r>
           <w:rPr>
@@ -1541,13 +1541,13 @@
           <w:lang w:eastAsia="zh-CN"/>
         </w:rPr>
       </w:pPr>
-      <w:hyperlink w:anchor="_Toc450209734" w:history="1">
+      <w:hyperlink w:anchor="_Toc450824950" w:history="1">
         <w:r>
           <w:rPr>
             <w:rStyle w:val="Hyperlink"/>
             <w:noProof/>
           </w:rPr>
-          <w:t>restfulServices/companies/{companyName}/tmprofiles (GET)</w:t>
+          <w:t>restfulServices/1.0/companies/{companyName}/tmprofiles (GET)</w:t>
         </w:r>
         <w:r>
           <w:rPr>
@@ -1568,7 +1568,7 @@
             <w:noProof/>
             <w:webHidden/>
           </w:rPr>
-          <w:instrText xml:space="preserve"> PAGEREF _Toc450209734 \h </w:instrText>
+          <w:instrText xml:space="preserve"> PAGEREF _Toc450824950 \h </w:instrText>
         </w:r>
         <w:r>
           <w:rPr>
@@ -1975,7 +1975,7 @@
       <w:pPr>
         <w:pStyle w:val="Heading1"/>
       </w:pPr>
-      <w:bookmarkStart w:id="1" w:name="_Toc450209718"/>
+      <w:bookmarkStart w:id="1" w:name="_Toc450824934"/>
       <w:r>
         <w:t>Description of Restful APIs</w:t>
       </w:r>
@@ -2386,7 +2386,7 @@
       <w:pPr>
         <w:pStyle w:val="Heading1"/>
       </w:pPr>
-      <w:bookmarkStart w:id="2" w:name="_Toc450209719"/>
+      <w:bookmarkStart w:id="2" w:name="_Toc450824935"/>
       <w:r>
         <w:t>Translation Memory APIs</w:t>
       </w:r>
@@ -2419,9 +2419,8 @@
         </w:rPr>
       </w:pPr>
       <w:hyperlink r:id="rId9" w:history="1">
-        <w:bookmarkStart w:id="3" w:name="_Toc450209720"/>
+        <w:bookmarkStart w:id="3" w:name="_Toc450824936"/>
         <w:proofErr w:type="spellStart"/>
-        <w:proofErr w:type="gramStart"/>
         <w:r>
           <w:rPr>
             <w:rStyle w:val="Hyperlink"/>
@@ -2439,9 +2438,8 @@
             <w:sz w:val="22"/>
             <w:szCs w:val="22"/>
           </w:rPr>
-          <w:t>/companies</w:t>
+          <w:t>/</w:t>
         </w:r>
-        <w:proofErr w:type="gramEnd"/>
         <w:r>
           <w:rPr>
             <w:rStyle w:val="Hyperlink"/>
@@ -2449,7 +2447,16 @@
             <w:sz w:val="22"/>
             <w:szCs w:val="22"/>
           </w:rPr>
-          <w:t>/{</w:t>
+          <w:t>1.0/</w:t>
+        </w:r>
+        <w:r>
+          <w:rPr>
+            <w:rStyle w:val="Hyperlink"/>
+            <w:i w:val="0"/>
+            <w:sz w:val="22"/>
+            <w:szCs w:val="22"/>
+          </w:rPr>
+          <w:t>companies/{</w:t>
         </w:r>
         <w:proofErr w:type="spellStart"/>
         <w:r>
@@ -3651,9 +3658,8 @@
           <w:szCs w:val="22"/>
         </w:rPr>
       </w:pPr>
-      <w:bookmarkStart w:id="4" w:name="_Toc450209721"/>
-      <w:proofErr w:type="spellStart"/>
-      <w:proofErr w:type="gramStart"/>
+      <w:bookmarkStart w:id="4" w:name="_Toc450824937"/>
+      <w:proofErr w:type="spellStart"/>
       <w:r>
         <w:rPr>
           <w:rStyle w:val="Hyperlink"/>
@@ -3671,9 +3677,8 @@
           <w:sz w:val="22"/>
           <w:szCs w:val="22"/>
         </w:rPr>
-        <w:t>/companies</w:t>
-      </w:r>
-      <w:proofErr w:type="gramEnd"/>
+        <w:t>/</w:t>
+      </w:r>
       <w:r>
         <w:rPr>
           <w:rStyle w:val="Hyperlink"/>
@@ -3681,9 +3686,8 @@
           <w:sz w:val="22"/>
           <w:szCs w:val="22"/>
         </w:rPr>
-        <w:t>/{</w:t>
-      </w:r>
-      <w:proofErr w:type="spellStart"/>
+        <w:t>1.0/</w:t>
+      </w:r>
       <w:r>
         <w:rPr>
           <w:rStyle w:val="Hyperlink"/>
@@ -3691,9 +3695,9 @@
           <w:sz w:val="22"/>
           <w:szCs w:val="22"/>
         </w:rPr>
-        <w:t>companyName</w:t>
-      </w:r>
-      <w:proofErr w:type="spellEnd"/>
+        <w:t>companies/{</w:t>
+      </w:r>
+      <w:proofErr w:type="spellStart"/>
       <w:r>
         <w:rPr>
           <w:rStyle w:val="Hyperlink"/>
@@ -3701,9 +3705,9 @@
           <w:sz w:val="22"/>
           <w:szCs w:val="22"/>
         </w:rPr>
-        <w:t>}/</w:t>
-      </w:r>
-      <w:proofErr w:type="spellStart"/>
+        <w:t>companyName</w:t>
+      </w:r>
+      <w:proofErr w:type="spellEnd"/>
       <w:r>
         <w:rPr>
           <w:rStyle w:val="Hyperlink"/>
@@ -3711,9 +3715,9 @@
           <w:sz w:val="22"/>
           <w:szCs w:val="22"/>
         </w:rPr>
-        <w:t>tms</w:t>
-      </w:r>
-      <w:proofErr w:type="spellEnd"/>
+        <w:t>}/</w:t>
+      </w:r>
+      <w:proofErr w:type="spellStart"/>
       <w:r>
         <w:rPr>
           <w:rStyle w:val="Hyperlink"/>
@@ -3721,9 +3725,9 @@
           <w:sz w:val="22"/>
           <w:szCs w:val="22"/>
         </w:rPr>
-        <w:t>/{</w:t>
-      </w:r>
-      <w:proofErr w:type="spellStart"/>
+        <w:t>tms</w:t>
+      </w:r>
+      <w:proofErr w:type="spellEnd"/>
       <w:r>
         <w:rPr>
           <w:rStyle w:val="Hyperlink"/>
@@ -3731,9 +3735,9 @@
           <w:sz w:val="22"/>
           <w:szCs w:val="22"/>
         </w:rPr>
-        <w:t>tmId</w:t>
-      </w:r>
-      <w:proofErr w:type="spellEnd"/>
+        <w:t>/{</w:t>
+      </w:r>
+      <w:proofErr w:type="spellStart"/>
       <w:r>
         <w:rPr>
           <w:rStyle w:val="Hyperlink"/>
@@ -3741,9 +3745,9 @@
           <w:sz w:val="22"/>
           <w:szCs w:val="22"/>
         </w:rPr>
-        <w:t>}/</w:t>
-      </w:r>
-      <w:proofErr w:type="spellStart"/>
+        <w:t>tmId</w:t>
+      </w:r>
+      <w:proofErr w:type="spellEnd"/>
       <w:r>
         <w:rPr>
           <w:rStyle w:val="Hyperlink"/>
@@ -3751,9 +3755,9 @@
           <w:sz w:val="22"/>
           <w:szCs w:val="22"/>
         </w:rPr>
-        <w:t>tus</w:t>
-      </w:r>
-      <w:proofErr w:type="spellEnd"/>
+        <w:t>}/</w:t>
+      </w:r>
+      <w:proofErr w:type="spellStart"/>
       <w:r>
         <w:rPr>
           <w:rStyle w:val="Hyperlink"/>
@@ -3761,6 +3765,16 @@
           <w:sz w:val="22"/>
           <w:szCs w:val="22"/>
         </w:rPr>
+        <w:t>tus</w:t>
+      </w:r>
+      <w:proofErr w:type="spellEnd"/>
+      <w:r>
+        <w:rPr>
+          <w:rStyle w:val="Hyperlink"/>
+          <w:i w:val="0"/>
+          <w:sz w:val="22"/>
+          <w:szCs w:val="22"/>
+        </w:rPr>
         <w:t xml:space="preserve"> (POST)</w:t>
       </w:r>
       <w:bookmarkEnd w:id="4"/>
@@ -4473,9 +4487,8 @@
           <w:szCs w:val="22"/>
         </w:rPr>
       </w:pPr>
-      <w:bookmarkStart w:id="5" w:name="_Toc450209722"/>
-      <w:proofErr w:type="spellStart"/>
-      <w:proofErr w:type="gramStart"/>
+      <w:bookmarkStart w:id="5" w:name="_Toc450824938"/>
+      <w:proofErr w:type="spellStart"/>
       <w:r>
         <w:rPr>
           <w:rStyle w:val="Hyperlink"/>
@@ -4493,9 +4506,8 @@
           <w:sz w:val="22"/>
           <w:szCs w:val="22"/>
         </w:rPr>
-        <w:t>/companies</w:t>
-      </w:r>
-      <w:proofErr w:type="gramEnd"/>
+        <w:t>/</w:t>
+      </w:r>
       <w:r>
         <w:rPr>
           <w:rStyle w:val="Hyperlink"/>
@@ -4503,9 +4515,8 @@
           <w:sz w:val="22"/>
           <w:szCs w:val="22"/>
         </w:rPr>
-        <w:t>/{</w:t>
-      </w:r>
-      <w:proofErr w:type="spellStart"/>
+        <w:t>1.0/</w:t>
+      </w:r>
       <w:r>
         <w:rPr>
           <w:rStyle w:val="Hyperlink"/>
@@ -4513,9 +4524,9 @@
           <w:sz w:val="22"/>
           <w:szCs w:val="22"/>
         </w:rPr>
-        <w:t>companyName</w:t>
-      </w:r>
-      <w:proofErr w:type="spellEnd"/>
+        <w:t>companies/{</w:t>
+      </w:r>
+      <w:proofErr w:type="spellStart"/>
       <w:r>
         <w:rPr>
           <w:rStyle w:val="Hyperlink"/>
@@ -4523,9 +4534,9 @@
           <w:sz w:val="22"/>
           <w:szCs w:val="22"/>
         </w:rPr>
-        <w:t>}/</w:t>
-      </w:r>
-      <w:proofErr w:type="spellStart"/>
+        <w:t>companyName</w:t>
+      </w:r>
+      <w:proofErr w:type="spellEnd"/>
       <w:r>
         <w:rPr>
           <w:rStyle w:val="Hyperlink"/>
@@ -4533,9 +4544,9 @@
           <w:sz w:val="22"/>
           <w:szCs w:val="22"/>
         </w:rPr>
-        <w:t>tms</w:t>
-      </w:r>
-      <w:proofErr w:type="spellEnd"/>
+        <w:t>}/</w:t>
+      </w:r>
+      <w:proofErr w:type="spellStart"/>
       <w:r>
         <w:rPr>
           <w:rStyle w:val="Hyperlink"/>
@@ -4543,9 +4554,9 @@
           <w:sz w:val="22"/>
           <w:szCs w:val="22"/>
         </w:rPr>
-        <w:t>/{</w:t>
-      </w:r>
-      <w:proofErr w:type="spellStart"/>
+        <w:t>tms</w:t>
+      </w:r>
+      <w:proofErr w:type="spellEnd"/>
       <w:r>
         <w:rPr>
           <w:rStyle w:val="Hyperlink"/>
@@ -4553,9 +4564,9 @@
           <w:sz w:val="22"/>
           <w:szCs w:val="22"/>
         </w:rPr>
-        <w:t>tmId</w:t>
-      </w:r>
-      <w:proofErr w:type="spellEnd"/>
+        <w:t>/{</w:t>
+      </w:r>
+      <w:proofErr w:type="spellStart"/>
       <w:r>
         <w:rPr>
           <w:rStyle w:val="Hyperlink"/>
@@ -4563,9 +4574,9 @@
           <w:sz w:val="22"/>
           <w:szCs w:val="22"/>
         </w:rPr>
-        <w:t>}/</w:t>
-      </w:r>
-      <w:proofErr w:type="spellStart"/>
+        <w:t>tmId</w:t>
+      </w:r>
+      <w:proofErr w:type="spellEnd"/>
       <w:r>
         <w:rPr>
           <w:rStyle w:val="Hyperlink"/>
@@ -4573,9 +4584,9 @@
           <w:sz w:val="22"/>
           <w:szCs w:val="22"/>
         </w:rPr>
-        <w:t>tus</w:t>
-      </w:r>
-      <w:proofErr w:type="spellEnd"/>
+        <w:t>}/</w:t>
+      </w:r>
+      <w:proofErr w:type="spellStart"/>
       <w:r>
         <w:rPr>
           <w:rStyle w:val="Hyperlink"/>
@@ -4583,8 +4594,9 @@
           <w:sz w:val="22"/>
           <w:szCs w:val="22"/>
         </w:rPr>
-        <w:t>/{id}</w:t>
-      </w:r>
+        <w:t>tus</w:t>
+      </w:r>
+      <w:proofErr w:type="spellEnd"/>
       <w:r>
         <w:rPr>
           <w:rStyle w:val="Hyperlink"/>
@@ -4592,6 +4604,15 @@
           <w:sz w:val="22"/>
           <w:szCs w:val="22"/>
         </w:rPr>
+        <w:t>/{id}</w:t>
+      </w:r>
+      <w:r>
+        <w:rPr>
+          <w:rStyle w:val="Hyperlink"/>
+          <w:i w:val="0"/>
+          <w:sz w:val="22"/>
+          <w:szCs w:val="22"/>
+        </w:rPr>
         <w:t xml:space="preserve"> (GET)</w:t>
       </w:r>
       <w:bookmarkEnd w:id="5"/>
@@ -6254,9 +6275,8 @@
           <w:szCs w:val="22"/>
         </w:rPr>
       </w:pPr>
-      <w:bookmarkStart w:id="6" w:name="_Toc450209723"/>
-      <w:proofErr w:type="spellStart"/>
-      <w:proofErr w:type="gramStart"/>
+      <w:bookmarkStart w:id="6" w:name="_Toc450824939"/>
+      <w:proofErr w:type="spellStart"/>
       <w:r>
         <w:rPr>
           <w:rStyle w:val="Hyperlink"/>
@@ -6274,9 +6294,8 @@
           <w:sz w:val="22"/>
           <w:szCs w:val="22"/>
         </w:rPr>
-        <w:t>/companies</w:t>
-      </w:r>
-      <w:proofErr w:type="gramEnd"/>
+        <w:t>/</w:t>
+      </w:r>
       <w:r>
         <w:rPr>
           <w:rStyle w:val="Hyperlink"/>
@@ -6284,9 +6303,8 @@
           <w:sz w:val="22"/>
           <w:szCs w:val="22"/>
         </w:rPr>
-        <w:t>/{</w:t>
-      </w:r>
-      <w:proofErr w:type="spellStart"/>
+        <w:t>1.0/</w:t>
+      </w:r>
       <w:r>
         <w:rPr>
           <w:rStyle w:val="Hyperlink"/>
@@ -6294,9 +6312,9 @@
           <w:sz w:val="22"/>
           <w:szCs w:val="22"/>
         </w:rPr>
-        <w:t>companyName</w:t>
-      </w:r>
-      <w:proofErr w:type="spellEnd"/>
+        <w:t>companies/{</w:t>
+      </w:r>
+      <w:proofErr w:type="spellStart"/>
       <w:r>
         <w:rPr>
           <w:rStyle w:val="Hyperlink"/>
@@ -6304,9 +6322,9 @@
           <w:sz w:val="22"/>
           <w:szCs w:val="22"/>
         </w:rPr>
-        <w:t>}/</w:t>
-      </w:r>
-      <w:proofErr w:type="spellStart"/>
+        <w:t>companyName</w:t>
+      </w:r>
+      <w:proofErr w:type="spellEnd"/>
       <w:r>
         <w:rPr>
           <w:rStyle w:val="Hyperlink"/>
@@ -6314,9 +6332,9 @@
           <w:sz w:val="22"/>
           <w:szCs w:val="22"/>
         </w:rPr>
-        <w:t>tms</w:t>
-      </w:r>
-      <w:proofErr w:type="spellEnd"/>
+        <w:t>}/</w:t>
+      </w:r>
+      <w:proofErr w:type="spellStart"/>
       <w:r>
         <w:rPr>
           <w:rStyle w:val="Hyperlink"/>
@@ -6324,9 +6342,9 @@
           <w:sz w:val="22"/>
           <w:szCs w:val="22"/>
         </w:rPr>
-        <w:t>/{</w:t>
-      </w:r>
-      <w:proofErr w:type="spellStart"/>
+        <w:t>tms</w:t>
+      </w:r>
+      <w:proofErr w:type="spellEnd"/>
       <w:r>
         <w:rPr>
           <w:rStyle w:val="Hyperlink"/>
@@ -6334,9 +6352,9 @@
           <w:sz w:val="22"/>
           <w:szCs w:val="22"/>
         </w:rPr>
-        <w:t>tmId</w:t>
-      </w:r>
-      <w:proofErr w:type="spellEnd"/>
+        <w:t>/{</w:t>
+      </w:r>
+      <w:proofErr w:type="spellStart"/>
       <w:r>
         <w:rPr>
           <w:rStyle w:val="Hyperlink"/>
@@ -6344,9 +6362,9 @@
           <w:sz w:val="22"/>
           <w:szCs w:val="22"/>
         </w:rPr>
-        <w:t>}/</w:t>
-      </w:r>
-      <w:proofErr w:type="spellStart"/>
+        <w:t>tmId</w:t>
+      </w:r>
+      <w:proofErr w:type="spellEnd"/>
       <w:r>
         <w:rPr>
           <w:rStyle w:val="Hyperlink"/>
@@ -6354,9 +6372,9 @@
           <w:sz w:val="22"/>
           <w:szCs w:val="22"/>
         </w:rPr>
-        <w:t>tus</w:t>
-      </w:r>
-      <w:proofErr w:type="spellEnd"/>
+        <w:t>}/</w:t>
+      </w:r>
+      <w:proofErr w:type="spellStart"/>
       <w:r>
         <w:rPr>
           <w:rStyle w:val="Hyperlink"/>
@@ -6364,6 +6382,16 @@
           <w:sz w:val="22"/>
           <w:szCs w:val="22"/>
         </w:rPr>
+        <w:t>tus</w:t>
+      </w:r>
+      <w:proofErr w:type="spellEnd"/>
+      <w:r>
+        <w:rPr>
+          <w:rStyle w:val="Hyperlink"/>
+          <w:i w:val="0"/>
+          <w:sz w:val="22"/>
+          <w:szCs w:val="22"/>
+        </w:rPr>
         <w:t xml:space="preserve"> (GET)</w:t>
       </w:r>
       <w:bookmarkEnd w:id="6"/>
@@ -9465,9 +9493,8 @@
           <w:szCs w:val="22"/>
         </w:rPr>
       </w:pPr>
-      <w:bookmarkStart w:id="7" w:name="_Toc450209724"/>
-      <w:proofErr w:type="spellStart"/>
-      <w:proofErr w:type="gramStart"/>
+      <w:bookmarkStart w:id="7" w:name="_Toc450824940"/>
+      <w:proofErr w:type="spellStart"/>
       <w:r>
         <w:rPr>
           <w:rStyle w:val="Hyperlink"/>
@@ -9485,9 +9512,8 @@
           <w:sz w:val="22"/>
           <w:szCs w:val="22"/>
         </w:rPr>
-        <w:t>/companies</w:t>
-      </w:r>
-      <w:proofErr w:type="gramEnd"/>
+        <w:t>/</w:t>
+      </w:r>
       <w:r>
         <w:rPr>
           <w:rStyle w:val="Hyperlink"/>
@@ -9495,9 +9521,8 @@
           <w:sz w:val="22"/>
           <w:szCs w:val="22"/>
         </w:rPr>
-        <w:t>/{</w:t>
-      </w:r>
-      <w:proofErr w:type="spellStart"/>
+        <w:t>1.0/</w:t>
+      </w:r>
       <w:r>
         <w:rPr>
           <w:rStyle w:val="Hyperlink"/>
@@ -9505,9 +9530,9 @@
           <w:sz w:val="22"/>
           <w:szCs w:val="22"/>
         </w:rPr>
-        <w:t>companyName</w:t>
-      </w:r>
-      <w:proofErr w:type="spellEnd"/>
+        <w:t>companies/{</w:t>
+      </w:r>
+      <w:proofErr w:type="spellStart"/>
       <w:r>
         <w:rPr>
           <w:rStyle w:val="Hyperlink"/>
@@ -9515,9 +9540,9 @@
           <w:sz w:val="22"/>
           <w:szCs w:val="22"/>
         </w:rPr>
-        <w:t>}/</w:t>
-      </w:r>
-      <w:proofErr w:type="spellStart"/>
+        <w:t>companyName</w:t>
+      </w:r>
+      <w:proofErr w:type="spellEnd"/>
       <w:r>
         <w:rPr>
           <w:rStyle w:val="Hyperlink"/>
@@ -9525,9 +9550,9 @@
           <w:sz w:val="22"/>
           <w:szCs w:val="22"/>
         </w:rPr>
-        <w:t>tms</w:t>
-      </w:r>
-      <w:proofErr w:type="spellEnd"/>
+        <w:t>}/</w:t>
+      </w:r>
+      <w:proofErr w:type="spellStart"/>
       <w:r>
         <w:rPr>
           <w:rStyle w:val="Hyperlink"/>
@@ -9535,9 +9560,9 @@
           <w:sz w:val="22"/>
           <w:szCs w:val="22"/>
         </w:rPr>
-        <w:t>/{</w:t>
-      </w:r>
-      <w:proofErr w:type="spellStart"/>
+        <w:t>tms</w:t>
+      </w:r>
+      <w:proofErr w:type="spellEnd"/>
       <w:r>
         <w:rPr>
           <w:rStyle w:val="Hyperlink"/>
@@ -9545,9 +9570,9 @@
           <w:sz w:val="22"/>
           <w:szCs w:val="22"/>
         </w:rPr>
-        <w:t>tmId</w:t>
-      </w:r>
-      <w:proofErr w:type="spellEnd"/>
+        <w:t>/{</w:t>
+      </w:r>
+      <w:proofErr w:type="spellStart"/>
       <w:r>
         <w:rPr>
           <w:rStyle w:val="Hyperlink"/>
@@ -9555,9 +9580,9 @@
           <w:sz w:val="22"/>
           <w:szCs w:val="22"/>
         </w:rPr>
-        <w:t>}/</w:t>
-      </w:r>
-      <w:proofErr w:type="spellStart"/>
+        <w:t>tmId</w:t>
+      </w:r>
+      <w:proofErr w:type="spellEnd"/>
       <w:r>
         <w:rPr>
           <w:rStyle w:val="Hyperlink"/>
@@ -9565,9 +9590,9 @@
           <w:sz w:val="22"/>
           <w:szCs w:val="22"/>
         </w:rPr>
-        <w:t>tus</w:t>
-      </w:r>
-      <w:proofErr w:type="spellEnd"/>
+        <w:t>}/</w:t>
+      </w:r>
+      <w:proofErr w:type="spellStart"/>
       <w:r>
         <w:rPr>
           <w:rStyle w:val="Hyperlink"/>
@@ -9575,6 +9600,16 @@
           <w:sz w:val="22"/>
           <w:szCs w:val="22"/>
         </w:rPr>
+        <w:t>tus</w:t>
+      </w:r>
+      <w:proofErr w:type="spellEnd"/>
+      <w:r>
+        <w:rPr>
+          <w:rStyle w:val="Hyperlink"/>
+          <w:i w:val="0"/>
+          <w:sz w:val="22"/>
+          <w:szCs w:val="22"/>
+        </w:rPr>
         <w:t xml:space="preserve"> (PUT)</w:t>
       </w:r>
       <w:bookmarkEnd w:id="7"/>
@@ -11282,9 +11317,8 @@
           <w:szCs w:val="22"/>
         </w:rPr>
       </w:pPr>
-      <w:bookmarkStart w:id="8" w:name="_Toc450209725"/>
-      <w:proofErr w:type="spellStart"/>
-      <w:proofErr w:type="gramStart"/>
+      <w:bookmarkStart w:id="8" w:name="_Toc450824941"/>
+      <w:proofErr w:type="spellStart"/>
       <w:r>
         <w:rPr>
           <w:rStyle w:val="Hyperlink"/>
@@ -11302,9 +11336,8 @@
           <w:sz w:val="22"/>
           <w:szCs w:val="22"/>
         </w:rPr>
-        <w:t>/companies</w:t>
-      </w:r>
-      <w:proofErr w:type="gramEnd"/>
+        <w:t>/</w:t>
+      </w:r>
       <w:r>
         <w:rPr>
           <w:rStyle w:val="Hyperlink"/>
@@ -11312,9 +11345,8 @@
           <w:sz w:val="22"/>
           <w:szCs w:val="22"/>
         </w:rPr>
-        <w:t>/{</w:t>
-      </w:r>
-      <w:proofErr w:type="spellStart"/>
+        <w:t>1.0/</w:t>
+      </w:r>
       <w:r>
         <w:rPr>
           <w:rStyle w:val="Hyperlink"/>
@@ -11322,9 +11354,9 @@
           <w:sz w:val="22"/>
           <w:szCs w:val="22"/>
         </w:rPr>
-        <w:t>companyName</w:t>
-      </w:r>
-      <w:proofErr w:type="spellEnd"/>
+        <w:t>companies/{</w:t>
+      </w:r>
+      <w:proofErr w:type="spellStart"/>
       <w:r>
         <w:rPr>
           <w:rStyle w:val="Hyperlink"/>
@@ -11332,9 +11364,9 @@
           <w:sz w:val="22"/>
           <w:szCs w:val="22"/>
         </w:rPr>
-        <w:t>}/</w:t>
-      </w:r>
-      <w:proofErr w:type="spellStart"/>
+        <w:t>companyName</w:t>
+      </w:r>
+      <w:proofErr w:type="spellEnd"/>
       <w:r>
         <w:rPr>
           <w:rStyle w:val="Hyperlink"/>
@@ -11342,9 +11374,9 @@
           <w:sz w:val="22"/>
           <w:szCs w:val="22"/>
         </w:rPr>
-        <w:t>tms</w:t>
-      </w:r>
-      <w:proofErr w:type="spellEnd"/>
+        <w:t>}/</w:t>
+      </w:r>
+      <w:proofErr w:type="spellStart"/>
       <w:r>
         <w:rPr>
           <w:rStyle w:val="Hyperlink"/>
@@ -11352,9 +11384,9 @@
           <w:sz w:val="22"/>
           <w:szCs w:val="22"/>
         </w:rPr>
-        <w:t>/{</w:t>
-      </w:r>
-      <w:proofErr w:type="spellStart"/>
+        <w:t>tms</w:t>
+      </w:r>
+      <w:proofErr w:type="spellEnd"/>
       <w:r>
         <w:rPr>
           <w:rStyle w:val="Hyperlink"/>
@@ -11362,9 +11394,9 @@
           <w:sz w:val="22"/>
           <w:szCs w:val="22"/>
         </w:rPr>
-        <w:t>tmId</w:t>
-      </w:r>
-      <w:proofErr w:type="spellEnd"/>
+        <w:t>/{</w:t>
+      </w:r>
+      <w:proofErr w:type="spellStart"/>
       <w:r>
         <w:rPr>
           <w:rStyle w:val="Hyperlink"/>
@@ -11372,9 +11404,9 @@
           <w:sz w:val="22"/>
           <w:szCs w:val="22"/>
         </w:rPr>
-        <w:t>}/</w:t>
-      </w:r>
-      <w:proofErr w:type="spellStart"/>
+        <w:t>tmId</w:t>
+      </w:r>
+      <w:proofErr w:type="spellEnd"/>
       <w:r>
         <w:rPr>
           <w:rStyle w:val="Hyperlink"/>
@@ -11382,9 +11414,9 @@
           <w:sz w:val="22"/>
           <w:szCs w:val="22"/>
         </w:rPr>
-        <w:t>tus</w:t>
-      </w:r>
-      <w:proofErr w:type="spellEnd"/>
+        <w:t>}/</w:t>
+      </w:r>
+      <w:proofErr w:type="spellStart"/>
       <w:r>
         <w:rPr>
           <w:rStyle w:val="Hyperlink"/>
@@ -11392,8 +11424,9 @@
           <w:sz w:val="22"/>
           <w:szCs w:val="22"/>
         </w:rPr>
-        <w:t>/{ids}</w:t>
-      </w:r>
+        <w:t>tus</w:t>
+      </w:r>
+      <w:proofErr w:type="spellEnd"/>
       <w:r>
         <w:rPr>
           <w:rStyle w:val="Hyperlink"/>
@@ -11401,6 +11434,15 @@
           <w:sz w:val="22"/>
           <w:szCs w:val="22"/>
         </w:rPr>
+        <w:t>/{ids}</w:t>
+      </w:r>
+      <w:r>
+        <w:rPr>
+          <w:rStyle w:val="Hyperlink"/>
+          <w:i w:val="0"/>
+          <w:sz w:val="22"/>
+          <w:szCs w:val="22"/>
+        </w:rPr>
         <w:t xml:space="preserve"> (DELETE)</w:t>
       </w:r>
       <w:bookmarkEnd w:id="8"/>
@@ -11959,9 +12001,8 @@
           <w:szCs w:val="22"/>
         </w:rPr>
       </w:pPr>
-      <w:bookmarkStart w:id="9" w:name="_Toc450209726"/>
-      <w:proofErr w:type="spellStart"/>
-      <w:proofErr w:type="gramStart"/>
+      <w:bookmarkStart w:id="9" w:name="_Toc450824942"/>
+      <w:proofErr w:type="spellStart"/>
       <w:r>
         <w:rPr>
           <w:rStyle w:val="Hyperlink"/>
@@ -11979,9 +12020,8 @@
           <w:sz w:val="22"/>
           <w:szCs w:val="22"/>
         </w:rPr>
-        <w:t>/companies</w:t>
-      </w:r>
-      <w:proofErr w:type="gramEnd"/>
+        <w:t>/</w:t>
+      </w:r>
       <w:r>
         <w:rPr>
           <w:rStyle w:val="Hyperlink"/>
@@ -11989,9 +12029,8 @@
           <w:sz w:val="22"/>
           <w:szCs w:val="22"/>
         </w:rPr>
-        <w:t>/{</w:t>
-      </w:r>
-      <w:proofErr w:type="spellStart"/>
+        <w:t>1.0/</w:t>
+      </w:r>
       <w:r>
         <w:rPr>
           <w:rStyle w:val="Hyperlink"/>
@@ -11999,9 +12038,9 @@
           <w:sz w:val="22"/>
           <w:szCs w:val="22"/>
         </w:rPr>
-        <w:t>companyName</w:t>
-      </w:r>
-      <w:proofErr w:type="spellEnd"/>
+        <w:t>companies/{</w:t>
+      </w:r>
+      <w:proofErr w:type="spellStart"/>
       <w:r>
         <w:rPr>
           <w:rStyle w:val="Hyperlink"/>
@@ -12009,9 +12048,9 @@
           <w:sz w:val="22"/>
           <w:szCs w:val="22"/>
         </w:rPr>
-        <w:t>}/</w:t>
-      </w:r>
-      <w:proofErr w:type="spellStart"/>
+        <w:t>companyName</w:t>
+      </w:r>
+      <w:proofErr w:type="spellEnd"/>
       <w:r>
         <w:rPr>
           <w:rStyle w:val="Hyperlink"/>
@@ -12019,9 +12058,9 @@
           <w:sz w:val="22"/>
           <w:szCs w:val="22"/>
         </w:rPr>
-        <w:t>tms</w:t>
-      </w:r>
-      <w:proofErr w:type="spellEnd"/>
+        <w:t>}/</w:t>
+      </w:r>
+      <w:proofErr w:type="spellStart"/>
       <w:r>
         <w:rPr>
           <w:rStyle w:val="Hyperlink"/>
@@ -12029,9 +12068,9 @@
           <w:sz w:val="22"/>
           <w:szCs w:val="22"/>
         </w:rPr>
-        <w:t>/{</w:t>
-      </w:r>
-      <w:proofErr w:type="spellStart"/>
+        <w:t>tms</w:t>
+      </w:r>
+      <w:proofErr w:type="spellEnd"/>
       <w:r>
         <w:rPr>
           <w:rStyle w:val="Hyperlink"/>
@@ -12039,9 +12078,9 @@
           <w:sz w:val="22"/>
           <w:szCs w:val="22"/>
         </w:rPr>
-        <w:t>tmId</w:t>
-      </w:r>
-      <w:proofErr w:type="spellEnd"/>
+        <w:t>/{</w:t>
+      </w:r>
+      <w:proofErr w:type="spellStart"/>
       <w:r>
         <w:rPr>
           <w:rStyle w:val="Hyperlink"/>
@@ -12049,8 +12088,9 @@
           <w:sz w:val="22"/>
           <w:szCs w:val="22"/>
         </w:rPr>
-        <w:t>}/upload</w:t>
-      </w:r>
+        <w:t>tmId</w:t>
+      </w:r>
+      <w:proofErr w:type="spellEnd"/>
       <w:r>
         <w:rPr>
           <w:rStyle w:val="Hyperlink"/>
@@ -12058,6 +12098,15 @@
           <w:sz w:val="22"/>
           <w:szCs w:val="22"/>
         </w:rPr>
+        <w:t>}/upload</w:t>
+      </w:r>
+      <w:r>
+        <w:rPr>
+          <w:rStyle w:val="Hyperlink"/>
+          <w:i w:val="0"/>
+          <w:sz w:val="22"/>
+          <w:szCs w:val="22"/>
+        </w:rPr>
         <w:t xml:space="preserve"> (POST)</w:t>
       </w:r>
       <w:bookmarkEnd w:id="9"/>
@@ -12648,9 +12697,8 @@
           <w:szCs w:val="22"/>
         </w:rPr>
       </w:pPr>
-      <w:bookmarkStart w:id="10" w:name="_Toc450209727"/>
-      <w:proofErr w:type="spellStart"/>
-      <w:proofErr w:type="gramStart"/>
+      <w:bookmarkStart w:id="10" w:name="_Toc450824943"/>
+      <w:proofErr w:type="spellStart"/>
       <w:r>
         <w:rPr>
           <w:rStyle w:val="Hyperlink"/>
@@ -12678,9 +12726,8 @@
           <w:sz w:val="22"/>
           <w:szCs w:val="22"/>
         </w:rPr>
-        <w:t>/companies</w:t>
-      </w:r>
-      <w:proofErr w:type="gramEnd"/>
+        <w:t>/</w:t>
+      </w:r>
       <w:r>
         <w:rPr>
           <w:rStyle w:val="Hyperlink"/>
@@ -12688,9 +12735,8 @@
           <w:sz w:val="22"/>
           <w:szCs w:val="22"/>
         </w:rPr>
-        <w:t>/{</w:t>
-      </w:r>
-      <w:proofErr w:type="spellStart"/>
+        <w:t>1.0/</w:t>
+      </w:r>
       <w:r>
         <w:rPr>
           <w:rStyle w:val="Hyperlink"/>
@@ -12698,9 +12744,9 @@
           <w:sz w:val="22"/>
           <w:szCs w:val="22"/>
         </w:rPr>
-        <w:t>companyName</w:t>
-      </w:r>
-      <w:proofErr w:type="spellEnd"/>
+        <w:t>companies/{</w:t>
+      </w:r>
+      <w:proofErr w:type="spellStart"/>
       <w:r>
         <w:rPr>
           <w:rStyle w:val="Hyperlink"/>
@@ -12708,9 +12754,9 @@
           <w:sz w:val="22"/>
           <w:szCs w:val="22"/>
         </w:rPr>
-        <w:t>}/</w:t>
-      </w:r>
-      <w:proofErr w:type="spellStart"/>
+        <w:t>companyName</w:t>
+      </w:r>
+      <w:proofErr w:type="spellEnd"/>
       <w:r>
         <w:rPr>
           <w:rStyle w:val="Hyperlink"/>
@@ -12718,9 +12764,9 @@
           <w:sz w:val="22"/>
           <w:szCs w:val="22"/>
         </w:rPr>
-        <w:t>tms</w:t>
-      </w:r>
-      <w:proofErr w:type="spellEnd"/>
+        <w:t>}/</w:t>
+      </w:r>
+      <w:proofErr w:type="spellStart"/>
       <w:r>
         <w:rPr>
           <w:rStyle w:val="Hyperlink"/>
@@ -12728,9 +12774,9 @@
           <w:sz w:val="22"/>
           <w:szCs w:val="22"/>
         </w:rPr>
-        <w:t>/{</w:t>
-      </w:r>
-      <w:proofErr w:type="spellStart"/>
+        <w:t>tms</w:t>
+      </w:r>
+      <w:proofErr w:type="spellEnd"/>
       <w:r>
         <w:rPr>
           <w:rStyle w:val="Hyperlink"/>
@@ -12738,9 +12784,9 @@
           <w:sz w:val="22"/>
           <w:szCs w:val="22"/>
         </w:rPr>
-        <w:t>tmId</w:t>
-      </w:r>
-      <w:proofErr w:type="spellEnd"/>
+        <w:t>/{</w:t>
+      </w:r>
+      <w:proofErr w:type="spellStart"/>
       <w:r>
         <w:rPr>
           <w:rStyle w:val="Hyperlink"/>
@@ -12748,8 +12794,9 @@
           <w:sz w:val="22"/>
           <w:szCs w:val="22"/>
         </w:rPr>
-        <w:t>}/import</w:t>
-      </w:r>
+        <w:t>tmId</w:t>
+      </w:r>
+      <w:proofErr w:type="spellEnd"/>
       <w:r>
         <w:rPr>
           <w:rStyle w:val="Hyperlink"/>
@@ -12757,6 +12804,15 @@
           <w:sz w:val="22"/>
           <w:szCs w:val="22"/>
         </w:rPr>
+        <w:t>}/import</w:t>
+      </w:r>
+      <w:r>
+        <w:rPr>
+          <w:rStyle w:val="Hyperlink"/>
+          <w:i w:val="0"/>
+          <w:sz w:val="22"/>
+          <w:szCs w:val="22"/>
+        </w:rPr>
         <w:t xml:space="preserve"> (POST)</w:t>
       </w:r>
       <w:bookmarkEnd w:id="10"/>
@@ -13300,9 +13356,8 @@
           <w:szCs w:val="22"/>
         </w:rPr>
       </w:pPr>
-      <w:bookmarkStart w:id="11" w:name="_Toc450209728"/>
-      <w:proofErr w:type="spellStart"/>
-      <w:proofErr w:type="gramStart"/>
+      <w:bookmarkStart w:id="11" w:name="_Toc450824944"/>
+      <w:proofErr w:type="spellStart"/>
       <w:r>
         <w:rPr>
           <w:rStyle w:val="Hyperlink"/>
@@ -13329,9 +13384,8 @@
           <w:sz w:val="22"/>
           <w:szCs w:val="22"/>
         </w:rPr>
-        <w:t>/companies</w:t>
-      </w:r>
-      <w:proofErr w:type="gramEnd"/>
+        <w:t>/</w:t>
+      </w:r>
       <w:r>
         <w:rPr>
           <w:rStyle w:val="Hyperlink"/>
@@ -13339,9 +13393,8 @@
           <w:sz w:val="22"/>
           <w:szCs w:val="22"/>
         </w:rPr>
-        <w:t>/{</w:t>
-      </w:r>
-      <w:proofErr w:type="spellStart"/>
+        <w:t>1.0/</w:t>
+      </w:r>
       <w:r>
         <w:rPr>
           <w:rStyle w:val="Hyperlink"/>
@@ -13349,9 +13402,9 @@
           <w:sz w:val="22"/>
           <w:szCs w:val="22"/>
         </w:rPr>
-        <w:t>companyName</w:t>
-      </w:r>
-      <w:proofErr w:type="spellEnd"/>
+        <w:t>companies/{</w:t>
+      </w:r>
+      <w:proofErr w:type="spellStart"/>
       <w:r>
         <w:rPr>
           <w:rStyle w:val="Hyperlink"/>
@@ -13359,9 +13412,9 @@
           <w:sz w:val="22"/>
           <w:szCs w:val="22"/>
         </w:rPr>
-        <w:t>}/</w:t>
-      </w:r>
-      <w:proofErr w:type="spellStart"/>
+        <w:t>companyName</w:t>
+      </w:r>
+      <w:proofErr w:type="spellEnd"/>
       <w:r>
         <w:rPr>
           <w:rStyle w:val="Hyperlink"/>
@@ -13369,9 +13422,9 @@
           <w:sz w:val="22"/>
           <w:szCs w:val="22"/>
         </w:rPr>
-        <w:t>tms</w:t>
-      </w:r>
-      <w:proofErr w:type="spellEnd"/>
+        <w:t>}/</w:t>
+      </w:r>
+      <w:proofErr w:type="spellStart"/>
       <w:r>
         <w:rPr>
           <w:rStyle w:val="Hyperlink"/>
@@ -13379,9 +13432,9 @@
           <w:sz w:val="22"/>
           <w:szCs w:val="22"/>
         </w:rPr>
-        <w:t>/{</w:t>
-      </w:r>
-      <w:proofErr w:type="spellStart"/>
+        <w:t>tms</w:t>
+      </w:r>
+      <w:proofErr w:type="spellEnd"/>
       <w:r>
         <w:rPr>
           <w:rStyle w:val="Hyperlink"/>
@@ -13389,9 +13442,9 @@
           <w:sz w:val="22"/>
           <w:szCs w:val="22"/>
         </w:rPr>
-        <w:t>tmId</w:t>
-      </w:r>
-      <w:proofErr w:type="spellEnd"/>
+        <w:t>/{</w:t>
+      </w:r>
+      <w:proofErr w:type="spellStart"/>
       <w:r>
         <w:rPr>
           <w:rStyle w:val="Hyperlink"/>
@@ -13399,8 +13452,9 @@
           <w:sz w:val="22"/>
           <w:szCs w:val="22"/>
         </w:rPr>
-        <w:t>}/export</w:t>
-      </w:r>
+        <w:t>tmId</w:t>
+      </w:r>
+      <w:proofErr w:type="spellEnd"/>
       <w:r>
         <w:rPr>
           <w:rStyle w:val="Hyperlink"/>
@@ -13408,6 +13462,15 @@
           <w:sz w:val="22"/>
           <w:szCs w:val="22"/>
         </w:rPr>
+        <w:t>}/export</w:t>
+      </w:r>
+      <w:r>
+        <w:rPr>
+          <w:rStyle w:val="Hyperlink"/>
+          <w:i w:val="0"/>
+          <w:sz w:val="22"/>
+          <w:szCs w:val="22"/>
+        </w:rPr>
         <w:t xml:space="preserve"> (GET)</w:t>
       </w:r>
       <w:bookmarkEnd w:id="11"/>
@@ -14379,8 +14442,7 @@
           <w:szCs w:val="22"/>
         </w:rPr>
       </w:pPr>
-      <w:bookmarkStart w:id="12" w:name="_Toc450209729"/>
-      <w:proofErr w:type="gramStart"/>
+      <w:bookmarkStart w:id="12" w:name="_Toc450824945"/>
       <w:r>
         <w:rPr>
           <w:rStyle w:val="Hyperlink"/>
@@ -14388,9 +14450,8 @@
           <w:sz w:val="22"/>
           <w:szCs w:val="22"/>
         </w:rPr>
-        <w:t>restfulServices/companies</w:t>
-      </w:r>
-      <w:proofErr w:type="gramEnd"/>
+        <w:t>restfulServices/</w:t>
+      </w:r>
       <w:r>
         <w:rPr>
           <w:rStyle w:val="Hyperlink"/>
@@ -14398,7 +14459,7 @@
           <w:sz w:val="22"/>
           <w:szCs w:val="22"/>
         </w:rPr>
-        <w:t>/{companyName}/tms/{tmId}/export/{identifyKey}</w:t>
+        <w:t>1.0/</w:t>
       </w:r>
       <w:r>
         <w:rPr>
@@ -14407,6 +14468,15 @@
           <w:sz w:val="22"/>
           <w:szCs w:val="22"/>
         </w:rPr>
+        <w:t>companies/{companyName}/tms/{tmId}/export/{identifyKey}</w:t>
+      </w:r>
+      <w:r>
+        <w:rPr>
+          <w:rStyle w:val="Hyperlink"/>
+          <w:i w:val="0"/>
+          <w:sz w:val="22"/>
+          <w:szCs w:val="22"/>
+        </w:rPr>
         <w:t xml:space="preserve"> (GET)</w:t>
       </w:r>
       <w:bookmarkEnd w:id="12"/>
@@ -15033,8 +15103,7 @@
           <w:szCs w:val="22"/>
         </w:rPr>
       </w:pPr>
-      <w:bookmarkStart w:id="13" w:name="_Toc450209730"/>
-      <w:proofErr w:type="gramStart"/>
+      <w:bookmarkStart w:id="13" w:name="_Toc450824946"/>
       <w:r>
         <w:rPr>
           <w:rStyle w:val="Hyperlink"/>
@@ -15042,9 +15111,8 @@
           <w:sz w:val="22"/>
           <w:szCs w:val="22"/>
         </w:rPr>
-        <w:t>restfulServices/companies</w:t>
-      </w:r>
-      <w:proofErr w:type="gramEnd"/>
+        <w:t>restfulServices/</w:t>
+      </w:r>
       <w:r>
         <w:rPr>
           <w:rStyle w:val="Hyperlink"/>
@@ -15052,7 +15120,7 @@
           <w:sz w:val="22"/>
           <w:szCs w:val="22"/>
         </w:rPr>
-        <w:t>/{companyName}/tms/{tmIds}/fullTextSearch</w:t>
+        <w:t>1.0/</w:t>
       </w:r>
       <w:r>
         <w:rPr>
@@ -15061,6 +15129,15 @@
           <w:sz w:val="22"/>
           <w:szCs w:val="22"/>
         </w:rPr>
+        <w:t>companies/{companyName}/tms/{tmIds}/fullTextSearch</w:t>
+      </w:r>
+      <w:r>
+        <w:rPr>
+          <w:rStyle w:val="Hyperlink"/>
+          <w:i w:val="0"/>
+          <w:sz w:val="22"/>
+          <w:szCs w:val="22"/>
+        </w:rPr>
         <w:t xml:space="preserve"> (GET)</w:t>
       </w:r>
       <w:bookmarkEnd w:id="13"/>
@@ -16011,9 +16088,8 @@
           <w:szCs w:val="22"/>
         </w:rPr>
       </w:pPr>
-      <w:bookmarkStart w:id="14" w:name="_Toc450209731"/>
-      <w:proofErr w:type="spellStart"/>
-      <w:proofErr w:type="gramStart"/>
+      <w:bookmarkStart w:id="14" w:name="_Toc450824947"/>
+      <w:proofErr w:type="spellStart"/>
       <w:r>
         <w:rPr>
           <w:rStyle w:val="Hyperlink"/>
@@ -16031,9 +16107,8 @@
           <w:sz w:val="22"/>
           <w:szCs w:val="22"/>
         </w:rPr>
-        <w:t>/companies</w:t>
-      </w:r>
-      <w:proofErr w:type="gramEnd"/>
+        <w:t>/</w:t>
+      </w:r>
       <w:r>
         <w:rPr>
           <w:rStyle w:val="Hyperlink"/>
@@ -16041,9 +16116,8 @@
           <w:sz w:val="22"/>
           <w:szCs w:val="22"/>
         </w:rPr>
-        <w:t>/{</w:t>
-      </w:r>
-      <w:proofErr w:type="spellStart"/>
+        <w:t>1.0/</w:t>
+      </w:r>
       <w:r>
         <w:rPr>
           <w:rStyle w:val="Hyperlink"/>
@@ -16051,9 +16125,9 @@
           <w:sz w:val="22"/>
           <w:szCs w:val="22"/>
         </w:rPr>
-        <w:t>companyName</w:t>
-      </w:r>
-      <w:proofErr w:type="spellEnd"/>
+        <w:t>companies/{</w:t>
+      </w:r>
+      <w:proofErr w:type="spellStart"/>
       <w:r>
         <w:rPr>
           <w:rStyle w:val="Hyperlink"/>
@@ -16061,9 +16135,9 @@
           <w:sz w:val="22"/>
           <w:szCs w:val="22"/>
         </w:rPr>
-        <w:t>}/</w:t>
-      </w:r>
-      <w:proofErr w:type="spellStart"/>
+        <w:t>companyName</w:t>
+      </w:r>
+      <w:proofErr w:type="spellEnd"/>
       <w:r>
         <w:rPr>
           <w:rStyle w:val="Hyperlink"/>
@@ -16071,9 +16145,9 @@
           <w:sz w:val="22"/>
           <w:szCs w:val="22"/>
         </w:rPr>
-        <w:t>tms</w:t>
-      </w:r>
-      <w:proofErr w:type="spellEnd"/>
+        <w:t>}/</w:t>
+      </w:r>
+      <w:proofErr w:type="spellStart"/>
       <w:r>
         <w:rPr>
           <w:rStyle w:val="Hyperlink"/>
@@ -16081,8 +16155,9 @@
           <w:sz w:val="22"/>
           <w:szCs w:val="22"/>
         </w:rPr>
-        <w:t>/leverage</w:t>
-      </w:r>
+        <w:t>tms</w:t>
+      </w:r>
+      <w:proofErr w:type="spellEnd"/>
       <w:r>
         <w:rPr>
           <w:rStyle w:val="Hyperlink"/>
@@ -16090,6 +16165,15 @@
           <w:sz w:val="22"/>
           <w:szCs w:val="22"/>
         </w:rPr>
+        <w:t>/leverage</w:t>
+      </w:r>
+      <w:r>
+        <w:rPr>
+          <w:rStyle w:val="Hyperlink"/>
+          <w:i w:val="0"/>
+          <w:sz w:val="22"/>
+          <w:szCs w:val="22"/>
+        </w:rPr>
         <w:t xml:space="preserve"> (GET)</w:t>
       </w:r>
       <w:bookmarkEnd w:id="14"/>
@@ -16747,7 +16831,7 @@
       <w:pPr>
         <w:pStyle w:val="Heading1"/>
       </w:pPr>
-      <w:bookmarkStart w:id="15" w:name="_Toc450209732"/>
+      <w:bookmarkStart w:id="15" w:name="_Toc450824948"/>
       <w:r>
         <w:t>Translation Memory Profile APIs</w:t>
       </w:r>
@@ -16765,9 +16849,8 @@
           <w:szCs w:val="22"/>
         </w:rPr>
       </w:pPr>
-      <w:bookmarkStart w:id="16" w:name="_Toc450209733"/>
-      <w:proofErr w:type="spellStart"/>
-      <w:proofErr w:type="gramStart"/>
+      <w:bookmarkStart w:id="16" w:name="_Toc450824949"/>
+      <w:proofErr w:type="spellStart"/>
       <w:r>
         <w:rPr>
           <w:rStyle w:val="Hyperlink"/>
@@ -16785,9 +16868,8 @@
           <w:sz w:val="22"/>
           <w:szCs w:val="22"/>
         </w:rPr>
-        <w:t>/companies</w:t>
-      </w:r>
-      <w:proofErr w:type="gramEnd"/>
+        <w:t>/</w:t>
+      </w:r>
       <w:r>
         <w:rPr>
           <w:rStyle w:val="Hyperlink"/>
@@ -16795,9 +16877,8 @@
           <w:sz w:val="22"/>
           <w:szCs w:val="22"/>
         </w:rPr>
-        <w:t>/{</w:t>
-      </w:r>
-      <w:proofErr w:type="spellStart"/>
+        <w:t>1.0/</w:t>
+      </w:r>
       <w:r>
         <w:rPr>
           <w:rStyle w:val="Hyperlink"/>
@@ -16805,9 +16886,9 @@
           <w:sz w:val="22"/>
           <w:szCs w:val="22"/>
         </w:rPr>
-        <w:t>companyName</w:t>
-      </w:r>
-      <w:proofErr w:type="spellEnd"/>
+        <w:t>companies/{</w:t>
+      </w:r>
+      <w:proofErr w:type="spellStart"/>
       <w:r>
         <w:rPr>
           <w:rStyle w:val="Hyperlink"/>
@@ -16815,9 +16896,9 @@
           <w:sz w:val="22"/>
           <w:szCs w:val="22"/>
         </w:rPr>
-        <w:t>}/</w:t>
-      </w:r>
-      <w:proofErr w:type="spellStart"/>
+        <w:t>companyName</w:t>
+      </w:r>
+      <w:proofErr w:type="spellEnd"/>
       <w:r>
         <w:rPr>
           <w:rStyle w:val="Hyperlink"/>
@@ -16825,9 +16906,9 @@
           <w:sz w:val="22"/>
           <w:szCs w:val="22"/>
         </w:rPr>
-        <w:t>tmprofiles</w:t>
-      </w:r>
-      <w:proofErr w:type="spellEnd"/>
+        <w:t>}/</w:t>
+      </w:r>
+      <w:proofErr w:type="spellStart"/>
       <w:r>
         <w:rPr>
           <w:rStyle w:val="Hyperlink"/>
@@ -16835,8 +16916,9 @@
           <w:sz w:val="22"/>
           <w:szCs w:val="22"/>
         </w:rPr>
-        <w:t>/{id}</w:t>
-      </w:r>
+        <w:t>tmprofiles</w:t>
+      </w:r>
+      <w:proofErr w:type="spellEnd"/>
       <w:r>
         <w:rPr>
           <w:rStyle w:val="Hyperlink"/>
@@ -16844,6 +16926,15 @@
           <w:sz w:val="22"/>
           <w:szCs w:val="22"/>
         </w:rPr>
+        <w:t>/{id}</w:t>
+      </w:r>
+      <w:r>
+        <w:rPr>
+          <w:rStyle w:val="Hyperlink"/>
+          <w:i w:val="0"/>
+          <w:sz w:val="22"/>
+          <w:szCs w:val="22"/>
+        </w:rPr>
         <w:t xml:space="preserve"> (GET)</w:t>
       </w:r>
       <w:bookmarkEnd w:id="16"/>
@@ -17451,6 +17542,7 @@
           <w:szCs w:val="20"/>
           <w:lang w:eastAsia="zh-CN"/>
         </w:rPr>
+        <w:lastRenderedPageBreak/>
         <w:t xml:space="preserve">    "description": "",</w:t>
       </w:r>
     </w:p>
@@ -17525,7 +17617,6 @@
           <w:szCs w:val="20"/>
           <w:lang w:eastAsia="zh-CN"/>
         </w:rPr>
-        <w:lastRenderedPageBreak/>
         <w:t xml:space="preserve">    "</w:t>
       </w:r>
       <w:proofErr w:type="spellStart"/>
@@ -18097,9 +18188,8 @@
           <w:szCs w:val="22"/>
         </w:rPr>
       </w:pPr>
-      <w:bookmarkStart w:id="17" w:name="_Toc450209734"/>
-      <w:proofErr w:type="spellStart"/>
-      <w:proofErr w:type="gramStart"/>
+      <w:bookmarkStart w:id="17" w:name="_Toc450824950"/>
+      <w:proofErr w:type="spellStart"/>
       <w:r>
         <w:rPr>
           <w:rStyle w:val="Hyperlink"/>
@@ -18117,9 +18207,8 @@
           <w:sz w:val="22"/>
           <w:szCs w:val="22"/>
         </w:rPr>
-        <w:t>/companies</w:t>
-      </w:r>
-      <w:proofErr w:type="gramEnd"/>
+        <w:t>/</w:t>
+      </w:r>
       <w:r>
         <w:rPr>
           <w:rStyle w:val="Hyperlink"/>
@@ -18127,7 +18216,16 @@
           <w:sz w:val="22"/>
           <w:szCs w:val="22"/>
         </w:rPr>
-        <w:t>/{</w:t>
+        <w:t>1.0/</w:t>
+      </w:r>
+      <w:r>
+        <w:rPr>
+          <w:rStyle w:val="Hyperlink"/>
+          <w:i w:val="0"/>
+          <w:sz w:val="22"/>
+          <w:szCs w:val="22"/>
+        </w:rPr>
+        <w:t>companies/{</w:t>
       </w:r>
       <w:proofErr w:type="spellStart"/>
       <w:r>
@@ -18685,7 +18783,7 @@
         <w:szCs w:val="20"/>
         <w:vertAlign w:val="superscript"/>
       </w:rPr>
-      <w:t>11</w:t>
+      <w:t>2</w:t>
     </w:r>
     <w:r>
       <w:rPr>

</xml_diff>

<commit_message>
GBS-4368: create job api to include attributes
</commit_message>
<xml_diff>
--- a/main6/docs/OpenSource_GlobalSight/Restful APIs/Restful APIs Description.docx
+++ b/main6/docs/OpenSource_GlobalSight/Restful APIs/Restful APIs Description.docx
@@ -23752,8 +23752,6 @@
         </w:rPr>
         <w:t xml:space="preserve">  &lt;/attributes&gt;</w:t>
       </w:r>
-      <w:bookmarkStart w:id="23" w:name="_GoBack"/>
-      <w:bookmarkEnd w:id="23"/>
     </w:p>
     <w:p>
       <w:pPr>
@@ -23855,7 +23853,7 @@
           <w:szCs w:val="22"/>
         </w:rPr>
       </w:pPr>
-      <w:bookmarkStart w:id="24" w:name="_Toc455392186"/>
+      <w:bookmarkStart w:id="23" w:name="_Toc455392186"/>
       <w:r>
         <w:rPr>
           <w:rStyle w:val="Hyperlink"/>
@@ -23912,7 +23910,7 @@
         </w:rPr>
         <w:t>companyName}/jobs/{jobId}/status(GET)</w:t>
       </w:r>
-      <w:bookmarkEnd w:id="24"/>
+      <w:bookmarkEnd w:id="23"/>
     </w:p>
     <w:p>
       <w:pPr>
@@ -24436,7 +24434,7 @@
           <w:szCs w:val="22"/>
         </w:rPr>
       </w:pPr>
-      <w:bookmarkStart w:id="25" w:name="_Toc455392187"/>
+      <w:bookmarkStart w:id="24" w:name="_Toc455392187"/>
       <w:r>
         <w:rPr>
           <w:rStyle w:val="Hyperlink"/>
@@ -24493,514 +24491,4257 @@
         </w:rPr>
         <w:t>(GET)</w:t>
       </w:r>
+      <w:bookmarkEnd w:id="24"/>
+    </w:p>
+    <w:p>
+      <w:pPr>
+        <w:autoSpaceDE w:val="0"/>
+        <w:autoSpaceDN w:val="0"/>
+        <w:adjustRightInd w:val="0"/>
+        <w:rPr>
+          <w:rFonts w:ascii="Calibri" w:eastAsia="宋体" w:hAnsi="Calibri" w:cs="Calibri"/>
+          <w:color w:val="000000"/>
+          <w:sz w:val="22"/>
+          <w:szCs w:val="22"/>
+          <w:lang w:eastAsia="zh-CN"/>
+        </w:rPr>
+      </w:pPr>
+      <w:r>
+        <w:rPr>
+          <w:rFonts w:ascii="Consolas" w:hAnsi="Consolas" w:cs="Consolas"/>
+          <w:b/>
+          <w:color w:val="3F5FBF"/>
+          <w:sz w:val="20"/>
+          <w:szCs w:val="20"/>
+          <w:lang w:eastAsia="zh-CN"/>
+        </w:rPr>
+        <w:t xml:space="preserve">   </w:t>
+      </w:r>
+      <w:r>
+        <w:rPr>
+          <w:rFonts w:ascii="Calibri" w:eastAsia="宋体" w:hAnsi="Calibri" w:cs="Calibri"/>
+          <w:b/>
+          <w:color w:val="000000"/>
+          <w:sz w:val="22"/>
+          <w:szCs w:val="22"/>
+          <w:lang w:eastAsia="zh-CN"/>
+        </w:rPr>
+        <w:t>Overview</w:t>
+      </w:r>
+      <w:r>
+        <w:rPr>
+          <w:rFonts w:ascii="Calibri" w:eastAsia="宋体" w:hAnsi="Calibri" w:cs="Calibri"/>
+          <w:color w:val="000000"/>
+          <w:sz w:val="22"/>
+          <w:szCs w:val="22"/>
+          <w:lang w:eastAsia="zh-CN"/>
+        </w:rPr>
+        <w:t xml:space="preserve">: Get </w:t>
+      </w:r>
+      <w:r>
+        <w:rPr>
+          <w:rFonts w:ascii="Calibri" w:eastAsia="宋体" w:hAnsi="Calibri" w:cs="Calibri"/>
+          <w:color w:val="000000"/>
+          <w:sz w:val="22"/>
+          <w:szCs w:val="22"/>
+          <w:lang w:eastAsia="zh-CN"/>
+        </w:rPr>
+        <w:t>exported files in one zip by job ids</w:t>
+      </w:r>
+      <w:r>
+        <w:rPr>
+          <w:rFonts w:ascii="Calibri" w:eastAsia="宋体" w:hAnsi="Calibri" w:cs="Calibri"/>
+          <w:color w:val="000000"/>
+          <w:sz w:val="22"/>
+          <w:szCs w:val="22"/>
+          <w:lang w:eastAsia="zh-CN"/>
+        </w:rPr>
+        <w:t>.</w:t>
+      </w:r>
+    </w:p>
+    <w:p>
+      <w:pPr>
+        <w:autoSpaceDE w:val="0"/>
+        <w:autoSpaceDN w:val="0"/>
+        <w:adjustRightInd w:val="0"/>
+        <w:rPr>
+          <w:rFonts w:ascii="Calibri" w:eastAsia="宋体" w:hAnsi="Calibri" w:cs="Calibri"/>
+          <w:color w:val="000000"/>
+          <w:sz w:val="22"/>
+          <w:szCs w:val="22"/>
+          <w:lang w:eastAsia="zh-CN"/>
+        </w:rPr>
+      </w:pPr>
+      <w:r>
+        <w:rPr>
+          <w:rFonts w:ascii="Calibri" w:eastAsia="宋体" w:hAnsi="Calibri" w:cs="Calibri"/>
+          <w:b/>
+          <w:color w:val="000000"/>
+          <w:sz w:val="22"/>
+          <w:szCs w:val="22"/>
+          <w:lang w:eastAsia="zh-CN"/>
+        </w:rPr>
+        <w:t xml:space="preserve">       RES</w:t>
+      </w:r>
+      <w:r>
+        <w:rPr>
+          <w:rFonts w:ascii="Calibri" w:eastAsia="宋体" w:hAnsi="Calibri" w:cs="Calibri"/>
+          <w:b/>
+          <w:color w:val="000000"/>
+          <w:sz w:val="22"/>
+          <w:szCs w:val="22"/>
+          <w:lang w:eastAsia="zh-CN"/>
+        </w:rPr>
+        <w:t>T Method</w:t>
+      </w:r>
+      <w:r>
+        <w:rPr>
+          <w:rFonts w:ascii="Calibri" w:eastAsia="宋体" w:hAnsi="Calibri" w:cs="Calibri"/>
+          <w:color w:val="000000"/>
+          <w:sz w:val="22"/>
+          <w:szCs w:val="22"/>
+          <w:lang w:eastAsia="zh-CN"/>
+        </w:rPr>
+        <w:t>: GET</w:t>
+      </w:r>
+    </w:p>
+    <w:p>
+      <w:pPr>
+        <w:autoSpaceDE w:val="0"/>
+        <w:autoSpaceDN w:val="0"/>
+        <w:adjustRightInd w:val="0"/>
+        <w:rPr>
+          <w:rFonts w:ascii="Calibri" w:eastAsia="宋体" w:hAnsi="Calibri" w:cs="Calibri"/>
+          <w:color w:val="000000"/>
+          <w:sz w:val="22"/>
+          <w:szCs w:val="22"/>
+          <w:lang w:eastAsia="zh-CN"/>
+        </w:rPr>
+      </w:pPr>
+      <w:r>
+        <w:rPr>
+          <w:rFonts w:ascii="Calibri" w:eastAsia="宋体" w:hAnsi="Calibri" w:cs="Calibri"/>
+          <w:color w:val="000000"/>
+          <w:sz w:val="22"/>
+          <w:szCs w:val="22"/>
+          <w:lang w:eastAsia="zh-CN"/>
+        </w:rPr>
+        <w:t xml:space="preserve">       </w:t>
+      </w:r>
+      <w:r>
+        <w:rPr>
+          <w:rFonts w:ascii="Calibri" w:eastAsia="宋体" w:hAnsi="Calibri" w:cs="Calibri"/>
+          <w:b/>
+          <w:color w:val="000000"/>
+          <w:sz w:val="22"/>
+          <w:szCs w:val="22"/>
+          <w:lang w:eastAsia="zh-CN"/>
+        </w:rPr>
+        <w:t xml:space="preserve">Method Access: </w:t>
+      </w:r>
+      <w:r>
+        <w:rPr>
+          <w:rFonts w:ascii="Calibri" w:eastAsia="宋体" w:hAnsi="Calibri" w:cs="Calibri"/>
+          <w:color w:val="000000"/>
+          <w:sz w:val="22"/>
+          <w:szCs w:val="22"/>
+          <w:lang w:eastAsia="zh-CN"/>
+        </w:rPr>
+        <w:t>public</w:t>
+      </w:r>
+    </w:p>
+    <w:p>
+      <w:pPr>
+        <w:widowControl w:val="0"/>
+        <w:autoSpaceDE w:val="0"/>
+        <w:autoSpaceDN w:val="0"/>
+        <w:adjustRightInd w:val="0"/>
+        <w:ind w:firstLine="360"/>
+        <w:rPr>
+          <w:rFonts w:ascii="Calibri" w:eastAsia="宋体" w:hAnsi="Calibri" w:cs="Calibri"/>
+          <w:b/>
+          <w:color w:val="000000"/>
+          <w:sz w:val="22"/>
+          <w:szCs w:val="22"/>
+          <w:lang w:eastAsia="zh-CN"/>
+        </w:rPr>
+      </w:pPr>
+      <w:r>
+        <w:rPr>
+          <w:rFonts w:ascii="Calibri" w:eastAsia="宋体" w:hAnsi="Calibri" w:cs="Calibri"/>
+          <w:b/>
+          <w:color w:val="000000"/>
+          <w:sz w:val="22"/>
+          <w:szCs w:val="22"/>
+          <w:lang w:eastAsia="zh-CN"/>
+        </w:rPr>
+        <w:t>Path Parameters:</w:t>
+      </w:r>
+    </w:p>
+    <w:p>
+      <w:pPr>
+        <w:autoSpaceDE w:val="0"/>
+        <w:autoSpaceDN w:val="0"/>
+        <w:adjustRightInd w:val="0"/>
+        <w:rPr>
+          <w:rFonts w:ascii="Consolas" w:hAnsi="Consolas" w:cs="Consolas"/>
+          <w:color w:val="3F5FBF"/>
+          <w:sz w:val="20"/>
+          <w:szCs w:val="20"/>
+          <w:lang w:eastAsia="zh-CN"/>
+        </w:rPr>
+      </w:pPr>
+      <w:r>
+        <w:rPr>
+          <w:rFonts w:ascii="Consolas" w:eastAsiaTheme="minorEastAsia" w:hAnsi="Consolas" w:cs="Consolas"/>
+          <w:b/>
+          <w:color w:val="3F5FBF"/>
+          <w:sz w:val="20"/>
+          <w:szCs w:val="20"/>
+          <w:lang w:eastAsia="zh-CN"/>
+        </w:rPr>
+        <w:tab/>
+      </w:r>
+      <w:proofErr w:type="spellStart"/>
+      <w:proofErr w:type="gramStart"/>
+      <w:r>
+        <w:rPr>
+          <w:rFonts w:ascii="Consolas" w:hAnsi="Consolas" w:cs="Consolas"/>
+          <w:color w:val="3F5FBF"/>
+          <w:sz w:val="20"/>
+          <w:szCs w:val="20"/>
+          <w:lang w:eastAsia="zh-CN"/>
+        </w:rPr>
+        <w:t>companyName</w:t>
+      </w:r>
+      <w:proofErr w:type="spellEnd"/>
+      <w:proofErr w:type="gramEnd"/>
+      <w:r>
+        <w:rPr>
+          <w:rFonts w:ascii="Consolas" w:hAnsi="Consolas" w:cs="Consolas"/>
+          <w:color w:val="3F5FBF"/>
+          <w:sz w:val="20"/>
+          <w:szCs w:val="20"/>
+          <w:lang w:eastAsia="zh-CN"/>
+        </w:rPr>
+        <w:t>: current company name.</w:t>
+      </w:r>
+      <w:r>
+        <w:rPr>
+          <w:rFonts w:ascii="Consolas" w:eastAsiaTheme="minorEastAsia" w:hAnsi="Consolas" w:cs="Consolas"/>
+          <w:color w:val="3F5FBF"/>
+          <w:sz w:val="20"/>
+          <w:szCs w:val="20"/>
+          <w:lang w:eastAsia="zh-CN"/>
+        </w:rPr>
+        <w:t xml:space="preserve"> </w:t>
+      </w:r>
+      <w:r>
+        <w:rPr>
+          <w:rFonts w:ascii="Consolas" w:eastAsiaTheme="minorEastAsia" w:hAnsi="Consolas" w:cs="Consolas"/>
+          <w:color w:val="3F5FBF"/>
+          <w:sz w:val="20"/>
+          <w:szCs w:val="20"/>
+          <w:lang w:eastAsia="zh-CN"/>
+        </w:rPr>
+        <w:t>Required.</w:t>
+      </w:r>
+    </w:p>
+    <w:p>
+      <w:pPr>
+        <w:autoSpaceDE w:val="0"/>
+        <w:autoSpaceDN w:val="0"/>
+        <w:adjustRightInd w:val="0"/>
+        <w:rPr>
+          <w:rFonts w:ascii="Consolas" w:eastAsiaTheme="minorEastAsia" w:hAnsi="Consolas" w:cs="Consolas"/>
+          <w:color w:val="3F5FBF"/>
+          <w:sz w:val="20"/>
+          <w:szCs w:val="20"/>
+          <w:lang w:eastAsia="zh-CN"/>
+        </w:rPr>
+      </w:pPr>
+      <w:r>
+        <w:rPr>
+          <w:rFonts w:ascii="Consolas" w:hAnsi="Consolas" w:cs="Consolas"/>
+          <w:color w:val="3F5FBF"/>
+          <w:sz w:val="20"/>
+          <w:szCs w:val="20"/>
+          <w:lang w:eastAsia="zh-CN"/>
+        </w:rPr>
+        <w:t xml:space="preserve">       </w:t>
+      </w:r>
+      <w:proofErr w:type="spellStart"/>
+      <w:proofErr w:type="gramStart"/>
+      <w:r>
+        <w:rPr>
+          <w:rFonts w:ascii="Consolas" w:hAnsi="Consolas" w:cs="Consolas"/>
+          <w:color w:val="3F5FBF"/>
+          <w:sz w:val="20"/>
+          <w:szCs w:val="20"/>
+          <w:lang w:eastAsia="zh-CN"/>
+        </w:rPr>
+        <w:t>jobIds</w:t>
+      </w:r>
+      <w:proofErr w:type="spellEnd"/>
+      <w:proofErr w:type="gramEnd"/>
+      <w:r>
+        <w:rPr>
+          <w:rFonts w:ascii="Consolas" w:eastAsiaTheme="minorEastAsia" w:hAnsi="Consolas" w:cs="Consolas" w:hint="eastAsia"/>
+          <w:color w:val="3F5FBF"/>
+          <w:sz w:val="20"/>
+          <w:szCs w:val="20"/>
+          <w:lang w:eastAsia="zh-CN"/>
+        </w:rPr>
+        <w:t>:</w:t>
+      </w:r>
+      <w:r>
+        <w:rPr>
+          <w:rFonts w:ascii="Consolas" w:eastAsiaTheme="minorEastAsia" w:hAnsi="Consolas" w:cs="Consolas"/>
+          <w:color w:val="3F5FBF"/>
+          <w:sz w:val="20"/>
+          <w:szCs w:val="20"/>
+          <w:lang w:eastAsia="zh-CN"/>
+        </w:rPr>
+        <w:t xml:space="preserve"> job ids.</w:t>
+      </w:r>
+      <w:r>
+        <w:rPr>
+          <w:rFonts w:ascii="Consolas" w:eastAsiaTheme="minorEastAsia" w:hAnsi="Consolas" w:cs="Consolas"/>
+          <w:color w:val="3F5FBF"/>
+          <w:sz w:val="20"/>
+          <w:szCs w:val="20"/>
+          <w:lang w:eastAsia="zh-CN"/>
+        </w:rPr>
+        <w:t xml:space="preserve"> Required.</w:t>
+      </w:r>
+    </w:p>
+    <w:p>
+      <w:pPr>
+        <w:autoSpaceDE w:val="0"/>
+        <w:autoSpaceDN w:val="0"/>
+        <w:adjustRightInd w:val="0"/>
+        <w:rPr>
+          <w:rFonts w:ascii="Calibri" w:eastAsia="宋体" w:hAnsi="Calibri" w:cs="Calibri"/>
+          <w:b/>
+          <w:color w:val="000000"/>
+          <w:sz w:val="22"/>
+          <w:szCs w:val="22"/>
+          <w:lang w:eastAsia="zh-CN"/>
+        </w:rPr>
+      </w:pPr>
+    </w:p>
+    <w:p>
+      <w:pPr>
+        <w:widowControl w:val="0"/>
+        <w:autoSpaceDE w:val="0"/>
+        <w:autoSpaceDN w:val="0"/>
+        <w:adjustRightInd w:val="0"/>
+        <w:ind w:firstLine="360"/>
+        <w:rPr>
+          <w:rFonts w:ascii="Calibri" w:eastAsia="宋体" w:hAnsi="Calibri" w:cs="Calibri"/>
+          <w:b/>
+          <w:color w:val="000000"/>
+          <w:sz w:val="22"/>
+          <w:szCs w:val="22"/>
+          <w:lang w:eastAsia="zh-CN"/>
+        </w:rPr>
+      </w:pPr>
+      <w:r>
+        <w:rPr>
+          <w:rFonts w:ascii="Calibri" w:eastAsia="宋体" w:hAnsi="Calibri" w:cs="Calibri"/>
+          <w:b/>
+          <w:color w:val="000000"/>
+          <w:sz w:val="22"/>
+          <w:szCs w:val="22"/>
+          <w:lang w:eastAsia="zh-CN"/>
+        </w:rPr>
+        <w:t>Query Parameters:</w:t>
+      </w:r>
+      <w:r>
+        <w:rPr>
+          <w:rFonts w:ascii="Calibri" w:eastAsia="宋体" w:hAnsi="Calibri" w:cs="Calibri"/>
+          <w:b/>
+          <w:color w:val="000000"/>
+          <w:sz w:val="22"/>
+          <w:szCs w:val="22"/>
+          <w:lang w:eastAsia="zh-CN"/>
+        </w:rPr>
+        <w:t xml:space="preserve"> </w:t>
+      </w:r>
+    </w:p>
+    <w:p>
+      <w:pPr>
+        <w:widowControl w:val="0"/>
+        <w:autoSpaceDE w:val="0"/>
+        <w:autoSpaceDN w:val="0"/>
+        <w:adjustRightInd w:val="0"/>
+        <w:ind w:firstLine="720"/>
+        <w:rPr>
+          <w:rFonts w:ascii="Calibri" w:eastAsia="宋体" w:hAnsi="Calibri" w:cs="Calibri"/>
+          <w:b/>
+          <w:color w:val="000000"/>
+          <w:sz w:val="22"/>
+          <w:szCs w:val="22"/>
+          <w:lang w:eastAsia="zh-CN"/>
+        </w:rPr>
+      </w:pPr>
+      <w:r>
+        <w:rPr>
+          <w:rFonts w:ascii="Consolas" w:hAnsi="Consolas" w:cs="Consolas"/>
+          <w:color w:val="3F5FBF"/>
+          <w:sz w:val="20"/>
+          <w:szCs w:val="20"/>
+          <w:lang w:eastAsia="zh-CN"/>
+        </w:rPr>
+        <w:t>None</w:t>
+      </w:r>
+    </w:p>
+    <w:p>
+      <w:pPr>
+        <w:autoSpaceDE w:val="0"/>
+        <w:autoSpaceDN w:val="0"/>
+        <w:adjustRightInd w:val="0"/>
+        <w:rPr>
+          <w:rFonts w:ascii="Consolas" w:eastAsiaTheme="minorEastAsia" w:hAnsi="Consolas" w:cs="Consolas"/>
+          <w:b/>
+          <w:color w:val="3F5FBF"/>
+          <w:sz w:val="20"/>
+          <w:szCs w:val="20"/>
+          <w:lang w:eastAsia="zh-CN"/>
+        </w:rPr>
+      </w:pPr>
+    </w:p>
+    <w:p>
+      <w:pPr>
+        <w:autoSpaceDE w:val="0"/>
+        <w:autoSpaceDN w:val="0"/>
+        <w:adjustRightInd w:val="0"/>
+        <w:ind w:firstLineChars="200" w:firstLine="442"/>
+        <w:rPr>
+          <w:rFonts w:ascii="Calibri" w:eastAsia="宋体" w:hAnsi="Calibri" w:cs="Calibri"/>
+          <w:b/>
+          <w:color w:val="000000"/>
+          <w:sz w:val="22"/>
+          <w:szCs w:val="22"/>
+          <w:lang w:eastAsia="zh-CN"/>
+        </w:rPr>
+      </w:pPr>
+      <w:r>
+        <w:rPr>
+          <w:rFonts w:ascii="Calibri" w:eastAsia="宋体" w:hAnsi="Calibri" w:cs="Calibri"/>
+          <w:b/>
+          <w:color w:val="000000"/>
+          <w:sz w:val="22"/>
+          <w:szCs w:val="22"/>
+          <w:lang w:eastAsia="zh-CN"/>
+        </w:rPr>
+        <w:t>Return Message Sample:</w:t>
+      </w:r>
+    </w:p>
+    <w:p>
+      <w:pPr>
+        <w:widowControl w:val="0"/>
+        <w:autoSpaceDE w:val="0"/>
+        <w:autoSpaceDN w:val="0"/>
+        <w:adjustRightInd w:val="0"/>
+        <w:ind w:firstLine="720"/>
+        <w:rPr>
+          <w:rFonts w:ascii="Calibri" w:eastAsia="宋体" w:hAnsi="Calibri" w:cs="Calibri"/>
+          <w:b/>
+          <w:color w:val="000000"/>
+          <w:sz w:val="22"/>
+          <w:szCs w:val="22"/>
+          <w:lang w:eastAsia="zh-CN"/>
+        </w:rPr>
+      </w:pPr>
+      <w:r>
+        <w:rPr>
+          <w:rFonts w:ascii="Consolas" w:hAnsi="Consolas" w:cs="Consolas"/>
+          <w:color w:val="3F5FBF"/>
+          <w:sz w:val="20"/>
+          <w:szCs w:val="20"/>
+          <w:lang w:eastAsia="zh-CN"/>
+        </w:rPr>
+        <w:t xml:space="preserve">Return all export files </w:t>
+      </w:r>
+      <w:r>
+        <w:rPr>
+          <w:rFonts w:ascii="Consolas" w:hAnsi="Consolas" w:cs="Consolas"/>
+          <w:color w:val="3F5FBF"/>
+          <w:sz w:val="20"/>
+          <w:szCs w:val="20"/>
+          <w:lang w:eastAsia="zh-CN"/>
+        </w:rPr>
+        <w:t>compressed</w:t>
+      </w:r>
+      <w:r>
+        <w:rPr>
+          <w:rFonts w:ascii="Consolas" w:hAnsi="Consolas" w:cs="Consolas"/>
+          <w:color w:val="3F5FBF"/>
+          <w:sz w:val="20"/>
+          <w:szCs w:val="20"/>
+          <w:lang w:eastAsia="zh-CN"/>
+        </w:rPr>
+        <w:t>.</w:t>
+      </w:r>
+    </w:p>
+    <w:p>
+      <w:pPr>
+        <w:widowControl w:val="0"/>
+        <w:autoSpaceDE w:val="0"/>
+        <w:autoSpaceDN w:val="0"/>
+        <w:adjustRightInd w:val="0"/>
+        <w:ind w:firstLine="720"/>
+        <w:rPr>
+          <w:rFonts w:ascii="Calibri" w:eastAsia="宋体" w:hAnsi="Calibri" w:cs="Calibri"/>
+          <w:b/>
+          <w:color w:val="000000"/>
+          <w:sz w:val="22"/>
+          <w:szCs w:val="22"/>
+          <w:lang w:eastAsia="zh-CN"/>
+        </w:rPr>
+      </w:pPr>
+    </w:p>
+    <w:p>
+      <w:pPr>
+        <w:pStyle w:val="Heading2"/>
+        <w:ind w:firstLine="360"/>
+        <w:rPr>
+          <w:rStyle w:val="Hyperlink"/>
+          <w:rFonts w:ascii="Calibri" w:eastAsia="宋体" w:hAnsi="Calibri" w:cs="Calibri"/>
+          <w:sz w:val="22"/>
+          <w:szCs w:val="22"/>
+        </w:rPr>
+      </w:pPr>
+      <w:r>
+        <w:rPr>
+          <w:rStyle w:val="Hyperlink"/>
+          <w:i w:val="0"/>
+          <w:sz w:val="22"/>
+          <w:szCs w:val="22"/>
+        </w:rPr>
+        <w:t>restfulServices/</w:t>
+      </w:r>
+      <w:r>
+        <w:rPr>
+          <w:rStyle w:val="Hyperlink"/>
+          <w:i w:val="0"/>
+          <w:sz w:val="22"/>
+          <w:szCs w:val="22"/>
+        </w:rPr>
+        <w:t>1.0/</w:t>
+      </w:r>
+      <w:r>
+        <w:rPr>
+          <w:rStyle w:val="Hyperlink"/>
+          <w:i w:val="0"/>
+          <w:sz w:val="22"/>
+          <w:szCs w:val="22"/>
+        </w:rPr>
+        <w:t>co</w:t>
+      </w:r>
+      <w:r>
+        <w:rPr>
+          <w:rStyle w:val="Hyperlink"/>
+          <w:i w:val="0"/>
+          <w:sz w:val="22"/>
+          <w:szCs w:val="22"/>
+        </w:rPr>
+        <w:t>mpanies</w:t>
+      </w:r>
+      <w:proofErr w:type="gramStart"/>
+      <w:r>
+        <w:rPr>
+          <w:rStyle w:val="Hyperlink"/>
+          <w:i w:val="0"/>
+          <w:sz w:val="22"/>
+          <w:szCs w:val="22"/>
+        </w:rPr>
+        <w:t>/{</w:t>
+      </w:r>
+      <w:proofErr w:type="gramEnd"/>
+      <w:r>
+        <w:rPr>
+          <w:rStyle w:val="Hyperlink"/>
+          <w:i w:val="0"/>
+          <w:sz w:val="22"/>
+          <w:szCs w:val="22"/>
+        </w:rPr>
+        <w:t>companyName}/jobs/{jobId}/status(GET)</w:t>
+      </w:r>
+    </w:p>
+    <w:p>
+      <w:pPr>
+        <w:autoSpaceDE w:val="0"/>
+        <w:autoSpaceDN w:val="0"/>
+        <w:adjustRightInd w:val="0"/>
+        <w:rPr>
+          <w:rFonts w:ascii="Calibri" w:eastAsia="宋体" w:hAnsi="Calibri" w:cs="Calibri"/>
+          <w:color w:val="000000"/>
+          <w:sz w:val="22"/>
+          <w:szCs w:val="22"/>
+          <w:lang w:eastAsia="zh-CN"/>
+        </w:rPr>
+      </w:pPr>
+      <w:r>
+        <w:rPr>
+          <w:rFonts w:ascii="Consolas" w:hAnsi="Consolas" w:cs="Consolas"/>
+          <w:b/>
+          <w:color w:val="3F5FBF"/>
+          <w:sz w:val="20"/>
+          <w:szCs w:val="20"/>
+          <w:lang w:eastAsia="zh-CN"/>
+        </w:rPr>
+        <w:t xml:space="preserve">   </w:t>
+      </w:r>
+      <w:r>
+        <w:rPr>
+          <w:rFonts w:ascii="Calibri" w:eastAsia="宋体" w:hAnsi="Calibri" w:cs="Calibri"/>
+          <w:b/>
+          <w:color w:val="000000"/>
+          <w:sz w:val="22"/>
+          <w:szCs w:val="22"/>
+          <w:lang w:eastAsia="zh-CN"/>
+        </w:rPr>
+        <w:t>Overview</w:t>
+      </w:r>
+      <w:r>
+        <w:rPr>
+          <w:rFonts w:ascii="Calibri" w:eastAsia="宋体" w:hAnsi="Calibri" w:cs="Calibri"/>
+          <w:color w:val="000000"/>
+          <w:sz w:val="22"/>
+          <w:szCs w:val="22"/>
+          <w:lang w:eastAsia="zh-CN"/>
+        </w:rPr>
+        <w:t xml:space="preserve">: Get </w:t>
+      </w:r>
+      <w:r>
+        <w:rPr>
+          <w:rFonts w:ascii="Calibri" w:eastAsia="宋体" w:hAnsi="Calibri" w:cs="Calibri"/>
+          <w:color w:val="000000"/>
+          <w:sz w:val="22"/>
+          <w:szCs w:val="22"/>
+          <w:lang w:eastAsia="zh-CN"/>
+        </w:rPr>
+        <w:t xml:space="preserve">job </w:t>
+      </w:r>
+      <w:r>
+        <w:rPr>
+          <w:rFonts w:ascii="Calibri" w:eastAsia="宋体" w:hAnsi="Calibri" w:cs="Calibri"/>
+          <w:color w:val="000000"/>
+          <w:sz w:val="22"/>
+          <w:szCs w:val="22"/>
+          <w:lang w:eastAsia="zh-CN"/>
+        </w:rPr>
+        <w:t>status</w:t>
+      </w:r>
+      <w:r>
+        <w:rPr>
+          <w:rFonts w:ascii="Calibri" w:eastAsia="宋体" w:hAnsi="Calibri" w:cs="Calibri"/>
+          <w:color w:val="000000"/>
+          <w:sz w:val="22"/>
+          <w:szCs w:val="22"/>
+          <w:lang w:eastAsia="zh-CN"/>
+        </w:rPr>
+        <w:t>.</w:t>
+      </w:r>
+    </w:p>
+    <w:p>
+      <w:pPr>
+        <w:autoSpaceDE w:val="0"/>
+        <w:autoSpaceDN w:val="0"/>
+        <w:adjustRightInd w:val="0"/>
+        <w:rPr>
+          <w:rFonts w:ascii="Calibri" w:eastAsia="宋体" w:hAnsi="Calibri" w:cs="Calibri"/>
+          <w:color w:val="000000"/>
+          <w:sz w:val="22"/>
+          <w:szCs w:val="22"/>
+          <w:lang w:eastAsia="zh-CN"/>
+        </w:rPr>
+      </w:pPr>
+      <w:r>
+        <w:rPr>
+          <w:rFonts w:ascii="Calibri" w:eastAsia="宋体" w:hAnsi="Calibri" w:cs="Calibri"/>
+          <w:b/>
+          <w:color w:val="000000"/>
+          <w:sz w:val="22"/>
+          <w:szCs w:val="22"/>
+          <w:lang w:eastAsia="zh-CN"/>
+        </w:rPr>
+        <w:t xml:space="preserve">       RES</w:t>
+      </w:r>
+      <w:r>
+        <w:rPr>
+          <w:rFonts w:ascii="Calibri" w:eastAsia="宋体" w:hAnsi="Calibri" w:cs="Calibri"/>
+          <w:b/>
+          <w:color w:val="000000"/>
+          <w:sz w:val="22"/>
+          <w:szCs w:val="22"/>
+          <w:lang w:eastAsia="zh-CN"/>
+        </w:rPr>
+        <w:t>T Method</w:t>
+      </w:r>
+      <w:r>
+        <w:rPr>
+          <w:rFonts w:ascii="Calibri" w:eastAsia="宋体" w:hAnsi="Calibri" w:cs="Calibri"/>
+          <w:color w:val="000000"/>
+          <w:sz w:val="22"/>
+          <w:szCs w:val="22"/>
+          <w:lang w:eastAsia="zh-CN"/>
+        </w:rPr>
+        <w:t>: GET</w:t>
+      </w:r>
+    </w:p>
+    <w:p>
+      <w:pPr>
+        <w:autoSpaceDE w:val="0"/>
+        <w:autoSpaceDN w:val="0"/>
+        <w:adjustRightInd w:val="0"/>
+        <w:rPr>
+          <w:rFonts w:ascii="Calibri" w:eastAsia="宋体" w:hAnsi="Calibri" w:cs="Calibri"/>
+          <w:color w:val="000000"/>
+          <w:sz w:val="22"/>
+          <w:szCs w:val="22"/>
+          <w:lang w:eastAsia="zh-CN"/>
+        </w:rPr>
+      </w:pPr>
+      <w:r>
+        <w:rPr>
+          <w:rFonts w:ascii="Calibri" w:eastAsia="宋体" w:hAnsi="Calibri" w:cs="Calibri"/>
+          <w:color w:val="000000"/>
+          <w:sz w:val="22"/>
+          <w:szCs w:val="22"/>
+          <w:lang w:eastAsia="zh-CN"/>
+        </w:rPr>
+        <w:t xml:space="preserve">       </w:t>
+      </w:r>
+      <w:r>
+        <w:rPr>
+          <w:rFonts w:ascii="Calibri" w:eastAsia="宋体" w:hAnsi="Calibri" w:cs="Calibri"/>
+          <w:b/>
+          <w:color w:val="000000"/>
+          <w:sz w:val="22"/>
+          <w:szCs w:val="22"/>
+          <w:lang w:eastAsia="zh-CN"/>
+        </w:rPr>
+        <w:t xml:space="preserve">Method Access: </w:t>
+      </w:r>
+      <w:r>
+        <w:rPr>
+          <w:rFonts w:ascii="Calibri" w:eastAsia="宋体" w:hAnsi="Calibri" w:cs="Calibri"/>
+          <w:color w:val="000000"/>
+          <w:sz w:val="22"/>
+          <w:szCs w:val="22"/>
+          <w:lang w:eastAsia="zh-CN"/>
+        </w:rPr>
+        <w:t>public</w:t>
+      </w:r>
+    </w:p>
+    <w:p>
+      <w:pPr>
+        <w:widowControl w:val="0"/>
+        <w:autoSpaceDE w:val="0"/>
+        <w:autoSpaceDN w:val="0"/>
+        <w:adjustRightInd w:val="0"/>
+        <w:ind w:firstLine="360"/>
+        <w:rPr>
+          <w:rFonts w:ascii="Calibri" w:eastAsia="宋体" w:hAnsi="Calibri" w:cs="Calibri"/>
+          <w:b/>
+          <w:color w:val="000000"/>
+          <w:sz w:val="22"/>
+          <w:szCs w:val="22"/>
+          <w:lang w:eastAsia="zh-CN"/>
+        </w:rPr>
+      </w:pPr>
+      <w:r>
+        <w:rPr>
+          <w:rFonts w:ascii="Calibri" w:eastAsia="宋体" w:hAnsi="Calibri" w:cs="Calibri"/>
+          <w:b/>
+          <w:color w:val="000000"/>
+          <w:sz w:val="22"/>
+          <w:szCs w:val="22"/>
+          <w:lang w:eastAsia="zh-CN"/>
+        </w:rPr>
+        <w:t>Path Parameters:</w:t>
+      </w:r>
+    </w:p>
+    <w:p>
+      <w:pPr>
+        <w:autoSpaceDE w:val="0"/>
+        <w:autoSpaceDN w:val="0"/>
+        <w:adjustRightInd w:val="0"/>
+        <w:rPr>
+          <w:rFonts w:ascii="Consolas" w:hAnsi="Consolas" w:cs="Consolas"/>
+          <w:color w:val="3F5FBF"/>
+          <w:sz w:val="20"/>
+          <w:szCs w:val="20"/>
+          <w:lang w:eastAsia="zh-CN"/>
+        </w:rPr>
+      </w:pPr>
+      <w:r>
+        <w:rPr>
+          <w:rFonts w:ascii="Consolas" w:eastAsiaTheme="minorEastAsia" w:hAnsi="Consolas" w:cs="Consolas"/>
+          <w:b/>
+          <w:color w:val="3F5FBF"/>
+          <w:sz w:val="20"/>
+          <w:szCs w:val="20"/>
+          <w:lang w:eastAsia="zh-CN"/>
+        </w:rPr>
+        <w:tab/>
+      </w:r>
+      <w:proofErr w:type="spellStart"/>
+      <w:proofErr w:type="gramStart"/>
+      <w:r>
+        <w:rPr>
+          <w:rFonts w:ascii="Consolas" w:hAnsi="Consolas" w:cs="Consolas"/>
+          <w:color w:val="3F5FBF"/>
+          <w:sz w:val="20"/>
+          <w:szCs w:val="20"/>
+          <w:lang w:eastAsia="zh-CN"/>
+        </w:rPr>
+        <w:t>companyName</w:t>
+      </w:r>
+      <w:proofErr w:type="spellEnd"/>
+      <w:proofErr w:type="gramEnd"/>
+      <w:r>
+        <w:rPr>
+          <w:rFonts w:ascii="Consolas" w:hAnsi="Consolas" w:cs="Consolas"/>
+          <w:color w:val="3F5FBF"/>
+          <w:sz w:val="20"/>
+          <w:szCs w:val="20"/>
+          <w:lang w:eastAsia="zh-CN"/>
+        </w:rPr>
+        <w:t>: current company name.</w:t>
+      </w:r>
+      <w:r>
+        <w:rPr>
+          <w:rFonts w:ascii="Consolas" w:hAnsi="Consolas" w:cs="Consolas"/>
+          <w:color w:val="3F5FBF"/>
+          <w:sz w:val="20"/>
+          <w:szCs w:val="20"/>
+          <w:lang w:eastAsia="zh-CN"/>
+        </w:rPr>
+        <w:t xml:space="preserve"> Required.</w:t>
+      </w:r>
+    </w:p>
+    <w:p>
+      <w:pPr>
+        <w:autoSpaceDE w:val="0"/>
+        <w:autoSpaceDN w:val="0"/>
+        <w:adjustRightInd w:val="0"/>
+        <w:rPr>
+          <w:rFonts w:ascii="Consolas" w:eastAsiaTheme="minorEastAsia" w:hAnsi="Consolas" w:cs="Consolas"/>
+          <w:color w:val="3F5FBF"/>
+          <w:sz w:val="20"/>
+          <w:szCs w:val="20"/>
+          <w:lang w:eastAsia="zh-CN"/>
+        </w:rPr>
+      </w:pPr>
+      <w:r>
+        <w:rPr>
+          <w:rFonts w:ascii="Consolas" w:hAnsi="Consolas" w:cs="Consolas"/>
+          <w:color w:val="3F5FBF"/>
+          <w:sz w:val="20"/>
+          <w:szCs w:val="20"/>
+          <w:lang w:eastAsia="zh-CN"/>
+        </w:rPr>
+        <w:t xml:space="preserve">       </w:t>
+      </w:r>
+      <w:proofErr w:type="spellStart"/>
+      <w:proofErr w:type="gramStart"/>
+      <w:r>
+        <w:rPr>
+          <w:rFonts w:ascii="Consolas" w:hAnsi="Consolas" w:cs="Consolas"/>
+          <w:color w:val="3F5FBF"/>
+          <w:sz w:val="20"/>
+          <w:szCs w:val="20"/>
+          <w:lang w:eastAsia="zh-CN"/>
+        </w:rPr>
+        <w:t>jobId</w:t>
+      </w:r>
+      <w:proofErr w:type="spellEnd"/>
+      <w:proofErr w:type="gramEnd"/>
+      <w:r>
+        <w:rPr>
+          <w:rFonts w:ascii="Consolas" w:eastAsiaTheme="minorEastAsia" w:hAnsi="Consolas" w:cs="Consolas" w:hint="eastAsia"/>
+          <w:color w:val="3F5FBF"/>
+          <w:sz w:val="20"/>
+          <w:szCs w:val="20"/>
+          <w:lang w:eastAsia="zh-CN"/>
+        </w:rPr>
+        <w:t>:</w:t>
+      </w:r>
+      <w:r>
+        <w:rPr>
+          <w:rFonts w:ascii="Consolas" w:eastAsiaTheme="minorEastAsia" w:hAnsi="Consolas" w:cs="Consolas"/>
+          <w:color w:val="3F5FBF"/>
+          <w:sz w:val="20"/>
+          <w:szCs w:val="20"/>
+          <w:lang w:eastAsia="zh-CN"/>
+        </w:rPr>
+        <w:t xml:space="preserve"> job id. Required.</w:t>
+      </w:r>
+    </w:p>
+    <w:p>
+      <w:pPr>
+        <w:autoSpaceDE w:val="0"/>
+        <w:autoSpaceDN w:val="0"/>
+        <w:adjustRightInd w:val="0"/>
+        <w:rPr>
+          <w:rFonts w:ascii="Calibri" w:eastAsia="宋体" w:hAnsi="Calibri" w:cs="Calibri"/>
+          <w:b/>
+          <w:color w:val="000000"/>
+          <w:sz w:val="22"/>
+          <w:szCs w:val="22"/>
+          <w:lang w:eastAsia="zh-CN"/>
+        </w:rPr>
+      </w:pPr>
+    </w:p>
+    <w:p>
+      <w:pPr>
+        <w:widowControl w:val="0"/>
+        <w:autoSpaceDE w:val="0"/>
+        <w:autoSpaceDN w:val="0"/>
+        <w:adjustRightInd w:val="0"/>
+        <w:ind w:firstLine="360"/>
+        <w:rPr>
+          <w:rFonts w:ascii="Calibri" w:eastAsia="宋体" w:hAnsi="Calibri" w:cs="Calibri"/>
+          <w:b/>
+          <w:color w:val="000000"/>
+          <w:sz w:val="22"/>
+          <w:szCs w:val="22"/>
+          <w:lang w:eastAsia="zh-CN"/>
+        </w:rPr>
+      </w:pPr>
+      <w:r>
+        <w:rPr>
+          <w:rFonts w:ascii="Calibri" w:eastAsia="宋体" w:hAnsi="Calibri" w:cs="Calibri"/>
+          <w:b/>
+          <w:color w:val="000000"/>
+          <w:sz w:val="22"/>
+          <w:szCs w:val="22"/>
+          <w:lang w:eastAsia="zh-CN"/>
+        </w:rPr>
+        <w:t>Query Parameters:</w:t>
+      </w:r>
+      <w:r>
+        <w:rPr>
+          <w:rFonts w:ascii="Calibri" w:eastAsia="宋体" w:hAnsi="Calibri" w:cs="Calibri"/>
+          <w:b/>
+          <w:color w:val="000000"/>
+          <w:sz w:val="22"/>
+          <w:szCs w:val="22"/>
+          <w:lang w:eastAsia="zh-CN"/>
+        </w:rPr>
+        <w:t xml:space="preserve"> </w:t>
+      </w:r>
+    </w:p>
+    <w:p>
+      <w:pPr>
+        <w:widowControl w:val="0"/>
+        <w:autoSpaceDE w:val="0"/>
+        <w:autoSpaceDN w:val="0"/>
+        <w:adjustRightInd w:val="0"/>
+        <w:ind w:firstLine="720"/>
+        <w:rPr>
+          <w:rFonts w:ascii="Calibri" w:eastAsia="宋体" w:hAnsi="Calibri" w:cs="Calibri"/>
+          <w:b/>
+          <w:color w:val="000000"/>
+          <w:sz w:val="22"/>
+          <w:szCs w:val="22"/>
+          <w:lang w:eastAsia="zh-CN"/>
+        </w:rPr>
+      </w:pPr>
+      <w:r>
+        <w:rPr>
+          <w:rFonts w:ascii="Consolas" w:hAnsi="Consolas" w:cs="Consolas"/>
+          <w:color w:val="3F5FBF"/>
+          <w:sz w:val="20"/>
+          <w:szCs w:val="20"/>
+          <w:lang w:eastAsia="zh-CN"/>
+        </w:rPr>
+        <w:t>None</w:t>
+      </w:r>
+    </w:p>
+    <w:p>
+      <w:pPr>
+        <w:autoSpaceDE w:val="0"/>
+        <w:autoSpaceDN w:val="0"/>
+        <w:adjustRightInd w:val="0"/>
+        <w:rPr>
+          <w:rFonts w:ascii="Consolas" w:eastAsiaTheme="minorEastAsia" w:hAnsi="Consolas" w:cs="Consolas"/>
+          <w:b/>
+          <w:color w:val="3F5FBF"/>
+          <w:sz w:val="20"/>
+          <w:szCs w:val="20"/>
+          <w:lang w:eastAsia="zh-CN"/>
+        </w:rPr>
+      </w:pPr>
+    </w:p>
+    <w:p>
+      <w:pPr>
+        <w:autoSpaceDE w:val="0"/>
+        <w:autoSpaceDN w:val="0"/>
+        <w:adjustRightInd w:val="0"/>
+        <w:ind w:firstLineChars="200" w:firstLine="442"/>
+        <w:rPr>
+          <w:rFonts w:ascii="Calibri" w:eastAsia="宋体" w:hAnsi="Calibri" w:cs="Calibri"/>
+          <w:b/>
+          <w:color w:val="000000"/>
+          <w:sz w:val="22"/>
+          <w:szCs w:val="22"/>
+          <w:lang w:eastAsia="zh-CN"/>
+        </w:rPr>
+      </w:pPr>
+      <w:r>
+        <w:rPr>
+          <w:rFonts w:ascii="Calibri" w:eastAsia="宋体" w:hAnsi="Calibri" w:cs="Calibri"/>
+          <w:b/>
+          <w:color w:val="000000"/>
+          <w:sz w:val="22"/>
+          <w:szCs w:val="22"/>
+          <w:lang w:eastAsia="zh-CN"/>
+        </w:rPr>
+        <w:t>Return Message Sample:</w:t>
+      </w:r>
+    </w:p>
+    <w:p>
+      <w:pPr>
+        <w:autoSpaceDE w:val="0"/>
+        <w:autoSpaceDN w:val="0"/>
+        <w:adjustRightInd w:val="0"/>
+        <w:rPr>
+          <w:rFonts w:ascii="Consolas" w:hAnsi="Consolas" w:cs="Consolas"/>
+          <w:color w:val="3F5FBF"/>
+          <w:sz w:val="20"/>
+          <w:szCs w:val="20"/>
+          <w:lang w:eastAsia="zh-CN"/>
+        </w:rPr>
+      </w:pPr>
+      <w:r>
+        <w:rPr>
+          <w:rFonts w:ascii="Consolas" w:hAnsi="Consolas" w:cs="Consolas"/>
+          <w:color w:val="3F5FBF"/>
+          <w:sz w:val="20"/>
+          <w:szCs w:val="20"/>
+          <w:lang w:eastAsia="zh-CN"/>
+        </w:rPr>
+        <w:tab/>
+        <w:t xml:space="preserve">Return job </w:t>
+      </w:r>
+      <w:proofErr w:type="spellStart"/>
+      <w:r>
+        <w:rPr>
+          <w:rFonts w:ascii="Consolas" w:hAnsi="Consolas" w:cs="Consolas"/>
+          <w:color w:val="3F5FBF"/>
+          <w:sz w:val="20"/>
+          <w:szCs w:val="20"/>
+          <w:lang w:eastAsia="zh-CN"/>
+        </w:rPr>
+        <w:t>statu</w:t>
+      </w:r>
+      <w:proofErr w:type="spellEnd"/>
+      <w:r>
+        <w:rPr>
+          <w:rFonts w:ascii="Consolas" w:hAnsi="Consolas" w:cs="Consolas"/>
+          <w:color w:val="3F5FBF"/>
+          <w:sz w:val="20"/>
+          <w:szCs w:val="20"/>
+          <w:lang w:eastAsia="zh-CN"/>
+        </w:rPr>
+        <w:t xml:space="preserve"> for JSON.</w:t>
+      </w:r>
+    </w:p>
+    <w:p>
+      <w:pPr>
+        <w:pStyle w:val="Heading2"/>
+        <w:ind w:firstLine="360"/>
+        <w:rPr>
+          <w:rStyle w:val="Hyperlink"/>
+          <w:rFonts w:ascii="Calibri" w:eastAsia="宋体" w:hAnsi="Calibri" w:cs="Calibri"/>
+          <w:sz w:val="22"/>
+          <w:szCs w:val="22"/>
+        </w:rPr>
+      </w:pPr>
+      <w:proofErr w:type="spellStart"/>
+      <w:r>
+        <w:rPr>
+          <w:rStyle w:val="Hyperlink"/>
+          <w:i w:val="0"/>
+          <w:sz w:val="22"/>
+          <w:szCs w:val="22"/>
+        </w:rPr>
+        <w:t>restfulServices</w:t>
+      </w:r>
+      <w:proofErr w:type="spellEnd"/>
+      <w:r>
+        <w:rPr>
+          <w:rStyle w:val="Hyperlink"/>
+          <w:i w:val="0"/>
+          <w:sz w:val="22"/>
+          <w:szCs w:val="22"/>
+        </w:rPr>
+        <w:t>/</w:t>
+      </w:r>
+      <w:r>
+        <w:rPr>
+          <w:rStyle w:val="Hyperlink"/>
+          <w:i w:val="0"/>
+          <w:sz w:val="22"/>
+          <w:szCs w:val="22"/>
+        </w:rPr>
+        <w:t>1.0/</w:t>
+      </w:r>
+      <w:r>
+        <w:rPr>
+          <w:rStyle w:val="Hyperlink"/>
+          <w:i w:val="0"/>
+          <w:sz w:val="22"/>
+          <w:szCs w:val="22"/>
+        </w:rPr>
+        <w:t>co</w:t>
+      </w:r>
+      <w:r>
+        <w:rPr>
+          <w:rStyle w:val="Hyperlink"/>
+          <w:i w:val="0"/>
+          <w:sz w:val="22"/>
+          <w:szCs w:val="22"/>
+        </w:rPr>
+        <w:t>mpanies/{</w:t>
+      </w:r>
+      <w:proofErr w:type="spellStart"/>
+      <w:r>
+        <w:rPr>
+          <w:rStyle w:val="Hyperlink"/>
+          <w:i w:val="0"/>
+          <w:sz w:val="22"/>
+          <w:szCs w:val="22"/>
+        </w:rPr>
+        <w:t>companyName</w:t>
+      </w:r>
+      <w:proofErr w:type="spellEnd"/>
+      <w:r>
+        <w:rPr>
+          <w:rStyle w:val="Hyperlink"/>
+          <w:i w:val="0"/>
+          <w:sz w:val="22"/>
+          <w:szCs w:val="22"/>
+        </w:rPr>
+        <w:t>}/jobs/</w:t>
+      </w:r>
+      <w:proofErr w:type="spellStart"/>
+      <w:r>
+        <w:rPr>
+          <w:rStyle w:val="Hyperlink"/>
+          <w:i w:val="0"/>
+          <w:sz w:val="22"/>
+          <w:szCs w:val="22"/>
+        </w:rPr>
+        <w:t>sourceFiles</w:t>
+      </w:r>
+      <w:proofErr w:type="spellEnd"/>
+      <w:r>
+        <w:rPr>
+          <w:rStyle w:val="Hyperlink"/>
+          <w:i w:val="0"/>
+          <w:sz w:val="22"/>
+          <w:szCs w:val="22"/>
+        </w:rPr>
+        <w:t>/</w:t>
+      </w:r>
+      <w:r>
+        <w:rPr>
+          <w:rStyle w:val="Hyperlink"/>
+          <w:rFonts w:asciiTheme="minorEastAsia" w:eastAsiaTheme="minorEastAsia" w:hAnsiTheme="minorEastAsia" w:hint="eastAsia"/>
+          <w:i w:val="0"/>
+          <w:sz w:val="22"/>
+          <w:szCs w:val="22"/>
+          <w:lang w:eastAsia="zh-CN"/>
+        </w:rPr>
+        <w:t>zip</w:t>
+      </w:r>
+      <w:r>
+        <w:rPr>
+          <w:rStyle w:val="Hyperlink"/>
+          <w:i w:val="0"/>
+          <w:sz w:val="22"/>
+          <w:szCs w:val="22"/>
+        </w:rPr>
+        <w:t xml:space="preserve"> </w:t>
+      </w:r>
+      <w:r>
+        <w:rPr>
+          <w:rStyle w:val="Hyperlink"/>
+          <w:i w:val="0"/>
+          <w:sz w:val="22"/>
+          <w:szCs w:val="22"/>
+        </w:rPr>
+        <w:t>(POST)</w:t>
+      </w:r>
+    </w:p>
+    <w:p>
+      <w:pPr>
+        <w:autoSpaceDE w:val="0"/>
+        <w:autoSpaceDN w:val="0"/>
+        <w:adjustRightInd w:val="0"/>
+        <w:rPr>
+          <w:rFonts w:ascii="Calibri" w:eastAsia="宋体" w:hAnsi="Calibri" w:cs="Calibri"/>
+          <w:color w:val="000000"/>
+          <w:sz w:val="22"/>
+          <w:szCs w:val="22"/>
+          <w:lang w:eastAsia="zh-CN"/>
+        </w:rPr>
+      </w:pPr>
+      <w:r>
+        <w:rPr>
+          <w:rFonts w:ascii="Consolas" w:hAnsi="Consolas" w:cs="Consolas"/>
+          <w:b/>
+          <w:color w:val="3F5FBF"/>
+          <w:sz w:val="20"/>
+          <w:szCs w:val="20"/>
+          <w:lang w:eastAsia="zh-CN"/>
+        </w:rPr>
+        <w:t xml:space="preserve">   </w:t>
+      </w:r>
+      <w:r>
+        <w:rPr>
+          <w:rFonts w:ascii="Calibri" w:eastAsia="宋体" w:hAnsi="Calibri" w:cs="Calibri"/>
+          <w:b/>
+          <w:color w:val="000000"/>
+          <w:sz w:val="22"/>
+          <w:szCs w:val="22"/>
+          <w:lang w:eastAsia="zh-CN"/>
+        </w:rPr>
+        <w:t>Overview</w:t>
+      </w:r>
+      <w:r>
+        <w:rPr>
+          <w:rFonts w:ascii="Calibri" w:eastAsia="宋体" w:hAnsi="Calibri" w:cs="Calibri"/>
+          <w:color w:val="000000"/>
+          <w:sz w:val="22"/>
+          <w:szCs w:val="22"/>
+          <w:lang w:eastAsia="zh-CN"/>
+        </w:rPr>
+        <w:t>:</w:t>
+      </w:r>
+      <w:r>
+        <w:rPr>
+          <w:rFonts w:ascii="Calibri" w:eastAsia="宋体" w:hAnsi="Calibri" w:cs="Calibri"/>
+          <w:color w:val="000000"/>
+          <w:sz w:val="22"/>
+          <w:szCs w:val="22"/>
+          <w:lang w:eastAsia="zh-CN"/>
+        </w:rPr>
+        <w:t xml:space="preserve"> Upload zip source file</w:t>
+      </w:r>
+      <w:r>
+        <w:rPr>
+          <w:rFonts w:ascii="Calibri" w:eastAsia="宋体" w:hAnsi="Calibri" w:cs="Calibri"/>
+          <w:color w:val="000000"/>
+          <w:sz w:val="22"/>
+          <w:szCs w:val="22"/>
+          <w:lang w:eastAsia="zh-CN"/>
+        </w:rPr>
+        <w:t>.</w:t>
+      </w:r>
+    </w:p>
+    <w:p>
+      <w:pPr>
+        <w:autoSpaceDE w:val="0"/>
+        <w:autoSpaceDN w:val="0"/>
+        <w:adjustRightInd w:val="0"/>
+        <w:rPr>
+          <w:rFonts w:ascii="Calibri" w:eastAsia="宋体" w:hAnsi="Calibri" w:cs="Calibri"/>
+          <w:color w:val="000000"/>
+          <w:sz w:val="22"/>
+          <w:szCs w:val="22"/>
+          <w:lang w:eastAsia="zh-CN"/>
+        </w:rPr>
+      </w:pPr>
+      <w:r>
+        <w:rPr>
+          <w:rFonts w:ascii="Calibri" w:eastAsia="宋体" w:hAnsi="Calibri" w:cs="Calibri"/>
+          <w:b/>
+          <w:color w:val="000000"/>
+          <w:sz w:val="22"/>
+          <w:szCs w:val="22"/>
+          <w:lang w:eastAsia="zh-CN"/>
+        </w:rPr>
+        <w:lastRenderedPageBreak/>
+        <w:t xml:space="preserve">       RES</w:t>
+      </w:r>
+      <w:r>
+        <w:rPr>
+          <w:rFonts w:ascii="Calibri" w:eastAsia="宋体" w:hAnsi="Calibri" w:cs="Calibri"/>
+          <w:b/>
+          <w:color w:val="000000"/>
+          <w:sz w:val="22"/>
+          <w:szCs w:val="22"/>
+          <w:lang w:eastAsia="zh-CN"/>
+        </w:rPr>
+        <w:t>T Method</w:t>
+      </w:r>
+      <w:r>
+        <w:rPr>
+          <w:rFonts w:ascii="Calibri" w:eastAsia="宋体" w:hAnsi="Calibri" w:cs="Calibri"/>
+          <w:color w:val="000000"/>
+          <w:sz w:val="22"/>
+          <w:szCs w:val="22"/>
+          <w:lang w:eastAsia="zh-CN"/>
+        </w:rPr>
+        <w:t>: POST</w:t>
+      </w:r>
+    </w:p>
+    <w:p>
+      <w:pPr>
+        <w:autoSpaceDE w:val="0"/>
+        <w:autoSpaceDN w:val="0"/>
+        <w:adjustRightInd w:val="0"/>
+        <w:rPr>
+          <w:rFonts w:ascii="Calibri" w:eastAsia="宋体" w:hAnsi="Calibri" w:cs="Calibri"/>
+          <w:color w:val="000000"/>
+          <w:sz w:val="22"/>
+          <w:szCs w:val="22"/>
+          <w:lang w:eastAsia="zh-CN"/>
+        </w:rPr>
+      </w:pPr>
+      <w:r>
+        <w:rPr>
+          <w:rFonts w:ascii="Calibri" w:eastAsia="宋体" w:hAnsi="Calibri" w:cs="Calibri"/>
+          <w:color w:val="000000"/>
+          <w:sz w:val="22"/>
+          <w:szCs w:val="22"/>
+          <w:lang w:eastAsia="zh-CN"/>
+        </w:rPr>
+        <w:t xml:space="preserve">       </w:t>
+      </w:r>
+      <w:r>
+        <w:rPr>
+          <w:rFonts w:ascii="Calibri" w:eastAsia="宋体" w:hAnsi="Calibri" w:cs="Calibri"/>
+          <w:b/>
+          <w:color w:val="000000"/>
+          <w:sz w:val="22"/>
+          <w:szCs w:val="22"/>
+          <w:lang w:eastAsia="zh-CN"/>
+        </w:rPr>
+        <w:t xml:space="preserve">Method Access: </w:t>
+      </w:r>
+      <w:r>
+        <w:rPr>
+          <w:rFonts w:ascii="Calibri" w:eastAsia="宋体" w:hAnsi="Calibri" w:cs="Calibri"/>
+          <w:color w:val="000000"/>
+          <w:sz w:val="22"/>
+          <w:szCs w:val="22"/>
+          <w:lang w:eastAsia="zh-CN"/>
+        </w:rPr>
+        <w:t>public</w:t>
+      </w:r>
+    </w:p>
+    <w:p>
+      <w:pPr>
+        <w:widowControl w:val="0"/>
+        <w:autoSpaceDE w:val="0"/>
+        <w:autoSpaceDN w:val="0"/>
+        <w:adjustRightInd w:val="0"/>
+        <w:ind w:firstLine="360"/>
+        <w:rPr>
+          <w:rFonts w:ascii="Calibri" w:eastAsia="宋体" w:hAnsi="Calibri" w:cs="Calibri"/>
+          <w:b/>
+          <w:color w:val="000000"/>
+          <w:sz w:val="22"/>
+          <w:szCs w:val="22"/>
+          <w:lang w:eastAsia="zh-CN"/>
+        </w:rPr>
+      </w:pPr>
+      <w:r>
+        <w:rPr>
+          <w:rFonts w:ascii="Calibri" w:eastAsia="宋体" w:hAnsi="Calibri" w:cs="Calibri"/>
+          <w:b/>
+          <w:color w:val="000000"/>
+          <w:sz w:val="22"/>
+          <w:szCs w:val="22"/>
+          <w:lang w:eastAsia="zh-CN"/>
+        </w:rPr>
+        <w:t>Path Parameters:</w:t>
+      </w:r>
+    </w:p>
+    <w:p>
+      <w:pPr>
+        <w:autoSpaceDE w:val="0"/>
+        <w:autoSpaceDN w:val="0"/>
+        <w:adjustRightInd w:val="0"/>
+        <w:rPr>
+          <w:rFonts w:ascii="Consolas" w:eastAsiaTheme="minorEastAsia" w:hAnsi="Consolas" w:cs="Consolas"/>
+          <w:color w:val="3F5FBF"/>
+          <w:sz w:val="20"/>
+          <w:szCs w:val="20"/>
+          <w:lang w:eastAsia="zh-CN"/>
+        </w:rPr>
+      </w:pPr>
+      <w:r>
+        <w:rPr>
+          <w:rFonts w:ascii="Consolas" w:eastAsiaTheme="minorEastAsia" w:hAnsi="Consolas" w:cs="Consolas"/>
+          <w:b/>
+          <w:color w:val="3F5FBF"/>
+          <w:sz w:val="20"/>
+          <w:szCs w:val="20"/>
+          <w:lang w:eastAsia="zh-CN"/>
+        </w:rPr>
+        <w:tab/>
+      </w:r>
+      <w:proofErr w:type="spellStart"/>
+      <w:proofErr w:type="gramStart"/>
+      <w:r>
+        <w:rPr>
+          <w:rFonts w:ascii="Consolas" w:hAnsi="Consolas" w:cs="Consolas"/>
+          <w:color w:val="3F5FBF"/>
+          <w:sz w:val="20"/>
+          <w:szCs w:val="20"/>
+          <w:lang w:eastAsia="zh-CN"/>
+        </w:rPr>
+        <w:t>companyName</w:t>
+      </w:r>
+      <w:proofErr w:type="spellEnd"/>
+      <w:proofErr w:type="gramEnd"/>
+      <w:r>
+        <w:rPr>
+          <w:rFonts w:ascii="Consolas" w:hAnsi="Consolas" w:cs="Consolas"/>
+          <w:color w:val="3F5FBF"/>
+          <w:sz w:val="20"/>
+          <w:szCs w:val="20"/>
+          <w:lang w:eastAsia="zh-CN"/>
+        </w:rPr>
+        <w:t>: current company name.</w:t>
+      </w:r>
+      <w:r>
+        <w:rPr>
+          <w:rFonts w:ascii="Consolas" w:hAnsi="Consolas" w:cs="Consolas"/>
+          <w:color w:val="3F5FBF"/>
+          <w:sz w:val="20"/>
+          <w:szCs w:val="20"/>
+          <w:lang w:eastAsia="zh-CN"/>
+        </w:rPr>
+        <w:t xml:space="preserve"> Required.</w:t>
+      </w:r>
+    </w:p>
+    <w:p>
+      <w:pPr>
+        <w:autoSpaceDE w:val="0"/>
+        <w:autoSpaceDN w:val="0"/>
+        <w:adjustRightInd w:val="0"/>
+        <w:rPr>
+          <w:rFonts w:ascii="Calibri" w:eastAsia="宋体" w:hAnsi="Calibri" w:cs="Calibri"/>
+          <w:b/>
+          <w:color w:val="000000"/>
+          <w:sz w:val="22"/>
+          <w:szCs w:val="22"/>
+          <w:lang w:eastAsia="zh-CN"/>
+        </w:rPr>
+      </w:pPr>
+    </w:p>
+    <w:p>
+      <w:pPr>
+        <w:widowControl w:val="0"/>
+        <w:autoSpaceDE w:val="0"/>
+        <w:autoSpaceDN w:val="0"/>
+        <w:adjustRightInd w:val="0"/>
+        <w:ind w:firstLine="360"/>
+        <w:rPr>
+          <w:rFonts w:ascii="Calibri" w:eastAsia="宋体" w:hAnsi="Calibri" w:cs="Calibri"/>
+          <w:b/>
+          <w:color w:val="000000"/>
+          <w:sz w:val="22"/>
+          <w:szCs w:val="22"/>
+          <w:lang w:eastAsia="zh-CN"/>
+        </w:rPr>
+      </w:pPr>
+      <w:r>
+        <w:rPr>
+          <w:rFonts w:ascii="Calibri" w:eastAsia="宋体" w:hAnsi="Calibri" w:cs="Calibri"/>
+          <w:b/>
+          <w:color w:val="000000"/>
+          <w:sz w:val="22"/>
+          <w:szCs w:val="22"/>
+          <w:lang w:eastAsia="zh-CN"/>
+        </w:rPr>
+        <w:t>Query Parameters:</w:t>
+      </w:r>
+      <w:r>
+        <w:rPr>
+          <w:rFonts w:ascii="Calibri" w:eastAsia="宋体" w:hAnsi="Calibri" w:cs="Calibri"/>
+          <w:b/>
+          <w:color w:val="000000"/>
+          <w:sz w:val="22"/>
+          <w:szCs w:val="22"/>
+          <w:lang w:eastAsia="zh-CN"/>
+        </w:rPr>
+        <w:t xml:space="preserve"> </w:t>
+      </w:r>
+    </w:p>
+    <w:p>
+      <w:pPr>
+        <w:autoSpaceDE w:val="0"/>
+        <w:autoSpaceDN w:val="0"/>
+        <w:adjustRightInd w:val="0"/>
+        <w:ind w:firstLine="720"/>
+        <w:rPr>
+          <w:rFonts w:ascii="Consolas" w:eastAsiaTheme="minorEastAsia" w:hAnsi="Consolas" w:cs="Consolas"/>
+          <w:color w:val="3F5FBF"/>
+          <w:sz w:val="20"/>
+          <w:szCs w:val="20"/>
+          <w:lang w:eastAsia="zh-CN"/>
+        </w:rPr>
+      </w:pPr>
+      <w:proofErr w:type="spellStart"/>
+      <w:proofErr w:type="gramStart"/>
+      <w:r>
+        <w:rPr>
+          <w:rFonts w:ascii="Consolas" w:hAnsi="Consolas" w:cs="Consolas"/>
+          <w:color w:val="3F5FBF"/>
+          <w:sz w:val="20"/>
+          <w:szCs w:val="20"/>
+          <w:lang w:eastAsia="zh-CN"/>
+        </w:rPr>
+        <w:t>jobName</w:t>
+      </w:r>
+      <w:proofErr w:type="spellEnd"/>
+      <w:proofErr w:type="gramEnd"/>
+      <w:r>
+        <w:rPr>
+          <w:rFonts w:ascii="Consolas" w:eastAsiaTheme="minorEastAsia" w:hAnsi="Consolas" w:cs="Consolas" w:hint="eastAsia"/>
+          <w:color w:val="3F5FBF"/>
+          <w:sz w:val="20"/>
+          <w:szCs w:val="20"/>
+          <w:lang w:eastAsia="zh-CN"/>
+        </w:rPr>
+        <w:t>:</w:t>
+      </w:r>
+      <w:r>
+        <w:rPr>
+          <w:rFonts w:ascii="Consolas" w:eastAsiaTheme="minorEastAsia" w:hAnsi="Consolas" w:cs="Consolas"/>
+          <w:color w:val="3F5FBF"/>
+          <w:sz w:val="20"/>
+          <w:szCs w:val="20"/>
+          <w:lang w:eastAsia="zh-CN"/>
+        </w:rPr>
+        <w:t xml:space="preserve"> job name.</w:t>
+      </w:r>
+      <w:r>
+        <w:rPr>
+          <w:rFonts w:ascii="Consolas" w:hAnsi="Consolas" w:cs="Consolas"/>
+          <w:color w:val="3F5FBF"/>
+          <w:sz w:val="20"/>
+          <w:szCs w:val="20"/>
+          <w:lang w:eastAsia="zh-CN"/>
+        </w:rPr>
+        <w:t xml:space="preserve"> Required.</w:t>
+      </w:r>
+    </w:p>
+    <w:p>
+      <w:pPr>
+        <w:widowControl w:val="0"/>
+        <w:autoSpaceDE w:val="0"/>
+        <w:autoSpaceDN w:val="0"/>
+        <w:adjustRightInd w:val="0"/>
+        <w:rPr>
+          <w:rFonts w:ascii="Consolas" w:eastAsiaTheme="minorEastAsia" w:hAnsi="Consolas" w:cs="Consolas"/>
+          <w:color w:val="3F5FBF"/>
+          <w:sz w:val="20"/>
+          <w:szCs w:val="20"/>
+          <w:lang w:eastAsia="zh-CN"/>
+        </w:rPr>
+      </w:pPr>
+      <w:r>
+        <w:rPr>
+          <w:rFonts w:ascii="Consolas" w:eastAsiaTheme="minorEastAsia" w:hAnsi="Consolas" w:cs="Consolas"/>
+          <w:color w:val="3F5FBF"/>
+          <w:sz w:val="20"/>
+          <w:szCs w:val="20"/>
+          <w:lang w:eastAsia="zh-CN"/>
+        </w:rPr>
+        <w:t xml:space="preserve">       </w:t>
+      </w:r>
+      <w:proofErr w:type="spellStart"/>
+      <w:proofErr w:type="gramStart"/>
+      <w:r>
+        <w:rPr>
+          <w:rFonts w:ascii="Consolas" w:eastAsiaTheme="minorEastAsia" w:hAnsi="Consolas" w:cs="Consolas"/>
+          <w:color w:val="3F5FBF"/>
+          <w:sz w:val="20"/>
+          <w:szCs w:val="20"/>
+          <w:lang w:eastAsia="zh-CN"/>
+        </w:rPr>
+        <w:t>fileProfileId</w:t>
+      </w:r>
+      <w:proofErr w:type="spellEnd"/>
+      <w:proofErr w:type="gramEnd"/>
+      <w:r>
+        <w:rPr>
+          <w:rFonts w:ascii="Consolas" w:eastAsiaTheme="minorEastAsia" w:hAnsi="Consolas" w:cs="Consolas"/>
+          <w:color w:val="3F5FBF"/>
+          <w:sz w:val="20"/>
+          <w:szCs w:val="20"/>
+          <w:lang w:eastAsia="zh-CN"/>
+        </w:rPr>
+        <w:t>: file profile id.</w:t>
+      </w:r>
+      <w:r>
+        <w:rPr>
+          <w:rFonts w:ascii="Consolas" w:hAnsi="Consolas" w:cs="Consolas"/>
+          <w:color w:val="3F5FBF"/>
+          <w:sz w:val="20"/>
+          <w:szCs w:val="20"/>
+          <w:lang w:eastAsia="zh-CN"/>
+        </w:rPr>
+        <w:t xml:space="preserve"> Required.</w:t>
+      </w:r>
+    </w:p>
+    <w:p>
+      <w:pPr>
+        <w:widowControl w:val="0"/>
+        <w:autoSpaceDE w:val="0"/>
+        <w:autoSpaceDN w:val="0"/>
+        <w:adjustRightInd w:val="0"/>
+        <w:rPr>
+          <w:rFonts w:ascii="Consolas" w:eastAsiaTheme="minorEastAsia" w:hAnsi="Consolas" w:cs="Consolas"/>
+          <w:color w:val="3F5FBF"/>
+          <w:sz w:val="20"/>
+          <w:szCs w:val="20"/>
+          <w:lang w:eastAsia="zh-CN"/>
+        </w:rPr>
+      </w:pPr>
+    </w:p>
+    <w:p>
+      <w:pPr>
+        <w:widowControl w:val="0"/>
+        <w:autoSpaceDE w:val="0"/>
+        <w:autoSpaceDN w:val="0"/>
+        <w:adjustRightInd w:val="0"/>
+        <w:ind w:firstLineChars="200" w:firstLine="442"/>
+        <w:rPr>
+          <w:rFonts w:ascii="Calibri" w:eastAsia="宋体" w:hAnsi="Calibri" w:cs="Calibri"/>
+          <w:b/>
+          <w:color w:val="000000"/>
+          <w:sz w:val="22"/>
+          <w:szCs w:val="22"/>
+          <w:lang w:eastAsia="zh-CN"/>
+        </w:rPr>
+      </w:pPr>
+      <w:r>
+        <w:rPr>
+          <w:rFonts w:ascii="Calibri" w:eastAsia="宋体" w:hAnsi="Calibri" w:cs="Calibri"/>
+          <w:b/>
+          <w:color w:val="000000"/>
+          <w:sz w:val="22"/>
+          <w:szCs w:val="22"/>
+          <w:lang w:eastAsia="zh-CN"/>
+        </w:rPr>
+        <w:t>Input:</w:t>
+      </w:r>
+    </w:p>
+    <w:p>
+      <w:pPr>
+        <w:widowControl w:val="0"/>
+        <w:autoSpaceDE w:val="0"/>
+        <w:autoSpaceDN w:val="0"/>
+        <w:adjustRightInd w:val="0"/>
+        <w:ind w:firstLine="720"/>
+        <w:rPr>
+          <w:rFonts w:ascii="Consolas" w:eastAsiaTheme="minorEastAsia" w:hAnsi="Consolas" w:cs="Consolas"/>
+          <w:color w:val="3F5FBF"/>
+          <w:sz w:val="20"/>
+          <w:szCs w:val="20"/>
+          <w:lang w:eastAsia="zh-CN"/>
+        </w:rPr>
+      </w:pPr>
+      <w:r>
+        <w:rPr>
+          <w:rFonts w:ascii="Consolas" w:hAnsi="Consolas" w:cs="Consolas"/>
+          <w:color w:val="3F5FBF"/>
+          <w:sz w:val="20"/>
+          <w:szCs w:val="20"/>
+          <w:lang w:eastAsia="zh-CN"/>
+        </w:rPr>
+        <w:t>Zip source file content.</w:t>
+      </w:r>
+      <w:r>
+        <w:rPr>
+          <w:rFonts w:ascii="Consolas" w:hAnsi="Consolas" w:cs="Consolas"/>
+          <w:color w:val="3F5FBF"/>
+          <w:sz w:val="20"/>
+          <w:szCs w:val="20"/>
+          <w:lang w:eastAsia="zh-CN"/>
+        </w:rPr>
+        <w:t xml:space="preserve"> Required.</w:t>
+      </w:r>
+    </w:p>
+    <w:p>
+      <w:pPr>
+        <w:autoSpaceDE w:val="0"/>
+        <w:autoSpaceDN w:val="0"/>
+        <w:adjustRightInd w:val="0"/>
+        <w:rPr>
+          <w:rFonts w:ascii="Consolas" w:eastAsiaTheme="minorEastAsia" w:hAnsi="Consolas" w:cs="Consolas"/>
+          <w:b/>
+          <w:color w:val="3F5FBF"/>
+          <w:sz w:val="20"/>
+          <w:szCs w:val="20"/>
+          <w:lang w:eastAsia="zh-CN"/>
+        </w:rPr>
+      </w:pPr>
+    </w:p>
+    <w:p>
+      <w:pPr>
+        <w:autoSpaceDE w:val="0"/>
+        <w:autoSpaceDN w:val="0"/>
+        <w:adjustRightInd w:val="0"/>
+        <w:ind w:firstLineChars="150" w:firstLine="331"/>
+        <w:rPr>
+          <w:rFonts w:ascii="Calibri" w:eastAsia="宋体" w:hAnsi="Calibri" w:cs="Calibri"/>
+          <w:b/>
+          <w:color w:val="000000"/>
+          <w:sz w:val="22"/>
+          <w:szCs w:val="22"/>
+          <w:lang w:eastAsia="zh-CN"/>
+        </w:rPr>
+      </w:pPr>
+      <w:r>
+        <w:rPr>
+          <w:rFonts w:ascii="Calibri" w:eastAsia="宋体" w:hAnsi="Calibri" w:cs="Calibri"/>
+          <w:b/>
+          <w:color w:val="000000"/>
+          <w:sz w:val="22"/>
+          <w:szCs w:val="22"/>
+          <w:lang w:eastAsia="zh-CN"/>
+        </w:rPr>
+        <w:t>Return Message Sample:</w:t>
+      </w:r>
+    </w:p>
+    <w:p>
+      <w:pPr>
+        <w:autoSpaceDE w:val="0"/>
+        <w:autoSpaceDN w:val="0"/>
+        <w:adjustRightInd w:val="0"/>
+        <w:ind w:firstLineChars="360" w:firstLine="720"/>
+        <w:rPr>
+          <w:rFonts w:ascii="Consolas" w:eastAsiaTheme="minorEastAsia" w:hAnsi="Consolas" w:cs="Consolas"/>
+          <w:b/>
+          <w:color w:val="3F5FBF"/>
+          <w:sz w:val="20"/>
+          <w:szCs w:val="20"/>
+          <w:lang w:eastAsia="zh-CN"/>
+        </w:rPr>
+      </w:pPr>
+      <w:r>
+        <w:rPr>
+          <w:rFonts w:ascii="Consolas" w:hAnsi="Consolas" w:cs="Consolas"/>
+          <w:color w:val="3F5FBF"/>
+          <w:sz w:val="20"/>
+          <w:szCs w:val="20"/>
+          <w:lang w:eastAsia="zh-CN"/>
+        </w:rPr>
+        <w:t>A “</w:t>
+      </w:r>
+      <w:r>
+        <w:rPr>
+          <w:rFonts w:ascii="Consolas" w:hAnsi="Consolas" w:cs="Consolas"/>
+          <w:color w:val="3F5FBF"/>
+          <w:sz w:val="20"/>
+          <w:szCs w:val="20"/>
+          <w:lang w:eastAsia="zh-CN"/>
+        </w:rPr>
+        <w:t>File is</w:t>
+      </w:r>
+      <w:r>
+        <w:rPr>
+          <w:rFonts w:ascii="Consolas" w:hAnsi="Consolas" w:cs="Consolas"/>
+          <w:color w:val="3F5FBF"/>
+          <w:sz w:val="20"/>
+          <w:szCs w:val="20"/>
+          <w:lang w:eastAsia="zh-CN"/>
+        </w:rPr>
+        <w:t xml:space="preserve"> uploaded successfully. </w:t>
+      </w:r>
+      <w:proofErr w:type="spellStart"/>
+      <w:proofErr w:type="gramStart"/>
+      <w:r>
+        <w:rPr>
+          <w:rFonts w:ascii="Consolas" w:hAnsi="Consolas" w:cs="Consolas"/>
+          <w:color w:val="3F5FBF"/>
+          <w:sz w:val="20"/>
+          <w:szCs w:val="20"/>
+          <w:lang w:eastAsia="zh-CN"/>
+        </w:rPr>
+        <w:t>JobId</w:t>
+      </w:r>
+      <w:proofErr w:type="spellEnd"/>
+      <w:r>
+        <w:rPr>
+          <w:rFonts w:ascii="Consolas" w:hAnsi="Consolas" w:cs="Consolas"/>
+          <w:color w:val="3F5FBF"/>
+          <w:sz w:val="20"/>
+          <w:szCs w:val="20"/>
+          <w:lang w:eastAsia="zh-CN"/>
+        </w:rPr>
+        <w:t>:</w:t>
+      </w:r>
+      <w:proofErr w:type="gramEnd"/>
+      <w:r>
+        <w:rPr>
+          <w:rFonts w:ascii="Consolas" w:hAnsi="Consolas" w:cs="Consolas"/>
+          <w:color w:val="3F5FBF"/>
+          <w:sz w:val="20"/>
+          <w:szCs w:val="20"/>
+          <w:lang w:eastAsia="zh-CN"/>
+        </w:rPr>
+        <w:t>{</w:t>
+      </w:r>
+      <w:proofErr w:type="spellStart"/>
+      <w:r>
+        <w:rPr>
+          <w:rFonts w:ascii="Consolas" w:hAnsi="Consolas" w:cs="Consolas"/>
+          <w:color w:val="3F5FBF"/>
+          <w:sz w:val="20"/>
+          <w:szCs w:val="20"/>
+          <w:lang w:eastAsia="zh-CN"/>
+        </w:rPr>
+        <w:t>jobId</w:t>
+      </w:r>
+      <w:proofErr w:type="spellEnd"/>
+      <w:r>
+        <w:rPr>
+          <w:rFonts w:ascii="Consolas" w:hAnsi="Consolas" w:cs="Consolas"/>
+          <w:color w:val="3F5FBF"/>
+          <w:sz w:val="20"/>
+          <w:szCs w:val="20"/>
+          <w:lang w:eastAsia="zh-CN"/>
+        </w:rPr>
+        <w:t>}</w:t>
+      </w:r>
+      <w:r>
+        <w:rPr>
+          <w:rFonts w:ascii="Consolas" w:hAnsi="Consolas" w:cs="Consolas"/>
+          <w:color w:val="3F5FBF"/>
+          <w:sz w:val="20"/>
+          <w:szCs w:val="20"/>
+          <w:lang w:eastAsia="zh-CN"/>
+        </w:rPr>
+        <w:t>.</w:t>
+      </w:r>
+      <w:r>
+        <w:rPr>
+          <w:rFonts w:ascii="Consolas" w:hAnsi="Consolas" w:cs="Consolas"/>
+          <w:color w:val="3F5FBF"/>
+          <w:sz w:val="20"/>
+          <w:szCs w:val="20"/>
+          <w:lang w:eastAsia="zh-CN"/>
+        </w:rPr>
+        <w:t>” message.</w:t>
+      </w:r>
+    </w:p>
+    <w:p>
+      <w:pPr>
+        <w:autoSpaceDE w:val="0"/>
+        <w:autoSpaceDN w:val="0"/>
+        <w:adjustRightInd w:val="0"/>
+        <w:ind w:firstLineChars="200" w:firstLine="402"/>
+        <w:rPr>
+          <w:rFonts w:ascii="Consolas" w:eastAsiaTheme="minorEastAsia" w:hAnsi="Consolas" w:cs="Consolas"/>
+          <w:b/>
+          <w:color w:val="3F5FBF"/>
+          <w:sz w:val="20"/>
+          <w:szCs w:val="20"/>
+          <w:lang w:eastAsia="zh-CN"/>
+        </w:rPr>
+      </w:pPr>
+    </w:p>
+    <w:p>
+      <w:pPr>
+        <w:pStyle w:val="Heading2"/>
+        <w:ind w:firstLine="360"/>
+        <w:rPr>
+          <w:rStyle w:val="Hyperlink"/>
+          <w:rFonts w:ascii="Calibri" w:eastAsia="宋体" w:hAnsi="Calibri" w:cs="Calibri"/>
+          <w:sz w:val="22"/>
+          <w:szCs w:val="22"/>
+        </w:rPr>
+      </w:pPr>
+      <w:r>
+        <w:rPr>
+          <w:rStyle w:val="Hyperlink"/>
+          <w:i w:val="0"/>
+          <w:sz w:val="22"/>
+          <w:szCs w:val="22"/>
+        </w:rPr>
+        <w:t>restfulServices/</w:t>
+      </w:r>
+      <w:r>
+        <w:rPr>
+          <w:rStyle w:val="Hyperlink"/>
+          <w:i w:val="0"/>
+          <w:sz w:val="22"/>
+          <w:szCs w:val="22"/>
+        </w:rPr>
+        <w:t>1.0/</w:t>
+      </w:r>
+      <w:r>
+        <w:rPr>
+          <w:rStyle w:val="Hyperlink"/>
+          <w:i w:val="0"/>
+          <w:sz w:val="22"/>
+          <w:szCs w:val="22"/>
+        </w:rPr>
+        <w:t>co</w:t>
+      </w:r>
+      <w:r>
+        <w:rPr>
+          <w:rStyle w:val="Hyperlink"/>
+          <w:i w:val="0"/>
+          <w:sz w:val="22"/>
+          <w:szCs w:val="22"/>
+        </w:rPr>
+        <w:t>mpanies</w:t>
+      </w:r>
+      <w:proofErr w:type="gramStart"/>
+      <w:r>
+        <w:rPr>
+          <w:rStyle w:val="Hyperlink"/>
+          <w:i w:val="0"/>
+          <w:sz w:val="22"/>
+          <w:szCs w:val="22"/>
+        </w:rPr>
+        <w:t>/{</w:t>
+      </w:r>
+      <w:proofErr w:type="gramEnd"/>
+      <w:r>
+        <w:rPr>
+          <w:rStyle w:val="Hyperlink"/>
+          <w:i w:val="0"/>
+          <w:sz w:val="22"/>
+          <w:szCs w:val="22"/>
+        </w:rPr>
+        <w:t>companyName}/jobs/</w:t>
+      </w:r>
+      <w:r>
+        <w:rPr>
+          <w:rStyle w:val="Hyperlink"/>
+          <w:rFonts w:eastAsiaTheme="minorEastAsia" w:hint="eastAsia"/>
+          <w:i w:val="0"/>
+          <w:sz w:val="22"/>
+          <w:szCs w:val="22"/>
+          <w:lang w:eastAsia="zh-CN"/>
+        </w:rPr>
+        <w:t>createJob/</w:t>
+      </w:r>
+      <w:r>
+        <w:rPr>
+          <w:rStyle w:val="Hyperlink"/>
+          <w:rFonts w:eastAsiaTheme="minorEastAsia"/>
+          <w:i w:val="0"/>
+          <w:sz w:val="22"/>
+          <w:szCs w:val="22"/>
+          <w:lang w:eastAsia="zh-CN"/>
+        </w:rPr>
+        <w:t>zip</w:t>
+      </w:r>
+      <w:r>
+        <w:rPr>
+          <w:rStyle w:val="Hyperlink"/>
+          <w:i w:val="0"/>
+          <w:sz w:val="22"/>
+          <w:szCs w:val="22"/>
+        </w:rPr>
+        <w:t>(POST)</w:t>
+      </w:r>
+    </w:p>
+    <w:p>
+      <w:pPr>
+        <w:autoSpaceDE w:val="0"/>
+        <w:autoSpaceDN w:val="0"/>
+        <w:adjustRightInd w:val="0"/>
+        <w:rPr>
+          <w:rFonts w:ascii="Calibri" w:eastAsia="宋体" w:hAnsi="Calibri" w:cs="Calibri"/>
+          <w:color w:val="000000"/>
+          <w:sz w:val="22"/>
+          <w:szCs w:val="22"/>
+          <w:lang w:eastAsia="zh-CN"/>
+        </w:rPr>
+      </w:pPr>
+      <w:r>
+        <w:rPr>
+          <w:rFonts w:ascii="Consolas" w:hAnsi="Consolas" w:cs="Consolas"/>
+          <w:b/>
+          <w:color w:val="3F5FBF"/>
+          <w:sz w:val="20"/>
+          <w:szCs w:val="20"/>
+          <w:lang w:eastAsia="zh-CN"/>
+        </w:rPr>
+        <w:t xml:space="preserve">   </w:t>
+      </w:r>
+      <w:r>
+        <w:rPr>
+          <w:rFonts w:ascii="Calibri" w:eastAsia="宋体" w:hAnsi="Calibri" w:cs="Calibri"/>
+          <w:b/>
+          <w:color w:val="000000"/>
+          <w:sz w:val="22"/>
+          <w:szCs w:val="22"/>
+          <w:lang w:eastAsia="zh-CN"/>
+        </w:rPr>
+        <w:t>Overview</w:t>
+      </w:r>
+      <w:r>
+        <w:rPr>
+          <w:rFonts w:ascii="Calibri" w:eastAsia="宋体" w:hAnsi="Calibri" w:cs="Calibri"/>
+          <w:color w:val="000000"/>
+          <w:sz w:val="22"/>
+          <w:szCs w:val="22"/>
+          <w:lang w:eastAsia="zh-CN"/>
+        </w:rPr>
+        <w:t xml:space="preserve">: </w:t>
+      </w:r>
+      <w:r>
+        <w:rPr>
+          <w:rFonts w:ascii="Calibri" w:eastAsia="宋体" w:hAnsi="Calibri" w:cs="Calibri"/>
+          <w:color w:val="000000"/>
+          <w:sz w:val="22"/>
+          <w:szCs w:val="22"/>
+          <w:lang w:eastAsia="zh-CN"/>
+        </w:rPr>
+        <w:t>Create job for zip source file</w:t>
+      </w:r>
+    </w:p>
+    <w:p>
+      <w:pPr>
+        <w:autoSpaceDE w:val="0"/>
+        <w:autoSpaceDN w:val="0"/>
+        <w:adjustRightInd w:val="0"/>
+        <w:rPr>
+          <w:rFonts w:ascii="Calibri" w:eastAsia="宋体" w:hAnsi="Calibri" w:cs="Calibri"/>
+          <w:color w:val="000000"/>
+          <w:sz w:val="22"/>
+          <w:szCs w:val="22"/>
+          <w:lang w:eastAsia="zh-CN"/>
+        </w:rPr>
+      </w:pPr>
+      <w:r>
+        <w:rPr>
+          <w:rFonts w:ascii="Calibri" w:eastAsia="宋体" w:hAnsi="Calibri" w:cs="Calibri"/>
+          <w:b/>
+          <w:color w:val="000000"/>
+          <w:sz w:val="22"/>
+          <w:szCs w:val="22"/>
+          <w:lang w:eastAsia="zh-CN"/>
+        </w:rPr>
+        <w:t xml:space="preserve">       RES</w:t>
+      </w:r>
+      <w:r>
+        <w:rPr>
+          <w:rFonts w:ascii="Calibri" w:eastAsia="宋体" w:hAnsi="Calibri" w:cs="Calibri"/>
+          <w:b/>
+          <w:color w:val="000000"/>
+          <w:sz w:val="22"/>
+          <w:szCs w:val="22"/>
+          <w:lang w:eastAsia="zh-CN"/>
+        </w:rPr>
+        <w:t>T Method</w:t>
+      </w:r>
+      <w:r>
+        <w:rPr>
+          <w:rFonts w:ascii="Calibri" w:eastAsia="宋体" w:hAnsi="Calibri" w:cs="Calibri"/>
+          <w:color w:val="000000"/>
+          <w:sz w:val="22"/>
+          <w:szCs w:val="22"/>
+          <w:lang w:eastAsia="zh-CN"/>
+        </w:rPr>
+        <w:t>: POST</w:t>
+      </w:r>
+    </w:p>
+    <w:p>
+      <w:pPr>
+        <w:autoSpaceDE w:val="0"/>
+        <w:autoSpaceDN w:val="0"/>
+        <w:adjustRightInd w:val="0"/>
+        <w:rPr>
+          <w:rFonts w:ascii="Calibri" w:eastAsia="宋体" w:hAnsi="Calibri" w:cs="Calibri"/>
+          <w:color w:val="000000"/>
+          <w:sz w:val="22"/>
+          <w:szCs w:val="22"/>
+          <w:lang w:eastAsia="zh-CN"/>
+        </w:rPr>
+      </w:pPr>
+      <w:r>
+        <w:rPr>
+          <w:rFonts w:ascii="Calibri" w:eastAsia="宋体" w:hAnsi="Calibri" w:cs="Calibri"/>
+          <w:color w:val="000000"/>
+          <w:sz w:val="22"/>
+          <w:szCs w:val="22"/>
+          <w:lang w:eastAsia="zh-CN"/>
+        </w:rPr>
+        <w:t xml:space="preserve">       </w:t>
+      </w:r>
+      <w:r>
+        <w:rPr>
+          <w:rFonts w:ascii="Calibri" w:eastAsia="宋体" w:hAnsi="Calibri" w:cs="Calibri"/>
+          <w:b/>
+          <w:color w:val="000000"/>
+          <w:sz w:val="22"/>
+          <w:szCs w:val="22"/>
+          <w:lang w:eastAsia="zh-CN"/>
+        </w:rPr>
+        <w:t xml:space="preserve">Method Access: </w:t>
+      </w:r>
+      <w:r>
+        <w:rPr>
+          <w:rFonts w:ascii="Calibri" w:eastAsia="宋体" w:hAnsi="Calibri" w:cs="Calibri"/>
+          <w:color w:val="000000"/>
+          <w:sz w:val="22"/>
+          <w:szCs w:val="22"/>
+          <w:lang w:eastAsia="zh-CN"/>
+        </w:rPr>
+        <w:t>public</w:t>
+      </w:r>
+    </w:p>
+    <w:p>
+      <w:pPr>
+        <w:widowControl w:val="0"/>
+        <w:autoSpaceDE w:val="0"/>
+        <w:autoSpaceDN w:val="0"/>
+        <w:adjustRightInd w:val="0"/>
+        <w:ind w:firstLine="360"/>
+        <w:rPr>
+          <w:rFonts w:ascii="Calibri" w:eastAsia="宋体" w:hAnsi="Calibri" w:cs="Calibri"/>
+          <w:b/>
+          <w:color w:val="000000"/>
+          <w:sz w:val="22"/>
+          <w:szCs w:val="22"/>
+          <w:lang w:eastAsia="zh-CN"/>
+        </w:rPr>
+      </w:pPr>
+      <w:r>
+        <w:rPr>
+          <w:rFonts w:ascii="Calibri" w:eastAsia="宋体" w:hAnsi="Calibri" w:cs="Calibri"/>
+          <w:b/>
+          <w:color w:val="000000"/>
+          <w:sz w:val="22"/>
+          <w:szCs w:val="22"/>
+          <w:lang w:eastAsia="zh-CN"/>
+        </w:rPr>
+        <w:t>Path Parameters:</w:t>
+      </w:r>
+    </w:p>
+    <w:p>
+      <w:pPr>
+        <w:autoSpaceDE w:val="0"/>
+        <w:autoSpaceDN w:val="0"/>
+        <w:adjustRightInd w:val="0"/>
+        <w:rPr>
+          <w:rFonts w:ascii="Consolas" w:eastAsiaTheme="minorEastAsia" w:hAnsi="Consolas" w:cs="Consolas"/>
+          <w:color w:val="3F5FBF"/>
+          <w:sz w:val="20"/>
+          <w:szCs w:val="20"/>
+          <w:lang w:eastAsia="zh-CN"/>
+        </w:rPr>
+      </w:pPr>
+      <w:r>
+        <w:rPr>
+          <w:rFonts w:ascii="Consolas" w:eastAsiaTheme="minorEastAsia" w:hAnsi="Consolas" w:cs="Consolas"/>
+          <w:b/>
+          <w:color w:val="3F5FBF"/>
+          <w:sz w:val="20"/>
+          <w:szCs w:val="20"/>
+          <w:lang w:eastAsia="zh-CN"/>
+        </w:rPr>
+        <w:tab/>
+      </w:r>
+      <w:proofErr w:type="spellStart"/>
+      <w:proofErr w:type="gramStart"/>
+      <w:r>
+        <w:rPr>
+          <w:rFonts w:ascii="Consolas" w:hAnsi="Consolas" w:cs="Consolas"/>
+          <w:color w:val="3F5FBF"/>
+          <w:sz w:val="20"/>
+          <w:szCs w:val="20"/>
+          <w:lang w:eastAsia="zh-CN"/>
+        </w:rPr>
+        <w:t>companyName</w:t>
+      </w:r>
+      <w:proofErr w:type="spellEnd"/>
+      <w:proofErr w:type="gramEnd"/>
+      <w:r>
+        <w:rPr>
+          <w:rFonts w:ascii="Consolas" w:hAnsi="Consolas" w:cs="Consolas"/>
+          <w:color w:val="3F5FBF"/>
+          <w:sz w:val="20"/>
+          <w:szCs w:val="20"/>
+          <w:lang w:eastAsia="zh-CN"/>
+        </w:rPr>
+        <w:t>: current company name.</w:t>
+      </w:r>
+      <w:r>
+        <w:rPr>
+          <w:rFonts w:ascii="Consolas" w:hAnsi="Consolas" w:cs="Consolas"/>
+          <w:color w:val="3F5FBF"/>
+          <w:sz w:val="20"/>
+          <w:szCs w:val="20"/>
+          <w:lang w:eastAsia="zh-CN"/>
+        </w:rPr>
+        <w:t xml:space="preserve"> Required.</w:t>
+      </w:r>
+    </w:p>
+    <w:p>
+      <w:pPr>
+        <w:autoSpaceDE w:val="0"/>
+        <w:autoSpaceDN w:val="0"/>
+        <w:adjustRightInd w:val="0"/>
+        <w:rPr>
+          <w:rFonts w:ascii="Calibri" w:eastAsia="宋体" w:hAnsi="Calibri" w:cs="Calibri"/>
+          <w:b/>
+          <w:color w:val="000000"/>
+          <w:sz w:val="22"/>
+          <w:szCs w:val="22"/>
+          <w:lang w:eastAsia="zh-CN"/>
+        </w:rPr>
+      </w:pPr>
+    </w:p>
+    <w:p>
+      <w:pPr>
+        <w:widowControl w:val="0"/>
+        <w:autoSpaceDE w:val="0"/>
+        <w:autoSpaceDN w:val="0"/>
+        <w:adjustRightInd w:val="0"/>
+        <w:ind w:firstLine="360"/>
+        <w:rPr>
+          <w:rFonts w:ascii="Calibri" w:eastAsia="宋体" w:hAnsi="Calibri" w:cs="Calibri"/>
+          <w:b/>
+          <w:color w:val="000000"/>
+          <w:sz w:val="22"/>
+          <w:szCs w:val="22"/>
+          <w:lang w:eastAsia="zh-CN"/>
+        </w:rPr>
+      </w:pPr>
+      <w:r>
+        <w:rPr>
+          <w:rFonts w:ascii="Calibri" w:eastAsia="宋体" w:hAnsi="Calibri" w:cs="Calibri"/>
+          <w:b/>
+          <w:color w:val="000000"/>
+          <w:sz w:val="22"/>
+          <w:szCs w:val="22"/>
+          <w:lang w:eastAsia="zh-CN"/>
+        </w:rPr>
+        <w:t>Query Parameters:</w:t>
+      </w:r>
+      <w:r>
+        <w:rPr>
+          <w:rFonts w:ascii="Calibri" w:eastAsia="宋体" w:hAnsi="Calibri" w:cs="Calibri"/>
+          <w:b/>
+          <w:color w:val="000000"/>
+          <w:sz w:val="22"/>
+          <w:szCs w:val="22"/>
+          <w:lang w:eastAsia="zh-CN"/>
+        </w:rPr>
+        <w:t xml:space="preserve"> </w:t>
+      </w:r>
+    </w:p>
+    <w:p>
+      <w:pPr>
+        <w:autoSpaceDE w:val="0"/>
+        <w:autoSpaceDN w:val="0"/>
+        <w:adjustRightInd w:val="0"/>
+        <w:ind w:firstLine="720"/>
+        <w:rPr>
+          <w:rFonts w:ascii="Consolas" w:hAnsi="Consolas" w:cs="Consolas"/>
+          <w:color w:val="3F5FBF"/>
+          <w:sz w:val="20"/>
+          <w:szCs w:val="20"/>
+          <w:lang w:eastAsia="zh-CN"/>
+        </w:rPr>
+      </w:pPr>
+      <w:proofErr w:type="spellStart"/>
+      <w:proofErr w:type="gramStart"/>
+      <w:r>
+        <w:rPr>
+          <w:rFonts w:ascii="Consolas" w:hAnsi="Consolas" w:cs="Consolas"/>
+          <w:color w:val="3F5FBF"/>
+          <w:sz w:val="20"/>
+          <w:szCs w:val="20"/>
+          <w:lang w:eastAsia="zh-CN"/>
+        </w:rPr>
+        <w:t>jobId</w:t>
+      </w:r>
+      <w:proofErr w:type="spellEnd"/>
+      <w:proofErr w:type="gramEnd"/>
+      <w:r>
+        <w:rPr>
+          <w:rFonts w:ascii="Consolas" w:eastAsiaTheme="minorEastAsia" w:hAnsi="Consolas" w:cs="Consolas" w:hint="eastAsia"/>
+          <w:color w:val="3F5FBF"/>
+          <w:sz w:val="20"/>
+          <w:szCs w:val="20"/>
+          <w:lang w:eastAsia="zh-CN"/>
+        </w:rPr>
+        <w:t>:</w:t>
+      </w:r>
+      <w:r>
+        <w:rPr>
+          <w:rFonts w:ascii="Consolas" w:eastAsiaTheme="minorEastAsia" w:hAnsi="Consolas" w:cs="Consolas"/>
+          <w:color w:val="3F5FBF"/>
+          <w:sz w:val="20"/>
+          <w:szCs w:val="20"/>
+          <w:lang w:eastAsia="zh-CN"/>
+        </w:rPr>
+        <w:t xml:space="preserve"> job id.</w:t>
+      </w:r>
+      <w:r>
+        <w:rPr>
+          <w:rFonts w:ascii="Consolas" w:hAnsi="Consolas" w:cs="Consolas"/>
+          <w:color w:val="3F5FBF"/>
+          <w:sz w:val="20"/>
+          <w:szCs w:val="20"/>
+          <w:lang w:eastAsia="zh-CN"/>
+        </w:rPr>
+        <w:t xml:space="preserve"> Required.</w:t>
+      </w:r>
+    </w:p>
+    <w:p>
+      <w:pPr>
+        <w:widowControl w:val="0"/>
+        <w:autoSpaceDE w:val="0"/>
+        <w:autoSpaceDN w:val="0"/>
+        <w:adjustRightInd w:val="0"/>
+        <w:ind w:firstLine="720"/>
+        <w:rPr>
+          <w:rFonts w:ascii="Verdana" w:hAnsi="Verdana" w:cs="Verdana"/>
+          <w:sz w:val="20"/>
+          <w:szCs w:val="20"/>
+          <w:lang w:eastAsia="zh-CN"/>
+        </w:rPr>
+      </w:pPr>
+      <w:proofErr w:type="spellStart"/>
+      <w:r>
+        <w:rPr>
+          <w:rFonts w:ascii="Consolas" w:hAnsi="Consolas" w:cs="Consolas"/>
+          <w:color w:val="3F5FBF"/>
+          <w:sz w:val="20"/>
+          <w:szCs w:val="20"/>
+          <w:lang w:eastAsia="zh-CN"/>
+        </w:rPr>
+        <w:t>filePaths</w:t>
+      </w:r>
+      <w:proofErr w:type="spellEnd"/>
+      <w:r>
+        <w:rPr>
+          <w:rFonts w:ascii="Consolas" w:hAnsi="Consolas" w:cs="Consolas"/>
+          <w:color w:val="3F5FBF"/>
+          <w:sz w:val="20"/>
+          <w:szCs w:val="20"/>
+          <w:lang w:eastAsia="zh-CN"/>
+        </w:rPr>
+        <w:t xml:space="preserve">: String Path of files which are contained in job, </w:t>
+      </w:r>
+      <w:r>
+        <w:rPr>
+          <w:rFonts w:ascii="Verdana" w:hAnsi="Verdana" w:cs="Verdana"/>
+          <w:color w:val="3F5FBF"/>
+          <w:sz w:val="20"/>
+          <w:szCs w:val="20"/>
+          <w:lang w:eastAsia="zh-CN"/>
+        </w:rPr>
+        <w:t>split by",".Example:"test_zip_01.zip</w:t>
+      </w:r>
+      <w:proofErr w:type="gramStart"/>
+      <w:r>
+        <w:rPr>
+          <w:rFonts w:ascii="Verdana" w:hAnsi="Verdana" w:cs="Verdana"/>
+          <w:color w:val="3F5FBF"/>
+          <w:sz w:val="20"/>
+          <w:szCs w:val="20"/>
+          <w:lang w:eastAsia="zh-CN"/>
+        </w:rPr>
+        <w:t>,test</w:t>
+      </w:r>
+      <w:proofErr w:type="gramEnd"/>
+      <w:r>
+        <w:rPr>
+          <w:rFonts w:ascii="Verdana" w:hAnsi="Verdana" w:cs="Verdana"/>
+          <w:color w:val="3F5FBF"/>
+          <w:sz w:val="20"/>
+          <w:szCs w:val="20"/>
+          <w:lang w:eastAsia="zh-CN"/>
+        </w:rPr>
+        <w:t>_zip_02.rar" Required</w:t>
+      </w:r>
+    </w:p>
+    <w:p>
+      <w:pPr>
+        <w:autoSpaceDE w:val="0"/>
+        <w:autoSpaceDN w:val="0"/>
+        <w:adjustRightInd w:val="0"/>
+        <w:ind w:firstLine="720"/>
+        <w:rPr>
+          <w:rFonts w:ascii="Consolas" w:hAnsi="Consolas" w:cs="Consolas"/>
+          <w:color w:val="3F5FBF"/>
+          <w:sz w:val="20"/>
+          <w:szCs w:val="20"/>
+          <w:lang w:eastAsia="zh-CN"/>
+        </w:rPr>
+      </w:pPr>
+      <w:proofErr w:type="spellStart"/>
+      <w:proofErr w:type="gramStart"/>
+      <w:r>
+        <w:rPr>
+          <w:rFonts w:ascii="Consolas" w:eastAsiaTheme="minorEastAsia" w:hAnsi="Consolas" w:cs="Consolas"/>
+          <w:color w:val="3F5FBF"/>
+          <w:sz w:val="20"/>
+          <w:szCs w:val="20"/>
+          <w:lang w:eastAsia="zh-CN"/>
+        </w:rPr>
+        <w:t>fileProfileIds</w:t>
+      </w:r>
+      <w:proofErr w:type="spellEnd"/>
+      <w:proofErr w:type="gramEnd"/>
+      <w:r>
+        <w:rPr>
+          <w:rFonts w:ascii="Consolas" w:eastAsiaTheme="minorEastAsia" w:hAnsi="Consolas" w:cs="Consolas"/>
+          <w:color w:val="3F5FBF"/>
+          <w:sz w:val="20"/>
+          <w:szCs w:val="20"/>
+          <w:lang w:eastAsia="zh-CN"/>
+        </w:rPr>
+        <w:t>:</w:t>
+      </w:r>
+      <w:r>
+        <w:t xml:space="preserve"> </w:t>
+      </w:r>
+      <w:r>
+        <w:rPr>
+          <w:rFonts w:ascii="Consolas" w:eastAsiaTheme="minorEastAsia" w:hAnsi="Consolas" w:cs="Consolas"/>
+          <w:color w:val="3F5FBF"/>
+          <w:sz w:val="20"/>
+          <w:szCs w:val="20"/>
+          <w:lang w:eastAsia="zh-CN"/>
+        </w:rPr>
+        <w:t>s</w:t>
+      </w:r>
+      <w:r>
+        <w:rPr>
+          <w:rFonts w:ascii="Consolas" w:eastAsiaTheme="minorEastAsia" w:hAnsi="Consolas" w:cs="Consolas"/>
+          <w:color w:val="3F5FBF"/>
+          <w:sz w:val="20"/>
+          <w:szCs w:val="20"/>
+          <w:lang w:eastAsia="zh-CN"/>
+        </w:rPr>
+        <w:t xml:space="preserve">tring </w:t>
+      </w:r>
+      <w:r>
+        <w:rPr>
+          <w:rFonts w:ascii="Consolas" w:eastAsiaTheme="minorEastAsia" w:hAnsi="Consolas" w:cs="Consolas"/>
+          <w:color w:val="3F5FBF"/>
+          <w:sz w:val="20"/>
+          <w:szCs w:val="20"/>
+          <w:lang w:eastAsia="zh-CN"/>
+        </w:rPr>
+        <w:t>ID of file profiles, split by ",</w:t>
+      </w:r>
+      <w:r>
+        <w:rPr>
+          <w:rFonts w:ascii="Consolas" w:eastAsiaTheme="minorEastAsia" w:hAnsi="Consolas" w:cs="Consolas"/>
+          <w:color w:val="3F5FBF"/>
+          <w:sz w:val="20"/>
+          <w:szCs w:val="20"/>
+          <w:lang w:eastAsia="zh-CN"/>
+        </w:rPr>
+        <w:t>"</w:t>
+      </w:r>
+      <w:r>
+        <w:rPr>
+          <w:rFonts w:ascii="Consolas" w:eastAsiaTheme="minorEastAsia" w:hAnsi="Consolas" w:cs="Consolas"/>
+          <w:color w:val="3F5FBF"/>
+          <w:sz w:val="20"/>
+          <w:szCs w:val="20"/>
+          <w:lang w:eastAsia="zh-CN"/>
+        </w:rPr>
+        <w:t>.</w:t>
+      </w:r>
+      <w:r>
+        <w:rPr>
+          <w:rFonts w:ascii="Consolas" w:hAnsi="Consolas" w:cs="Consolas"/>
+          <w:color w:val="3F5FBF"/>
+          <w:sz w:val="20"/>
+          <w:szCs w:val="20"/>
+          <w:lang w:eastAsia="zh-CN"/>
+        </w:rPr>
+        <w:t xml:space="preserve"> </w:t>
+      </w:r>
+      <w:r>
+        <w:rPr>
+          <w:rFonts w:ascii="Consolas" w:hAnsi="Consolas" w:cs="Consolas"/>
+          <w:color w:val="3F5FBF"/>
+          <w:sz w:val="20"/>
+          <w:szCs w:val="20"/>
+          <w:lang w:eastAsia="zh-CN"/>
+        </w:rPr>
+        <w:t>Example:"1001</w:t>
+      </w:r>
+      <w:proofErr w:type="gramStart"/>
+      <w:r>
+        <w:rPr>
+          <w:rFonts w:ascii="Consolas" w:hAnsi="Consolas" w:cs="Consolas"/>
+          <w:color w:val="3F5FBF"/>
+          <w:sz w:val="20"/>
+          <w:szCs w:val="20"/>
+          <w:lang w:eastAsia="zh-CN"/>
+        </w:rPr>
+        <w:t>,1002</w:t>
+      </w:r>
+      <w:proofErr w:type="gramEnd"/>
+      <w:r>
+        <w:rPr>
+          <w:rFonts w:ascii="Consolas" w:hAnsi="Consolas" w:cs="Consolas"/>
+          <w:color w:val="3F5FBF"/>
+          <w:sz w:val="20"/>
+          <w:szCs w:val="20"/>
+          <w:lang w:eastAsia="zh-CN"/>
+        </w:rPr>
+        <w:t>".This file profile id must correspond to</w:t>
+      </w:r>
+      <w:r>
+        <w:rPr>
+          <w:rFonts w:ascii="Consolas" w:hAnsi="Consolas" w:cs="Consolas"/>
+          <w:color w:val="3F5FBF"/>
+          <w:sz w:val="20"/>
+          <w:szCs w:val="20"/>
+          <w:lang w:eastAsia="zh-CN"/>
+        </w:rPr>
+        <w:t xml:space="preserve"> </w:t>
+      </w:r>
+      <w:r>
+        <w:rPr>
+          <w:rFonts w:ascii="Consolas" w:hAnsi="Consolas" w:cs="Consolas"/>
+          <w:color w:val="3F5FBF"/>
+          <w:sz w:val="20"/>
+          <w:szCs w:val="20"/>
+          <w:lang w:eastAsia="zh-CN"/>
+        </w:rPr>
+        <w:t xml:space="preserve">the files in a compressed file </w:t>
+      </w:r>
+      <w:proofErr w:type="spellStart"/>
+      <w:r>
+        <w:rPr>
+          <w:rFonts w:ascii="Consolas" w:hAnsi="Consolas" w:cs="Consolas"/>
+          <w:color w:val="3F5FBF"/>
+          <w:sz w:val="20"/>
+          <w:szCs w:val="20"/>
+          <w:lang w:eastAsia="zh-CN"/>
+        </w:rPr>
+        <w:t>format.</w:t>
+      </w:r>
+      <w:r>
+        <w:rPr>
+          <w:rFonts w:ascii="Consolas" w:hAnsi="Consolas" w:cs="Consolas"/>
+          <w:color w:val="3F5FBF"/>
+          <w:sz w:val="20"/>
+          <w:szCs w:val="20"/>
+          <w:lang w:eastAsia="zh-CN"/>
+        </w:rPr>
+        <w:t>Required</w:t>
+      </w:r>
+      <w:proofErr w:type="spellEnd"/>
+      <w:r>
+        <w:rPr>
+          <w:rFonts w:ascii="Consolas" w:hAnsi="Consolas" w:cs="Consolas"/>
+          <w:color w:val="3F5FBF"/>
+          <w:sz w:val="20"/>
+          <w:szCs w:val="20"/>
+          <w:lang w:eastAsia="zh-CN"/>
+        </w:rPr>
+        <w:t>.</w:t>
+      </w:r>
+    </w:p>
+    <w:p>
+      <w:pPr>
+        <w:widowControl w:val="0"/>
+        <w:autoSpaceDE w:val="0"/>
+        <w:autoSpaceDN w:val="0"/>
+        <w:adjustRightInd w:val="0"/>
+        <w:ind w:firstLine="720"/>
+        <w:rPr>
+          <w:rFonts w:ascii="Consolas" w:eastAsiaTheme="minorEastAsia" w:hAnsi="Consolas" w:cs="Consolas"/>
+          <w:color w:val="3F5FBF"/>
+          <w:sz w:val="20"/>
+          <w:szCs w:val="20"/>
+          <w:lang w:eastAsia="zh-CN"/>
+        </w:rPr>
+      </w:pPr>
+      <w:proofErr w:type="spellStart"/>
+      <w:proofErr w:type="gramStart"/>
+      <w:r>
+        <w:rPr>
+          <w:rFonts w:ascii="Consolas" w:eastAsiaTheme="minorEastAsia" w:hAnsi="Consolas" w:cs="Consolas"/>
+          <w:color w:val="3F5FBF"/>
+          <w:sz w:val="20"/>
+          <w:szCs w:val="20"/>
+          <w:lang w:eastAsia="zh-CN"/>
+        </w:rPr>
+        <w:t>targetLocales</w:t>
+      </w:r>
+      <w:proofErr w:type="spellEnd"/>
+      <w:proofErr w:type="gramEnd"/>
+      <w:r>
+        <w:rPr>
+          <w:rFonts w:ascii="Consolas" w:eastAsiaTheme="minorEastAsia" w:hAnsi="Consolas" w:cs="Consolas"/>
+          <w:color w:val="3F5FBF"/>
+          <w:sz w:val="20"/>
+          <w:szCs w:val="20"/>
+          <w:lang w:eastAsia="zh-CN"/>
+        </w:rPr>
+        <w:t>:</w:t>
+      </w:r>
+      <w:r>
+        <w:rPr>
+          <w:rFonts w:ascii="Verdana" w:hAnsi="Verdana" w:cs="Verdana"/>
+          <w:color w:val="3F5FBF"/>
+          <w:sz w:val="20"/>
+          <w:szCs w:val="20"/>
+          <w:lang w:eastAsia="zh-CN"/>
+        </w:rPr>
+        <w:t xml:space="preserve"> </w:t>
+      </w:r>
+      <w:r>
+        <w:rPr>
+          <w:rFonts w:ascii="Verdana" w:hAnsi="Verdana" w:cs="Verdana"/>
+          <w:color w:val="3F5FBF"/>
+          <w:sz w:val="20"/>
+          <w:szCs w:val="20"/>
+          <w:lang w:eastAsia="zh-CN"/>
+        </w:rPr>
+        <w:t>string target locales which like to be translated, split by",".</w:t>
+      </w:r>
+      <w:r>
+        <w:rPr>
+          <w:rFonts w:ascii="Consolas" w:eastAsiaTheme="minorEastAsia" w:hAnsi="Consolas" w:cs="Consolas"/>
+          <w:color w:val="3F5FBF"/>
+          <w:sz w:val="20"/>
+          <w:szCs w:val="20"/>
+          <w:lang w:eastAsia="zh-CN"/>
+        </w:rPr>
+        <w:t xml:space="preserve"> </w:t>
+      </w:r>
+      <w:r>
+        <w:rPr>
+          <w:rFonts w:ascii="Consolas" w:eastAsiaTheme="minorEastAsia" w:hAnsi="Consolas" w:cs="Consolas"/>
+          <w:color w:val="3F5FBF"/>
+          <w:sz w:val="20"/>
+          <w:szCs w:val="20"/>
+          <w:lang w:eastAsia="zh-CN"/>
+        </w:rPr>
+        <w:t>Example: "</w:t>
+      </w:r>
+      <w:proofErr w:type="spellStart"/>
+      <w:r>
+        <w:rPr>
+          <w:rFonts w:ascii="Consolas" w:eastAsiaTheme="minorEastAsia" w:hAnsi="Consolas" w:cs="Consolas"/>
+          <w:color w:val="3F5FBF"/>
+          <w:sz w:val="20"/>
+          <w:szCs w:val="20"/>
+          <w:lang w:eastAsia="zh-CN"/>
+        </w:rPr>
+        <w:t>fr_FR</w:t>
+      </w:r>
+      <w:proofErr w:type="gramStart"/>
+      <w:r>
+        <w:rPr>
+          <w:rFonts w:ascii="Consolas" w:eastAsiaTheme="minorEastAsia" w:hAnsi="Consolas" w:cs="Consolas"/>
+          <w:color w:val="3F5FBF"/>
+          <w:sz w:val="20"/>
+          <w:szCs w:val="20"/>
+          <w:lang w:eastAsia="zh-CN"/>
+        </w:rPr>
+        <w:t>,de</w:t>
+      </w:r>
+      <w:proofErr w:type="gramEnd"/>
+      <w:r>
+        <w:rPr>
+          <w:rFonts w:ascii="Consolas" w:eastAsiaTheme="minorEastAsia" w:hAnsi="Consolas" w:cs="Consolas"/>
+          <w:color w:val="3F5FBF"/>
+          <w:sz w:val="20"/>
+          <w:szCs w:val="20"/>
+          <w:lang w:eastAsia="zh-CN"/>
+        </w:rPr>
+        <w:t>_DE</w:t>
+      </w:r>
+      <w:proofErr w:type="spellEnd"/>
+      <w:r>
+        <w:rPr>
+          <w:rFonts w:ascii="Consolas" w:eastAsiaTheme="minorEastAsia" w:hAnsi="Consolas" w:cs="Consolas"/>
+          <w:color w:val="3F5FBF"/>
+          <w:sz w:val="20"/>
+          <w:szCs w:val="20"/>
+          <w:lang w:eastAsia="zh-CN"/>
+        </w:rPr>
+        <w:t>" or empty. The target language of</w:t>
+      </w:r>
+      <w:r>
+        <w:rPr>
+          <w:rFonts w:ascii="Consolas" w:eastAsiaTheme="minorEastAsia" w:hAnsi="Consolas" w:cs="Consolas"/>
+          <w:color w:val="3F5FBF"/>
+          <w:sz w:val="20"/>
+          <w:szCs w:val="20"/>
+          <w:lang w:eastAsia="zh-CN"/>
+        </w:rPr>
+        <w:t xml:space="preserve"> </w:t>
+      </w:r>
+      <w:r>
+        <w:rPr>
+          <w:rFonts w:ascii="Consolas" w:eastAsiaTheme="minorEastAsia" w:hAnsi="Consolas" w:cs="Consolas"/>
+          <w:color w:val="3F5FBF"/>
+          <w:sz w:val="20"/>
+          <w:szCs w:val="20"/>
+          <w:lang w:eastAsia="zh-CN"/>
+        </w:rPr>
+        <w:t>all files is the same.</w:t>
+      </w:r>
+      <w:r>
+        <w:rPr>
+          <w:rFonts w:ascii="Consolas" w:eastAsiaTheme="minorEastAsia" w:hAnsi="Consolas" w:cs="Consolas"/>
+          <w:color w:val="3F5FBF"/>
+          <w:sz w:val="20"/>
+          <w:szCs w:val="20"/>
+          <w:lang w:eastAsia="zh-CN"/>
+        </w:rPr>
+        <w:t xml:space="preserve"> Optional.</w:t>
+      </w:r>
+    </w:p>
+    <w:p>
+      <w:pPr>
+        <w:autoSpaceDE w:val="0"/>
+        <w:autoSpaceDN w:val="0"/>
+        <w:adjustRightInd w:val="0"/>
+        <w:ind w:firstLine="720"/>
+        <w:rPr>
+          <w:rFonts w:ascii="Consolas" w:eastAsiaTheme="minorEastAsia" w:hAnsi="Consolas" w:cs="Consolas"/>
+          <w:color w:val="3F5FBF"/>
+          <w:sz w:val="20"/>
+          <w:szCs w:val="20"/>
+          <w:lang w:eastAsia="zh-CN"/>
+        </w:rPr>
+      </w:pPr>
+      <w:proofErr w:type="gramStart"/>
+      <w:r>
+        <w:rPr>
+          <w:rFonts w:ascii="Consolas" w:eastAsiaTheme="minorEastAsia" w:hAnsi="Consolas" w:cs="Consolas"/>
+          <w:color w:val="3F5FBF"/>
+          <w:sz w:val="20"/>
+          <w:szCs w:val="20"/>
+          <w:lang w:eastAsia="zh-CN"/>
+        </w:rPr>
+        <w:t>c</w:t>
+      </w:r>
+      <w:r>
+        <w:rPr>
+          <w:rFonts w:ascii="Consolas" w:eastAsiaTheme="minorEastAsia" w:hAnsi="Consolas" w:cs="Consolas"/>
+          <w:color w:val="3F5FBF"/>
+          <w:sz w:val="20"/>
+          <w:szCs w:val="20"/>
+          <w:lang w:eastAsia="zh-CN"/>
+        </w:rPr>
+        <w:t>omment</w:t>
+      </w:r>
+      <w:proofErr w:type="gramEnd"/>
+      <w:r>
+        <w:rPr>
+          <w:rFonts w:ascii="Consolas" w:eastAsiaTheme="minorEastAsia" w:hAnsi="Consolas" w:cs="Consolas"/>
+          <w:color w:val="3F5FBF"/>
+          <w:sz w:val="20"/>
+          <w:szCs w:val="20"/>
+          <w:lang w:eastAsia="zh-CN"/>
+        </w:rPr>
+        <w:t>: s</w:t>
+      </w:r>
+      <w:r>
+        <w:rPr>
+          <w:rFonts w:ascii="Consolas" w:eastAsiaTheme="minorEastAsia" w:hAnsi="Consolas" w:cs="Consolas"/>
+          <w:color w:val="3F5FBF"/>
+          <w:sz w:val="20"/>
+          <w:szCs w:val="20"/>
+          <w:lang w:eastAsia="zh-CN"/>
+        </w:rPr>
+        <w:t xml:space="preserve">tring </w:t>
+      </w:r>
+      <w:r>
+        <w:rPr>
+          <w:rFonts w:ascii="Consolas" w:eastAsiaTheme="minorEastAsia" w:hAnsi="Consolas" w:cs="Consolas"/>
+          <w:color w:val="3F5FBF"/>
+          <w:sz w:val="20"/>
+          <w:szCs w:val="20"/>
+          <w:lang w:eastAsia="zh-CN"/>
+        </w:rPr>
+        <w:t>j</w:t>
+      </w:r>
+      <w:r>
+        <w:rPr>
+          <w:rFonts w:ascii="Consolas" w:eastAsiaTheme="minorEastAsia" w:hAnsi="Consolas" w:cs="Consolas"/>
+          <w:color w:val="3F5FBF"/>
+          <w:sz w:val="20"/>
+          <w:szCs w:val="20"/>
+          <w:lang w:eastAsia="zh-CN"/>
+        </w:rPr>
+        <w:t>ob comment</w:t>
+      </w:r>
+      <w:r>
+        <w:rPr>
+          <w:rFonts w:ascii="Consolas" w:eastAsiaTheme="minorEastAsia" w:hAnsi="Consolas" w:cs="Consolas"/>
+          <w:color w:val="3F5FBF"/>
+          <w:sz w:val="20"/>
+          <w:szCs w:val="20"/>
+          <w:lang w:eastAsia="zh-CN"/>
+        </w:rPr>
+        <w:t>. Optional.</w:t>
+      </w:r>
+    </w:p>
+    <w:p>
+      <w:pPr>
+        <w:widowControl w:val="0"/>
+        <w:autoSpaceDE w:val="0"/>
+        <w:autoSpaceDN w:val="0"/>
+        <w:adjustRightInd w:val="0"/>
+        <w:ind w:firstLine="720"/>
+        <w:rPr>
+          <w:rFonts w:ascii="Calibri" w:eastAsia="宋体" w:hAnsi="Calibri" w:cs="Calibri"/>
+          <w:b/>
+          <w:color w:val="000000"/>
+          <w:sz w:val="22"/>
+          <w:szCs w:val="22"/>
+          <w:lang w:eastAsia="zh-CN"/>
+        </w:rPr>
+      </w:pPr>
+      <w:proofErr w:type="gramStart"/>
+      <w:r>
+        <w:rPr>
+          <w:rFonts w:ascii="Consolas" w:eastAsiaTheme="minorEastAsia" w:hAnsi="Consolas" w:cs="Consolas"/>
+          <w:color w:val="3F5FBF"/>
+          <w:sz w:val="20"/>
+          <w:szCs w:val="20"/>
+          <w:lang w:eastAsia="zh-CN"/>
+        </w:rPr>
+        <w:t>attributes</w:t>
+      </w:r>
+      <w:proofErr w:type="gramEnd"/>
+      <w:r>
+        <w:rPr>
+          <w:rFonts w:ascii="Consolas" w:eastAsiaTheme="minorEastAsia" w:hAnsi="Consolas" w:cs="Consolas"/>
+          <w:color w:val="3F5FBF"/>
+          <w:sz w:val="20"/>
+          <w:szCs w:val="20"/>
+          <w:lang w:eastAsia="zh-CN"/>
+        </w:rPr>
+        <w:t>: s</w:t>
+      </w:r>
+      <w:r>
+        <w:rPr>
+          <w:rFonts w:ascii="Consolas" w:eastAsiaTheme="minorEastAsia" w:hAnsi="Consolas" w:cs="Consolas"/>
+          <w:color w:val="3F5FBF"/>
+          <w:sz w:val="20"/>
+          <w:szCs w:val="20"/>
+          <w:lang w:eastAsia="zh-CN"/>
+        </w:rPr>
+        <w:t>tring Attributes used to create job</w:t>
+      </w:r>
+      <w:r>
+        <w:rPr>
+          <w:rFonts w:ascii="Consolas" w:eastAsiaTheme="minorEastAsia" w:hAnsi="Consolas" w:cs="Consolas"/>
+          <w:color w:val="3F5FBF"/>
+          <w:sz w:val="20"/>
+          <w:szCs w:val="20"/>
+          <w:lang w:eastAsia="zh-CN"/>
+        </w:rPr>
+        <w:t>. Optional.</w:t>
+      </w:r>
+    </w:p>
+    <w:p>
+      <w:pPr>
+        <w:autoSpaceDE w:val="0"/>
+        <w:autoSpaceDN w:val="0"/>
+        <w:adjustRightInd w:val="0"/>
+        <w:ind w:firstLine="720"/>
+        <w:rPr>
+          <w:rFonts w:ascii="Consolas" w:hAnsi="Consolas" w:cs="Consolas"/>
+          <w:color w:val="3F5FBF"/>
+          <w:sz w:val="20"/>
+          <w:szCs w:val="20"/>
+          <w:lang w:eastAsia="zh-CN"/>
+        </w:rPr>
+      </w:pPr>
+      <w:r>
+        <w:rPr>
+          <w:rFonts w:ascii="Consolas" w:hAnsi="Consolas" w:cs="Consolas"/>
+          <w:color w:val="3F5FBF"/>
+          <w:sz w:val="20"/>
+          <w:szCs w:val="20"/>
+          <w:lang w:eastAsia="zh-CN"/>
+        </w:rPr>
+        <w:t xml:space="preserve">   Parameter "attributes" value example: </w:t>
+      </w:r>
+    </w:p>
+    <w:p>
+      <w:pPr>
+        <w:autoSpaceDE w:val="0"/>
+        <w:autoSpaceDN w:val="0"/>
+        <w:adjustRightInd w:val="0"/>
+        <w:ind w:firstLine="720"/>
+        <w:rPr>
+          <w:rFonts w:ascii="Consolas" w:hAnsi="Consolas" w:cs="Consolas"/>
+          <w:color w:val="3F5FBF"/>
+          <w:sz w:val="20"/>
+          <w:szCs w:val="20"/>
+          <w:lang w:eastAsia="zh-CN"/>
+        </w:rPr>
+      </w:pPr>
+      <w:r>
+        <w:rPr>
+          <w:rFonts w:ascii="Consolas" w:hAnsi="Consolas" w:cs="Consolas"/>
+          <w:color w:val="3F5FBF"/>
+          <w:sz w:val="20"/>
+          <w:szCs w:val="20"/>
+          <w:lang w:eastAsia="zh-CN"/>
+        </w:rPr>
+        <w:t xml:space="preserve">   &lt;</w:t>
+      </w:r>
+      <w:proofErr w:type="gramStart"/>
+      <w:r>
+        <w:rPr>
+          <w:rFonts w:ascii="Consolas" w:hAnsi="Consolas" w:cs="Consolas"/>
+          <w:color w:val="3F5FBF"/>
+          <w:sz w:val="20"/>
+          <w:szCs w:val="20"/>
+          <w:lang w:eastAsia="zh-CN"/>
+        </w:rPr>
+        <w:t>attributes</w:t>
+      </w:r>
+      <w:proofErr w:type="gramEnd"/>
+      <w:r>
+        <w:rPr>
+          <w:rFonts w:ascii="Consolas" w:hAnsi="Consolas" w:cs="Consolas"/>
+          <w:color w:val="3F5FBF"/>
+          <w:sz w:val="20"/>
+          <w:szCs w:val="20"/>
+          <w:lang w:eastAsia="zh-CN"/>
+        </w:rPr>
+        <w:t>&gt;</w:t>
+      </w:r>
+    </w:p>
+    <w:p>
+      <w:pPr>
+        <w:autoSpaceDE w:val="0"/>
+        <w:autoSpaceDN w:val="0"/>
+        <w:adjustRightInd w:val="0"/>
+        <w:ind w:firstLine="720"/>
+        <w:rPr>
+          <w:rFonts w:ascii="Consolas" w:hAnsi="Consolas" w:cs="Consolas"/>
+          <w:color w:val="3F5FBF"/>
+          <w:sz w:val="20"/>
+          <w:szCs w:val="20"/>
+          <w:lang w:eastAsia="zh-CN"/>
+        </w:rPr>
+      </w:pPr>
+      <w:r>
+        <w:rPr>
+          <w:rFonts w:ascii="Consolas" w:hAnsi="Consolas" w:cs="Consolas"/>
+          <w:color w:val="3F5FBF"/>
+          <w:sz w:val="20"/>
+          <w:szCs w:val="20"/>
+          <w:lang w:eastAsia="zh-CN"/>
+        </w:rPr>
+        <w:t xml:space="preserve">      &lt;attributes </w:t>
+      </w:r>
+      <w:proofErr w:type="spellStart"/>
+      <w:r>
+        <w:rPr>
+          <w:rFonts w:ascii="Consolas" w:hAnsi="Consolas" w:cs="Consolas"/>
+          <w:color w:val="3F5FBF"/>
+          <w:sz w:val="20"/>
+          <w:szCs w:val="20"/>
+          <w:lang w:eastAsia="zh-CN"/>
+        </w:rPr>
+        <w:t>xsi</w:t>
+      </w:r>
+      <w:proofErr w:type="gramStart"/>
+      <w:r>
+        <w:rPr>
+          <w:rFonts w:ascii="Consolas" w:hAnsi="Consolas" w:cs="Consolas"/>
+          <w:color w:val="3F5FBF"/>
+          <w:sz w:val="20"/>
+          <w:szCs w:val="20"/>
+          <w:lang w:eastAsia="zh-CN"/>
+        </w:rPr>
+        <w:t>:type</w:t>
+      </w:r>
+      <w:proofErr w:type="spellEnd"/>
+      <w:proofErr w:type="gramEnd"/>
+      <w:r>
+        <w:rPr>
+          <w:rFonts w:ascii="Consolas" w:hAnsi="Consolas" w:cs="Consolas"/>
+          <w:color w:val="3F5FBF"/>
+          <w:sz w:val="20"/>
+          <w:szCs w:val="20"/>
+          <w:lang w:eastAsia="zh-CN"/>
+        </w:rPr>
+        <w:t>="</w:t>
+      </w:r>
+      <w:proofErr w:type="spellStart"/>
+      <w:r>
+        <w:rPr>
+          <w:rFonts w:ascii="Consolas" w:hAnsi="Consolas" w:cs="Consolas"/>
+          <w:color w:val="3F5FBF"/>
+          <w:sz w:val="20"/>
+          <w:szCs w:val="20"/>
+          <w:lang w:eastAsia="zh-CN"/>
+        </w:rPr>
+        <w:t>fileJobAttributeVo</w:t>
+      </w:r>
+      <w:proofErr w:type="spellEnd"/>
+      <w:r>
+        <w:rPr>
+          <w:rFonts w:ascii="Consolas" w:hAnsi="Consolas" w:cs="Consolas"/>
+          <w:color w:val="3F5FBF"/>
+          <w:sz w:val="20"/>
+          <w:szCs w:val="20"/>
+          <w:lang w:eastAsia="zh-CN"/>
+        </w:rPr>
+        <w:t xml:space="preserve">" </w:t>
+      </w:r>
+      <w:proofErr w:type="spellStart"/>
+      <w:r>
+        <w:rPr>
+          <w:rFonts w:ascii="Consolas" w:hAnsi="Consolas" w:cs="Consolas"/>
+          <w:color w:val="3F5FBF"/>
+          <w:sz w:val="20"/>
+          <w:szCs w:val="20"/>
+          <w:lang w:eastAsia="zh-CN"/>
+        </w:rPr>
+        <w:t>xmlns:xsi</w:t>
+      </w:r>
+      <w:proofErr w:type="spellEnd"/>
+      <w:r>
+        <w:rPr>
+          <w:rFonts w:ascii="Consolas" w:hAnsi="Consolas" w:cs="Consolas"/>
+          <w:color w:val="3F5FBF"/>
+          <w:sz w:val="20"/>
+          <w:szCs w:val="20"/>
+          <w:lang w:eastAsia="zh-CN"/>
+        </w:rPr>
+        <w:t>="http://www.w3.org/2001/XMLSchema-instance"&gt;</w:t>
+      </w:r>
+    </w:p>
+    <w:p>
+      <w:pPr>
+        <w:autoSpaceDE w:val="0"/>
+        <w:autoSpaceDN w:val="0"/>
+        <w:adjustRightInd w:val="0"/>
+        <w:ind w:firstLine="720"/>
+        <w:rPr>
+          <w:rFonts w:ascii="Consolas" w:hAnsi="Consolas" w:cs="Consolas"/>
+          <w:color w:val="3F5FBF"/>
+          <w:sz w:val="20"/>
+          <w:szCs w:val="20"/>
+          <w:lang w:eastAsia="zh-CN"/>
+        </w:rPr>
+      </w:pPr>
+      <w:r>
+        <w:rPr>
+          <w:rFonts w:ascii="Consolas" w:hAnsi="Consolas" w:cs="Consolas"/>
+          <w:color w:val="3F5FBF"/>
+          <w:sz w:val="20"/>
+          <w:szCs w:val="20"/>
+          <w:lang w:eastAsia="zh-CN"/>
+        </w:rPr>
+        <w:t xml:space="preserve">          &lt;</w:t>
+      </w:r>
+      <w:proofErr w:type="spellStart"/>
+      <w:proofErr w:type="gramStart"/>
+      <w:r>
+        <w:rPr>
+          <w:rFonts w:ascii="Consolas" w:hAnsi="Consolas" w:cs="Consolas"/>
+          <w:color w:val="3F5FBF"/>
+          <w:sz w:val="20"/>
+          <w:szCs w:val="20"/>
+          <w:lang w:eastAsia="zh-CN"/>
+        </w:rPr>
+        <w:t>displayName</w:t>
+      </w:r>
+      <w:proofErr w:type="spellEnd"/>
+      <w:r>
+        <w:rPr>
+          <w:rFonts w:ascii="Consolas" w:hAnsi="Consolas" w:cs="Consolas"/>
+          <w:color w:val="3F5FBF"/>
+          <w:sz w:val="20"/>
+          <w:szCs w:val="20"/>
+          <w:lang w:eastAsia="zh-CN"/>
+        </w:rPr>
+        <w:t>&gt;</w:t>
+      </w:r>
+      <w:proofErr w:type="gramEnd"/>
+      <w:r>
+        <w:rPr>
+          <w:rFonts w:ascii="Consolas" w:hAnsi="Consolas" w:cs="Consolas"/>
+          <w:color w:val="3F5FBF"/>
+          <w:sz w:val="20"/>
+          <w:szCs w:val="20"/>
+          <w:lang w:eastAsia="zh-CN"/>
+        </w:rPr>
+        <w:t>file_01&lt;/</w:t>
+      </w:r>
+      <w:proofErr w:type="spellStart"/>
+      <w:r>
+        <w:rPr>
+          <w:rFonts w:ascii="Consolas" w:hAnsi="Consolas" w:cs="Consolas"/>
+          <w:color w:val="3F5FBF"/>
+          <w:sz w:val="20"/>
+          <w:szCs w:val="20"/>
+          <w:lang w:eastAsia="zh-CN"/>
+        </w:rPr>
+        <w:t>displayName</w:t>
+      </w:r>
+      <w:proofErr w:type="spellEnd"/>
+      <w:r>
+        <w:rPr>
+          <w:rFonts w:ascii="Consolas" w:hAnsi="Consolas" w:cs="Consolas"/>
+          <w:color w:val="3F5FBF"/>
+          <w:sz w:val="20"/>
+          <w:szCs w:val="20"/>
+          <w:lang w:eastAsia="zh-CN"/>
+        </w:rPr>
+        <w:t>&gt;</w:t>
+      </w:r>
+    </w:p>
+    <w:p>
+      <w:pPr>
+        <w:autoSpaceDE w:val="0"/>
+        <w:autoSpaceDN w:val="0"/>
+        <w:adjustRightInd w:val="0"/>
+        <w:rPr>
+          <w:rFonts w:ascii="Consolas" w:hAnsi="Consolas" w:cs="Consolas"/>
+          <w:color w:val="3F5FBF"/>
+          <w:sz w:val="20"/>
+          <w:szCs w:val="20"/>
+          <w:lang w:eastAsia="zh-CN"/>
+        </w:rPr>
+      </w:pPr>
+      <w:r>
+        <w:rPr>
+          <w:rFonts w:ascii="Consolas" w:hAnsi="Consolas" w:cs="Consolas"/>
+          <w:color w:val="3F5FBF"/>
+          <w:sz w:val="20"/>
+          <w:szCs w:val="20"/>
+          <w:lang w:eastAsia="zh-CN"/>
+        </w:rPr>
+        <w:t xml:space="preserve"> </w:t>
+      </w:r>
+      <w:r>
+        <w:rPr>
+          <w:rFonts w:ascii="Consolas" w:hAnsi="Consolas" w:cs="Consolas"/>
+          <w:color w:val="3F5FBF"/>
+          <w:sz w:val="20"/>
+          <w:szCs w:val="20"/>
+          <w:lang w:eastAsia="zh-CN"/>
+        </w:rPr>
+        <w:t xml:space="preserve">     </w:t>
+      </w:r>
+      <w:r>
+        <w:rPr>
+          <w:rFonts w:ascii="Consolas" w:hAnsi="Consolas" w:cs="Consolas"/>
+          <w:color w:val="3F5FBF"/>
+          <w:sz w:val="20"/>
+          <w:szCs w:val="20"/>
+          <w:lang w:eastAsia="zh-CN"/>
+        </w:rPr>
+        <w:t xml:space="preserve">       </w:t>
+      </w:r>
+      <w:r>
+        <w:rPr>
+          <w:rFonts w:ascii="Consolas" w:hAnsi="Consolas" w:cs="Consolas"/>
+          <w:color w:val="3F5FBF"/>
+          <w:sz w:val="20"/>
+          <w:szCs w:val="20"/>
+          <w:lang w:eastAsia="zh-CN"/>
+        </w:rPr>
+        <w:t xml:space="preserve">    </w:t>
+      </w:r>
+      <w:r>
+        <w:rPr>
+          <w:rFonts w:ascii="Consolas" w:hAnsi="Consolas" w:cs="Consolas"/>
+          <w:color w:val="3F5FBF"/>
+          <w:sz w:val="20"/>
+          <w:szCs w:val="20"/>
+          <w:lang w:eastAsia="zh-CN"/>
+        </w:rPr>
+        <w:t>&lt;</w:t>
+      </w:r>
+      <w:proofErr w:type="spellStart"/>
+      <w:proofErr w:type="gramStart"/>
+      <w:r>
+        <w:rPr>
+          <w:rFonts w:ascii="Consolas" w:hAnsi="Consolas" w:cs="Consolas"/>
+          <w:color w:val="3F5FBF"/>
+          <w:sz w:val="20"/>
+          <w:szCs w:val="20"/>
+          <w:lang w:eastAsia="zh-CN"/>
+        </w:rPr>
+        <w:t>fromSuperCompany</w:t>
+      </w:r>
+      <w:proofErr w:type="spellEnd"/>
+      <w:r>
+        <w:rPr>
+          <w:rFonts w:ascii="Consolas" w:hAnsi="Consolas" w:cs="Consolas"/>
+          <w:color w:val="3F5FBF"/>
+          <w:sz w:val="20"/>
+          <w:szCs w:val="20"/>
+          <w:lang w:eastAsia="zh-CN"/>
+        </w:rPr>
+        <w:t>&gt;</w:t>
+      </w:r>
+      <w:proofErr w:type="gramEnd"/>
+      <w:r>
+        <w:rPr>
+          <w:rFonts w:ascii="Consolas" w:hAnsi="Consolas" w:cs="Consolas"/>
+          <w:color w:val="3F5FBF"/>
+          <w:sz w:val="20"/>
+          <w:szCs w:val="20"/>
+          <w:lang w:eastAsia="zh-CN"/>
+        </w:rPr>
+        <w:t>false&lt;/</w:t>
+      </w:r>
+      <w:proofErr w:type="spellStart"/>
+      <w:r>
+        <w:rPr>
+          <w:rFonts w:ascii="Consolas" w:hAnsi="Consolas" w:cs="Consolas"/>
+          <w:color w:val="3F5FBF"/>
+          <w:sz w:val="20"/>
+          <w:szCs w:val="20"/>
+          <w:lang w:eastAsia="zh-CN"/>
+        </w:rPr>
+        <w:t>fromSuperCompany</w:t>
+      </w:r>
+      <w:proofErr w:type="spellEnd"/>
+      <w:r>
+        <w:rPr>
+          <w:rFonts w:ascii="Consolas" w:hAnsi="Consolas" w:cs="Consolas"/>
+          <w:color w:val="3F5FBF"/>
+          <w:sz w:val="20"/>
+          <w:szCs w:val="20"/>
+          <w:lang w:eastAsia="zh-CN"/>
+        </w:rPr>
+        <w:t>&gt;</w:t>
+      </w:r>
+    </w:p>
+    <w:p>
+      <w:pPr>
+        <w:autoSpaceDE w:val="0"/>
+        <w:autoSpaceDN w:val="0"/>
+        <w:adjustRightInd w:val="0"/>
+        <w:rPr>
+          <w:rFonts w:ascii="Consolas" w:hAnsi="Consolas" w:cs="Consolas"/>
+          <w:color w:val="3F5FBF"/>
+          <w:sz w:val="20"/>
+          <w:szCs w:val="20"/>
+          <w:lang w:eastAsia="zh-CN"/>
+        </w:rPr>
+      </w:pPr>
+      <w:r>
+        <w:rPr>
+          <w:rFonts w:ascii="Consolas" w:hAnsi="Consolas" w:cs="Consolas"/>
+          <w:color w:val="3F5FBF"/>
+          <w:sz w:val="20"/>
+          <w:szCs w:val="20"/>
+          <w:lang w:eastAsia="zh-CN"/>
+        </w:rPr>
+        <w:t xml:space="preserve">           </w:t>
+      </w:r>
+      <w:r>
+        <w:rPr>
+          <w:rFonts w:ascii="Consolas" w:hAnsi="Consolas" w:cs="Consolas"/>
+          <w:color w:val="3F5FBF"/>
+          <w:sz w:val="20"/>
+          <w:szCs w:val="20"/>
+          <w:lang w:eastAsia="zh-CN"/>
+        </w:rPr>
+        <w:tab/>
+      </w:r>
+      <w:r>
+        <w:rPr>
+          <w:rFonts w:ascii="Consolas" w:hAnsi="Consolas" w:cs="Consolas"/>
+          <w:color w:val="3F5FBF"/>
+          <w:sz w:val="20"/>
+          <w:szCs w:val="20"/>
+          <w:lang w:eastAsia="zh-CN"/>
+        </w:rPr>
+        <w:t xml:space="preserve">    </w:t>
+      </w:r>
+      <w:r>
+        <w:rPr>
+          <w:rFonts w:ascii="Consolas" w:hAnsi="Consolas" w:cs="Consolas"/>
+          <w:color w:val="3F5FBF"/>
+          <w:sz w:val="20"/>
+          <w:szCs w:val="20"/>
+          <w:lang w:eastAsia="zh-CN"/>
+        </w:rPr>
+        <w:t>&lt;</w:t>
+      </w:r>
+      <w:proofErr w:type="spellStart"/>
+      <w:proofErr w:type="gramStart"/>
+      <w:r>
+        <w:rPr>
+          <w:rFonts w:ascii="Consolas" w:hAnsi="Consolas" w:cs="Consolas"/>
+          <w:color w:val="3F5FBF"/>
+          <w:sz w:val="20"/>
+          <w:szCs w:val="20"/>
+          <w:lang w:eastAsia="zh-CN"/>
+        </w:rPr>
+        <w:t>internalName</w:t>
+      </w:r>
+      <w:proofErr w:type="spellEnd"/>
+      <w:r>
+        <w:rPr>
+          <w:rFonts w:ascii="Consolas" w:hAnsi="Consolas" w:cs="Consolas"/>
+          <w:color w:val="3F5FBF"/>
+          <w:sz w:val="20"/>
+          <w:szCs w:val="20"/>
+          <w:lang w:eastAsia="zh-CN"/>
+        </w:rPr>
+        <w:t>&gt;</w:t>
+      </w:r>
+      <w:proofErr w:type="gramEnd"/>
+      <w:r>
+        <w:rPr>
+          <w:rFonts w:ascii="Consolas" w:hAnsi="Consolas" w:cs="Consolas"/>
+          <w:color w:val="3F5FBF"/>
+          <w:sz w:val="20"/>
+          <w:szCs w:val="20"/>
+          <w:lang w:eastAsia="zh-CN"/>
+        </w:rPr>
+        <w:t>file_01&lt;/</w:t>
+      </w:r>
+      <w:proofErr w:type="spellStart"/>
+      <w:r>
+        <w:rPr>
+          <w:rFonts w:ascii="Consolas" w:hAnsi="Consolas" w:cs="Consolas"/>
+          <w:color w:val="3F5FBF"/>
+          <w:sz w:val="20"/>
+          <w:szCs w:val="20"/>
+          <w:lang w:eastAsia="zh-CN"/>
+        </w:rPr>
+        <w:t>internalName</w:t>
+      </w:r>
+      <w:proofErr w:type="spellEnd"/>
+      <w:r>
+        <w:rPr>
+          <w:rFonts w:ascii="Consolas" w:hAnsi="Consolas" w:cs="Consolas"/>
+          <w:color w:val="3F5FBF"/>
+          <w:sz w:val="20"/>
+          <w:szCs w:val="20"/>
+          <w:lang w:eastAsia="zh-CN"/>
+        </w:rPr>
+        <w:t>&gt;</w:t>
+      </w:r>
+    </w:p>
+    <w:p>
+      <w:pPr>
+        <w:autoSpaceDE w:val="0"/>
+        <w:autoSpaceDN w:val="0"/>
+        <w:adjustRightInd w:val="0"/>
+        <w:rPr>
+          <w:rFonts w:ascii="Consolas" w:hAnsi="Consolas" w:cs="Consolas"/>
+          <w:color w:val="3F5FBF"/>
+          <w:sz w:val="20"/>
+          <w:szCs w:val="20"/>
+          <w:lang w:eastAsia="zh-CN"/>
+        </w:rPr>
+      </w:pPr>
+      <w:r>
+        <w:rPr>
+          <w:rFonts w:ascii="Consolas" w:hAnsi="Consolas" w:cs="Consolas"/>
+          <w:color w:val="3F5FBF"/>
+          <w:sz w:val="20"/>
+          <w:szCs w:val="20"/>
+          <w:lang w:eastAsia="zh-CN"/>
+        </w:rPr>
+        <w:t xml:space="preserve">           </w:t>
+      </w:r>
+      <w:r>
+        <w:rPr>
+          <w:rFonts w:ascii="Consolas" w:hAnsi="Consolas" w:cs="Consolas"/>
+          <w:color w:val="3F5FBF"/>
+          <w:sz w:val="20"/>
+          <w:szCs w:val="20"/>
+          <w:lang w:eastAsia="zh-CN"/>
+        </w:rPr>
+        <w:tab/>
+      </w:r>
+      <w:r>
+        <w:rPr>
+          <w:rFonts w:ascii="Consolas" w:hAnsi="Consolas" w:cs="Consolas"/>
+          <w:color w:val="3F5FBF"/>
+          <w:sz w:val="20"/>
+          <w:szCs w:val="20"/>
+          <w:lang w:eastAsia="zh-CN"/>
+        </w:rPr>
+        <w:t xml:space="preserve">    </w:t>
+      </w:r>
+      <w:r>
+        <w:rPr>
+          <w:rFonts w:ascii="Consolas" w:hAnsi="Consolas" w:cs="Consolas"/>
+          <w:color w:val="3F5FBF"/>
+          <w:sz w:val="20"/>
+          <w:szCs w:val="20"/>
+          <w:lang w:eastAsia="zh-CN"/>
+        </w:rPr>
+        <w:t>&lt;</w:t>
+      </w:r>
+      <w:proofErr w:type="gramStart"/>
+      <w:r>
+        <w:rPr>
+          <w:rFonts w:ascii="Consolas" w:hAnsi="Consolas" w:cs="Consolas"/>
+          <w:color w:val="3F5FBF"/>
+          <w:sz w:val="20"/>
+          <w:szCs w:val="20"/>
+          <w:lang w:eastAsia="zh-CN"/>
+        </w:rPr>
+        <w:t>required&gt;</w:t>
+      </w:r>
+      <w:proofErr w:type="gramEnd"/>
+      <w:r>
+        <w:rPr>
+          <w:rFonts w:ascii="Consolas" w:hAnsi="Consolas" w:cs="Consolas"/>
+          <w:color w:val="3F5FBF"/>
+          <w:sz w:val="20"/>
+          <w:szCs w:val="20"/>
+          <w:lang w:eastAsia="zh-CN"/>
+        </w:rPr>
+        <w:t>false&lt;/required&gt;</w:t>
+      </w:r>
+    </w:p>
+    <w:p>
+      <w:pPr>
+        <w:autoSpaceDE w:val="0"/>
+        <w:autoSpaceDN w:val="0"/>
+        <w:adjustRightInd w:val="0"/>
+        <w:rPr>
+          <w:rFonts w:ascii="Consolas" w:hAnsi="Consolas" w:cs="Consolas"/>
+          <w:color w:val="3F5FBF"/>
+          <w:sz w:val="20"/>
+          <w:szCs w:val="20"/>
+          <w:lang w:eastAsia="zh-CN"/>
+        </w:rPr>
+      </w:pPr>
+      <w:r>
+        <w:rPr>
+          <w:rFonts w:ascii="Consolas" w:hAnsi="Consolas" w:cs="Consolas"/>
+          <w:color w:val="3F5FBF"/>
+          <w:sz w:val="20"/>
+          <w:szCs w:val="20"/>
+          <w:lang w:eastAsia="zh-CN"/>
+        </w:rPr>
+        <w:t xml:space="preserve">          </w:t>
+      </w:r>
+      <w:r>
+        <w:rPr>
+          <w:rFonts w:ascii="Consolas" w:hAnsi="Consolas" w:cs="Consolas"/>
+          <w:color w:val="3F5FBF"/>
+          <w:sz w:val="20"/>
+          <w:szCs w:val="20"/>
+          <w:lang w:eastAsia="zh-CN"/>
+        </w:rPr>
+        <w:tab/>
+        <w:t xml:space="preserve"> </w:t>
+      </w:r>
+      <w:r>
+        <w:rPr>
+          <w:rFonts w:ascii="Consolas" w:hAnsi="Consolas" w:cs="Consolas"/>
+          <w:color w:val="3F5FBF"/>
+          <w:sz w:val="20"/>
+          <w:szCs w:val="20"/>
+          <w:lang w:eastAsia="zh-CN"/>
+        </w:rPr>
+        <w:t xml:space="preserve">   </w:t>
+      </w:r>
+      <w:r>
+        <w:rPr>
+          <w:rFonts w:ascii="Consolas" w:hAnsi="Consolas" w:cs="Consolas"/>
+          <w:color w:val="3F5FBF"/>
+          <w:sz w:val="20"/>
+          <w:szCs w:val="20"/>
+          <w:lang w:eastAsia="zh-CN"/>
+        </w:rPr>
+        <w:t>&lt;</w:t>
+      </w:r>
+      <w:proofErr w:type="gramStart"/>
+      <w:r>
+        <w:rPr>
+          <w:rFonts w:ascii="Consolas" w:hAnsi="Consolas" w:cs="Consolas"/>
+          <w:color w:val="3F5FBF"/>
+          <w:sz w:val="20"/>
+          <w:szCs w:val="20"/>
+          <w:lang w:eastAsia="zh-CN"/>
+        </w:rPr>
+        <w:t>type&gt;</w:t>
+      </w:r>
+      <w:proofErr w:type="gramEnd"/>
+      <w:r>
+        <w:rPr>
+          <w:rFonts w:ascii="Consolas" w:hAnsi="Consolas" w:cs="Consolas"/>
+          <w:color w:val="3F5FBF"/>
+          <w:sz w:val="20"/>
+          <w:szCs w:val="20"/>
+          <w:lang w:eastAsia="zh-CN"/>
+        </w:rPr>
+        <w:t>file&lt;/type&gt;</w:t>
+      </w:r>
+    </w:p>
+    <w:p>
+      <w:pPr>
+        <w:autoSpaceDE w:val="0"/>
+        <w:autoSpaceDN w:val="0"/>
+        <w:adjustRightInd w:val="0"/>
+        <w:rPr>
+          <w:rFonts w:ascii="Consolas" w:hAnsi="Consolas" w:cs="Consolas"/>
+          <w:color w:val="3F5FBF"/>
+          <w:sz w:val="20"/>
+          <w:szCs w:val="20"/>
+          <w:lang w:eastAsia="zh-CN"/>
+        </w:rPr>
+      </w:pPr>
+      <w:r>
+        <w:rPr>
+          <w:rFonts w:ascii="Consolas" w:hAnsi="Consolas" w:cs="Consolas"/>
+          <w:color w:val="3F5FBF"/>
+          <w:sz w:val="20"/>
+          <w:szCs w:val="20"/>
+          <w:lang w:eastAsia="zh-CN"/>
+        </w:rPr>
+        <w:t xml:space="preserve">         </w:t>
+      </w:r>
+      <w:r>
+        <w:rPr>
+          <w:rFonts w:ascii="Consolas" w:hAnsi="Consolas" w:cs="Consolas"/>
+          <w:color w:val="3F5FBF"/>
+          <w:sz w:val="20"/>
+          <w:szCs w:val="20"/>
+          <w:lang w:eastAsia="zh-CN"/>
+        </w:rPr>
+        <w:t xml:space="preserve">    </w:t>
+      </w:r>
+      <w:r>
+        <w:rPr>
+          <w:rFonts w:ascii="Consolas" w:hAnsi="Consolas" w:cs="Consolas"/>
+          <w:color w:val="3F5FBF"/>
+          <w:sz w:val="20"/>
+          <w:szCs w:val="20"/>
+          <w:lang w:eastAsia="zh-CN"/>
+        </w:rPr>
+        <w:t>&lt;/attributes&gt;</w:t>
+      </w:r>
+    </w:p>
+    <w:p>
+      <w:pPr>
+        <w:autoSpaceDE w:val="0"/>
+        <w:autoSpaceDN w:val="0"/>
+        <w:adjustRightInd w:val="0"/>
+        <w:rPr>
+          <w:rFonts w:ascii="Consolas" w:hAnsi="Consolas" w:cs="Consolas"/>
+          <w:color w:val="3F5FBF"/>
+          <w:sz w:val="20"/>
+          <w:szCs w:val="20"/>
+          <w:lang w:eastAsia="zh-CN"/>
+        </w:rPr>
+      </w:pPr>
+      <w:r>
+        <w:rPr>
+          <w:rFonts w:ascii="Consolas" w:hAnsi="Consolas" w:cs="Consolas"/>
+          <w:color w:val="3F5FBF"/>
+          <w:sz w:val="20"/>
+          <w:szCs w:val="20"/>
+          <w:lang w:eastAsia="zh-CN"/>
+        </w:rPr>
+        <w:lastRenderedPageBreak/>
+        <w:t xml:space="preserve">       </w:t>
+      </w:r>
+      <w:r>
+        <w:rPr>
+          <w:rFonts w:ascii="Consolas" w:hAnsi="Consolas" w:cs="Consolas"/>
+          <w:color w:val="3F5FBF"/>
+          <w:sz w:val="20"/>
+          <w:szCs w:val="20"/>
+          <w:lang w:eastAsia="zh-CN"/>
+        </w:rPr>
+        <w:t xml:space="preserve">      &lt;attributes </w:t>
+      </w:r>
+      <w:proofErr w:type="spellStart"/>
+      <w:r>
+        <w:rPr>
+          <w:rFonts w:ascii="Consolas" w:hAnsi="Consolas" w:cs="Consolas"/>
+          <w:color w:val="3F5FBF"/>
+          <w:sz w:val="20"/>
+          <w:szCs w:val="20"/>
+          <w:lang w:eastAsia="zh-CN"/>
+        </w:rPr>
+        <w:t>xsi</w:t>
+      </w:r>
+      <w:proofErr w:type="gramStart"/>
+      <w:r>
+        <w:rPr>
+          <w:rFonts w:ascii="Consolas" w:hAnsi="Consolas" w:cs="Consolas"/>
+          <w:color w:val="3F5FBF"/>
+          <w:sz w:val="20"/>
+          <w:szCs w:val="20"/>
+          <w:lang w:eastAsia="zh-CN"/>
+        </w:rPr>
+        <w:t>:type</w:t>
+      </w:r>
+      <w:proofErr w:type="spellEnd"/>
+      <w:proofErr w:type="gramEnd"/>
+      <w:r>
+        <w:rPr>
+          <w:rFonts w:ascii="Consolas" w:hAnsi="Consolas" w:cs="Consolas"/>
+          <w:color w:val="3F5FBF"/>
+          <w:sz w:val="20"/>
+          <w:szCs w:val="20"/>
+          <w:lang w:eastAsia="zh-CN"/>
+        </w:rPr>
+        <w:t>="</w:t>
+      </w:r>
+      <w:proofErr w:type="spellStart"/>
+      <w:r>
+        <w:rPr>
+          <w:rFonts w:ascii="Consolas" w:hAnsi="Consolas" w:cs="Consolas"/>
+          <w:color w:val="3F5FBF"/>
+          <w:sz w:val="20"/>
+          <w:szCs w:val="20"/>
+          <w:lang w:eastAsia="zh-CN"/>
+        </w:rPr>
+        <w:t>textJobAttributeVo</w:t>
+      </w:r>
+      <w:proofErr w:type="spellEnd"/>
+      <w:r>
+        <w:rPr>
+          <w:rFonts w:ascii="Consolas" w:hAnsi="Consolas" w:cs="Consolas"/>
+          <w:color w:val="3F5FBF"/>
+          <w:sz w:val="20"/>
+          <w:szCs w:val="20"/>
+          <w:lang w:eastAsia="zh-CN"/>
+        </w:rPr>
+        <w:t xml:space="preserve">" </w:t>
+      </w:r>
+      <w:proofErr w:type="spellStart"/>
+      <w:r>
+        <w:rPr>
+          <w:rFonts w:ascii="Consolas" w:hAnsi="Consolas" w:cs="Consolas"/>
+          <w:color w:val="3F5FBF"/>
+          <w:sz w:val="20"/>
+          <w:szCs w:val="20"/>
+          <w:lang w:eastAsia="zh-CN"/>
+        </w:rPr>
+        <w:t>xmlns:xsi</w:t>
+      </w:r>
+      <w:proofErr w:type="spellEnd"/>
+      <w:r>
+        <w:rPr>
+          <w:rFonts w:ascii="Consolas" w:hAnsi="Consolas" w:cs="Consolas"/>
+          <w:color w:val="3F5FBF"/>
+          <w:sz w:val="20"/>
+          <w:szCs w:val="20"/>
+          <w:lang w:eastAsia="zh-CN"/>
+        </w:rPr>
+        <w:t>="http://www.w3.org/2001/XMLSchema-instance"&gt;</w:t>
+      </w:r>
+    </w:p>
+    <w:p>
+      <w:pPr>
+        <w:autoSpaceDE w:val="0"/>
+        <w:autoSpaceDN w:val="0"/>
+        <w:adjustRightInd w:val="0"/>
+        <w:rPr>
+          <w:rFonts w:ascii="Consolas" w:hAnsi="Consolas" w:cs="Consolas"/>
+          <w:color w:val="3F5FBF"/>
+          <w:sz w:val="20"/>
+          <w:szCs w:val="20"/>
+          <w:lang w:eastAsia="zh-CN"/>
+        </w:rPr>
+      </w:pPr>
+      <w:r>
+        <w:rPr>
+          <w:rFonts w:ascii="Consolas" w:hAnsi="Consolas" w:cs="Consolas"/>
+          <w:color w:val="3F5FBF"/>
+          <w:sz w:val="20"/>
+          <w:szCs w:val="20"/>
+          <w:lang w:eastAsia="zh-CN"/>
+        </w:rPr>
+        <w:t xml:space="preserve"> </w:t>
+      </w:r>
+      <w:r>
+        <w:rPr>
+          <w:rFonts w:ascii="Consolas" w:hAnsi="Consolas" w:cs="Consolas"/>
+          <w:color w:val="3F5FBF"/>
+          <w:sz w:val="20"/>
+          <w:szCs w:val="20"/>
+          <w:lang w:eastAsia="zh-CN"/>
+        </w:rPr>
+        <w:t xml:space="preserve">          </w:t>
+      </w:r>
+      <w:r>
+        <w:rPr>
+          <w:rFonts w:ascii="Consolas" w:hAnsi="Consolas" w:cs="Consolas"/>
+          <w:color w:val="3F5FBF"/>
+          <w:sz w:val="20"/>
+          <w:szCs w:val="20"/>
+          <w:lang w:eastAsia="zh-CN"/>
+        </w:rPr>
+        <w:tab/>
+      </w:r>
+      <w:r>
+        <w:rPr>
+          <w:rFonts w:ascii="Consolas" w:hAnsi="Consolas" w:cs="Consolas"/>
+          <w:color w:val="3F5FBF"/>
+          <w:sz w:val="20"/>
+          <w:szCs w:val="20"/>
+          <w:lang w:eastAsia="zh-CN"/>
+        </w:rPr>
+        <w:t xml:space="preserve">    </w:t>
+      </w:r>
+      <w:r>
+        <w:rPr>
+          <w:rFonts w:ascii="Consolas" w:hAnsi="Consolas" w:cs="Consolas"/>
+          <w:color w:val="3F5FBF"/>
+          <w:sz w:val="20"/>
+          <w:szCs w:val="20"/>
+          <w:lang w:eastAsia="zh-CN"/>
+        </w:rPr>
+        <w:t>&lt;</w:t>
+      </w:r>
+      <w:proofErr w:type="spellStart"/>
+      <w:proofErr w:type="gramStart"/>
+      <w:r>
+        <w:rPr>
+          <w:rFonts w:ascii="Consolas" w:hAnsi="Consolas" w:cs="Consolas"/>
+          <w:color w:val="3F5FBF"/>
+          <w:sz w:val="20"/>
+          <w:szCs w:val="20"/>
+          <w:lang w:eastAsia="zh-CN"/>
+        </w:rPr>
+        <w:t>displayName</w:t>
+      </w:r>
+      <w:proofErr w:type="spellEnd"/>
+      <w:r>
+        <w:rPr>
+          <w:rFonts w:ascii="Consolas" w:hAnsi="Consolas" w:cs="Consolas"/>
+          <w:color w:val="3F5FBF"/>
+          <w:sz w:val="20"/>
+          <w:szCs w:val="20"/>
+          <w:lang w:eastAsia="zh-CN"/>
+        </w:rPr>
+        <w:t>&gt;</w:t>
+      </w:r>
+      <w:proofErr w:type="gramEnd"/>
+      <w:r>
+        <w:rPr>
+          <w:rFonts w:ascii="Consolas" w:hAnsi="Consolas" w:cs="Consolas"/>
+          <w:color w:val="3F5FBF"/>
+          <w:sz w:val="20"/>
+          <w:szCs w:val="20"/>
+          <w:lang w:eastAsia="zh-CN"/>
+        </w:rPr>
+        <w:t>file_02&lt;/</w:t>
+      </w:r>
+      <w:proofErr w:type="spellStart"/>
+      <w:r>
+        <w:rPr>
+          <w:rFonts w:ascii="Consolas" w:hAnsi="Consolas" w:cs="Consolas"/>
+          <w:color w:val="3F5FBF"/>
+          <w:sz w:val="20"/>
+          <w:szCs w:val="20"/>
+          <w:lang w:eastAsia="zh-CN"/>
+        </w:rPr>
+        <w:t>displayName</w:t>
+      </w:r>
+      <w:proofErr w:type="spellEnd"/>
+      <w:r>
+        <w:rPr>
+          <w:rFonts w:ascii="Consolas" w:hAnsi="Consolas" w:cs="Consolas"/>
+          <w:color w:val="3F5FBF"/>
+          <w:sz w:val="20"/>
+          <w:szCs w:val="20"/>
+          <w:lang w:eastAsia="zh-CN"/>
+        </w:rPr>
+        <w:t>&gt;</w:t>
+      </w:r>
+    </w:p>
+    <w:p>
+      <w:pPr>
+        <w:autoSpaceDE w:val="0"/>
+        <w:autoSpaceDN w:val="0"/>
+        <w:adjustRightInd w:val="0"/>
+        <w:rPr>
+          <w:rFonts w:ascii="Consolas" w:hAnsi="Consolas" w:cs="Consolas"/>
+          <w:color w:val="3F5FBF"/>
+          <w:sz w:val="20"/>
+          <w:szCs w:val="20"/>
+          <w:lang w:eastAsia="zh-CN"/>
+        </w:rPr>
+      </w:pPr>
+      <w:r>
+        <w:rPr>
+          <w:rFonts w:ascii="Consolas" w:hAnsi="Consolas" w:cs="Consolas"/>
+          <w:color w:val="3F5FBF"/>
+          <w:sz w:val="20"/>
+          <w:szCs w:val="20"/>
+          <w:lang w:eastAsia="zh-CN"/>
+        </w:rPr>
+        <w:t xml:space="preserve">       </w:t>
+      </w:r>
+      <w:r>
+        <w:rPr>
+          <w:rFonts w:ascii="Consolas" w:hAnsi="Consolas" w:cs="Consolas"/>
+          <w:color w:val="3F5FBF"/>
+          <w:sz w:val="20"/>
+          <w:szCs w:val="20"/>
+          <w:lang w:eastAsia="zh-CN"/>
+        </w:rPr>
+        <w:t xml:space="preserve">          &lt;</w:t>
+      </w:r>
+      <w:proofErr w:type="spellStart"/>
+      <w:proofErr w:type="gramStart"/>
+      <w:r>
+        <w:rPr>
+          <w:rFonts w:ascii="Consolas" w:hAnsi="Consolas" w:cs="Consolas"/>
+          <w:color w:val="3F5FBF"/>
+          <w:sz w:val="20"/>
+          <w:szCs w:val="20"/>
+          <w:lang w:eastAsia="zh-CN"/>
+        </w:rPr>
+        <w:t>fromSuperCompany</w:t>
+      </w:r>
+      <w:proofErr w:type="spellEnd"/>
+      <w:r>
+        <w:rPr>
+          <w:rFonts w:ascii="Consolas" w:hAnsi="Consolas" w:cs="Consolas"/>
+          <w:color w:val="3F5FBF"/>
+          <w:sz w:val="20"/>
+          <w:szCs w:val="20"/>
+          <w:lang w:eastAsia="zh-CN"/>
+        </w:rPr>
+        <w:t>&gt;</w:t>
+      </w:r>
+      <w:proofErr w:type="gramEnd"/>
+      <w:r>
+        <w:rPr>
+          <w:rFonts w:ascii="Consolas" w:hAnsi="Consolas" w:cs="Consolas"/>
+          <w:color w:val="3F5FBF"/>
+          <w:sz w:val="20"/>
+          <w:szCs w:val="20"/>
+          <w:lang w:eastAsia="zh-CN"/>
+        </w:rPr>
+        <w:t>false&lt;/</w:t>
+      </w:r>
+      <w:proofErr w:type="spellStart"/>
+      <w:r>
+        <w:rPr>
+          <w:rFonts w:ascii="Consolas" w:hAnsi="Consolas" w:cs="Consolas"/>
+          <w:color w:val="3F5FBF"/>
+          <w:sz w:val="20"/>
+          <w:szCs w:val="20"/>
+          <w:lang w:eastAsia="zh-CN"/>
+        </w:rPr>
+        <w:t>fromSuperCompany</w:t>
+      </w:r>
+      <w:proofErr w:type="spellEnd"/>
+      <w:r>
+        <w:rPr>
+          <w:rFonts w:ascii="Consolas" w:hAnsi="Consolas" w:cs="Consolas"/>
+          <w:color w:val="3F5FBF"/>
+          <w:sz w:val="20"/>
+          <w:szCs w:val="20"/>
+          <w:lang w:eastAsia="zh-CN"/>
+        </w:rPr>
+        <w:t>&gt;</w:t>
+      </w:r>
+    </w:p>
+    <w:p>
+      <w:pPr>
+        <w:autoSpaceDE w:val="0"/>
+        <w:autoSpaceDN w:val="0"/>
+        <w:adjustRightInd w:val="0"/>
+        <w:rPr>
+          <w:rFonts w:ascii="Consolas" w:hAnsi="Consolas" w:cs="Consolas"/>
+          <w:color w:val="3F5FBF"/>
+          <w:sz w:val="20"/>
+          <w:szCs w:val="20"/>
+          <w:lang w:eastAsia="zh-CN"/>
+        </w:rPr>
+      </w:pPr>
+      <w:r>
+        <w:rPr>
+          <w:rFonts w:ascii="Consolas" w:hAnsi="Consolas" w:cs="Consolas"/>
+          <w:color w:val="3F5FBF"/>
+          <w:sz w:val="20"/>
+          <w:szCs w:val="20"/>
+          <w:lang w:eastAsia="zh-CN"/>
+        </w:rPr>
+        <w:t xml:space="preserve">    </w:t>
+      </w:r>
+      <w:r>
+        <w:rPr>
+          <w:rFonts w:ascii="Consolas" w:hAnsi="Consolas" w:cs="Consolas"/>
+          <w:color w:val="3F5FBF"/>
+          <w:sz w:val="20"/>
+          <w:szCs w:val="20"/>
+          <w:lang w:eastAsia="zh-CN"/>
+        </w:rPr>
+        <w:t xml:space="preserve">          </w:t>
+      </w:r>
+      <w:r>
+        <w:rPr>
+          <w:rFonts w:ascii="Consolas" w:hAnsi="Consolas" w:cs="Consolas"/>
+          <w:color w:val="3F5FBF"/>
+          <w:sz w:val="20"/>
+          <w:szCs w:val="20"/>
+          <w:lang w:eastAsia="zh-CN"/>
+        </w:rPr>
+        <w:t xml:space="preserve">   </w:t>
+      </w:r>
+      <w:r>
+        <w:rPr>
+          <w:rFonts w:ascii="Consolas" w:hAnsi="Consolas" w:cs="Consolas"/>
+          <w:color w:val="3F5FBF"/>
+          <w:sz w:val="20"/>
+          <w:szCs w:val="20"/>
+          <w:lang w:eastAsia="zh-CN"/>
+        </w:rPr>
+        <w:t>&lt;</w:t>
+      </w:r>
+      <w:proofErr w:type="spellStart"/>
+      <w:proofErr w:type="gramStart"/>
+      <w:r>
+        <w:rPr>
+          <w:rFonts w:ascii="Consolas" w:hAnsi="Consolas" w:cs="Consolas"/>
+          <w:color w:val="3F5FBF"/>
+          <w:sz w:val="20"/>
+          <w:szCs w:val="20"/>
+          <w:lang w:eastAsia="zh-CN"/>
+        </w:rPr>
+        <w:t>internalName</w:t>
+      </w:r>
+      <w:proofErr w:type="spellEnd"/>
+      <w:r>
+        <w:rPr>
+          <w:rFonts w:ascii="Consolas" w:hAnsi="Consolas" w:cs="Consolas"/>
+          <w:color w:val="3F5FBF"/>
+          <w:sz w:val="20"/>
+          <w:szCs w:val="20"/>
+          <w:lang w:eastAsia="zh-CN"/>
+        </w:rPr>
+        <w:t>&gt;</w:t>
+      </w:r>
+      <w:proofErr w:type="gramEnd"/>
+      <w:r>
+        <w:rPr>
+          <w:rFonts w:ascii="Consolas" w:hAnsi="Consolas" w:cs="Consolas"/>
+          <w:color w:val="3F5FBF"/>
+          <w:sz w:val="20"/>
+          <w:szCs w:val="20"/>
+          <w:lang w:eastAsia="zh-CN"/>
+        </w:rPr>
+        <w:t>file_02&lt;/</w:t>
+      </w:r>
+      <w:proofErr w:type="spellStart"/>
+      <w:r>
+        <w:rPr>
+          <w:rFonts w:ascii="Consolas" w:hAnsi="Consolas" w:cs="Consolas"/>
+          <w:color w:val="3F5FBF"/>
+          <w:sz w:val="20"/>
+          <w:szCs w:val="20"/>
+          <w:lang w:eastAsia="zh-CN"/>
+        </w:rPr>
+        <w:t>internalName</w:t>
+      </w:r>
+      <w:proofErr w:type="spellEnd"/>
+      <w:r>
+        <w:rPr>
+          <w:rFonts w:ascii="Consolas" w:hAnsi="Consolas" w:cs="Consolas"/>
+          <w:color w:val="3F5FBF"/>
+          <w:sz w:val="20"/>
+          <w:szCs w:val="20"/>
+          <w:lang w:eastAsia="zh-CN"/>
+        </w:rPr>
+        <w:t>&gt;</w:t>
+      </w:r>
+    </w:p>
+    <w:p>
+      <w:pPr>
+        <w:autoSpaceDE w:val="0"/>
+        <w:autoSpaceDN w:val="0"/>
+        <w:adjustRightInd w:val="0"/>
+        <w:rPr>
+          <w:rFonts w:ascii="Consolas" w:hAnsi="Consolas" w:cs="Consolas"/>
+          <w:color w:val="3F5FBF"/>
+          <w:sz w:val="20"/>
+          <w:szCs w:val="20"/>
+          <w:lang w:eastAsia="zh-CN"/>
+        </w:rPr>
+      </w:pPr>
+      <w:r>
+        <w:rPr>
+          <w:rFonts w:ascii="Consolas" w:hAnsi="Consolas" w:cs="Consolas"/>
+          <w:color w:val="3F5FBF"/>
+          <w:sz w:val="20"/>
+          <w:szCs w:val="20"/>
+          <w:lang w:eastAsia="zh-CN"/>
+        </w:rPr>
+        <w:t xml:space="preserve">       </w:t>
+      </w:r>
+      <w:r>
+        <w:rPr>
+          <w:rFonts w:ascii="Consolas" w:hAnsi="Consolas" w:cs="Consolas"/>
+          <w:color w:val="3F5FBF"/>
+          <w:sz w:val="20"/>
+          <w:szCs w:val="20"/>
+          <w:lang w:eastAsia="zh-CN"/>
+        </w:rPr>
+        <w:t xml:space="preserve">          &lt;</w:t>
+      </w:r>
+      <w:proofErr w:type="gramStart"/>
+      <w:r>
+        <w:rPr>
+          <w:rFonts w:ascii="Consolas" w:hAnsi="Consolas" w:cs="Consolas"/>
+          <w:color w:val="3F5FBF"/>
+          <w:sz w:val="20"/>
+          <w:szCs w:val="20"/>
+          <w:lang w:eastAsia="zh-CN"/>
+        </w:rPr>
+        <w:t>required&gt;</w:t>
+      </w:r>
+      <w:proofErr w:type="gramEnd"/>
+      <w:r>
+        <w:rPr>
+          <w:rFonts w:ascii="Consolas" w:hAnsi="Consolas" w:cs="Consolas"/>
+          <w:color w:val="3F5FBF"/>
+          <w:sz w:val="20"/>
+          <w:szCs w:val="20"/>
+          <w:lang w:eastAsia="zh-CN"/>
+        </w:rPr>
+        <w:t>false&lt;/required&gt;</w:t>
+      </w:r>
+    </w:p>
+    <w:p>
+      <w:pPr>
+        <w:autoSpaceDE w:val="0"/>
+        <w:autoSpaceDN w:val="0"/>
+        <w:adjustRightInd w:val="0"/>
+        <w:rPr>
+          <w:rFonts w:ascii="Consolas" w:hAnsi="Consolas" w:cs="Consolas"/>
+          <w:color w:val="3F5FBF"/>
+          <w:sz w:val="20"/>
+          <w:szCs w:val="20"/>
+          <w:lang w:eastAsia="zh-CN"/>
+        </w:rPr>
+      </w:pPr>
+      <w:r>
+        <w:rPr>
+          <w:rFonts w:ascii="Consolas" w:hAnsi="Consolas" w:cs="Consolas"/>
+          <w:color w:val="3F5FBF"/>
+          <w:sz w:val="20"/>
+          <w:szCs w:val="20"/>
+          <w:lang w:eastAsia="zh-CN"/>
+        </w:rPr>
+        <w:t xml:space="preserve">       </w:t>
+      </w:r>
+      <w:r>
+        <w:rPr>
+          <w:rFonts w:ascii="Consolas" w:hAnsi="Consolas" w:cs="Consolas"/>
+          <w:color w:val="3F5FBF"/>
+          <w:sz w:val="20"/>
+          <w:szCs w:val="20"/>
+          <w:lang w:eastAsia="zh-CN"/>
+        </w:rPr>
+        <w:t xml:space="preserve">          &lt;</w:t>
+      </w:r>
+      <w:proofErr w:type="gramStart"/>
+      <w:r>
+        <w:rPr>
+          <w:rFonts w:ascii="Consolas" w:hAnsi="Consolas" w:cs="Consolas"/>
+          <w:color w:val="3F5FBF"/>
+          <w:sz w:val="20"/>
+          <w:szCs w:val="20"/>
+          <w:lang w:eastAsia="zh-CN"/>
+        </w:rPr>
+        <w:t>type&gt;</w:t>
+      </w:r>
+      <w:proofErr w:type="gramEnd"/>
+      <w:r>
+        <w:rPr>
+          <w:rFonts w:ascii="Consolas" w:hAnsi="Consolas" w:cs="Consolas"/>
+          <w:color w:val="3F5FBF"/>
+          <w:sz w:val="20"/>
+          <w:szCs w:val="20"/>
+          <w:lang w:eastAsia="zh-CN"/>
+        </w:rPr>
+        <w:t>text&lt;/type&gt;</w:t>
+      </w:r>
+    </w:p>
+    <w:p>
+      <w:pPr>
+        <w:autoSpaceDE w:val="0"/>
+        <w:autoSpaceDN w:val="0"/>
+        <w:adjustRightInd w:val="0"/>
+        <w:rPr>
+          <w:rFonts w:ascii="Consolas" w:hAnsi="Consolas" w:cs="Consolas"/>
+          <w:color w:val="3F5FBF"/>
+          <w:sz w:val="20"/>
+          <w:szCs w:val="20"/>
+          <w:lang w:eastAsia="zh-CN"/>
+        </w:rPr>
+      </w:pPr>
+      <w:r>
+        <w:rPr>
+          <w:rFonts w:ascii="Consolas" w:hAnsi="Consolas" w:cs="Consolas"/>
+          <w:color w:val="3F5FBF"/>
+          <w:sz w:val="20"/>
+          <w:szCs w:val="20"/>
+          <w:lang w:eastAsia="zh-CN"/>
+        </w:rPr>
+        <w:t xml:space="preserve">       </w:t>
+      </w:r>
+      <w:r>
+        <w:rPr>
+          <w:rFonts w:ascii="Consolas" w:hAnsi="Consolas" w:cs="Consolas"/>
+          <w:color w:val="3F5FBF"/>
+          <w:sz w:val="20"/>
+          <w:szCs w:val="20"/>
+          <w:lang w:eastAsia="zh-CN"/>
+        </w:rPr>
+        <w:tab/>
+        <w:t>&lt;/attributes&gt;</w:t>
+      </w:r>
+    </w:p>
+    <w:p>
+      <w:pPr>
+        <w:autoSpaceDE w:val="0"/>
+        <w:autoSpaceDN w:val="0"/>
+        <w:adjustRightInd w:val="0"/>
+        <w:rPr>
+          <w:rFonts w:ascii="Consolas" w:hAnsi="Consolas" w:cs="Consolas"/>
+          <w:color w:val="3F5FBF"/>
+          <w:sz w:val="20"/>
+          <w:szCs w:val="20"/>
+          <w:lang w:eastAsia="zh-CN"/>
+        </w:rPr>
+      </w:pPr>
+      <w:r>
+        <w:rPr>
+          <w:rFonts w:ascii="Consolas" w:hAnsi="Consolas" w:cs="Consolas"/>
+          <w:color w:val="3F5FBF"/>
+          <w:sz w:val="20"/>
+          <w:szCs w:val="20"/>
+          <w:lang w:eastAsia="zh-CN"/>
+        </w:rPr>
+        <w:t xml:space="preserve">       </w:t>
+      </w:r>
+      <w:r>
+        <w:rPr>
+          <w:rFonts w:ascii="Consolas" w:hAnsi="Consolas" w:cs="Consolas"/>
+          <w:color w:val="3F5FBF"/>
+          <w:sz w:val="20"/>
+          <w:szCs w:val="20"/>
+          <w:lang w:eastAsia="zh-CN"/>
+        </w:rPr>
+        <w:t xml:space="preserve">  &lt;/attributes&gt;</w:t>
+      </w:r>
+    </w:p>
+    <w:p>
+      <w:pPr>
+        <w:autoSpaceDE w:val="0"/>
+        <w:autoSpaceDN w:val="0"/>
+        <w:adjustRightInd w:val="0"/>
+        <w:rPr>
+          <w:rFonts w:ascii="Consolas" w:eastAsiaTheme="minorEastAsia" w:hAnsi="Consolas" w:cs="Consolas"/>
+          <w:b/>
+          <w:color w:val="3F5FBF"/>
+          <w:sz w:val="20"/>
+          <w:szCs w:val="20"/>
+          <w:lang w:eastAsia="zh-CN"/>
+        </w:rPr>
+      </w:pPr>
+    </w:p>
+    <w:p>
+      <w:pPr>
+        <w:autoSpaceDE w:val="0"/>
+        <w:autoSpaceDN w:val="0"/>
+        <w:adjustRightInd w:val="0"/>
+        <w:ind w:firstLineChars="200" w:firstLine="442"/>
+        <w:rPr>
+          <w:rFonts w:ascii="Calibri" w:eastAsia="宋体" w:hAnsi="Calibri" w:cs="Calibri"/>
+          <w:b/>
+          <w:color w:val="000000"/>
+          <w:sz w:val="22"/>
+          <w:szCs w:val="22"/>
+          <w:lang w:eastAsia="zh-CN"/>
+        </w:rPr>
+      </w:pPr>
+      <w:r>
+        <w:rPr>
+          <w:rFonts w:ascii="Calibri" w:eastAsia="宋体" w:hAnsi="Calibri" w:cs="Calibri"/>
+          <w:b/>
+          <w:color w:val="000000"/>
+          <w:sz w:val="22"/>
+          <w:szCs w:val="22"/>
+          <w:lang w:eastAsia="zh-CN"/>
+        </w:rPr>
+        <w:t>Return Message Sample:</w:t>
+      </w:r>
+    </w:p>
+    <w:p>
+      <w:pPr>
+        <w:autoSpaceDE w:val="0"/>
+        <w:autoSpaceDN w:val="0"/>
+        <w:adjustRightInd w:val="0"/>
+        <w:rPr>
+          <w:rFonts w:ascii="Consolas" w:eastAsiaTheme="minorEastAsia" w:hAnsi="Consolas" w:cs="Consolas"/>
+          <w:b/>
+          <w:color w:val="3F5FBF"/>
+          <w:sz w:val="20"/>
+          <w:szCs w:val="20"/>
+          <w:lang w:eastAsia="zh-CN"/>
+        </w:rPr>
+      </w:pPr>
+      <w:r>
+        <w:rPr>
+          <w:rFonts w:ascii="Consolas" w:hAnsi="Consolas" w:cs="Consolas"/>
+          <w:color w:val="3F5FBF"/>
+          <w:sz w:val="20"/>
+          <w:szCs w:val="20"/>
+          <w:lang w:eastAsia="zh-CN"/>
+        </w:rPr>
+        <w:t>A “</w:t>
+      </w:r>
+      <w:r>
+        <w:rPr>
+          <w:rFonts w:ascii="Consolas" w:hAnsi="Consolas" w:cs="Consolas"/>
+          <w:color w:val="3F5FBF"/>
+          <w:sz w:val="20"/>
+          <w:szCs w:val="20"/>
+          <w:lang w:eastAsia="zh-CN"/>
+        </w:rPr>
+        <w:t>Create job successfully.</w:t>
+      </w:r>
+      <w:r>
+        <w:rPr>
+          <w:rFonts w:ascii="Consolas" w:hAnsi="Consolas" w:cs="Consolas"/>
+          <w:color w:val="3F5FBF"/>
+          <w:sz w:val="20"/>
+          <w:szCs w:val="20"/>
+          <w:lang w:eastAsia="zh-CN"/>
+        </w:rPr>
+        <w:t>” message.</w:t>
+      </w:r>
+      <w:bookmarkStart w:id="25" w:name="_GoBack"/>
       <w:bookmarkEnd w:id="25"/>
-    </w:p>
-    <w:p>
-      <w:pPr>
-        <w:autoSpaceDE w:val="0"/>
-        <w:autoSpaceDN w:val="0"/>
-        <w:adjustRightInd w:val="0"/>
-        <w:rPr>
-          <w:rFonts w:ascii="Calibri" w:eastAsia="宋体" w:hAnsi="Calibri" w:cs="Calibri"/>
-          <w:color w:val="000000"/>
-          <w:sz w:val="22"/>
-          <w:szCs w:val="22"/>
-          <w:lang w:eastAsia="zh-CN"/>
-        </w:rPr>
-      </w:pPr>
-      <w:r>
-        <w:rPr>
-          <w:rFonts w:ascii="Consolas" w:hAnsi="Consolas" w:cs="Consolas"/>
-          <w:b/>
-          <w:color w:val="3F5FBF"/>
-          <w:sz w:val="20"/>
-          <w:szCs w:val="20"/>
-          <w:lang w:eastAsia="zh-CN"/>
-        </w:rPr>
-        <w:t xml:space="preserve">   </w:t>
-      </w:r>
-      <w:r>
-        <w:rPr>
-          <w:rFonts w:ascii="Calibri" w:eastAsia="宋体" w:hAnsi="Calibri" w:cs="Calibri"/>
-          <w:b/>
-          <w:color w:val="000000"/>
-          <w:sz w:val="22"/>
-          <w:szCs w:val="22"/>
-          <w:lang w:eastAsia="zh-CN"/>
-        </w:rPr>
-        <w:t>Overview</w:t>
-      </w:r>
-      <w:r>
-        <w:rPr>
-          <w:rFonts w:ascii="Calibri" w:eastAsia="宋体" w:hAnsi="Calibri" w:cs="Calibri"/>
-          <w:color w:val="000000"/>
-          <w:sz w:val="22"/>
-          <w:szCs w:val="22"/>
-          <w:lang w:eastAsia="zh-CN"/>
-        </w:rPr>
-        <w:t xml:space="preserve">: Get </w:t>
-      </w:r>
-      <w:r>
-        <w:rPr>
-          <w:rFonts w:ascii="Calibri" w:eastAsia="宋体" w:hAnsi="Calibri" w:cs="Calibri"/>
-          <w:color w:val="000000"/>
-          <w:sz w:val="22"/>
-          <w:szCs w:val="22"/>
-          <w:lang w:eastAsia="zh-CN"/>
-        </w:rPr>
-        <w:t>exported files in one zip by job ids</w:t>
-      </w:r>
-      <w:r>
-        <w:rPr>
-          <w:rFonts w:ascii="Calibri" w:eastAsia="宋体" w:hAnsi="Calibri" w:cs="Calibri"/>
-          <w:color w:val="000000"/>
-          <w:sz w:val="22"/>
-          <w:szCs w:val="22"/>
-          <w:lang w:eastAsia="zh-CN"/>
-        </w:rPr>
-        <w:t>.</w:t>
-      </w:r>
-    </w:p>
-    <w:p>
-      <w:pPr>
-        <w:autoSpaceDE w:val="0"/>
-        <w:autoSpaceDN w:val="0"/>
-        <w:adjustRightInd w:val="0"/>
-        <w:rPr>
-          <w:rFonts w:ascii="Calibri" w:eastAsia="宋体" w:hAnsi="Calibri" w:cs="Calibri"/>
-          <w:color w:val="000000"/>
-          <w:sz w:val="22"/>
-          <w:szCs w:val="22"/>
-          <w:lang w:eastAsia="zh-CN"/>
-        </w:rPr>
-      </w:pPr>
-      <w:r>
-        <w:rPr>
-          <w:rFonts w:ascii="Calibri" w:eastAsia="宋体" w:hAnsi="Calibri" w:cs="Calibri"/>
-          <w:b/>
-          <w:color w:val="000000"/>
-          <w:sz w:val="22"/>
-          <w:szCs w:val="22"/>
-          <w:lang w:eastAsia="zh-CN"/>
-        </w:rPr>
-        <w:t xml:space="preserve">       RES</w:t>
-      </w:r>
-      <w:r>
-        <w:rPr>
-          <w:rFonts w:ascii="Calibri" w:eastAsia="宋体" w:hAnsi="Calibri" w:cs="Calibri"/>
-          <w:b/>
-          <w:color w:val="000000"/>
-          <w:sz w:val="22"/>
-          <w:szCs w:val="22"/>
-          <w:lang w:eastAsia="zh-CN"/>
-        </w:rPr>
-        <w:t>T Method</w:t>
-      </w:r>
-      <w:r>
-        <w:rPr>
-          <w:rFonts w:ascii="Calibri" w:eastAsia="宋体" w:hAnsi="Calibri" w:cs="Calibri"/>
-          <w:color w:val="000000"/>
-          <w:sz w:val="22"/>
-          <w:szCs w:val="22"/>
-          <w:lang w:eastAsia="zh-CN"/>
-        </w:rPr>
-        <w:t>: GET</w:t>
-      </w:r>
-    </w:p>
-    <w:p>
-      <w:pPr>
-        <w:autoSpaceDE w:val="0"/>
-        <w:autoSpaceDN w:val="0"/>
-        <w:adjustRightInd w:val="0"/>
-        <w:rPr>
-          <w:rFonts w:ascii="Calibri" w:eastAsia="宋体" w:hAnsi="Calibri" w:cs="Calibri"/>
-          <w:color w:val="000000"/>
-          <w:sz w:val="22"/>
-          <w:szCs w:val="22"/>
-          <w:lang w:eastAsia="zh-CN"/>
-        </w:rPr>
-      </w:pPr>
-      <w:r>
-        <w:rPr>
-          <w:rFonts w:ascii="Calibri" w:eastAsia="宋体" w:hAnsi="Calibri" w:cs="Calibri"/>
-          <w:color w:val="000000"/>
-          <w:sz w:val="22"/>
-          <w:szCs w:val="22"/>
-          <w:lang w:eastAsia="zh-CN"/>
-        </w:rPr>
-        <w:t xml:space="preserve">       </w:t>
-      </w:r>
-      <w:r>
-        <w:rPr>
-          <w:rFonts w:ascii="Calibri" w:eastAsia="宋体" w:hAnsi="Calibri" w:cs="Calibri"/>
-          <w:b/>
-          <w:color w:val="000000"/>
-          <w:sz w:val="22"/>
-          <w:szCs w:val="22"/>
-          <w:lang w:eastAsia="zh-CN"/>
-        </w:rPr>
-        <w:t xml:space="preserve">Method Access: </w:t>
-      </w:r>
-      <w:r>
-        <w:rPr>
-          <w:rFonts w:ascii="Calibri" w:eastAsia="宋体" w:hAnsi="Calibri" w:cs="Calibri"/>
-          <w:color w:val="000000"/>
-          <w:sz w:val="22"/>
-          <w:szCs w:val="22"/>
-          <w:lang w:eastAsia="zh-CN"/>
-        </w:rPr>
-        <w:t>public</w:t>
-      </w:r>
-    </w:p>
-    <w:p>
-      <w:pPr>
-        <w:widowControl w:val="0"/>
-        <w:autoSpaceDE w:val="0"/>
-        <w:autoSpaceDN w:val="0"/>
-        <w:adjustRightInd w:val="0"/>
-        <w:ind w:firstLine="360"/>
-        <w:rPr>
-          <w:rFonts w:ascii="Calibri" w:eastAsia="宋体" w:hAnsi="Calibri" w:cs="Calibri"/>
-          <w:b/>
-          <w:color w:val="000000"/>
-          <w:sz w:val="22"/>
-          <w:szCs w:val="22"/>
-          <w:lang w:eastAsia="zh-CN"/>
-        </w:rPr>
-      </w:pPr>
-      <w:r>
-        <w:rPr>
-          <w:rFonts w:ascii="Calibri" w:eastAsia="宋体" w:hAnsi="Calibri" w:cs="Calibri"/>
-          <w:b/>
-          <w:color w:val="000000"/>
-          <w:sz w:val="22"/>
-          <w:szCs w:val="22"/>
-          <w:lang w:eastAsia="zh-CN"/>
-        </w:rPr>
-        <w:t>Path Parameters:</w:t>
-      </w:r>
-    </w:p>
-    <w:p>
-      <w:pPr>
-        <w:autoSpaceDE w:val="0"/>
-        <w:autoSpaceDN w:val="0"/>
-        <w:adjustRightInd w:val="0"/>
-        <w:rPr>
-          <w:rFonts w:ascii="Consolas" w:hAnsi="Consolas" w:cs="Consolas"/>
-          <w:color w:val="3F5FBF"/>
-          <w:sz w:val="20"/>
-          <w:szCs w:val="20"/>
-          <w:lang w:eastAsia="zh-CN"/>
-        </w:rPr>
-      </w:pPr>
-      <w:r>
-        <w:rPr>
-          <w:rFonts w:ascii="Consolas" w:eastAsiaTheme="minorEastAsia" w:hAnsi="Consolas" w:cs="Consolas"/>
-          <w:b/>
-          <w:color w:val="3F5FBF"/>
-          <w:sz w:val="20"/>
-          <w:szCs w:val="20"/>
-          <w:lang w:eastAsia="zh-CN"/>
-        </w:rPr>
-        <w:tab/>
-      </w:r>
-      <w:proofErr w:type="spellStart"/>
-      <w:proofErr w:type="gramStart"/>
-      <w:r>
-        <w:rPr>
-          <w:rFonts w:ascii="Consolas" w:hAnsi="Consolas" w:cs="Consolas"/>
-          <w:color w:val="3F5FBF"/>
-          <w:sz w:val="20"/>
-          <w:szCs w:val="20"/>
-          <w:lang w:eastAsia="zh-CN"/>
-        </w:rPr>
-        <w:t>companyName</w:t>
-      </w:r>
-      <w:proofErr w:type="spellEnd"/>
-      <w:proofErr w:type="gramEnd"/>
-      <w:r>
-        <w:rPr>
-          <w:rFonts w:ascii="Consolas" w:hAnsi="Consolas" w:cs="Consolas"/>
-          <w:color w:val="3F5FBF"/>
-          <w:sz w:val="20"/>
-          <w:szCs w:val="20"/>
-          <w:lang w:eastAsia="zh-CN"/>
-        </w:rPr>
-        <w:t>: current company name.</w:t>
-      </w:r>
-      <w:r>
-        <w:rPr>
-          <w:rFonts w:ascii="Consolas" w:eastAsiaTheme="minorEastAsia" w:hAnsi="Consolas" w:cs="Consolas"/>
-          <w:color w:val="3F5FBF"/>
-          <w:sz w:val="20"/>
-          <w:szCs w:val="20"/>
-          <w:lang w:eastAsia="zh-CN"/>
-        </w:rPr>
-        <w:t xml:space="preserve"> </w:t>
-      </w:r>
-      <w:r>
-        <w:rPr>
-          <w:rFonts w:ascii="Consolas" w:eastAsiaTheme="minorEastAsia" w:hAnsi="Consolas" w:cs="Consolas"/>
-          <w:color w:val="3F5FBF"/>
-          <w:sz w:val="20"/>
-          <w:szCs w:val="20"/>
-          <w:lang w:eastAsia="zh-CN"/>
-        </w:rPr>
-        <w:t>Required.</w:t>
-      </w:r>
-    </w:p>
-    <w:p>
-      <w:pPr>
-        <w:autoSpaceDE w:val="0"/>
-        <w:autoSpaceDN w:val="0"/>
-        <w:adjustRightInd w:val="0"/>
-        <w:rPr>
-          <w:rFonts w:ascii="Consolas" w:eastAsiaTheme="minorEastAsia" w:hAnsi="Consolas" w:cs="Consolas"/>
-          <w:color w:val="3F5FBF"/>
-          <w:sz w:val="20"/>
-          <w:szCs w:val="20"/>
-          <w:lang w:eastAsia="zh-CN"/>
-        </w:rPr>
-      </w:pPr>
-      <w:r>
-        <w:rPr>
-          <w:rFonts w:ascii="Consolas" w:hAnsi="Consolas" w:cs="Consolas"/>
-          <w:color w:val="3F5FBF"/>
-          <w:sz w:val="20"/>
-          <w:szCs w:val="20"/>
-          <w:lang w:eastAsia="zh-CN"/>
-        </w:rPr>
-        <w:t xml:space="preserve">       </w:t>
-      </w:r>
-      <w:proofErr w:type="spellStart"/>
-      <w:proofErr w:type="gramStart"/>
-      <w:r>
-        <w:rPr>
-          <w:rFonts w:ascii="Consolas" w:hAnsi="Consolas" w:cs="Consolas"/>
-          <w:color w:val="3F5FBF"/>
-          <w:sz w:val="20"/>
-          <w:szCs w:val="20"/>
-          <w:lang w:eastAsia="zh-CN"/>
-        </w:rPr>
-        <w:t>jobIds</w:t>
-      </w:r>
-      <w:proofErr w:type="spellEnd"/>
-      <w:proofErr w:type="gramEnd"/>
-      <w:r>
-        <w:rPr>
-          <w:rFonts w:ascii="Consolas" w:eastAsiaTheme="minorEastAsia" w:hAnsi="Consolas" w:cs="Consolas" w:hint="eastAsia"/>
-          <w:color w:val="3F5FBF"/>
-          <w:sz w:val="20"/>
-          <w:szCs w:val="20"/>
-          <w:lang w:eastAsia="zh-CN"/>
-        </w:rPr>
-        <w:t>:</w:t>
-      </w:r>
-      <w:r>
-        <w:rPr>
-          <w:rFonts w:ascii="Consolas" w:eastAsiaTheme="minorEastAsia" w:hAnsi="Consolas" w:cs="Consolas"/>
-          <w:color w:val="3F5FBF"/>
-          <w:sz w:val="20"/>
-          <w:szCs w:val="20"/>
-          <w:lang w:eastAsia="zh-CN"/>
-        </w:rPr>
-        <w:t xml:space="preserve"> job ids.</w:t>
-      </w:r>
-      <w:r>
-        <w:rPr>
-          <w:rFonts w:ascii="Consolas" w:eastAsiaTheme="minorEastAsia" w:hAnsi="Consolas" w:cs="Consolas"/>
-          <w:color w:val="3F5FBF"/>
-          <w:sz w:val="20"/>
-          <w:szCs w:val="20"/>
-          <w:lang w:eastAsia="zh-CN"/>
-        </w:rPr>
-        <w:t xml:space="preserve"> Required.</w:t>
-      </w:r>
-    </w:p>
-    <w:p>
-      <w:pPr>
-        <w:autoSpaceDE w:val="0"/>
-        <w:autoSpaceDN w:val="0"/>
-        <w:adjustRightInd w:val="0"/>
-        <w:rPr>
-          <w:rFonts w:ascii="Calibri" w:eastAsia="宋体" w:hAnsi="Calibri" w:cs="Calibri"/>
-          <w:b/>
-          <w:color w:val="000000"/>
-          <w:sz w:val="22"/>
-          <w:szCs w:val="22"/>
-          <w:lang w:eastAsia="zh-CN"/>
-        </w:rPr>
-      </w:pPr>
-    </w:p>
-    <w:p>
-      <w:pPr>
-        <w:widowControl w:val="0"/>
-        <w:autoSpaceDE w:val="0"/>
-        <w:autoSpaceDN w:val="0"/>
-        <w:adjustRightInd w:val="0"/>
-        <w:ind w:firstLine="360"/>
-        <w:rPr>
-          <w:rFonts w:ascii="Calibri" w:eastAsia="宋体" w:hAnsi="Calibri" w:cs="Calibri"/>
-          <w:b/>
-          <w:color w:val="000000"/>
-          <w:sz w:val="22"/>
-          <w:szCs w:val="22"/>
-          <w:lang w:eastAsia="zh-CN"/>
-        </w:rPr>
-      </w:pPr>
-      <w:r>
-        <w:rPr>
-          <w:rFonts w:ascii="Calibri" w:eastAsia="宋体" w:hAnsi="Calibri" w:cs="Calibri"/>
-          <w:b/>
-          <w:color w:val="000000"/>
-          <w:sz w:val="22"/>
-          <w:szCs w:val="22"/>
-          <w:lang w:eastAsia="zh-CN"/>
-        </w:rPr>
-        <w:t>Query Parameters:</w:t>
-      </w:r>
-      <w:r>
-        <w:rPr>
-          <w:rFonts w:ascii="Calibri" w:eastAsia="宋体" w:hAnsi="Calibri" w:cs="Calibri"/>
-          <w:b/>
-          <w:color w:val="000000"/>
-          <w:sz w:val="22"/>
-          <w:szCs w:val="22"/>
-          <w:lang w:eastAsia="zh-CN"/>
-        </w:rPr>
-        <w:t xml:space="preserve"> </w:t>
-      </w:r>
-    </w:p>
-    <w:p>
-      <w:pPr>
-        <w:widowControl w:val="0"/>
-        <w:autoSpaceDE w:val="0"/>
-        <w:autoSpaceDN w:val="0"/>
-        <w:adjustRightInd w:val="0"/>
-        <w:ind w:firstLine="720"/>
-        <w:rPr>
-          <w:rFonts w:ascii="Calibri" w:eastAsia="宋体" w:hAnsi="Calibri" w:cs="Calibri"/>
-          <w:b/>
-          <w:color w:val="000000"/>
-          <w:sz w:val="22"/>
-          <w:szCs w:val="22"/>
-          <w:lang w:eastAsia="zh-CN"/>
-        </w:rPr>
-      </w:pPr>
-      <w:r>
-        <w:rPr>
-          <w:rFonts w:ascii="Consolas" w:hAnsi="Consolas" w:cs="Consolas"/>
-          <w:color w:val="3F5FBF"/>
-          <w:sz w:val="20"/>
-          <w:szCs w:val="20"/>
-          <w:lang w:eastAsia="zh-CN"/>
-        </w:rPr>
-        <w:t>None</w:t>
-      </w:r>
-    </w:p>
-    <w:p>
-      <w:pPr>
-        <w:autoSpaceDE w:val="0"/>
-        <w:autoSpaceDN w:val="0"/>
-        <w:adjustRightInd w:val="0"/>
-        <w:rPr>
-          <w:rFonts w:ascii="Consolas" w:eastAsiaTheme="minorEastAsia" w:hAnsi="Consolas" w:cs="Consolas"/>
-          <w:b/>
-          <w:color w:val="3F5FBF"/>
-          <w:sz w:val="20"/>
-          <w:szCs w:val="20"/>
-          <w:lang w:eastAsia="zh-CN"/>
-        </w:rPr>
-      </w:pPr>
-    </w:p>
-    <w:p>
-      <w:pPr>
-        <w:autoSpaceDE w:val="0"/>
-        <w:autoSpaceDN w:val="0"/>
-        <w:adjustRightInd w:val="0"/>
-        <w:ind w:firstLineChars="200" w:firstLine="442"/>
-        <w:rPr>
-          <w:rFonts w:ascii="Calibri" w:eastAsia="宋体" w:hAnsi="Calibri" w:cs="Calibri"/>
-          <w:b/>
-          <w:color w:val="000000"/>
-          <w:sz w:val="22"/>
-          <w:szCs w:val="22"/>
-          <w:lang w:eastAsia="zh-CN"/>
-        </w:rPr>
-      </w:pPr>
-      <w:r>
-        <w:rPr>
-          <w:rFonts w:ascii="Calibri" w:eastAsia="宋体" w:hAnsi="Calibri" w:cs="Calibri"/>
-          <w:b/>
-          <w:color w:val="000000"/>
-          <w:sz w:val="22"/>
-          <w:szCs w:val="22"/>
-          <w:lang w:eastAsia="zh-CN"/>
-        </w:rPr>
-        <w:t>Return Message Sample:</w:t>
-      </w:r>
-    </w:p>
-    <w:p>
-      <w:pPr>
-        <w:widowControl w:val="0"/>
-        <w:autoSpaceDE w:val="0"/>
-        <w:autoSpaceDN w:val="0"/>
-        <w:adjustRightInd w:val="0"/>
-        <w:ind w:firstLine="720"/>
-        <w:rPr>
-          <w:rFonts w:ascii="Calibri" w:eastAsia="宋体" w:hAnsi="Calibri" w:cs="Calibri"/>
-          <w:b/>
-          <w:color w:val="000000"/>
-          <w:sz w:val="22"/>
-          <w:szCs w:val="22"/>
-          <w:lang w:eastAsia="zh-CN"/>
-        </w:rPr>
-      </w:pPr>
-      <w:r>
-        <w:rPr>
-          <w:rFonts w:ascii="Consolas" w:hAnsi="Consolas" w:cs="Consolas"/>
-          <w:color w:val="3F5FBF"/>
-          <w:sz w:val="20"/>
-          <w:szCs w:val="20"/>
-          <w:lang w:eastAsia="zh-CN"/>
-        </w:rPr>
-        <w:t xml:space="preserve">Return all export files </w:t>
-      </w:r>
-      <w:r>
-        <w:rPr>
-          <w:rFonts w:ascii="Consolas" w:hAnsi="Consolas" w:cs="Consolas"/>
-          <w:color w:val="3F5FBF"/>
-          <w:sz w:val="20"/>
-          <w:szCs w:val="20"/>
-          <w:lang w:eastAsia="zh-CN"/>
-        </w:rPr>
-        <w:t>compressed</w:t>
-      </w:r>
-      <w:r>
-        <w:rPr>
-          <w:rFonts w:ascii="Consolas" w:hAnsi="Consolas" w:cs="Consolas"/>
-          <w:color w:val="3F5FBF"/>
-          <w:sz w:val="20"/>
-          <w:szCs w:val="20"/>
-          <w:lang w:eastAsia="zh-CN"/>
-        </w:rPr>
-        <w:t>.</w:t>
-      </w:r>
-    </w:p>
-    <w:p>
-      <w:pPr>
-        <w:autoSpaceDE w:val="0"/>
-        <w:autoSpaceDN w:val="0"/>
-        <w:adjustRightInd w:val="0"/>
-        <w:rPr>
-          <w:rFonts w:ascii="Consolas" w:eastAsiaTheme="minorEastAsia" w:hAnsi="Consolas" w:cs="Consolas"/>
-          <w:b/>
-          <w:color w:val="3F5FBF"/>
-          <w:sz w:val="20"/>
-          <w:szCs w:val="20"/>
-          <w:lang w:eastAsia="zh-CN"/>
-        </w:rPr>
-      </w:pPr>
     </w:p>
     <w:p>
       <w:pPr>
@@ -25706,7 +29447,7 @@
         <w:szCs w:val="20"/>
         <w:vertAlign w:val="superscript"/>
       </w:rPr>
-      <w:t>14</w:t>
+      <w:t>15</w:t>
     </w:r>
     <w:r>
       <w:rPr>
@@ -30835,6 +34576,7 @@
     <w:locked/>
     <w:rsid w:val="00085A36"/>
     <w:tblPr>
+      <w:tblInd w:w="0" w:type="dxa"/>
       <w:tblBorders>
         <w:top w:val="single" w:sz="4" w:space="0" w:color="auto"/>
         <w:left w:val="single" w:sz="4" w:space="0" w:color="auto"/>
@@ -30843,6 +34585,12 @@
         <w:insideH w:val="single" w:sz="4" w:space="0" w:color="auto"/>
         <w:insideV w:val="single" w:sz="4" w:space="0" w:color="auto"/>
       </w:tblBorders>
+      <w:tblCellMar>
+        <w:top w:w="0" w:type="dxa"/>
+        <w:left w:w="108" w:type="dxa"/>
+        <w:bottom w:w="0" w:type="dxa"/>
+        <w:right w:w="108" w:type="dxa"/>
+      </w:tblCellMar>
     </w:tblPr>
   </w:style>
   <w:style w:type="character" w:customStyle="1" w:styleId="mw-headline">
@@ -31152,7 +34900,7 @@
 </file>
 
 <file path=customXml/itemProps1.xml><?xml version="1.0" encoding="utf-8"?>
-<ds:datastoreItem xmlns:ds="http://schemas.openxmlformats.org/officeDocument/2006/customXml" ds:itemID="{8EB72EC9-4ADC-4F21-BB89-03F27484404B}">
+<ds:datastoreItem xmlns:ds="http://schemas.openxmlformats.org/officeDocument/2006/customXml" ds:itemID="{DD153FCD-31A1-4A6C-8125-38E45718EE42}">
   <ds:schemaRefs>
     <ds:schemaRef ds:uri="http://schemas.openxmlformats.org/officeDocument/2006/bibliography"/>
   </ds:schemaRefs>

</xml_diff>

<commit_message>
GBS-4506: updates to rest APIs (partial implemented)
</commit_message>
<xml_diff>
--- a/main6/docs/OpenSource_GlobalSight/Restful APIs/Restful APIs Description.docx
+++ b/main6/docs/OpenSource_GlobalSight/Restful APIs/Restful APIs Description.docx
@@ -424,7 +424,7 @@
         </w:rPr>
         <w:fldChar w:fldCharType="separate"/>
       </w:r>
-      <w:hyperlink w:anchor="_Toc459886614" w:history="1">
+      <w:hyperlink w:anchor="_Toc459892409" w:history="1">
         <w:r>
           <w:rPr>
             <w:rStyle w:val="Hyperlink"/>
@@ -447,7 +447,7 @@
           <w:rPr>
             <w:webHidden/>
           </w:rPr>
-          <w:instrText xml:space="preserve"> PAGEREF _Toc459886614 \h </w:instrText>
+          <w:instrText xml:space="preserve"> PAGEREF _Toc459892409 \h </w:instrText>
         </w:r>
         <w:r>
           <w:rPr>
@@ -484,7 +484,7 @@
           <w:szCs w:val="22"/>
         </w:rPr>
       </w:pPr>
-      <w:hyperlink w:anchor="_Toc459886615" w:history="1">
+      <w:hyperlink w:anchor="_Toc459892410" w:history="1">
         <w:r>
           <w:rPr>
             <w:rStyle w:val="Hyperlink"/>
@@ -507,7 +507,7 @@
           <w:rPr>
             <w:webHidden/>
           </w:rPr>
-          <w:instrText xml:space="preserve"> PAGEREF _Toc459886615 \h </w:instrText>
+          <w:instrText xml:space="preserve"> PAGEREF _Toc459892410 \h </w:instrText>
         </w:r>
         <w:r>
           <w:rPr>
@@ -549,13 +549,13 @@
           <w:lang w:eastAsia="zh-CN"/>
         </w:rPr>
       </w:pPr>
-      <w:hyperlink w:anchor="_Toc459886616" w:history="1">
+      <w:hyperlink w:anchor="_Toc459892411" w:history="1">
         <w:r>
           <w:rPr>
             <w:rStyle w:val="Hyperlink"/>
             <w:noProof/>
           </w:rPr>
-          <w:t>restfulServices/companies/{companyID}/login-helper(GET)</w:t>
+          <w:t>restfulServices/login-helper(GET)</w:t>
         </w:r>
         <w:r>
           <w:rPr>
@@ -576,7 +576,7 @@
             <w:noProof/>
             <w:webHidden/>
           </w:rPr>
-          <w:instrText xml:space="preserve"> PAGEREF _Toc459886616 \h </w:instrText>
+          <w:instrText xml:space="preserve"> PAGEREF _Toc459892411 \h </w:instrText>
         </w:r>
         <w:r>
           <w:rPr>
@@ -617,7 +617,7 @@
           <w:szCs w:val="22"/>
         </w:rPr>
       </w:pPr>
-      <w:hyperlink w:anchor="_Toc459886617" w:history="1">
+      <w:hyperlink w:anchor="_Toc459892412" w:history="1">
         <w:r>
           <w:rPr>
             <w:rStyle w:val="Hyperlink"/>
@@ -640,7 +640,7 @@
           <w:rPr>
             <w:webHidden/>
           </w:rPr>
-          <w:instrText xml:space="preserve"> PAGEREF _Toc459886617 \h </w:instrText>
+          <w:instrText xml:space="preserve"> PAGEREF _Toc459892412 \h </w:instrText>
         </w:r>
         <w:r>
           <w:rPr>
@@ -682,7 +682,7 @@
           <w:lang w:eastAsia="zh-CN"/>
         </w:rPr>
       </w:pPr>
-      <w:hyperlink w:anchor="_Toc459886618" w:history="1">
+      <w:hyperlink w:anchor="_Toc459892413" w:history="1">
         <w:r>
           <w:rPr>
             <w:rStyle w:val="Hyperlink"/>
@@ -709,7 +709,7 @@
             <w:noProof/>
             <w:webHidden/>
           </w:rPr>
-          <w:instrText xml:space="preserve"> PAGEREF _Toc459886618 \h </w:instrText>
+          <w:instrText xml:space="preserve"> PAGEREF _Toc459892413 \h </w:instrText>
         </w:r>
         <w:r>
           <w:rPr>
@@ -755,7 +755,7 @@
           <w:lang w:eastAsia="zh-CN"/>
         </w:rPr>
       </w:pPr>
-      <w:hyperlink w:anchor="_Toc459886619" w:history="1">
+      <w:hyperlink w:anchor="_Toc459892414" w:history="1">
         <w:r>
           <w:rPr>
             <w:rStyle w:val="Hyperlink"/>
@@ -782,7 +782,7 @@
             <w:noProof/>
             <w:webHidden/>
           </w:rPr>
-          <w:instrText xml:space="preserve"> PAGEREF _Toc459886619 \h </w:instrText>
+          <w:instrText xml:space="preserve"> PAGEREF _Toc459892414 \h </w:instrText>
         </w:r>
         <w:r>
           <w:rPr>
@@ -828,7 +828,7 @@
           <w:lang w:eastAsia="zh-CN"/>
         </w:rPr>
       </w:pPr>
-      <w:hyperlink w:anchor="_Toc459886620" w:history="1">
+      <w:hyperlink w:anchor="_Toc459892415" w:history="1">
         <w:r>
           <w:rPr>
             <w:rStyle w:val="Hyperlink"/>
@@ -855,80 +855,7 @@
             <w:noProof/>
             <w:webHidden/>
           </w:rPr>
-          <w:instrText xml:space="preserve"> PAGEREF _Toc459886620 \h </w:instrText>
-        </w:r>
-        <w:r>
-          <w:rPr>
-            <w:noProof/>
-            <w:webHidden/>
-          </w:rPr>
-        </w:r>
-        <w:r>
-          <w:rPr>
-            <w:noProof/>
-            <w:webHidden/>
-          </w:rPr>
-          <w:fldChar w:fldCharType="separate"/>
-        </w:r>
-        <w:r>
-          <w:rPr>
-            <w:noProof/>
-            <w:webHidden/>
-          </w:rPr>
-          <w:t>7</w:t>
-        </w:r>
-        <w:r>
-          <w:rPr>
-            <w:noProof/>
-            <w:webHidden/>
-          </w:rPr>
-          <w:fldChar w:fldCharType="end"/>
-        </w:r>
-      </w:hyperlink>
-    </w:p>
-    <w:p>
-      <w:pPr>
-        <w:pStyle w:val="TOC2"/>
-        <w:tabs>
-          <w:tab w:val="right" w:leader="dot" w:pos="8630"/>
-        </w:tabs>
-        <w:ind w:left="480"/>
-        <w:rPr>
-          <w:rFonts w:asciiTheme="minorHAnsi" w:eastAsiaTheme="minorEastAsia" w:hAnsiTheme="minorHAnsi" w:cstheme="minorBidi"/>
-          <w:noProof/>
-          <w:sz w:val="22"/>
-          <w:szCs w:val="22"/>
-          <w:lang w:eastAsia="zh-CN"/>
-        </w:rPr>
-      </w:pPr>
-      <w:hyperlink w:anchor="_Toc459886621" w:history="1">
-        <w:r>
-          <w:rPr>
-            <w:rStyle w:val="Hyperlink"/>
-            <w:noProof/>
-          </w:rPr>
-          <w:t>restfulServices/1.0/companies/{companyID}/tms/{tmId}/tus (GET)</w:t>
-        </w:r>
-        <w:r>
-          <w:rPr>
-            <w:noProof/>
-            <w:webHidden/>
-          </w:rPr>
-          <w:tab/>
-        </w:r>
-        <w:r>
-          <w:rPr>
-            <w:noProof/>
-            <w:webHidden/>
-          </w:rPr>
-          <w:fldChar w:fldCharType="begin"/>
-        </w:r>
-        <w:r>
-          <w:rPr>
-            <w:noProof/>
-            <w:webHidden/>
-          </w:rPr>
-          <w:instrText xml:space="preserve"> PAGEREF _Toc459886621 \h </w:instrText>
+          <w:instrText xml:space="preserve"> PAGEREF _Toc459892415 \h </w:instrText>
         </w:r>
         <w:r>
           <w:rPr>
@@ -974,7 +901,80 @@
           <w:lang w:eastAsia="zh-CN"/>
         </w:rPr>
       </w:pPr>
-      <w:hyperlink w:anchor="_Toc459886622" w:history="1">
+      <w:hyperlink w:anchor="_Toc459892416" w:history="1">
+        <w:r>
+          <w:rPr>
+            <w:rStyle w:val="Hyperlink"/>
+            <w:noProof/>
+          </w:rPr>
+          <w:t>restfulServices/1.0/companies/{companyID}/tms/{tmId}/tus (GET)</w:t>
+        </w:r>
+        <w:r>
+          <w:rPr>
+            <w:noProof/>
+            <w:webHidden/>
+          </w:rPr>
+          <w:tab/>
+        </w:r>
+        <w:r>
+          <w:rPr>
+            <w:noProof/>
+            <w:webHidden/>
+          </w:rPr>
+          <w:fldChar w:fldCharType="begin"/>
+        </w:r>
+        <w:r>
+          <w:rPr>
+            <w:noProof/>
+            <w:webHidden/>
+          </w:rPr>
+          <w:instrText xml:space="preserve"> PAGEREF _Toc459892416 \h </w:instrText>
+        </w:r>
+        <w:r>
+          <w:rPr>
+            <w:noProof/>
+            <w:webHidden/>
+          </w:rPr>
+        </w:r>
+        <w:r>
+          <w:rPr>
+            <w:noProof/>
+            <w:webHidden/>
+          </w:rPr>
+          <w:fldChar w:fldCharType="separate"/>
+        </w:r>
+        <w:r>
+          <w:rPr>
+            <w:noProof/>
+            <w:webHidden/>
+          </w:rPr>
+          <w:t>8</w:t>
+        </w:r>
+        <w:r>
+          <w:rPr>
+            <w:noProof/>
+            <w:webHidden/>
+          </w:rPr>
+          <w:fldChar w:fldCharType="end"/>
+        </w:r>
+      </w:hyperlink>
+    </w:p>
+    <w:p>
+      <w:pPr>
+        <w:pStyle w:val="TOC2"/>
+        <w:tabs>
+          <w:tab w:val="right" w:leader="dot" w:pos="8630"/>
+        </w:tabs>
+        <w:ind w:left="480"/>
+        <w:rPr>
+          <w:rFonts w:asciiTheme="minorHAnsi" w:eastAsiaTheme="minorEastAsia" w:hAnsiTheme="minorHAnsi" w:cstheme="minorBidi"/>
+          <w:noProof/>
+          <w:sz w:val="22"/>
+          <w:szCs w:val="22"/>
+          <w:lang w:eastAsia="zh-CN"/>
+        </w:rPr>
+      </w:pPr>
+      <w:hyperlink w:anchor="_Toc459892417" w:history="1">
         <w:r>
           <w:rPr>
             <w:rStyle w:val="Hyperlink"/>
@@ -1001,7 +1001,7 @@
             <w:noProof/>
             <w:webHidden/>
           </w:rPr>
-          <w:instrText xml:space="preserve"> PAGEREF _Toc459886622 \h </w:instrText>
+          <w:instrText xml:space="preserve"> PAGEREF _Toc459892417 \h </w:instrText>
         </w:r>
         <w:r>
           <w:rPr>
@@ -1047,7 +1047,7 @@
           <w:lang w:eastAsia="zh-CN"/>
         </w:rPr>
       </w:pPr>
-      <w:hyperlink w:anchor="_Toc459886623" w:history="1">
+      <w:hyperlink w:anchor="_Toc459892418" w:history="1">
         <w:r>
           <w:rPr>
             <w:rStyle w:val="Hyperlink"/>
@@ -1074,7 +1074,7 @@
             <w:noProof/>
             <w:webHidden/>
           </w:rPr>
-          <w:instrText xml:space="preserve"> PAGEREF _Toc459886623 \h </w:instrText>
+          <w:instrText xml:space="preserve"> PAGEREF _Toc459892418 \h </w:instrText>
         </w:r>
         <w:r>
           <w:rPr>
@@ -1120,7 +1120,7 @@
           <w:lang w:eastAsia="zh-CN"/>
         </w:rPr>
       </w:pPr>
-      <w:hyperlink w:anchor="_Toc459886624" w:history="1">
+      <w:hyperlink w:anchor="_Toc459892419" w:history="1">
         <w:r>
           <w:rPr>
             <w:rStyle w:val="Hyperlink"/>
@@ -1147,7 +1147,7 @@
             <w:noProof/>
             <w:webHidden/>
           </w:rPr>
-          <w:instrText xml:space="preserve"> PAGEREF _Toc459886624 \h </w:instrText>
+          <w:instrText xml:space="preserve"> PAGEREF _Toc459892419 \h </w:instrText>
         </w:r>
         <w:r>
           <w:rPr>
@@ -1193,7 +1193,7 @@
           <w:lang w:eastAsia="zh-CN"/>
         </w:rPr>
       </w:pPr>
-      <w:hyperlink w:anchor="_Toc459886625" w:history="1">
+      <w:hyperlink w:anchor="_Toc459892420" w:history="1">
         <w:r>
           <w:rPr>
             <w:rStyle w:val="Hyperlink"/>
@@ -1220,80 +1220,7 @@
             <w:noProof/>
             <w:webHidden/>
           </w:rPr>
-          <w:instrText xml:space="preserve"> PAGEREF _Toc459886625 \h </w:instrText>
-        </w:r>
-        <w:r>
-          <w:rPr>
-            <w:noProof/>
-            <w:webHidden/>
-          </w:rPr>
-        </w:r>
-        <w:r>
-          <w:rPr>
-            <w:noProof/>
-            <w:webHidden/>
-          </w:rPr>
-          <w:fldChar w:fldCharType="separate"/>
-        </w:r>
-        <w:r>
-          <w:rPr>
-            <w:noProof/>
-            <w:webHidden/>
-          </w:rPr>
-          <w:t>10</w:t>
-        </w:r>
-        <w:r>
-          <w:rPr>
-            <w:noProof/>
-            <w:webHidden/>
-          </w:rPr>
-          <w:fldChar w:fldCharType="end"/>
-        </w:r>
-      </w:hyperlink>
-    </w:p>
-    <w:p>
-      <w:pPr>
-        <w:pStyle w:val="TOC2"/>
-        <w:tabs>
-          <w:tab w:val="right" w:leader="dot" w:pos="8630"/>
-        </w:tabs>
-        <w:ind w:left="480"/>
-        <w:rPr>
-          <w:rFonts w:asciiTheme="minorHAnsi" w:eastAsiaTheme="minorEastAsia" w:hAnsiTheme="minorHAnsi" w:cstheme="minorBidi"/>
-          <w:noProof/>
-          <w:sz w:val="22"/>
-          <w:szCs w:val="22"/>
-          <w:lang w:eastAsia="zh-CN"/>
-        </w:rPr>
-      </w:pPr>
-      <w:hyperlink w:anchor="_Toc459886626" w:history="1">
-        <w:r>
-          <w:rPr>
-            <w:rStyle w:val="Hyperlink"/>
-            <w:noProof/>
-          </w:rPr>
-          <w:t>restfulServices/1.0/companies/{companyID}/tms/{tmId}/export (GET)</w:t>
-        </w:r>
-        <w:r>
-          <w:rPr>
-            <w:noProof/>
-            <w:webHidden/>
-          </w:rPr>
-          <w:tab/>
-        </w:r>
-        <w:r>
-          <w:rPr>
-            <w:noProof/>
-            <w:webHidden/>
-          </w:rPr>
-          <w:fldChar w:fldCharType="begin"/>
-        </w:r>
-        <w:r>
-          <w:rPr>
-            <w:noProof/>
-            <w:webHidden/>
-          </w:rPr>
-          <w:instrText xml:space="preserve"> PAGEREF _Toc459886626 \h </w:instrText>
+          <w:instrText xml:space="preserve"> PAGEREF _Toc459892420 \h </w:instrText>
         </w:r>
         <w:r>
           <w:rPr>
@@ -1339,7 +1266,80 @@
           <w:lang w:eastAsia="zh-CN"/>
         </w:rPr>
       </w:pPr>
-      <w:hyperlink w:anchor="_Toc459886627" w:history="1">
+      <w:hyperlink w:anchor="_Toc459892421" w:history="1">
+        <w:r>
+          <w:rPr>
+            <w:rStyle w:val="Hyperlink"/>
+            <w:noProof/>
+          </w:rPr>
+          <w:t>restfulServices/1.0/companies/{companyID}/tms/{tmId}/export (GET)</w:t>
+        </w:r>
+        <w:r>
+          <w:rPr>
+            <w:noProof/>
+            <w:webHidden/>
+          </w:rPr>
+          <w:tab/>
+        </w:r>
+        <w:r>
+          <w:rPr>
+            <w:noProof/>
+            <w:webHidden/>
+          </w:rPr>
+          <w:fldChar w:fldCharType="begin"/>
+        </w:r>
+        <w:r>
+          <w:rPr>
+            <w:noProof/>
+            <w:webHidden/>
+          </w:rPr>
+          <w:instrText xml:space="preserve"> PAGEREF _Toc459892421 \h </w:instrText>
+        </w:r>
+        <w:r>
+          <w:rPr>
+            <w:noProof/>
+            <w:webHidden/>
+          </w:rPr>
+        </w:r>
+        <w:r>
+          <w:rPr>
+            <w:noProof/>
+            <w:webHidden/>
+          </w:rPr>
+          <w:fldChar w:fldCharType="separate"/>
+        </w:r>
+        <w:r>
+          <w:rPr>
+            <w:noProof/>
+            <w:webHidden/>
+          </w:rPr>
+          <w:t>11</w:t>
+        </w:r>
+        <w:r>
+          <w:rPr>
+            <w:noProof/>
+            <w:webHidden/>
+          </w:rPr>
+          <w:fldChar w:fldCharType="end"/>
+        </w:r>
+      </w:hyperlink>
+    </w:p>
+    <w:p>
+      <w:pPr>
+        <w:pStyle w:val="TOC2"/>
+        <w:tabs>
+          <w:tab w:val="right" w:leader="dot" w:pos="8630"/>
+        </w:tabs>
+        <w:ind w:left="480"/>
+        <w:rPr>
+          <w:rFonts w:asciiTheme="minorHAnsi" w:eastAsiaTheme="minorEastAsia" w:hAnsiTheme="minorHAnsi" w:cstheme="minorBidi"/>
+          <w:noProof/>
+          <w:sz w:val="22"/>
+          <w:szCs w:val="22"/>
+          <w:lang w:eastAsia="zh-CN"/>
+        </w:rPr>
+      </w:pPr>
+      <w:hyperlink w:anchor="_Toc459892422" w:history="1">
         <w:r>
           <w:rPr>
             <w:rStyle w:val="Hyperlink"/>
@@ -1366,7 +1366,7 @@
             <w:noProof/>
             <w:webHidden/>
           </w:rPr>
-          <w:instrText xml:space="preserve"> PAGEREF _Toc459886627 \h </w:instrText>
+          <w:instrText xml:space="preserve"> PAGEREF _Toc459892422 \h </w:instrText>
         </w:r>
         <w:r>
           <w:rPr>
@@ -1412,7 +1412,7 @@
           <w:lang w:eastAsia="zh-CN"/>
         </w:rPr>
       </w:pPr>
-      <w:hyperlink w:anchor="_Toc459886628" w:history="1">
+      <w:hyperlink w:anchor="_Toc459892423" w:history="1">
         <w:r>
           <w:rPr>
             <w:rStyle w:val="Hyperlink"/>
@@ -1439,7 +1439,7 @@
             <w:noProof/>
             <w:webHidden/>
           </w:rPr>
-          <w:instrText xml:space="preserve"> PAGEREF _Toc459886628 \h </w:instrText>
+          <w:instrText xml:space="preserve"> PAGEREF _Toc459892423 \h </w:instrText>
         </w:r>
         <w:r>
           <w:rPr>
@@ -1485,7 +1485,7 @@
           <w:lang w:eastAsia="zh-CN"/>
         </w:rPr>
       </w:pPr>
-      <w:hyperlink w:anchor="_Toc459886629" w:history="1">
+      <w:hyperlink w:anchor="_Toc459892424" w:history="1">
         <w:r>
           <w:rPr>
             <w:rStyle w:val="Hyperlink"/>
@@ -1512,7 +1512,7 @@
             <w:noProof/>
             <w:webHidden/>
           </w:rPr>
-          <w:instrText xml:space="preserve"> PAGEREF _Toc459886629 \h </w:instrText>
+          <w:instrText xml:space="preserve"> PAGEREF _Toc459892424 \h </w:instrText>
         </w:r>
         <w:r>
           <w:rPr>
@@ -1553,7 +1553,7 @@
           <w:szCs w:val="22"/>
         </w:rPr>
       </w:pPr>
-      <w:hyperlink w:anchor="_Toc459886630" w:history="1">
+      <w:hyperlink w:anchor="_Toc459892425" w:history="1">
         <w:r>
           <w:rPr>
             <w:rStyle w:val="Hyperlink"/>
@@ -1576,7 +1576,7 @@
           <w:rPr>
             <w:webHidden/>
           </w:rPr>
-          <w:instrText xml:space="preserve"> PAGEREF _Toc459886630 \h </w:instrText>
+          <w:instrText xml:space="preserve"> PAGEREF _Toc459892425 \h </w:instrText>
         </w:r>
         <w:r>
           <w:rPr>
@@ -1618,7 +1618,7 @@
           <w:lang w:eastAsia="zh-CN"/>
         </w:rPr>
       </w:pPr>
-      <w:hyperlink w:anchor="_Toc459886631" w:history="1">
+      <w:hyperlink w:anchor="_Toc459892426" w:history="1">
         <w:r>
           <w:rPr>
             <w:rStyle w:val="Hyperlink"/>
@@ -1645,7 +1645,7 @@
             <w:noProof/>
             <w:webHidden/>
           </w:rPr>
-          <w:instrText xml:space="preserve"> PAGEREF _Toc459886631 \h </w:instrText>
+          <w:instrText xml:space="preserve"> PAGEREF _Toc459892426 \h </w:instrText>
         </w:r>
         <w:r>
           <w:rPr>
@@ -1691,7 +1691,7 @@
           <w:lang w:eastAsia="zh-CN"/>
         </w:rPr>
       </w:pPr>
-      <w:hyperlink w:anchor="_Toc459886632" w:history="1">
+      <w:hyperlink w:anchor="_Toc459892427" w:history="1">
         <w:r>
           <w:rPr>
             <w:rStyle w:val="Hyperlink"/>
@@ -1718,7 +1718,7 @@
             <w:noProof/>
             <w:webHidden/>
           </w:rPr>
-          <w:instrText xml:space="preserve"> PAGEREF _Toc459886632 \h </w:instrText>
+          <w:instrText xml:space="preserve"> PAGEREF _Toc459892427 \h </w:instrText>
         </w:r>
         <w:r>
           <w:rPr>
@@ -1759,7 +1759,7 @@
           <w:szCs w:val="22"/>
         </w:rPr>
       </w:pPr>
-      <w:hyperlink w:anchor="_Toc459886633" w:history="1">
+      <w:hyperlink w:anchor="_Toc459892428" w:history="1">
         <w:r>
           <w:rPr>
             <w:rStyle w:val="Hyperlink"/>
@@ -1782,7 +1782,7 @@
           <w:rPr>
             <w:webHidden/>
           </w:rPr>
-          <w:instrText xml:space="preserve"> PAGEREF _Toc459886633 \h </w:instrText>
+          <w:instrText xml:space="preserve"> PAGEREF _Toc459892428 \h </w:instrText>
         </w:r>
         <w:r>
           <w:rPr>
@@ -1824,7 +1824,7 @@
           <w:lang w:eastAsia="zh-CN"/>
         </w:rPr>
       </w:pPr>
-      <w:hyperlink w:anchor="_Toc459886634" w:history="1">
+      <w:hyperlink w:anchor="_Toc459892429" w:history="1">
         <w:r>
           <w:rPr>
             <w:rStyle w:val="Hyperlink"/>
@@ -1866,80 +1866,7 @@
             <w:noProof/>
             <w:webHidden/>
           </w:rPr>
-          <w:instrText xml:space="preserve"> PAGEREF _Toc459886634 \h </w:instrText>
-        </w:r>
-        <w:r>
-          <w:rPr>
-            <w:noProof/>
-            <w:webHidden/>
-          </w:rPr>
-        </w:r>
-        <w:r>
-          <w:rPr>
-            <w:noProof/>
-            <w:webHidden/>
-          </w:rPr>
-          <w:fldChar w:fldCharType="separate"/>
-        </w:r>
-        <w:r>
-          <w:rPr>
-            <w:noProof/>
-            <w:webHidden/>
-          </w:rPr>
-          <w:t>14</w:t>
-        </w:r>
-        <w:r>
-          <w:rPr>
-            <w:noProof/>
-            <w:webHidden/>
-          </w:rPr>
-          <w:fldChar w:fldCharType="end"/>
-        </w:r>
-      </w:hyperlink>
-    </w:p>
-    <w:p>
-      <w:pPr>
-        <w:pStyle w:val="TOC2"/>
-        <w:tabs>
-          <w:tab w:val="right" w:leader="dot" w:pos="8630"/>
-        </w:tabs>
-        <w:ind w:left="480"/>
-        <w:rPr>
-          <w:rFonts w:asciiTheme="minorHAnsi" w:eastAsiaTheme="minorEastAsia" w:hAnsiTheme="minorHAnsi" w:cstheme="minorBidi"/>
-          <w:noProof/>
-          <w:sz w:val="22"/>
-          <w:szCs w:val="22"/>
-          <w:lang w:eastAsia="zh-CN"/>
-        </w:rPr>
-      </w:pPr>
-      <w:hyperlink w:anchor="_Toc459886635" w:history="1">
-        <w:r>
-          <w:rPr>
-            <w:rStyle w:val="Hyperlink"/>
-            <w:noProof/>
-          </w:rPr>
-          <w:t>restfulServices/1.0/companies/{companyID}/jobs/sourceFiles (POST)</w:t>
-        </w:r>
-        <w:r>
-          <w:rPr>
-            <w:noProof/>
-            <w:webHidden/>
-          </w:rPr>
-          <w:tab/>
-        </w:r>
-        <w:r>
-          <w:rPr>
-            <w:noProof/>
-            <w:webHidden/>
-          </w:rPr>
-          <w:fldChar w:fldCharType="begin"/>
-        </w:r>
-        <w:r>
-          <w:rPr>
-            <w:noProof/>
-            <w:webHidden/>
-          </w:rPr>
-          <w:instrText xml:space="preserve"> PAGEREF _Toc459886635 \h </w:instrText>
+          <w:instrText xml:space="preserve"> PAGEREF _Toc459892429 \h </w:instrText>
         </w:r>
         <w:r>
           <w:rPr>
@@ -1985,7 +1912,80 @@
           <w:lang w:eastAsia="zh-CN"/>
         </w:rPr>
       </w:pPr>
-      <w:hyperlink w:anchor="_Toc459886636" w:history="1">
+      <w:hyperlink w:anchor="_Toc459892430" w:history="1">
+        <w:r>
+          <w:rPr>
+            <w:rStyle w:val="Hyperlink"/>
+            <w:noProof/>
+          </w:rPr>
+          <w:t>restfulServices/1.0/companies/{companyID}/jobs/sourceFiles (POST)</w:t>
+        </w:r>
+        <w:r>
+          <w:rPr>
+            <w:noProof/>
+            <w:webHidden/>
+          </w:rPr>
+          <w:tab/>
+        </w:r>
+        <w:r>
+          <w:rPr>
+            <w:noProof/>
+            <w:webHidden/>
+          </w:rPr>
+          <w:fldChar w:fldCharType="begin"/>
+        </w:r>
+        <w:r>
+          <w:rPr>
+            <w:noProof/>
+            <w:webHidden/>
+          </w:rPr>
+          <w:instrText xml:space="preserve"> PAGEREF _Toc459892430 \h </w:instrText>
+        </w:r>
+        <w:r>
+          <w:rPr>
+            <w:noProof/>
+            <w:webHidden/>
+          </w:rPr>
+        </w:r>
+        <w:r>
+          <w:rPr>
+            <w:noProof/>
+            <w:webHidden/>
+          </w:rPr>
+          <w:fldChar w:fldCharType="separate"/>
+        </w:r>
+        <w:r>
+          <w:rPr>
+            <w:noProof/>
+            <w:webHidden/>
+          </w:rPr>
+          <w:t>15</w:t>
+        </w:r>
+        <w:r>
+          <w:rPr>
+            <w:noProof/>
+            <w:webHidden/>
+          </w:rPr>
+          <w:fldChar w:fldCharType="end"/>
+        </w:r>
+      </w:hyperlink>
+    </w:p>
+    <w:p>
+      <w:pPr>
+        <w:pStyle w:val="TOC2"/>
+        <w:tabs>
+          <w:tab w:val="right" w:leader="dot" w:pos="8630"/>
+        </w:tabs>
+        <w:ind w:left="480"/>
+        <w:rPr>
+          <w:rFonts w:asciiTheme="minorHAnsi" w:eastAsiaTheme="minorEastAsia" w:hAnsiTheme="minorHAnsi" w:cstheme="minorBidi"/>
+          <w:noProof/>
+          <w:sz w:val="22"/>
+          <w:szCs w:val="22"/>
+          <w:lang w:eastAsia="zh-CN"/>
+        </w:rPr>
+      </w:pPr>
+      <w:hyperlink w:anchor="_Toc459892431" w:history="1">
         <w:r>
           <w:rPr>
             <w:rStyle w:val="Hyperlink"/>
@@ -2027,7 +2027,7 @@
             <w:noProof/>
             <w:webHidden/>
           </w:rPr>
-          <w:instrText xml:space="preserve"> PAGEREF _Toc459886636 \h </w:instrText>
+          <w:instrText xml:space="preserve"> PAGEREF _Toc459892431 \h </w:instrText>
         </w:r>
         <w:r>
           <w:rPr>
@@ -2073,7 +2073,7 @@
           <w:lang w:eastAsia="zh-CN"/>
         </w:rPr>
       </w:pPr>
-      <w:hyperlink w:anchor="_Toc459886637" w:history="1">
+      <w:hyperlink w:anchor="_Toc459892432" w:history="1">
         <w:r>
           <w:rPr>
             <w:rStyle w:val="Hyperlink"/>
@@ -2100,7 +2100,7 @@
             <w:noProof/>
             <w:webHidden/>
           </w:rPr>
-          <w:instrText xml:space="preserve"> PAGEREF _Toc459886637 \h </w:instrText>
+          <w:instrText xml:space="preserve"> PAGEREF _Toc459892432 \h </w:instrText>
         </w:r>
         <w:r>
           <w:rPr>
@@ -2146,7 +2146,7 @@
           <w:lang w:eastAsia="zh-CN"/>
         </w:rPr>
       </w:pPr>
-      <w:hyperlink w:anchor="_Toc459886638" w:history="1">
+      <w:hyperlink w:anchor="_Toc459892433" w:history="1">
         <w:r>
           <w:rPr>
             <w:rStyle w:val="Hyperlink"/>
@@ -2188,7 +2188,7 @@
             <w:noProof/>
             <w:webHidden/>
           </w:rPr>
-          <w:instrText xml:space="preserve"> PAGEREF _Toc459886638 \h </w:instrText>
+          <w:instrText xml:space="preserve"> PAGEREF _Toc459892433 \h </w:instrText>
         </w:r>
         <w:r>
           <w:rPr>
@@ -2208,7 +2208,7 @@
             <w:noProof/>
             <w:webHidden/>
           </w:rPr>
-          <w:t>16</w:t>
+          <w:t>17</w:t>
         </w:r>
         <w:r>
           <w:rPr>
@@ -2234,7 +2234,7 @@
           <w:lang w:eastAsia="zh-CN"/>
         </w:rPr>
       </w:pPr>
-      <w:hyperlink w:anchor="_Toc459886639" w:history="1">
+      <w:hyperlink w:anchor="_Toc459892434" w:history="1">
         <w:r>
           <w:rPr>
             <w:rStyle w:val="Hyperlink"/>
@@ -2277,7 +2277,7 @@
             <w:noProof/>
             <w:webHidden/>
           </w:rPr>
-          <w:instrText xml:space="preserve"> PAGEREF _Toc459886639 \h </w:instrText>
+          <w:instrText xml:space="preserve"> PAGEREF _Toc459892434 \h </w:instrText>
         </w:r>
         <w:r>
           <w:rPr>
@@ -2323,7 +2323,7 @@
           <w:lang w:eastAsia="zh-CN"/>
         </w:rPr>
       </w:pPr>
-      <w:hyperlink w:anchor="_Toc459886640" w:history="1">
+      <w:hyperlink w:anchor="_Toc459892435" w:history="1">
         <w:r>
           <w:rPr>
             <w:rStyle w:val="Hyperlink"/>
@@ -2365,7 +2365,7 @@
             <w:noProof/>
             <w:webHidden/>
           </w:rPr>
-          <w:instrText xml:space="preserve"> PAGEREF _Toc459886640 \h </w:instrText>
+          <w:instrText xml:space="preserve"> PAGEREF _Toc459892435 \h </w:instrText>
         </w:r>
         <w:r>
           <w:rPr>
@@ -2406,7 +2406,7 @@
           <w:szCs w:val="22"/>
         </w:rPr>
       </w:pPr>
-      <w:hyperlink w:anchor="_Toc459886641" w:history="1">
+      <w:hyperlink w:anchor="_Toc459892436" w:history="1">
         <w:r>
           <w:rPr>
             <w:rStyle w:val="Hyperlink"/>
@@ -2429,7 +2429,7 @@
           <w:rPr>
             <w:webHidden/>
           </w:rPr>
-          <w:instrText xml:space="preserve"> PAGEREF _Toc459886641 \h </w:instrText>
+          <w:instrText xml:space="preserve"> PAGEREF _Toc459892436 \h </w:instrText>
         </w:r>
         <w:r>
           <w:rPr>
@@ -2471,7 +2471,7 @@
           <w:lang w:eastAsia="zh-CN"/>
         </w:rPr>
       </w:pPr>
-      <w:hyperlink w:anchor="_Toc459886642" w:history="1">
+      <w:hyperlink w:anchor="_Toc459892437" w:history="1">
         <w:r>
           <w:rPr>
             <w:rStyle w:val="Hyperlink"/>
@@ -2498,7 +2498,7 @@
             <w:noProof/>
             <w:webHidden/>
           </w:rPr>
-          <w:instrText xml:space="preserve"> PAGEREF _Toc459886642 \h </w:instrText>
+          <w:instrText xml:space="preserve"> PAGEREF _Toc459892437 \h </w:instrText>
         </w:r>
         <w:r>
           <w:rPr>
@@ -3097,16 +3097,7 @@
                 <w:szCs w:val="22"/>
                 <w:lang w:eastAsia="zh-CN"/>
               </w:rPr>
-              <w:t xml:space="preserve"> </w:t>
-            </w:r>
-            <w:r>
-              <w:rPr>
-                <w:rFonts w:ascii="Calibri" w:hAnsi="Calibri" w:cs="Calibri"/>
-                <w:sz w:val="22"/>
-                <w:szCs w:val="22"/>
-                <w:lang w:eastAsia="zh-CN"/>
-              </w:rPr>
-              <w:t>as path parameter</w:t>
+              <w:t xml:space="preserve"> as path parameter</w:t>
             </w:r>
           </w:p>
         </w:tc>
@@ -3175,7 +3166,7 @@
       <w:pPr>
         <w:pStyle w:val="Heading1"/>
       </w:pPr>
-      <w:bookmarkStart w:id="1" w:name="_Toc459886614"/>
+      <w:bookmarkStart w:id="1" w:name="_Toc459892409"/>
       <w:r>
         <w:t>Description of Restful APIs</w:t>
       </w:r>
@@ -3363,7 +3354,7 @@
             <w:szCs w:val="22"/>
             <w:lang w:eastAsia="zh-CN"/>
           </w:rPr>
-          <w:t>http://hostName:port/globalsight/restfulServices/companies/{companyID}/login-helper</w:t>
+          <w:t>http://hostName:port/globalsight/restfulServices/login-helper</w:t>
         </w:r>
       </w:hyperlink>
       <w:r>
@@ -3409,16 +3400,25 @@
           <w:szCs w:val="22"/>
           <w:lang w:eastAsia="zh-CN"/>
         </w:rPr>
-        <w:t>valid “username” and “password”.</w:t>
-      </w:r>
-      <w:r>
-        <w:rPr>
-          <w:rFonts w:ascii="Calibri" w:eastAsia="宋体" w:hAnsi="Calibri" w:cs="Calibri"/>
-          <w:sz w:val="22"/>
-          <w:szCs w:val="22"/>
-          <w:lang w:eastAsia="zh-CN"/>
-        </w:rPr>
-        <w:t xml:space="preserve">  </w:t>
+        <w:t>valid “username” and “password”, also company information</w:t>
+      </w:r>
+      <w:r>
+        <w:rPr>
+          <w:rFonts w:ascii="Calibri" w:eastAsia="宋体" w:hAnsi="Calibri" w:cs="Calibri"/>
+          <w:sz w:val="22"/>
+          <w:szCs w:val="22"/>
+          <w:lang w:eastAsia="zh-CN"/>
+        </w:rPr>
+        <w:t xml:space="preserve"> such as “companyID”</w:t>
+      </w:r>
+      <w:r>
+        <w:rPr>
+          <w:rFonts w:ascii="Calibri" w:eastAsia="宋体" w:hAnsi="Calibri" w:cs="Calibri"/>
+          <w:sz w:val="22"/>
+          <w:szCs w:val="22"/>
+          <w:lang w:eastAsia="zh-CN"/>
+        </w:rPr>
+        <w:t xml:space="preserve"> be returned too.</w:t>
       </w:r>
     </w:p>
     <w:p>
@@ -3535,7 +3535,27 @@
           <w:szCs w:val="22"/>
           <w:lang w:eastAsia="zh-CN"/>
         </w:rPr>
-        <w:t xml:space="preserve">A sample URL is </w:t>
+        <w:t xml:space="preserve">A </w:t>
+      </w:r>
+      <w:r>
+        <w:rPr>
+          <w:rFonts w:ascii="Arial" w:hAnsi="Arial" w:cs="Arial"/>
+          <w:color w:val="252525"/>
+          <w:sz w:val="21"/>
+          <w:szCs w:val="21"/>
+          <w:shd w:val="clear" w:color="auto" w:fill="FFFFFF"/>
+        </w:rPr>
+        <w:t xml:space="preserve">subsequent </w:t>
+      </w:r>
+      <w:r>
+        <w:rPr>
+          <w:rFonts w:ascii="Calibri" w:eastAsia="宋体" w:hAnsi="Calibri" w:cs="Calibri"/>
+          <w:color w:val="000000"/>
+          <w:sz w:val="22"/>
+          <w:szCs w:val="22"/>
+          <w:lang w:eastAsia="zh-CN"/>
+        </w:rPr>
+        <w:t xml:space="preserve">sample URL is </w:t>
       </w:r>
       <w:hyperlink r:id="rId10" w:history="1">
         <w:r>
@@ -3567,7 +3587,27 @@
           <w:szCs w:val="22"/>
           <w:lang w:eastAsia="zh-CN"/>
         </w:rPr>
-        <w:t xml:space="preserve"> “1.0” means current restful APIs version. Note that login API has no version in URL.</w:t>
+        <w:t xml:space="preserve"> “1.0” means current restful APIs version. Note that login API has no version</w:t>
+      </w:r>
+      <w:r>
+        <w:rPr>
+          <w:rFonts w:ascii="Calibri" w:eastAsia="宋体" w:hAnsi="Calibri" w:cs="Calibri"/>
+          <w:color w:val="000000"/>
+          <w:sz w:val="22"/>
+          <w:szCs w:val="22"/>
+          <w:lang w:eastAsia="zh-CN"/>
+        </w:rPr>
+        <w:t xml:space="preserve"> and companyID</w:t>
+      </w:r>
+      <w:r>
+        <w:rPr>
+          <w:rFonts w:ascii="Calibri" w:eastAsia="宋体" w:hAnsi="Calibri" w:cs="Calibri"/>
+          <w:color w:val="000000"/>
+          <w:sz w:val="22"/>
+          <w:szCs w:val="22"/>
+          <w:lang w:eastAsia="zh-CN"/>
+        </w:rPr>
+        <w:t xml:space="preserve"> in URL.</w:t>
       </w:r>
     </w:p>
     <w:p>
@@ -3664,7 +3704,7 @@
       <w:pPr>
         <w:pStyle w:val="Heading1"/>
       </w:pPr>
-      <w:bookmarkStart w:id="2" w:name="_Toc459886615"/>
+      <w:bookmarkStart w:id="2" w:name="_Toc459892410"/>
       <w:r>
         <w:t xml:space="preserve">Login </w:t>
       </w:r>
@@ -3685,7 +3725,7 @@
         </w:rPr>
       </w:pPr>
       <w:hyperlink r:id="rId11" w:history="1">
-        <w:bookmarkStart w:id="3" w:name="_Toc459886616"/>
+        <w:bookmarkStart w:id="3" w:name="_Toc459892411"/>
         <w:r>
           <w:rPr>
             <w:rStyle w:val="Hyperlink"/>
@@ -3693,25 +3733,7 @@
             <w:sz w:val="22"/>
             <w:szCs w:val="22"/>
           </w:rPr>
-          <w:t>restfulServices/companies/{</w:t>
-        </w:r>
-        <w:r>
-          <w:rPr>
-            <w:rStyle w:val="Hyperlink"/>
-            <w:i w:val="0"/>
-            <w:sz w:val="22"/>
-            <w:szCs w:val="22"/>
-          </w:rPr>
-          <w:t>companyID</w:t>
-        </w:r>
-        <w:r>
-          <w:rPr>
-            <w:rStyle w:val="Hyperlink"/>
-            <w:i w:val="0"/>
-            <w:sz w:val="22"/>
-            <w:szCs w:val="22"/>
-          </w:rPr>
-          <w:t>}/</w:t>
+          <w:t>restfulServices/</w:t>
         </w:r>
         <w:r>
           <w:rPr>
@@ -3788,7 +3810,37 @@
           <w:szCs w:val="22"/>
           <w:lang w:eastAsia="zh-CN"/>
         </w:rPr>
-        <w:t>an access token for the other APIs</w:t>
+        <w:t>an access token</w:t>
+      </w:r>
+      <w:r>
+        <w:rPr>
+          <w:rFonts w:ascii="Calibri" w:eastAsia="宋体" w:hAnsi="Calibri" w:cs="Calibri"/>
+          <w:color w:val="000000"/>
+          <w:sz w:val="22"/>
+          <w:szCs w:val="22"/>
+          <w:lang w:eastAsia="zh-CN"/>
+        </w:rPr>
+        <w:t xml:space="preserve"> and company information</w:t>
+      </w:r>
+      <w:r>
+        <w:rPr>
+          <w:rFonts w:ascii="Calibri" w:eastAsia="宋体" w:hAnsi="Calibri" w:cs="Calibri"/>
+          <w:color w:val="000000"/>
+          <w:sz w:val="22"/>
+          <w:szCs w:val="22"/>
+          <w:lang w:eastAsia="zh-CN"/>
+        </w:rPr>
+        <w:t xml:space="preserve"> for </w:t>
+      </w:r>
+      <w:r>
+        <w:rPr>
+          <w:rFonts w:ascii="Calibri" w:eastAsia="宋体" w:hAnsi="Calibri" w:cs="Calibri"/>
+          <w:color w:val="000000"/>
+          <w:sz w:val="22"/>
+          <w:szCs w:val="22"/>
+          <w:lang w:eastAsia="zh-CN"/>
+        </w:rPr>
+        <w:t>subsequent calls. If logged user is super user, it can return all companies information in current system.</w:t>
       </w:r>
     </w:p>
     <w:p>
@@ -3891,6 +3943,7 @@
           <w:szCs w:val="22"/>
           <w:lang w:eastAsia="zh-CN"/>
         </w:rPr>
+        <w:lastRenderedPageBreak/>
         <w:t>Path Parameters:</w:t>
       </w:r>
     </w:p>
@@ -3926,27 +3979,7 @@
           <w:szCs w:val="20"/>
           <w:lang w:eastAsia="zh-CN"/>
         </w:rPr>
-        <w:t>companyID</w:t>
-      </w:r>
-      <w:r>
-        <w:rPr>
-          <w:rFonts w:ascii="Consolas" w:hAnsi="Consolas" w:cs="Consolas"/>
-          <w:color w:val="3F5FBF"/>
-          <w:sz w:val="20"/>
-          <w:szCs w:val="20"/>
-          <w:lang w:eastAsia="zh-CN"/>
-        </w:rPr>
-        <w:t xml:space="preserve">: current </w:t>
-      </w:r>
-      <w:r>
-        <w:rPr>
-          <w:rFonts w:ascii="Consolas" w:hAnsi="Consolas" w:cs="Consolas"/>
-          <w:color w:val="3F5FBF"/>
-          <w:sz w:val="20"/>
-          <w:szCs w:val="20"/>
-          <w:lang w:eastAsia="zh-CN"/>
-        </w:rPr>
-        <w:t>company ID</w:t>
+        <w:t>None</w:t>
       </w:r>
       <w:r>
         <w:rPr>
@@ -4021,7 +4054,6 @@
           <w:szCs w:val="22"/>
           <w:lang w:eastAsia="zh-CN"/>
         </w:rPr>
-        <w:lastRenderedPageBreak/>
         <w:tab/>
       </w:r>
       <w:r>
@@ -4113,7 +4145,7 @@
           <w:szCs w:val="20"/>
           <w:lang w:eastAsia="zh-CN"/>
         </w:rPr>
-        <w:t>{"companyID":1000,"accessToken":"ii+HMTp9os=&lt;separator&gt;MOO74sma9o=+_+York"}</w:t>
+        <w:t>{</w:t>
       </w:r>
     </w:p>
     <w:p>
@@ -4124,14 +4156,23 @@
         <w:adjustRightInd w:val="0"/>
         <w:ind w:firstLine="360"/>
         <w:rPr>
-          <w:rFonts w:ascii="Calibri" w:eastAsia="宋体" w:hAnsi="Calibri" w:cs="Calibri"/>
-          <w:b/>
-          <w:color w:val="000000"/>
-          <w:sz w:val="22"/>
-          <w:szCs w:val="22"/>
-          <w:lang w:eastAsia="zh-CN"/>
-        </w:rPr>
-      </w:pPr>
+          <w:rFonts w:ascii="Consolas" w:hAnsi="Consolas" w:cs="Consolas"/>
+          <w:color w:val="3F5FBF"/>
+          <w:sz w:val="20"/>
+          <w:szCs w:val="20"/>
+          <w:lang w:eastAsia="zh-CN"/>
+        </w:rPr>
+      </w:pPr>
+      <w:r>
+        <w:rPr>
+          <w:rFonts w:ascii="Consolas" w:hAnsi="Consolas" w:cs="Consolas"/>
+          <w:color w:val="3F5FBF"/>
+          <w:sz w:val="20"/>
+          <w:szCs w:val="20"/>
+          <w:lang w:eastAsia="zh-CN"/>
+        </w:rPr>
+        <w:t xml:space="preserve">    "companies": [</w:t>
+      </w:r>
     </w:p>
     <w:p>
       <w:pPr>
@@ -4141,6 +4182,309 @@
         <w:adjustRightInd w:val="0"/>
         <w:ind w:firstLine="360"/>
         <w:rPr>
+          <w:rFonts w:ascii="Consolas" w:hAnsi="Consolas" w:cs="Consolas"/>
+          <w:color w:val="3F5FBF"/>
+          <w:sz w:val="20"/>
+          <w:szCs w:val="20"/>
+          <w:lang w:eastAsia="zh-CN"/>
+        </w:rPr>
+      </w:pPr>
+      <w:r>
+        <w:rPr>
+          <w:rFonts w:ascii="Consolas" w:hAnsi="Consolas" w:cs="Consolas"/>
+          <w:color w:val="3F5FBF"/>
+          <w:sz w:val="20"/>
+          <w:szCs w:val="20"/>
+          <w:lang w:eastAsia="zh-CN"/>
+        </w:rPr>
+        <w:t xml:space="preserve">        {</w:t>
+      </w:r>
+    </w:p>
+    <w:p>
+      <w:pPr>
+        <w:widowControl w:val="0"/>
+        <w:autoSpaceDE w:val="0"/>
+        <w:autoSpaceDN w:val="0"/>
+        <w:adjustRightInd w:val="0"/>
+        <w:ind w:firstLine="360"/>
+        <w:rPr>
+          <w:rFonts w:ascii="Consolas" w:hAnsi="Consolas" w:cs="Consolas"/>
+          <w:color w:val="3F5FBF"/>
+          <w:sz w:val="20"/>
+          <w:szCs w:val="20"/>
+          <w:lang w:eastAsia="zh-CN"/>
+        </w:rPr>
+      </w:pPr>
+      <w:r>
+        <w:rPr>
+          <w:rFonts w:ascii="Consolas" w:hAnsi="Consolas" w:cs="Consolas"/>
+          <w:color w:val="3F5FBF"/>
+          <w:sz w:val="20"/>
+          <w:szCs w:val="20"/>
+          <w:lang w:eastAsia="zh-CN"/>
+        </w:rPr>
+        <w:t xml:space="preserve">            "companyID": 1,</w:t>
+      </w:r>
+    </w:p>
+    <w:p>
+      <w:pPr>
+        <w:widowControl w:val="0"/>
+        <w:autoSpaceDE w:val="0"/>
+        <w:autoSpaceDN w:val="0"/>
+        <w:adjustRightInd w:val="0"/>
+        <w:ind w:firstLine="360"/>
+        <w:rPr>
+          <w:rFonts w:ascii="Consolas" w:hAnsi="Consolas" w:cs="Consolas"/>
+          <w:color w:val="3F5FBF"/>
+          <w:sz w:val="20"/>
+          <w:szCs w:val="20"/>
+          <w:lang w:eastAsia="zh-CN"/>
+        </w:rPr>
+      </w:pPr>
+      <w:r>
+        <w:rPr>
+          <w:rFonts w:ascii="Consolas" w:hAnsi="Consolas" w:cs="Consolas"/>
+          <w:color w:val="3F5FBF"/>
+          <w:sz w:val="20"/>
+          <w:szCs w:val="20"/>
+          <w:lang w:eastAsia="zh-CN"/>
+        </w:rPr>
+        <w:t xml:space="preserve">            "companyName": "Welocalize"</w:t>
+      </w:r>
+    </w:p>
+    <w:p>
+      <w:pPr>
+        <w:widowControl w:val="0"/>
+        <w:autoSpaceDE w:val="0"/>
+        <w:autoSpaceDN w:val="0"/>
+        <w:adjustRightInd w:val="0"/>
+        <w:ind w:firstLine="360"/>
+        <w:rPr>
+          <w:rFonts w:ascii="Consolas" w:hAnsi="Consolas" w:cs="Consolas"/>
+          <w:color w:val="3F5FBF"/>
+          <w:sz w:val="20"/>
+          <w:szCs w:val="20"/>
+          <w:lang w:eastAsia="zh-CN"/>
+        </w:rPr>
+      </w:pPr>
+      <w:r>
+        <w:rPr>
+          <w:rFonts w:ascii="Consolas" w:hAnsi="Consolas" w:cs="Consolas"/>
+          <w:color w:val="3F5FBF"/>
+          <w:sz w:val="20"/>
+          <w:szCs w:val="20"/>
+          <w:lang w:eastAsia="zh-CN"/>
+        </w:rPr>
+        <w:t xml:space="preserve">        },</w:t>
+      </w:r>
+    </w:p>
+    <w:p>
+      <w:pPr>
+        <w:widowControl w:val="0"/>
+        <w:autoSpaceDE w:val="0"/>
+        <w:autoSpaceDN w:val="0"/>
+        <w:adjustRightInd w:val="0"/>
+        <w:ind w:firstLine="360"/>
+        <w:rPr>
+          <w:rFonts w:ascii="Consolas" w:hAnsi="Consolas" w:cs="Consolas"/>
+          <w:color w:val="3F5FBF"/>
+          <w:sz w:val="20"/>
+          <w:szCs w:val="20"/>
+          <w:lang w:eastAsia="zh-CN"/>
+        </w:rPr>
+      </w:pPr>
+      <w:r>
+        <w:rPr>
+          <w:rFonts w:ascii="Consolas" w:hAnsi="Consolas" w:cs="Consolas"/>
+          <w:color w:val="3F5FBF"/>
+          <w:sz w:val="20"/>
+          <w:szCs w:val="20"/>
+          <w:lang w:eastAsia="zh-CN"/>
+        </w:rPr>
+        <w:t xml:space="preserve">        {</w:t>
+      </w:r>
+    </w:p>
+    <w:p>
+      <w:pPr>
+        <w:widowControl w:val="0"/>
+        <w:autoSpaceDE w:val="0"/>
+        <w:autoSpaceDN w:val="0"/>
+        <w:adjustRightInd w:val="0"/>
+        <w:ind w:firstLine="360"/>
+        <w:rPr>
+          <w:rFonts w:ascii="Consolas" w:hAnsi="Consolas" w:cs="Consolas"/>
+          <w:color w:val="3F5FBF"/>
+          <w:sz w:val="20"/>
+          <w:szCs w:val="20"/>
+          <w:lang w:eastAsia="zh-CN"/>
+        </w:rPr>
+      </w:pPr>
+      <w:r>
+        <w:rPr>
+          <w:rFonts w:ascii="Consolas" w:hAnsi="Consolas" w:cs="Consolas"/>
+          <w:color w:val="3F5FBF"/>
+          <w:sz w:val="20"/>
+          <w:szCs w:val="20"/>
+          <w:lang w:eastAsia="zh-CN"/>
+        </w:rPr>
+        <w:t xml:space="preserve">            "companyID": 1000,</w:t>
+      </w:r>
+    </w:p>
+    <w:p>
+      <w:pPr>
+        <w:widowControl w:val="0"/>
+        <w:autoSpaceDE w:val="0"/>
+        <w:autoSpaceDN w:val="0"/>
+        <w:adjustRightInd w:val="0"/>
+        <w:ind w:firstLine="360"/>
+        <w:rPr>
+          <w:rFonts w:ascii="Consolas" w:hAnsi="Consolas" w:cs="Consolas"/>
+          <w:color w:val="3F5FBF"/>
+          <w:sz w:val="20"/>
+          <w:szCs w:val="20"/>
+          <w:lang w:eastAsia="zh-CN"/>
+        </w:rPr>
+      </w:pPr>
+      <w:r>
+        <w:rPr>
+          <w:rFonts w:ascii="Consolas" w:hAnsi="Consolas" w:cs="Consolas"/>
+          <w:color w:val="3F5FBF"/>
+          <w:sz w:val="20"/>
+          <w:szCs w:val="20"/>
+          <w:lang w:eastAsia="zh-CN"/>
+        </w:rPr>
+        <w:t xml:space="preserve">            "companyName": "York"</w:t>
+      </w:r>
+    </w:p>
+    <w:p>
+      <w:pPr>
+        <w:widowControl w:val="0"/>
+        <w:autoSpaceDE w:val="0"/>
+        <w:autoSpaceDN w:val="0"/>
+        <w:adjustRightInd w:val="0"/>
+        <w:ind w:firstLine="360"/>
+        <w:rPr>
+          <w:rFonts w:ascii="Consolas" w:hAnsi="Consolas" w:cs="Consolas"/>
+          <w:color w:val="3F5FBF"/>
+          <w:sz w:val="20"/>
+          <w:szCs w:val="20"/>
+          <w:lang w:eastAsia="zh-CN"/>
+        </w:rPr>
+      </w:pPr>
+      <w:r>
+        <w:rPr>
+          <w:rFonts w:ascii="Consolas" w:hAnsi="Consolas" w:cs="Consolas"/>
+          <w:color w:val="3F5FBF"/>
+          <w:sz w:val="20"/>
+          <w:szCs w:val="20"/>
+          <w:lang w:eastAsia="zh-CN"/>
+        </w:rPr>
+        <w:t xml:space="preserve">        }</w:t>
+      </w:r>
+    </w:p>
+    <w:p>
+      <w:pPr>
+        <w:widowControl w:val="0"/>
+        <w:autoSpaceDE w:val="0"/>
+        <w:autoSpaceDN w:val="0"/>
+        <w:adjustRightInd w:val="0"/>
+        <w:ind w:firstLine="360"/>
+        <w:rPr>
+          <w:rFonts w:ascii="Consolas" w:hAnsi="Consolas" w:cs="Consolas"/>
+          <w:color w:val="3F5FBF"/>
+          <w:sz w:val="20"/>
+          <w:szCs w:val="20"/>
+          <w:lang w:eastAsia="zh-CN"/>
+        </w:rPr>
+      </w:pPr>
+      <w:r>
+        <w:rPr>
+          <w:rFonts w:ascii="Consolas" w:hAnsi="Consolas" w:cs="Consolas"/>
+          <w:color w:val="3F5FBF"/>
+          <w:sz w:val="20"/>
+          <w:szCs w:val="20"/>
+          <w:lang w:eastAsia="zh-CN"/>
+        </w:rPr>
+        <w:t xml:space="preserve">    ],</w:t>
+      </w:r>
+    </w:p>
+    <w:p>
+      <w:pPr>
+        <w:widowControl w:val="0"/>
+        <w:autoSpaceDE w:val="0"/>
+        <w:autoSpaceDN w:val="0"/>
+        <w:adjustRightInd w:val="0"/>
+        <w:ind w:firstLine="360"/>
+        <w:rPr>
+          <w:rFonts w:ascii="Consolas" w:hAnsi="Consolas" w:cs="Consolas"/>
+          <w:color w:val="3F5FBF"/>
+          <w:sz w:val="20"/>
+          <w:szCs w:val="20"/>
+          <w:lang w:eastAsia="zh-CN"/>
+        </w:rPr>
+      </w:pPr>
+      <w:r>
+        <w:rPr>
+          <w:rFonts w:ascii="Consolas" w:hAnsi="Consolas" w:cs="Consolas"/>
+          <w:color w:val="3F5FBF"/>
+          <w:sz w:val="20"/>
+          <w:szCs w:val="20"/>
+          <w:lang w:eastAsia="zh-CN"/>
+        </w:rPr>
+        <w:t xml:space="preserve">    "accessToken": "x0xrLh4QLza2I2DA1E3KkA==&lt;separator&gt;xAlMOEje5NQ=+_+Welocalize"</w:t>
+      </w:r>
+    </w:p>
+    <w:p>
+      <w:pPr>
+        <w:widowControl w:val="0"/>
+        <w:autoSpaceDE w:val="0"/>
+        <w:autoSpaceDN w:val="0"/>
+        <w:adjustRightInd w:val="0"/>
+        <w:ind w:firstLine="360"/>
+        <w:rPr>
+          <w:rFonts w:ascii="Consolas" w:hAnsi="Consolas" w:cs="Consolas"/>
+          <w:color w:val="3F5FBF"/>
+          <w:sz w:val="20"/>
+          <w:szCs w:val="20"/>
+          <w:lang w:eastAsia="zh-CN"/>
+        </w:rPr>
+      </w:pPr>
+      <w:r>
+        <w:rPr>
+          <w:rFonts w:ascii="Consolas" w:hAnsi="Consolas" w:cs="Consolas"/>
+          <w:color w:val="3F5FBF"/>
+          <w:sz w:val="20"/>
+          <w:szCs w:val="20"/>
+          <w:lang w:eastAsia="zh-CN"/>
+        </w:rPr>
+        <w:t>}</w:t>
+      </w:r>
+    </w:p>
+    <w:p>
+      <w:pPr>
+        <w:widowControl w:val="0"/>
+        <w:autoSpaceDE w:val="0"/>
+        <w:autoSpaceDN w:val="0"/>
+        <w:adjustRightInd w:val="0"/>
+        <w:ind w:firstLine="360"/>
+        <w:rPr>
+          <w:rFonts w:ascii="Calibri" w:eastAsia="宋体" w:hAnsi="Calibri" w:cs="Calibri"/>
+          <w:b/>
+          <w:color w:val="000000"/>
+          <w:sz w:val="22"/>
+          <w:szCs w:val="22"/>
+          <w:lang w:eastAsia="zh-CN"/>
+        </w:rPr>
+      </w:pPr>
+    </w:p>
+    <w:p>
+      <w:pPr>
+        <w:widowControl w:val="0"/>
+        <w:autoSpaceDE w:val="0"/>
+        <w:autoSpaceDN w:val="0"/>
+        <w:adjustRightInd w:val="0"/>
+        <w:ind w:firstLine="360"/>
+        <w:rPr>
           <w:rFonts w:ascii="Calibri" w:eastAsia="宋体" w:hAnsi="Calibri" w:cs="Calibri"/>
           <w:b/>
           <w:color w:val="000000"/>
@@ -4195,17 +4539,7 @@
           <w:szCs w:val="22"/>
           <w:lang w:eastAsia="zh-CN"/>
         </w:rPr>
-        <w:t>(refer to “LoginResourceTester.java” of “</w:t>
-      </w:r>
-      <w:r>
-        <w:rPr>
-          <w:rFonts w:ascii="Calibri" w:eastAsia="宋体" w:hAnsi="Calibri" w:cs="Calibri"/>
-          <w:color w:val="000000"/>
-          <w:sz w:val="22"/>
-          <w:szCs w:val="22"/>
-          <w:lang w:eastAsia="zh-CN"/>
-        </w:rPr>
-        <w:t>main6</w:t>
+        <w:t>(refer to “LoginResourceTester.java” of “main6</w:t>
       </w:r>
       <w:r>
         <w:rPr>
@@ -4297,7 +4631,7 @@
           <w:szCs w:val="20"/>
           <w:lang w:eastAsia="zh-CN"/>
         </w:rPr>
-        <w:t xml:space="preserve">     * http://localhost:8080/globalsight/restfulServices/companies/{companyID}/login</w:t>
+        <w:t xml:space="preserve">     * http://localhost:8080/globalsight/restfulServices/login</w:t>
       </w:r>
       <w:r>
         <w:rPr>
@@ -4667,7 +5001,7 @@
           <w:szCs w:val="20"/>
           <w:lang w:eastAsia="zh-CN"/>
         </w:rPr>
-        <w:t>"http://localhost:8080/globalsight/restfulServices/companies/1000/login-helper"</w:t>
+        <w:t>"http://localhost:8080/globalsight/restfulServices/login-helper"</w:t>
       </w:r>
       <w:r>
         <w:rPr>
@@ -5144,6 +5478,7 @@
           <w:szCs w:val="20"/>
           <w:lang w:eastAsia="zh-CN"/>
         </w:rPr>
+        <w:lastRenderedPageBreak/>
         <w:t xml:space="preserve">        }</w:t>
       </w:r>
     </w:p>
@@ -5642,18 +5977,7 @@
           <w:szCs w:val="20"/>
           <w:lang w:eastAsia="zh-CN"/>
         </w:rPr>
-        <w:t>,</w:t>
-      </w:r>
-      <w:r>
-        <w:rPr>
-          <w:rFonts w:ascii="Consolas" w:hAnsi="Consolas" w:cs="Consolas"/>
-          <w:b/>
-          <w:color w:val="FF0000"/>
-          <w:sz w:val="20"/>
-          <w:szCs w:val="20"/>
-          <w:lang w:eastAsia="zh-CN"/>
-        </w:rPr>
-        <w:t xml:space="preserve">   </w:t>
+        <w:t xml:space="preserve">,   </w:t>
       </w:r>
     </w:p>
     <w:p>
@@ -5727,7 +6051,6 @@
           <w:szCs w:val="20"/>
           <w:lang w:eastAsia="zh-CN"/>
         </w:rPr>
-        <w:lastRenderedPageBreak/>
         <w:t xml:space="preserve">       </w:t>
       </w:r>
       <w:r>
@@ -7139,6 +7462,7 @@
           <w:szCs w:val="20"/>
           <w:lang w:eastAsia="zh-CN"/>
         </w:rPr>
+        <w:lastRenderedPageBreak/>
         <w:t>}</w:t>
       </w:r>
     </w:p>
@@ -7797,7 +8121,6 @@
           <w:szCs w:val="20"/>
           <w:lang w:eastAsia="zh-CN"/>
         </w:rPr>
-        <w:lastRenderedPageBreak/>
         <w:t xml:space="preserve">        </w:t>
       </w:r>
       <w:r>
@@ -8832,7 +9155,7 @@
       <w:pPr>
         <w:pStyle w:val="Heading1"/>
       </w:pPr>
-      <w:bookmarkStart w:id="4" w:name="_Toc459886617"/>
+      <w:bookmarkStart w:id="4" w:name="_Toc459892412"/>
       <w:r>
         <w:t>Translation Memory APIs</w:t>
       </w:r>
@@ -8865,7 +9188,7 @@
         </w:rPr>
       </w:pPr>
       <w:hyperlink r:id="rId12" w:history="1">
-        <w:bookmarkStart w:id="5" w:name="_Toc459886618"/>
+        <w:bookmarkStart w:id="5" w:name="_Toc459892413"/>
         <w:r>
           <w:rPr>
             <w:rStyle w:val="Hyperlink"/>
@@ -9309,6 +9632,7 @@
           <w:szCs w:val="22"/>
           <w:lang w:eastAsia="zh-CN"/>
         </w:rPr>
+        <w:lastRenderedPageBreak/>
         <w:t>[</w:t>
       </w:r>
     </w:p>
@@ -9615,7 +9939,6 @@
           <w:szCs w:val="22"/>
           <w:lang w:eastAsia="zh-CN"/>
         </w:rPr>
-        <w:lastRenderedPageBreak/>
         <w:t xml:space="preserve">        "id": 15,</w:t>
       </w:r>
     </w:p>
@@ -9888,7 +10211,7 @@
           <w:szCs w:val="22"/>
         </w:rPr>
       </w:pPr>
-      <w:bookmarkStart w:id="6" w:name="_Toc459886619"/>
+      <w:bookmarkStart w:id="6" w:name="_Toc459892414"/>
       <w:r>
         <w:rPr>
           <w:rStyle w:val="Hyperlink"/>
@@ -10550,7 +10873,7 @@
           <w:szCs w:val="22"/>
         </w:rPr>
       </w:pPr>
-      <w:bookmarkStart w:id="7" w:name="_Toc459886620"/>
+      <w:bookmarkStart w:id="7" w:name="_Toc459892415"/>
       <w:r>
         <w:rPr>
           <w:rStyle w:val="Hyperlink"/>
@@ -10558,6 +10881,7 @@
           <w:sz w:val="22"/>
           <w:szCs w:val="22"/>
         </w:rPr>
+        <w:lastRenderedPageBreak/>
         <w:t>restfulServices/</w:t>
       </w:r>
       <w:r>
@@ -10999,7 +11323,6 @@
           <w:szCs w:val="22"/>
           <w:lang w:eastAsia="zh-CN"/>
         </w:rPr>
-        <w:lastRenderedPageBreak/>
         <w:t>Return Message Sample:</w:t>
       </w:r>
     </w:p>
@@ -11285,7 +11608,7 @@
           <w:szCs w:val="22"/>
         </w:rPr>
       </w:pPr>
-      <w:bookmarkStart w:id="8" w:name="_Toc459886621"/>
+      <w:bookmarkStart w:id="8" w:name="_Toc459892416"/>
       <w:r>
         <w:rPr>
           <w:rStyle w:val="Hyperlink"/>
@@ -12101,7 +12424,6 @@
           <w:szCs w:val="20"/>
           <w:lang w:eastAsia="zh-CN"/>
         </w:rPr>
-        <w:lastRenderedPageBreak/>
         <w:t>&lt;/tuv&gt;</w:t>
       </w:r>
     </w:p>
@@ -12472,7 +12794,7 @@
           <w:szCs w:val="22"/>
         </w:rPr>
       </w:pPr>
-      <w:bookmarkStart w:id="9" w:name="_Toc459886622"/>
+      <w:bookmarkStart w:id="9" w:name="_Toc459892417"/>
       <w:r>
         <w:rPr>
           <w:rStyle w:val="Hyperlink"/>
@@ -13028,6 +13350,7 @@
           <w:szCs w:val="20"/>
           <w:lang w:eastAsia="zh-CN"/>
         </w:rPr>
+        <w:lastRenderedPageBreak/>
         <w:t>&lt;seg&gt;&lt;bpt i="1" type="bold" x="1"&gt;&amp;lt;B&amp;gt;&lt;/bpt&gt;About GlobalSight:&lt;ept i="1"&gt;&amp;lt;/B&amp;gt;&lt;/ept&gt;&lt;/seg&gt;</w:t>
       </w:r>
     </w:p>
@@ -13280,7 +13603,6 @@
           <w:szCs w:val="20"/>
           <w:lang w:eastAsia="zh-CN"/>
         </w:rPr>
-        <w:lastRenderedPageBreak/>
         <w:tab/>
       </w:r>
     </w:p>
@@ -13295,7 +13617,7 @@
           <w:szCs w:val="22"/>
         </w:rPr>
       </w:pPr>
-      <w:bookmarkStart w:id="10" w:name="_Toc459886623"/>
+      <w:bookmarkStart w:id="10" w:name="_Toc459892418"/>
       <w:r>
         <w:rPr>
           <w:rStyle w:val="Hyperlink"/>
@@ -13834,7 +14156,7 @@
           <w:szCs w:val="22"/>
         </w:rPr>
       </w:pPr>
-      <w:bookmarkStart w:id="11" w:name="_Toc459886624"/>
+      <w:bookmarkStart w:id="11" w:name="_Toc459892419"/>
       <w:r>
         <w:rPr>
           <w:rStyle w:val="Hyperlink"/>
@@ -14290,6 +14612,7 @@
           <w:szCs w:val="22"/>
           <w:lang w:eastAsia="zh-CN"/>
         </w:rPr>
+        <w:lastRenderedPageBreak/>
         <w:t xml:space="preserve">Input: </w:t>
       </w:r>
       <w:r>
@@ -14470,7 +14793,7 @@
           <w:szCs w:val="22"/>
         </w:rPr>
       </w:pPr>
-      <w:bookmarkStart w:id="12" w:name="_Toc459886625"/>
+      <w:bookmarkStart w:id="12" w:name="_Toc459892420"/>
       <w:r>
         <w:rPr>
           <w:rStyle w:val="Hyperlink"/>
@@ -14699,7 +15022,6 @@
           <w:szCs w:val="22"/>
           <w:lang w:eastAsia="zh-CN"/>
         </w:rPr>
-        <w:lastRenderedPageBreak/>
         <w:t xml:space="preserve">Method Access: </w:t>
       </w:r>
       <w:r>
@@ -15064,7 +15386,7 @@
           <w:szCs w:val="22"/>
         </w:rPr>
       </w:pPr>
-      <w:bookmarkStart w:id="13" w:name="_Toc459886626"/>
+      <w:bookmarkStart w:id="13" w:name="_Toc459892421"/>
       <w:r>
         <w:rPr>
           <w:rStyle w:val="Hyperlink"/>
@@ -15656,6 +15978,7 @@
           <w:szCs w:val="20"/>
           <w:lang w:eastAsia="zh-CN"/>
         </w:rPr>
+        <w:lastRenderedPageBreak/>
         <w:t>exportFormat: export file formats: "GMX" or "TMX1.4b". Required.</w:t>
       </w:r>
     </w:p>
@@ -15829,7 +16152,7 @@
           <w:szCs w:val="22"/>
         </w:rPr>
       </w:pPr>
-      <w:bookmarkStart w:id="14" w:name="_Toc459886627"/>
+      <w:bookmarkStart w:id="14" w:name="_Toc459892422"/>
       <w:r>
         <w:rPr>
           <w:rStyle w:val="Hyperlink"/>
@@ -15837,7 +16160,6 @@
           <w:sz w:val="22"/>
           <w:szCs w:val="22"/>
         </w:rPr>
-        <w:lastRenderedPageBreak/>
         <w:t>restfulServices/</w:t>
       </w:r>
       <w:r>
@@ -16476,7 +16798,7 @@
           <w:szCs w:val="22"/>
         </w:rPr>
       </w:pPr>
-      <w:bookmarkStart w:id="15" w:name="_Toc459886628"/>
+      <w:bookmarkStart w:id="15" w:name="_Toc459892423"/>
       <w:r>
         <w:rPr>
           <w:rStyle w:val="Hyperlink"/>
@@ -16966,6 +17288,7 @@
           <w:szCs w:val="20"/>
           <w:lang w:eastAsia="zh-CN"/>
         </w:rPr>
+        <w:lastRenderedPageBreak/>
         <w:t>creationFinishDate: Tuv creation finish date in "yyyyMMdd" format. Optional.</w:t>
       </w:r>
     </w:p>
@@ -17163,7 +17486,7 @@
           <w:szCs w:val="22"/>
         </w:rPr>
       </w:pPr>
-      <w:bookmarkStart w:id="16" w:name="_Toc459886629"/>
+      <w:bookmarkStart w:id="16" w:name="_Toc459892424"/>
       <w:r>
         <w:rPr>
           <w:rStyle w:val="Hyperlink"/>
@@ -17171,7 +17494,6 @@
           <w:sz w:val="22"/>
           <w:szCs w:val="22"/>
         </w:rPr>
-        <w:lastRenderedPageBreak/>
         <w:t>restfulServices/</w:t>
       </w:r>
       <w:r>
@@ -17786,7 +18108,7 @@
       <w:pPr>
         <w:pStyle w:val="Heading1"/>
       </w:pPr>
-      <w:bookmarkStart w:id="17" w:name="_Toc459886630"/>
+      <w:bookmarkStart w:id="17" w:name="_Toc459892425"/>
       <w:r>
         <w:t>Translation Memory Profile APIs</w:t>
       </w:r>
@@ -17804,7 +18126,7 @@
           <w:szCs w:val="22"/>
         </w:rPr>
       </w:pPr>
-      <w:bookmarkStart w:id="18" w:name="_Toc459886631"/>
+      <w:bookmarkStart w:id="18" w:name="_Toc459892426"/>
       <w:r>
         <w:rPr>
           <w:rStyle w:val="Hyperlink"/>
@@ -18515,7 +18837,6 @@
           <w:szCs w:val="20"/>
           <w:lang w:eastAsia="zh-CN"/>
         </w:rPr>
-        <w:lastRenderedPageBreak/>
         <w:t xml:space="preserve">            "id": 29,</w:t>
       </w:r>
     </w:p>
@@ -18875,7 +19196,7 @@
           <w:szCs w:val="22"/>
         </w:rPr>
       </w:pPr>
-      <w:bookmarkStart w:id="19" w:name="_Toc459886632"/>
+      <w:bookmarkStart w:id="19" w:name="_Toc459892427"/>
       <w:r>
         <w:rPr>
           <w:rStyle w:val="Hyperlink"/>
@@ -19387,7 +19708,7 @@
       <w:pPr>
         <w:pStyle w:val="Heading1"/>
       </w:pPr>
-      <w:bookmarkStart w:id="20" w:name="_Toc459886633"/>
+      <w:bookmarkStart w:id="20" w:name="_Toc459892428"/>
       <w:r>
         <w:t>Job APIs</w:t>
       </w:r>
@@ -19405,7 +19726,7 @@
           <w:szCs w:val="22"/>
         </w:rPr>
       </w:pPr>
-      <w:bookmarkStart w:id="21" w:name="_Toc459886634"/>
+      <w:bookmarkStart w:id="21" w:name="_Toc459892429"/>
       <w:r>
         <w:rPr>
           <w:rStyle w:val="Hyperlink"/>
@@ -19413,6 +19734,7 @@
           <w:sz w:val="22"/>
           <w:szCs w:val="22"/>
         </w:rPr>
+        <w:lastRenderedPageBreak/>
         <w:t>restfulServices/</w:t>
       </w:r>
       <w:r>
@@ -19907,7 +20229,6 @@
           <w:szCs w:val="20"/>
           <w:lang w:eastAsia="zh-CN"/>
         </w:rPr>
-        <w:lastRenderedPageBreak/>
         <w:t>Unique job name</w:t>
       </w:r>
     </w:p>
@@ -19954,7 +20275,7 @@
           <w:szCs w:val="22"/>
         </w:rPr>
       </w:pPr>
-      <w:bookmarkStart w:id="22" w:name="_Toc459886635"/>
+      <w:bookmarkStart w:id="22" w:name="_Toc459892430"/>
       <w:r>
         <w:rPr>
           <w:rStyle w:val="Hyperlink"/>
@@ -20723,7 +21044,7 @@
           <w:szCs w:val="22"/>
         </w:rPr>
       </w:pPr>
-      <w:bookmarkStart w:id="23" w:name="_Toc459886636"/>
+      <w:bookmarkStart w:id="23" w:name="_Toc459892431"/>
       <w:r>
         <w:rPr>
           <w:rStyle w:val="Hyperlink"/>
@@ -21216,6 +21537,7 @@
           <w:szCs w:val="20"/>
           <w:lang w:eastAsia="zh-CN"/>
         </w:rPr>
+        <w:lastRenderedPageBreak/>
         <w:t>fileProfileIds</w:t>
       </w:r>
       <w:r>
@@ -21739,7 +22061,6 @@
           <w:szCs w:val="20"/>
           <w:lang w:eastAsia="zh-CN"/>
         </w:rPr>
-        <w:lastRenderedPageBreak/>
         <w:t xml:space="preserve">           </w:t>
       </w:r>
       <w:r>
@@ -22327,7 +22648,7 @@
           <w:szCs w:val="22"/>
         </w:rPr>
       </w:pPr>
-      <w:bookmarkStart w:id="24" w:name="_Toc459886637"/>
+      <w:bookmarkStart w:id="24" w:name="_Toc459892432"/>
       <w:r>
         <w:rPr>
           <w:rStyle w:val="Hyperlink"/>
@@ -22931,7 +23252,7 @@
           <w:szCs w:val="22"/>
         </w:rPr>
       </w:pPr>
-      <w:bookmarkStart w:id="25" w:name="_Toc459886638"/>
+      <w:bookmarkStart w:id="25" w:name="_Toc459892433"/>
       <w:r>
         <w:rPr>
           <w:rStyle w:val="Hyperlink"/>
@@ -22939,6 +23260,7 @@
           <w:sz w:val="22"/>
           <w:szCs w:val="22"/>
         </w:rPr>
+        <w:lastRenderedPageBreak/>
         <w:t>restfulServices/</w:t>
       </w:r>
       <w:r>
@@ -23479,7 +23801,6 @@
           <w:szCs w:val="20"/>
           <w:lang w:eastAsia="zh-CN"/>
         </w:rPr>
-        <w:lastRenderedPageBreak/>
         <w:t xml:space="preserve">Return all export files </w:t>
       </w:r>
       <w:r>
@@ -23545,7 +23866,7 @@
         </w:rPr>
       </w:pPr>
       <w:bookmarkStart w:id="26" w:name="_Toc459884995"/>
-      <w:bookmarkStart w:id="27" w:name="_Toc459886639"/>
+      <w:bookmarkStart w:id="27" w:name="_Toc459892434"/>
       <w:r>
         <w:rPr>
           <w:rStyle w:val="Hyperlink"/>
@@ -24325,7 +24646,7 @@
         </w:rPr>
       </w:pPr>
       <w:bookmarkStart w:id="28" w:name="_Toc459884996"/>
-      <w:bookmarkStart w:id="29" w:name="_Toc459886640"/>
+      <w:bookmarkStart w:id="29" w:name="_Toc459892435"/>
       <w:r>
         <w:rPr>
           <w:rStyle w:val="Hyperlink"/>
@@ -24795,6 +25116,7 @@
           <w:szCs w:val="20"/>
           <w:lang w:eastAsia="zh-CN"/>
         </w:rPr>
+        <w:lastRenderedPageBreak/>
         <w:t xml:space="preserve">filePaths: String Path of files which are contained in job, </w:t>
       </w:r>
       <w:r>
@@ -25291,7 +25613,6 @@
           <w:szCs w:val="20"/>
           <w:lang w:eastAsia="zh-CN"/>
         </w:rPr>
-        <w:lastRenderedPageBreak/>
         <w:t xml:space="preserve">          &lt;displayName&gt;file_01&lt;/displayName&gt;</w:t>
       </w:r>
     </w:p>
@@ -26010,7 +26331,7 @@
       <w:pPr>
         <w:pStyle w:val="Heading1"/>
       </w:pPr>
-      <w:bookmarkStart w:id="30" w:name="_Toc459886641"/>
+      <w:bookmarkStart w:id="30" w:name="_Toc459892436"/>
       <w:r>
         <w:t>File Profile APIs</w:t>
       </w:r>
@@ -26042,7 +26363,7 @@
           <w:szCs w:val="22"/>
         </w:rPr>
       </w:pPr>
-      <w:bookmarkStart w:id="31" w:name="_Toc459886642"/>
+      <w:bookmarkStart w:id="31" w:name="_Toc459892437"/>
       <w:r>
         <w:rPr>
           <w:rStyle w:val="Hyperlink"/>
@@ -26466,6 +26787,7 @@
           <w:szCs w:val="20"/>
           <w:lang w:eastAsia="zh-CN"/>
         </w:rPr>
+        <w:lastRenderedPageBreak/>
         <w:t>None</w:t>
       </w:r>
     </w:p>
@@ -26682,7 +27004,7 @@
         <w:szCs w:val="20"/>
         <w:vertAlign w:val="superscript"/>
       </w:rPr>
-      <w:t>3</w:t>
+      <w:t>2</w:t>
     </w:r>
     <w:r>
       <w:rPr>
@@ -31278,6 +31600,7 @@
     <w:lsdException w:name="HTML Sample" w:semiHidden="1" w:unhideWhenUsed="1"/>
     <w:lsdException w:name="HTML Typewriter" w:semiHidden="1" w:unhideWhenUsed="1"/>
     <w:lsdException w:name="HTML Variable" w:semiHidden="1" w:unhideWhenUsed="1"/>
+    <w:lsdException w:name="Normal Table" w:semiHidden="1" w:unhideWhenUsed="1"/>
     <w:lsdException w:name="annotation subject" w:semiHidden="1" w:unhideWhenUsed="1"/>
     <w:lsdException w:name="No List" w:semiHidden="1" w:unhideWhenUsed="1"/>
     <w:lsdException w:name="Outline List 1" w:semiHidden="1" w:unhideWhenUsed="1"/>
@@ -31324,8 +31647,10 @@
     <w:lsdException w:name="Table Subtle 2" w:semiHidden="1" w:unhideWhenUsed="1"/>
     <w:lsdException w:name="Table Web 1" w:semiHidden="1" w:unhideWhenUsed="1"/>
     <w:lsdException w:name="Table Web 2" w:semiHidden="1" w:unhideWhenUsed="1"/>
+    <w:lsdException w:name="Table Web 3" w:semiHidden="1" w:unhideWhenUsed="1"/>
     <w:lsdException w:name="Balloon Text" w:semiHidden="1" w:unhideWhenUsed="1"/>
     <w:lsdException w:name="Table Grid" w:locked="1" w:uiPriority="0"/>
+    <w:lsdException w:name="Table Theme" w:semiHidden="1" w:unhideWhenUsed="1"/>
     <w:lsdException w:name="Placeholder Text" w:semiHidden="1"/>
     <w:lsdException w:name="No Spacing" w:uiPriority="1" w:qFormat="1"/>
     <w:lsdException w:name="Light Shading" w:uiPriority="60"/>
@@ -31601,6 +31926,7 @@
   <w:style w:type="character" w:default="1" w:styleId="DefaultParagraphFont">
     <w:name w:val="Default Paragraph Font"/>
     <w:uiPriority w:val="1"/>
+    <w:semiHidden/>
     <w:unhideWhenUsed/>
   </w:style>
   <w:style w:type="table" w:default="1" w:styleId="TableNormal">
@@ -32212,7 +32538,7 @@
 </file>
 
 <file path=customXml/itemProps1.xml><?xml version="1.0" encoding="utf-8"?>
-<ds:datastoreItem xmlns:ds="http://schemas.openxmlformats.org/officeDocument/2006/customXml" ds:itemID="{19930111-179E-4A59-900B-FF32CDFAF663}">
+<ds:datastoreItem xmlns:ds="http://schemas.openxmlformats.org/officeDocument/2006/customXml" ds:itemID="{3437FE76-8743-459C-8A26-3707E6446048}">
   <ds:schemaRefs>
     <ds:schemaRef ds:uri="http://schemas.openxmlformats.org/officeDocument/2006/bibliography"/>
   </ds:schemaRefs>

</xml_diff>

<commit_message>
The parameter name fileProfileId in restfulServices/1.0/companies/{companyName}/jobs/sourceFiles/zip is wrong.
</commit_message>
<xml_diff>
--- a/main6/docs/OpenSource_GlobalSight/Restful APIs/Restful APIs Description.docx
+++ b/main6/docs/OpenSource_GlobalSight/Restful APIs/Restful APIs Description.docx
@@ -1,6 +1,6 @@
 
 <file path=word/document.xml><?xml version="1.0" encoding="utf-8"?>
-<w:document xmlns:wpc="http://schemas.microsoft.com/office/word/2010/wordprocessingCanvas" xmlns:cx="http://schemas.microsoft.com/office/drawing/2014/chartex" xmlns:cx1="http://schemas.microsoft.com/office/drawing/2015/9/8/chartex" xmlns:cx2="http://schemas.microsoft.com/office/drawing/2015/10/21/chartex" xmlns:mc="http://schemas.openxmlformats.org/markup-compatibility/2006" xmlns:o="urn:schemas-microsoft-com:office:office" xmlns:r="http://schemas.openxmlformats.org/officeDocument/2006/relationships" xmlns:m="http://schemas.openxmlformats.org/officeDocument/2006/math" xmlns:v="urn:schemas-microsoft-com:vml" xmlns:wp14="http://schemas.microsoft.com/office/word/2010/wordprocessingDrawing" xmlns:wp="http://schemas.openxmlformats.org/drawingml/2006/wordprocessingDrawing" xmlns:w10="urn:schemas-microsoft-com:office:word" xmlns:w="http://schemas.openxmlformats.org/wordprocessingml/2006/main" xmlns:w14="http://schemas.microsoft.com/office/word/2010/wordml" xmlns:w15="http://schemas.microsoft.com/office/word/2012/wordml" xmlns:w16se="http://schemas.microsoft.com/office/word/2015/wordml/symex" xmlns:wpg="http://schemas.microsoft.com/office/word/2010/wordprocessingGroup" xmlns:wpi="http://schemas.microsoft.com/office/word/2010/wordprocessingInk" xmlns:wne="http://schemas.microsoft.com/office/word/2006/wordml" xmlns:wps="http://schemas.microsoft.com/office/word/2010/wordprocessingShape" mc:Ignorable="w14 w15 w16se wp14">
+<w:document xmlns:wpc="http://schemas.microsoft.com/office/word/2010/wordprocessingCanvas" xmlns:mc="http://schemas.openxmlformats.org/markup-compatibility/2006" xmlns:o="urn:schemas-microsoft-com:office:office" xmlns:r="http://schemas.openxmlformats.org/officeDocument/2006/relationships" xmlns:m="http://schemas.openxmlformats.org/officeDocument/2006/math" xmlns:v="urn:schemas-microsoft-com:vml" xmlns:wp14="http://schemas.microsoft.com/office/word/2010/wordprocessingDrawing" xmlns:wp="http://schemas.openxmlformats.org/drawingml/2006/wordprocessingDrawing" xmlns:w10="urn:schemas-microsoft-com:office:word" xmlns:w="http://schemas.openxmlformats.org/wordprocessingml/2006/main" xmlns:w14="http://schemas.microsoft.com/office/word/2010/wordml" xmlns:w15="http://schemas.microsoft.com/office/word/2012/wordml" xmlns:wpg="http://schemas.microsoft.com/office/word/2010/wordprocessingGroup" xmlns:wpi="http://schemas.microsoft.com/office/word/2010/wordprocessingInk" xmlns:wne="http://schemas.microsoft.com/office/word/2006/wordml" xmlns:wps="http://schemas.microsoft.com/office/word/2010/wordprocessingShape" mc:Ignorable="w14 w15 wp14">
   <w:body>
     <w:p>
       <w:pPr>
@@ -394,8 +394,6 @@
         <w:t>Contents</w:t>
       </w:r>
     </w:p>
-    <w:bookmarkStart w:id="0" w:name="_GoBack"/>
-    <w:bookmarkEnd w:id="0"/>
     <w:p>
       <w:pPr>
         <w:pStyle w:val="TOC1"/>
@@ -3166,11 +3164,11 @@
       <w:pPr>
         <w:pStyle w:val="Heading1"/>
       </w:pPr>
-      <w:bookmarkStart w:id="1" w:name="_Toc459892409"/>
+      <w:bookmarkStart w:id="0" w:name="_Toc459892409"/>
       <w:r>
         <w:t>Description of Restful APIs</w:t>
       </w:r>
-      <w:bookmarkEnd w:id="1"/>
+      <w:bookmarkEnd w:id="0"/>
     </w:p>
     <w:p>
       <w:pPr>
@@ -3704,14 +3702,14 @@
       <w:pPr>
         <w:pStyle w:val="Heading1"/>
       </w:pPr>
-      <w:bookmarkStart w:id="2" w:name="_Toc459892410"/>
+      <w:bookmarkStart w:id="1" w:name="_Toc459892410"/>
       <w:r>
         <w:t xml:space="preserve">Login </w:t>
       </w:r>
       <w:r>
         <w:t>API</w:t>
       </w:r>
-      <w:bookmarkEnd w:id="2"/>
+      <w:bookmarkEnd w:id="1"/>
     </w:p>
     <w:p>
       <w:pPr>
@@ -3725,7 +3723,7 @@
         </w:rPr>
       </w:pPr>
       <w:hyperlink r:id="rId11" w:history="1">
-        <w:bookmarkStart w:id="3" w:name="_Toc459892411"/>
+        <w:bookmarkStart w:id="2" w:name="_Toc459892411"/>
         <w:r>
           <w:rPr>
             <w:rStyle w:val="Hyperlink"/>
@@ -3754,7 +3752,7 @@
         </w:rPr>
         <w:t>(GET)</w:t>
       </w:r>
-      <w:bookmarkEnd w:id="3"/>
+      <w:bookmarkEnd w:id="2"/>
     </w:p>
     <w:p>
       <w:pPr>
@@ -9155,11 +9153,11 @@
       <w:pPr>
         <w:pStyle w:val="Heading1"/>
       </w:pPr>
-      <w:bookmarkStart w:id="4" w:name="_Toc459892412"/>
+      <w:bookmarkStart w:id="3" w:name="_Toc459892412"/>
       <w:r>
         <w:t>Translation Memory APIs</w:t>
       </w:r>
-      <w:bookmarkEnd w:id="4"/>
+      <w:bookmarkEnd w:id="3"/>
     </w:p>
     <w:p>
       <w:pPr>
@@ -9188,7 +9186,7 @@
         </w:rPr>
       </w:pPr>
       <w:hyperlink r:id="rId12" w:history="1">
-        <w:bookmarkStart w:id="5" w:name="_Toc459892413"/>
+        <w:bookmarkStart w:id="4" w:name="_Toc459892413"/>
         <w:r>
           <w:rPr>
             <w:rStyle w:val="Hyperlink"/>
@@ -9244,7 +9242,7 @@
         </w:rPr>
         <w:t xml:space="preserve"> (GET)</w:t>
       </w:r>
-      <w:bookmarkEnd w:id="5"/>
+      <w:bookmarkEnd w:id="4"/>
     </w:p>
     <w:p>
       <w:pPr>
@@ -10211,7 +10209,7 @@
           <w:szCs w:val="22"/>
         </w:rPr>
       </w:pPr>
-      <w:bookmarkStart w:id="6" w:name="_Toc459892414"/>
+      <w:bookmarkStart w:id="5" w:name="_Toc459892414"/>
       <w:r>
         <w:rPr>
           <w:rStyle w:val="Hyperlink"/>
@@ -10266,7 +10264,7 @@
         </w:rPr>
         <w:t xml:space="preserve"> (POST)</w:t>
       </w:r>
-      <w:bookmarkEnd w:id="6"/>
+      <w:bookmarkEnd w:id="5"/>
     </w:p>
     <w:p>
       <w:pPr>
@@ -10873,7 +10871,7 @@
           <w:szCs w:val="22"/>
         </w:rPr>
       </w:pPr>
-      <w:bookmarkStart w:id="7" w:name="_Toc459892415"/>
+      <w:bookmarkStart w:id="6" w:name="_Toc459892415"/>
       <w:r>
         <w:rPr>
           <w:rStyle w:val="Hyperlink"/>
@@ -10929,7 +10927,7 @@
         </w:rPr>
         <w:t xml:space="preserve"> (GET)</w:t>
       </w:r>
-      <w:bookmarkEnd w:id="7"/>
+      <w:bookmarkEnd w:id="6"/>
     </w:p>
     <w:p>
       <w:pPr>
@@ -11608,7 +11606,7 @@
           <w:szCs w:val="22"/>
         </w:rPr>
       </w:pPr>
-      <w:bookmarkStart w:id="8" w:name="_Toc459892416"/>
+      <w:bookmarkStart w:id="7" w:name="_Toc459892416"/>
       <w:r>
         <w:rPr>
           <w:rStyle w:val="Hyperlink"/>
@@ -11663,7 +11661,7 @@
         </w:rPr>
         <w:t xml:space="preserve"> (GET)</w:t>
       </w:r>
-      <w:bookmarkEnd w:id="8"/>
+      <w:bookmarkEnd w:id="7"/>
     </w:p>
     <w:p>
       <w:pPr>
@@ -12794,7 +12792,7 @@
           <w:szCs w:val="22"/>
         </w:rPr>
       </w:pPr>
-      <w:bookmarkStart w:id="9" w:name="_Toc459892417"/>
+      <w:bookmarkStart w:id="8" w:name="_Toc459892417"/>
       <w:r>
         <w:rPr>
           <w:rStyle w:val="Hyperlink"/>
@@ -12849,7 +12847,7 @@
         </w:rPr>
         <w:t xml:space="preserve"> (PUT)</w:t>
       </w:r>
-      <w:bookmarkEnd w:id="9"/>
+      <w:bookmarkEnd w:id="8"/>
     </w:p>
     <w:p>
       <w:pPr>
@@ -13617,7 +13615,7 @@
           <w:szCs w:val="22"/>
         </w:rPr>
       </w:pPr>
-      <w:bookmarkStart w:id="10" w:name="_Toc459892418"/>
+      <w:bookmarkStart w:id="9" w:name="_Toc459892418"/>
       <w:r>
         <w:rPr>
           <w:rStyle w:val="Hyperlink"/>
@@ -13672,7 +13670,7 @@
         </w:rPr>
         <w:t xml:space="preserve"> (DELETE)</w:t>
       </w:r>
-      <w:bookmarkEnd w:id="10"/>
+      <w:bookmarkEnd w:id="9"/>
     </w:p>
     <w:p>
       <w:pPr>
@@ -14156,7 +14154,7 @@
           <w:szCs w:val="22"/>
         </w:rPr>
       </w:pPr>
-      <w:bookmarkStart w:id="11" w:name="_Toc459892419"/>
+      <w:bookmarkStart w:id="10" w:name="_Toc459892419"/>
       <w:r>
         <w:rPr>
           <w:rStyle w:val="Hyperlink"/>
@@ -14211,7 +14209,7 @@
         </w:rPr>
         <w:t xml:space="preserve"> (POST)</w:t>
       </w:r>
-      <w:bookmarkEnd w:id="11"/>
+      <w:bookmarkEnd w:id="10"/>
     </w:p>
     <w:p>
       <w:pPr>
@@ -14793,7 +14791,7 @@
           <w:szCs w:val="22"/>
         </w:rPr>
       </w:pPr>
-      <w:bookmarkStart w:id="12" w:name="_Toc459892420"/>
+      <w:bookmarkStart w:id="11" w:name="_Toc459892420"/>
       <w:r>
         <w:rPr>
           <w:rStyle w:val="Hyperlink"/>
@@ -14866,7 +14864,7 @@
         </w:rPr>
         <w:t xml:space="preserve"> (POST)</w:t>
       </w:r>
-      <w:bookmarkEnd w:id="12"/>
+      <w:bookmarkEnd w:id="11"/>
     </w:p>
     <w:p>
       <w:pPr>
@@ -15386,7 +15384,7 @@
           <w:szCs w:val="22"/>
         </w:rPr>
       </w:pPr>
-      <w:bookmarkStart w:id="13" w:name="_Toc459892421"/>
+      <w:bookmarkStart w:id="12" w:name="_Toc459892421"/>
       <w:r>
         <w:rPr>
           <w:rStyle w:val="Hyperlink"/>
@@ -15459,7 +15457,7 @@
         </w:rPr>
         <w:t xml:space="preserve"> (GET)</w:t>
       </w:r>
-      <w:bookmarkEnd w:id="13"/>
+      <w:bookmarkEnd w:id="12"/>
     </w:p>
     <w:p>
       <w:pPr>
@@ -16152,7 +16150,7 @@
           <w:szCs w:val="22"/>
         </w:rPr>
       </w:pPr>
-      <w:bookmarkStart w:id="14" w:name="_Toc459892422"/>
+      <w:bookmarkStart w:id="13" w:name="_Toc459892422"/>
       <w:r>
         <w:rPr>
           <w:rStyle w:val="Hyperlink"/>
@@ -16207,7 +16205,7 @@
         </w:rPr>
         <w:t xml:space="preserve"> (GET)</w:t>
       </w:r>
-      <w:bookmarkEnd w:id="14"/>
+      <w:bookmarkEnd w:id="13"/>
     </w:p>
     <w:p>
       <w:pPr>
@@ -16798,7 +16796,7 @@
           <w:szCs w:val="22"/>
         </w:rPr>
       </w:pPr>
-      <w:bookmarkStart w:id="15" w:name="_Toc459892423"/>
+      <w:bookmarkStart w:id="14" w:name="_Toc459892423"/>
       <w:r>
         <w:rPr>
           <w:rStyle w:val="Hyperlink"/>
@@ -16853,7 +16851,7 @@
         </w:rPr>
         <w:t xml:space="preserve"> (GET)</w:t>
       </w:r>
-      <w:bookmarkEnd w:id="15"/>
+      <w:bookmarkEnd w:id="14"/>
     </w:p>
     <w:p>
       <w:pPr>
@@ -17486,7 +17484,7 @@
           <w:szCs w:val="22"/>
         </w:rPr>
       </w:pPr>
-      <w:bookmarkStart w:id="16" w:name="_Toc459892424"/>
+      <w:bookmarkStart w:id="15" w:name="_Toc459892424"/>
       <w:r>
         <w:rPr>
           <w:rStyle w:val="Hyperlink"/>
@@ -17541,578 +17539,578 @@
         </w:rPr>
         <w:t xml:space="preserve"> (GET)</w:t>
       </w:r>
+      <w:bookmarkEnd w:id="15"/>
+    </w:p>
+    <w:p>
+      <w:pPr>
+        <w:autoSpaceDE w:val="0"/>
+        <w:autoSpaceDN w:val="0"/>
+        <w:adjustRightInd w:val="0"/>
+        <w:ind w:firstLine="360"/>
+        <w:rPr>
+          <w:rFonts w:ascii="Calibri" w:eastAsia="宋体" w:hAnsi="Calibri" w:cs="Calibri"/>
+          <w:color w:val="000000"/>
+          <w:sz w:val="22"/>
+          <w:szCs w:val="22"/>
+          <w:lang w:eastAsia="zh-CN"/>
+        </w:rPr>
+      </w:pPr>
+      <w:r>
+        <w:rPr>
+          <w:rFonts w:ascii="Calibri" w:eastAsia="宋体" w:hAnsi="Calibri" w:cs="Calibri"/>
+          <w:b/>
+          <w:color w:val="000000"/>
+          <w:sz w:val="22"/>
+          <w:szCs w:val="22"/>
+          <w:lang w:eastAsia="zh-CN"/>
+        </w:rPr>
+        <w:t>Overview</w:t>
+      </w:r>
+      <w:r>
+        <w:rPr>
+          <w:rFonts w:ascii="Calibri" w:eastAsia="宋体" w:hAnsi="Calibri" w:cs="Calibri"/>
+          <w:color w:val="000000"/>
+          <w:sz w:val="22"/>
+          <w:szCs w:val="22"/>
+          <w:lang w:eastAsia="zh-CN"/>
+        </w:rPr>
+        <w:t>: Leverage segment.</w:t>
+      </w:r>
+    </w:p>
+    <w:p>
+      <w:pPr>
+        <w:widowControl w:val="0"/>
+        <w:autoSpaceDE w:val="0"/>
+        <w:autoSpaceDN w:val="0"/>
+        <w:adjustRightInd w:val="0"/>
+        <w:ind w:firstLine="360"/>
+        <w:rPr>
+          <w:rFonts w:ascii="Calibri" w:eastAsia="宋体" w:hAnsi="Calibri" w:cs="Calibri"/>
+          <w:color w:val="000000"/>
+          <w:sz w:val="22"/>
+          <w:szCs w:val="22"/>
+          <w:lang w:eastAsia="zh-CN"/>
+        </w:rPr>
+      </w:pPr>
+      <w:r>
+        <w:rPr>
+          <w:rFonts w:ascii="Calibri" w:eastAsia="宋体" w:hAnsi="Calibri" w:cs="Calibri"/>
+          <w:b/>
+          <w:color w:val="000000"/>
+          <w:sz w:val="22"/>
+          <w:szCs w:val="22"/>
+          <w:lang w:eastAsia="zh-CN"/>
+        </w:rPr>
+        <w:t>RES</w:t>
+      </w:r>
+      <w:r>
+        <w:rPr>
+          <w:rFonts w:ascii="Calibri" w:eastAsia="宋体" w:hAnsi="Calibri" w:cs="Calibri"/>
+          <w:b/>
+          <w:color w:val="000000"/>
+          <w:sz w:val="22"/>
+          <w:szCs w:val="22"/>
+          <w:lang w:eastAsia="zh-CN"/>
+        </w:rPr>
+        <w:t>T Method</w:t>
+      </w:r>
+      <w:r>
+        <w:rPr>
+          <w:rFonts w:ascii="Calibri" w:eastAsia="宋体" w:hAnsi="Calibri" w:cs="Calibri"/>
+          <w:color w:val="000000"/>
+          <w:sz w:val="22"/>
+          <w:szCs w:val="22"/>
+          <w:lang w:eastAsia="zh-CN"/>
+        </w:rPr>
+        <w:t>: GET</w:t>
+      </w:r>
+    </w:p>
+    <w:p>
+      <w:pPr>
+        <w:widowControl w:val="0"/>
+        <w:autoSpaceDE w:val="0"/>
+        <w:autoSpaceDN w:val="0"/>
+        <w:adjustRightInd w:val="0"/>
+        <w:ind w:firstLine="360"/>
+        <w:rPr>
+          <w:rFonts w:ascii="Calibri" w:eastAsia="宋体" w:hAnsi="Calibri" w:cs="Calibri"/>
+          <w:b/>
+          <w:color w:val="000000"/>
+          <w:sz w:val="22"/>
+          <w:szCs w:val="22"/>
+          <w:lang w:eastAsia="zh-CN"/>
+        </w:rPr>
+      </w:pPr>
+      <w:r>
+        <w:rPr>
+          <w:rFonts w:ascii="Calibri" w:eastAsia="宋体" w:hAnsi="Calibri" w:cs="Calibri"/>
+          <w:b/>
+          <w:color w:val="000000"/>
+          <w:sz w:val="22"/>
+          <w:szCs w:val="22"/>
+          <w:lang w:eastAsia="zh-CN"/>
+        </w:rPr>
+        <w:t xml:space="preserve">Method Access: </w:t>
+      </w:r>
+      <w:r>
+        <w:rPr>
+          <w:rFonts w:ascii="Calibri" w:eastAsia="宋体" w:hAnsi="Calibri" w:cs="Calibri"/>
+          <w:color w:val="000000"/>
+          <w:sz w:val="22"/>
+          <w:szCs w:val="22"/>
+          <w:lang w:eastAsia="zh-CN"/>
+        </w:rPr>
+        <w:t>public</w:t>
+      </w:r>
+    </w:p>
+    <w:p>
+      <w:pPr>
+        <w:widowControl w:val="0"/>
+        <w:autoSpaceDE w:val="0"/>
+        <w:autoSpaceDN w:val="0"/>
+        <w:adjustRightInd w:val="0"/>
+        <w:ind w:firstLine="360"/>
+        <w:rPr>
+          <w:rFonts w:ascii="Calibri" w:eastAsia="宋体" w:hAnsi="Calibri" w:cs="Calibri"/>
+          <w:b/>
+          <w:color w:val="000000"/>
+          <w:sz w:val="22"/>
+          <w:szCs w:val="22"/>
+          <w:lang w:eastAsia="zh-CN"/>
+        </w:rPr>
+      </w:pPr>
+      <w:r>
+        <w:rPr>
+          <w:rFonts w:ascii="Calibri" w:eastAsia="宋体" w:hAnsi="Calibri" w:cs="Calibri"/>
+          <w:b/>
+          <w:color w:val="000000"/>
+          <w:sz w:val="22"/>
+          <w:szCs w:val="22"/>
+          <w:lang w:eastAsia="zh-CN"/>
+        </w:rPr>
+        <w:t>Path Parameters:</w:t>
+      </w:r>
+    </w:p>
+    <w:p>
+      <w:pPr>
+        <w:widowControl w:val="0"/>
+        <w:autoSpaceDE w:val="0"/>
+        <w:autoSpaceDN w:val="0"/>
+        <w:adjustRightInd w:val="0"/>
+        <w:rPr>
+          <w:rFonts w:ascii="Consolas" w:hAnsi="Consolas" w:cs="Consolas"/>
+          <w:color w:val="3F5FBF"/>
+          <w:sz w:val="20"/>
+          <w:szCs w:val="20"/>
+          <w:lang w:eastAsia="zh-CN"/>
+        </w:rPr>
+      </w:pPr>
+      <w:r>
+        <w:rPr>
+          <w:rFonts w:ascii="Consolas" w:hAnsi="Consolas" w:cs="Consolas"/>
+          <w:color w:val="3F5FBF"/>
+          <w:sz w:val="20"/>
+          <w:szCs w:val="20"/>
+          <w:lang w:eastAsia="zh-CN"/>
+        </w:rPr>
+        <w:tab/>
+      </w:r>
+      <w:r>
+        <w:rPr>
+          <w:rFonts w:ascii="Consolas" w:hAnsi="Consolas" w:cs="Consolas"/>
+          <w:color w:val="3F5FBF"/>
+          <w:sz w:val="20"/>
+          <w:szCs w:val="20"/>
+          <w:lang w:eastAsia="zh-CN"/>
+        </w:rPr>
+        <w:t>companyID</w:t>
+      </w:r>
+      <w:r>
+        <w:rPr>
+          <w:rFonts w:ascii="Consolas" w:hAnsi="Consolas" w:cs="Consolas"/>
+          <w:color w:val="3F5FBF"/>
+          <w:sz w:val="20"/>
+          <w:szCs w:val="20"/>
+          <w:lang w:eastAsia="zh-CN"/>
+        </w:rPr>
+        <w:t xml:space="preserve">: current </w:t>
+      </w:r>
+      <w:r>
+        <w:rPr>
+          <w:rFonts w:ascii="Consolas" w:hAnsi="Consolas" w:cs="Consolas"/>
+          <w:color w:val="3F5FBF"/>
+          <w:sz w:val="20"/>
+          <w:szCs w:val="20"/>
+          <w:lang w:eastAsia="zh-CN"/>
+        </w:rPr>
+        <w:t>company ID</w:t>
+      </w:r>
+      <w:r>
+        <w:rPr>
+          <w:rFonts w:ascii="Consolas" w:hAnsi="Consolas" w:cs="Consolas"/>
+          <w:color w:val="3F5FBF"/>
+          <w:sz w:val="20"/>
+          <w:szCs w:val="20"/>
+          <w:lang w:eastAsia="zh-CN"/>
+        </w:rPr>
+        <w:t>.</w:t>
+      </w:r>
+    </w:p>
+    <w:p>
+      <w:pPr>
+        <w:widowControl w:val="0"/>
+        <w:autoSpaceDE w:val="0"/>
+        <w:autoSpaceDN w:val="0"/>
+        <w:adjustRightInd w:val="0"/>
+        <w:ind w:firstLine="360"/>
+        <w:rPr>
+          <w:rFonts w:ascii="Calibri" w:eastAsia="宋体" w:hAnsi="Calibri" w:cs="Calibri"/>
+          <w:b/>
+          <w:color w:val="000000"/>
+          <w:sz w:val="22"/>
+          <w:szCs w:val="22"/>
+          <w:lang w:eastAsia="zh-CN"/>
+        </w:rPr>
+      </w:pPr>
+    </w:p>
+    <w:p>
+      <w:pPr>
+        <w:widowControl w:val="0"/>
+        <w:autoSpaceDE w:val="0"/>
+        <w:autoSpaceDN w:val="0"/>
+        <w:adjustRightInd w:val="0"/>
+        <w:ind w:firstLine="360"/>
+        <w:rPr>
+          <w:rFonts w:ascii="Calibri" w:eastAsia="宋体" w:hAnsi="Calibri" w:cs="Calibri"/>
+          <w:b/>
+          <w:color w:val="000000"/>
+          <w:sz w:val="22"/>
+          <w:szCs w:val="22"/>
+          <w:lang w:eastAsia="zh-CN"/>
+        </w:rPr>
+      </w:pPr>
+      <w:r>
+        <w:rPr>
+          <w:rFonts w:ascii="Calibri" w:eastAsia="宋体" w:hAnsi="Calibri" w:cs="Calibri"/>
+          <w:b/>
+          <w:color w:val="000000"/>
+          <w:sz w:val="22"/>
+          <w:szCs w:val="22"/>
+          <w:lang w:eastAsia="zh-CN"/>
+        </w:rPr>
+        <w:t>Query Parameters:</w:t>
+      </w:r>
+      <w:r>
+        <w:rPr>
+          <w:rFonts w:ascii="Calibri" w:eastAsia="宋体" w:hAnsi="Calibri" w:cs="Calibri"/>
+          <w:b/>
+          <w:color w:val="000000"/>
+          <w:sz w:val="22"/>
+          <w:szCs w:val="22"/>
+          <w:lang w:eastAsia="zh-CN"/>
+        </w:rPr>
+        <w:t xml:space="preserve"> </w:t>
+      </w:r>
+    </w:p>
+    <w:p>
+      <w:pPr>
+        <w:autoSpaceDE w:val="0"/>
+        <w:autoSpaceDN w:val="0"/>
+        <w:adjustRightInd w:val="0"/>
+        <w:ind w:firstLine="720"/>
+        <w:rPr>
+          <w:rFonts w:ascii="Consolas" w:hAnsi="Consolas" w:cs="Consolas"/>
+          <w:sz w:val="20"/>
+          <w:szCs w:val="20"/>
+          <w:lang w:eastAsia="zh-CN"/>
+        </w:rPr>
+      </w:pPr>
+      <w:r>
+        <w:rPr>
+          <w:rFonts w:ascii="Consolas" w:hAnsi="Consolas" w:cs="Consolas"/>
+          <w:color w:val="3F5FBF"/>
+          <w:sz w:val="20"/>
+          <w:szCs w:val="20"/>
+          <w:lang w:eastAsia="zh-CN"/>
+        </w:rPr>
+        <w:t>tmProfileName: Translation memory profile name. Required.</w:t>
+      </w:r>
+    </w:p>
+    <w:p>
+      <w:pPr>
+        <w:autoSpaceDE w:val="0"/>
+        <w:autoSpaceDN w:val="0"/>
+        <w:adjustRightInd w:val="0"/>
+        <w:ind w:firstLine="720"/>
+        <w:rPr>
+          <w:rFonts w:ascii="Consolas" w:hAnsi="Consolas" w:cs="Consolas"/>
+          <w:sz w:val="20"/>
+          <w:szCs w:val="20"/>
+          <w:lang w:eastAsia="zh-CN"/>
+        </w:rPr>
+      </w:pPr>
+      <w:r>
+        <w:rPr>
+          <w:rFonts w:ascii="Consolas" w:hAnsi="Consolas" w:cs="Consolas"/>
+          <w:color w:val="3F5FBF"/>
+          <w:sz w:val="20"/>
+          <w:szCs w:val="20"/>
+          <w:lang w:eastAsia="zh-CN"/>
+        </w:rPr>
+        <w:t>searchText: Search text. Required.</w:t>
+      </w:r>
+    </w:p>
+    <w:p>
+      <w:pPr>
+        <w:autoSpaceDE w:val="0"/>
+        <w:autoSpaceDN w:val="0"/>
+        <w:adjustRightInd w:val="0"/>
+        <w:ind w:firstLine="720"/>
+        <w:rPr>
+          <w:rFonts w:ascii="Consolas" w:hAnsi="Consolas" w:cs="Consolas"/>
+          <w:sz w:val="20"/>
+          <w:szCs w:val="20"/>
+          <w:lang w:eastAsia="zh-CN"/>
+        </w:rPr>
+      </w:pPr>
+      <w:r>
+        <w:rPr>
+          <w:rFonts w:ascii="Consolas" w:hAnsi="Consolas" w:cs="Consolas"/>
+          <w:color w:val="3F5FBF"/>
+          <w:sz w:val="20"/>
+          <w:szCs w:val="20"/>
+          <w:lang w:eastAsia="zh-CN"/>
+        </w:rPr>
+        <w:t>sourceLocale: source locale like "en_US". Required.</w:t>
+      </w:r>
+    </w:p>
+    <w:p>
+      <w:pPr>
+        <w:autoSpaceDE w:val="0"/>
+        <w:autoSpaceDN w:val="0"/>
+        <w:adjustRightInd w:val="0"/>
+        <w:ind w:firstLine="720"/>
+        <w:rPr>
+          <w:rFonts w:ascii="Consolas" w:hAnsi="Consolas" w:cs="Consolas"/>
+          <w:sz w:val="20"/>
+          <w:szCs w:val="20"/>
+          <w:lang w:eastAsia="zh-CN"/>
+        </w:rPr>
+      </w:pPr>
+      <w:r>
+        <w:rPr>
+          <w:rFonts w:ascii="Consolas" w:hAnsi="Consolas" w:cs="Consolas"/>
+          <w:color w:val="3F5FBF"/>
+          <w:sz w:val="20"/>
+          <w:szCs w:val="20"/>
+          <w:lang w:eastAsia="zh-CN"/>
+        </w:rPr>
+        <w:t>targetLocale: target locale like "fr_FR". Optional.</w:t>
+      </w:r>
+    </w:p>
+    <w:p>
+      <w:pPr>
+        <w:autoSpaceDE w:val="0"/>
+        <w:autoSpaceDN w:val="0"/>
+        <w:adjustRightInd w:val="0"/>
+        <w:ind w:firstLine="720"/>
+        <w:rPr>
+          <w:rFonts w:ascii="Consolas" w:hAnsi="Consolas" w:cs="Consolas"/>
+          <w:sz w:val="20"/>
+          <w:szCs w:val="20"/>
+          <w:lang w:eastAsia="zh-CN"/>
+        </w:rPr>
+      </w:pPr>
+      <w:r>
+        <w:rPr>
+          <w:rFonts w:ascii="Consolas" w:hAnsi="Consolas" w:cs="Consolas"/>
+          <w:color w:val="3F5FBF"/>
+          <w:sz w:val="20"/>
+          <w:szCs w:val="20"/>
+          <w:highlight w:val="lightGray"/>
+          <w:lang w:eastAsia="zh-CN"/>
+        </w:rPr>
+        <w:t>escapeString</w:t>
+      </w:r>
+      <w:r>
+        <w:rPr>
+          <w:rFonts w:ascii="Consolas" w:hAnsi="Consolas" w:cs="Consolas"/>
+          <w:color w:val="3F5FBF"/>
+          <w:sz w:val="20"/>
+          <w:szCs w:val="20"/>
+          <w:lang w:eastAsia="zh-CN"/>
+        </w:rPr>
+        <w:t>: Is convert all the escapable characters into their string</w:t>
+      </w:r>
+    </w:p>
+    <w:p>
+      <w:pPr>
+        <w:autoSpaceDE w:val="0"/>
+        <w:autoSpaceDN w:val="0"/>
+        <w:adjustRightInd w:val="0"/>
+        <w:rPr>
+          <w:rFonts w:ascii="Consolas" w:hAnsi="Consolas" w:cs="Consolas"/>
+          <w:color w:val="3F5FBF"/>
+          <w:sz w:val="20"/>
+          <w:szCs w:val="20"/>
+          <w:lang w:eastAsia="zh-CN"/>
+        </w:rPr>
+      </w:pPr>
+      <w:r>
+        <w:rPr>
+          <w:rFonts w:ascii="Consolas" w:hAnsi="Consolas" w:cs="Consolas"/>
+          <w:color w:val="3F5FBF"/>
+          <w:sz w:val="20"/>
+          <w:szCs w:val="20"/>
+          <w:lang w:eastAsia="zh-CN"/>
+        </w:rPr>
+        <w:t>(Escaped) equivalents or not, available values: "true" or "false". Optional.</w:t>
+      </w:r>
+    </w:p>
+    <w:p>
+      <w:pPr>
+        <w:widowControl w:val="0"/>
+        <w:autoSpaceDE w:val="0"/>
+        <w:autoSpaceDN w:val="0"/>
+        <w:adjustRightInd w:val="0"/>
+        <w:ind w:firstLine="360"/>
+        <w:rPr>
+          <w:rFonts w:ascii="Calibri" w:eastAsia="宋体" w:hAnsi="Calibri" w:cs="Calibri"/>
+          <w:b/>
+          <w:color w:val="000000"/>
+          <w:sz w:val="22"/>
+          <w:szCs w:val="22"/>
+          <w:lang w:eastAsia="zh-CN"/>
+        </w:rPr>
+      </w:pPr>
+    </w:p>
+    <w:p>
+      <w:pPr>
+        <w:widowControl w:val="0"/>
+        <w:autoSpaceDE w:val="0"/>
+        <w:autoSpaceDN w:val="0"/>
+        <w:adjustRightInd w:val="0"/>
+        <w:ind w:firstLine="360"/>
+        <w:rPr>
+          <w:rFonts w:ascii="Calibri" w:eastAsia="宋体" w:hAnsi="Calibri" w:cs="Calibri"/>
+          <w:b/>
+          <w:color w:val="000000"/>
+          <w:sz w:val="22"/>
+          <w:szCs w:val="22"/>
+          <w:lang w:eastAsia="zh-CN"/>
+        </w:rPr>
+      </w:pPr>
+      <w:r>
+        <w:rPr>
+          <w:rFonts w:ascii="Calibri" w:eastAsia="宋体" w:hAnsi="Calibri" w:cs="Calibri"/>
+          <w:b/>
+          <w:color w:val="000000"/>
+          <w:sz w:val="22"/>
+          <w:szCs w:val="22"/>
+          <w:lang w:eastAsia="zh-CN"/>
+        </w:rPr>
+        <w:t>Return Message Sample:</w:t>
+      </w:r>
+    </w:p>
+    <w:p>
+      <w:pPr>
+        <w:autoSpaceDE w:val="0"/>
+        <w:autoSpaceDN w:val="0"/>
+        <w:adjustRightInd w:val="0"/>
+        <w:ind w:firstLine="720"/>
+        <w:rPr>
+          <w:rFonts w:ascii="Consolas" w:hAnsi="Consolas" w:cs="Consolas"/>
+          <w:color w:val="3F5FBF"/>
+          <w:sz w:val="20"/>
+          <w:szCs w:val="20"/>
+          <w:lang w:eastAsia="zh-CN"/>
+        </w:rPr>
+      </w:pPr>
+      <w:r>
+        <w:rPr>
+          <w:rFonts w:ascii="Consolas" w:hAnsi="Consolas" w:cs="Consolas"/>
+          <w:color w:val="3F5FBF"/>
+          <w:sz w:val="20"/>
+          <w:szCs w:val="20"/>
+          <w:lang w:eastAsia="zh-CN"/>
+        </w:rPr>
+        <w:t>Queried</w:t>
+      </w:r>
+      <w:r>
+        <w:rPr>
+          <w:rFonts w:ascii="Consolas" w:hAnsi="Consolas" w:cs="Consolas"/>
+          <w:color w:val="3F5FBF"/>
+          <w:sz w:val="20"/>
+          <w:szCs w:val="20"/>
+          <w:lang w:eastAsia="zh-CN"/>
+        </w:rPr>
+        <w:t xml:space="preserve"> TM data in XML</w:t>
+      </w:r>
+      <w:r>
+        <w:rPr>
+          <w:rFonts w:ascii="Consolas" w:hAnsi="Consolas" w:cs="Consolas"/>
+          <w:color w:val="3F5FBF"/>
+          <w:sz w:val="20"/>
+          <w:szCs w:val="20"/>
+          <w:lang w:eastAsia="zh-CN"/>
+        </w:rPr>
+        <w:t>.</w:t>
+      </w:r>
+    </w:p>
+    <w:p>
+      <w:pPr>
+        <w:widowControl w:val="0"/>
+        <w:autoSpaceDE w:val="0"/>
+        <w:autoSpaceDN w:val="0"/>
+        <w:adjustRightInd w:val="0"/>
+        <w:rPr>
+          <w:rFonts w:ascii="Consolas" w:hAnsi="Consolas" w:cs="Consolas"/>
+          <w:color w:val="3F5FBF"/>
+          <w:sz w:val="20"/>
+          <w:szCs w:val="20"/>
+          <w:lang w:eastAsia="zh-CN"/>
+        </w:rPr>
+      </w:pPr>
+    </w:p>
+    <w:p>
+      <w:pPr>
+        <w:widowControl w:val="0"/>
+        <w:autoSpaceDE w:val="0"/>
+        <w:autoSpaceDN w:val="0"/>
+        <w:adjustRightInd w:val="0"/>
+        <w:rPr>
+          <w:rFonts w:ascii="Consolas" w:hAnsi="Consolas" w:cs="Consolas"/>
+          <w:color w:val="3F5FBF"/>
+          <w:sz w:val="20"/>
+          <w:szCs w:val="20"/>
+          <w:lang w:eastAsia="zh-CN"/>
+        </w:rPr>
+      </w:pPr>
+    </w:p>
+    <w:p>
+      <w:pPr>
+        <w:widowControl w:val="0"/>
+        <w:autoSpaceDE w:val="0"/>
+        <w:autoSpaceDN w:val="0"/>
+        <w:adjustRightInd w:val="0"/>
+        <w:rPr>
+          <w:rFonts w:ascii="Consolas" w:hAnsi="Consolas" w:cs="Consolas"/>
+          <w:color w:val="3F5FBF"/>
+          <w:sz w:val="20"/>
+          <w:szCs w:val="20"/>
+          <w:lang w:eastAsia="zh-CN"/>
+        </w:rPr>
+      </w:pPr>
+    </w:p>
+    <w:p>
+      <w:pPr>
+        <w:pStyle w:val="Heading1"/>
+      </w:pPr>
+      <w:bookmarkStart w:id="16" w:name="_Toc459892425"/>
+      <w:r>
+        <w:t>Translation Memory Profile APIs</w:t>
+      </w:r>
       <w:bookmarkEnd w:id="16"/>
-    </w:p>
-    <w:p>
-      <w:pPr>
-        <w:autoSpaceDE w:val="0"/>
-        <w:autoSpaceDN w:val="0"/>
-        <w:adjustRightInd w:val="0"/>
-        <w:ind w:firstLine="360"/>
-        <w:rPr>
-          <w:rFonts w:ascii="Calibri" w:eastAsia="宋体" w:hAnsi="Calibri" w:cs="Calibri"/>
-          <w:color w:val="000000"/>
-          <w:sz w:val="22"/>
-          <w:szCs w:val="22"/>
-          <w:lang w:eastAsia="zh-CN"/>
-        </w:rPr>
-      </w:pPr>
-      <w:r>
-        <w:rPr>
-          <w:rFonts w:ascii="Calibri" w:eastAsia="宋体" w:hAnsi="Calibri" w:cs="Calibri"/>
-          <w:b/>
-          <w:color w:val="000000"/>
-          <w:sz w:val="22"/>
-          <w:szCs w:val="22"/>
-          <w:lang w:eastAsia="zh-CN"/>
-        </w:rPr>
-        <w:t>Overview</w:t>
-      </w:r>
-      <w:r>
-        <w:rPr>
-          <w:rFonts w:ascii="Calibri" w:eastAsia="宋体" w:hAnsi="Calibri" w:cs="Calibri"/>
-          <w:color w:val="000000"/>
-          <w:sz w:val="22"/>
-          <w:szCs w:val="22"/>
-          <w:lang w:eastAsia="zh-CN"/>
-        </w:rPr>
-        <w:t>: Leverage segment.</w:t>
-      </w:r>
-    </w:p>
-    <w:p>
-      <w:pPr>
-        <w:widowControl w:val="0"/>
-        <w:autoSpaceDE w:val="0"/>
-        <w:autoSpaceDN w:val="0"/>
-        <w:adjustRightInd w:val="0"/>
-        <w:ind w:firstLine="360"/>
-        <w:rPr>
-          <w:rFonts w:ascii="Calibri" w:eastAsia="宋体" w:hAnsi="Calibri" w:cs="Calibri"/>
-          <w:color w:val="000000"/>
-          <w:sz w:val="22"/>
-          <w:szCs w:val="22"/>
-          <w:lang w:eastAsia="zh-CN"/>
-        </w:rPr>
-      </w:pPr>
-      <w:r>
-        <w:rPr>
-          <w:rFonts w:ascii="Calibri" w:eastAsia="宋体" w:hAnsi="Calibri" w:cs="Calibri"/>
-          <w:b/>
-          <w:color w:val="000000"/>
-          <w:sz w:val="22"/>
-          <w:szCs w:val="22"/>
-          <w:lang w:eastAsia="zh-CN"/>
-        </w:rPr>
-        <w:t>RES</w:t>
-      </w:r>
-      <w:r>
-        <w:rPr>
-          <w:rFonts w:ascii="Calibri" w:eastAsia="宋体" w:hAnsi="Calibri" w:cs="Calibri"/>
-          <w:b/>
-          <w:color w:val="000000"/>
-          <w:sz w:val="22"/>
-          <w:szCs w:val="22"/>
-          <w:lang w:eastAsia="zh-CN"/>
-        </w:rPr>
-        <w:t>T Method</w:t>
-      </w:r>
-      <w:r>
-        <w:rPr>
-          <w:rFonts w:ascii="Calibri" w:eastAsia="宋体" w:hAnsi="Calibri" w:cs="Calibri"/>
-          <w:color w:val="000000"/>
-          <w:sz w:val="22"/>
-          <w:szCs w:val="22"/>
-          <w:lang w:eastAsia="zh-CN"/>
-        </w:rPr>
-        <w:t>: GET</w:t>
-      </w:r>
-    </w:p>
-    <w:p>
-      <w:pPr>
-        <w:widowControl w:val="0"/>
-        <w:autoSpaceDE w:val="0"/>
-        <w:autoSpaceDN w:val="0"/>
-        <w:adjustRightInd w:val="0"/>
-        <w:ind w:firstLine="360"/>
-        <w:rPr>
-          <w:rFonts w:ascii="Calibri" w:eastAsia="宋体" w:hAnsi="Calibri" w:cs="Calibri"/>
-          <w:b/>
-          <w:color w:val="000000"/>
-          <w:sz w:val="22"/>
-          <w:szCs w:val="22"/>
-          <w:lang w:eastAsia="zh-CN"/>
-        </w:rPr>
-      </w:pPr>
-      <w:r>
-        <w:rPr>
-          <w:rFonts w:ascii="Calibri" w:eastAsia="宋体" w:hAnsi="Calibri" w:cs="Calibri"/>
-          <w:b/>
-          <w:color w:val="000000"/>
-          <w:sz w:val="22"/>
-          <w:szCs w:val="22"/>
-          <w:lang w:eastAsia="zh-CN"/>
-        </w:rPr>
-        <w:t xml:space="preserve">Method Access: </w:t>
-      </w:r>
-      <w:r>
-        <w:rPr>
-          <w:rFonts w:ascii="Calibri" w:eastAsia="宋体" w:hAnsi="Calibri" w:cs="Calibri"/>
-          <w:color w:val="000000"/>
-          <w:sz w:val="22"/>
-          <w:szCs w:val="22"/>
-          <w:lang w:eastAsia="zh-CN"/>
-        </w:rPr>
-        <w:t>public</w:t>
-      </w:r>
-    </w:p>
-    <w:p>
-      <w:pPr>
-        <w:widowControl w:val="0"/>
-        <w:autoSpaceDE w:val="0"/>
-        <w:autoSpaceDN w:val="0"/>
-        <w:adjustRightInd w:val="0"/>
-        <w:ind w:firstLine="360"/>
-        <w:rPr>
-          <w:rFonts w:ascii="Calibri" w:eastAsia="宋体" w:hAnsi="Calibri" w:cs="Calibri"/>
-          <w:b/>
-          <w:color w:val="000000"/>
-          <w:sz w:val="22"/>
-          <w:szCs w:val="22"/>
-          <w:lang w:eastAsia="zh-CN"/>
-        </w:rPr>
-      </w:pPr>
-      <w:r>
-        <w:rPr>
-          <w:rFonts w:ascii="Calibri" w:eastAsia="宋体" w:hAnsi="Calibri" w:cs="Calibri"/>
-          <w:b/>
-          <w:color w:val="000000"/>
-          <w:sz w:val="22"/>
-          <w:szCs w:val="22"/>
-          <w:lang w:eastAsia="zh-CN"/>
-        </w:rPr>
-        <w:t>Path Parameters:</w:t>
-      </w:r>
-    </w:p>
-    <w:p>
-      <w:pPr>
-        <w:widowControl w:val="0"/>
-        <w:autoSpaceDE w:val="0"/>
-        <w:autoSpaceDN w:val="0"/>
-        <w:adjustRightInd w:val="0"/>
-        <w:rPr>
-          <w:rFonts w:ascii="Consolas" w:hAnsi="Consolas" w:cs="Consolas"/>
-          <w:color w:val="3F5FBF"/>
-          <w:sz w:val="20"/>
-          <w:szCs w:val="20"/>
-          <w:lang w:eastAsia="zh-CN"/>
-        </w:rPr>
-      </w:pPr>
-      <w:r>
-        <w:rPr>
-          <w:rFonts w:ascii="Consolas" w:hAnsi="Consolas" w:cs="Consolas"/>
-          <w:color w:val="3F5FBF"/>
-          <w:sz w:val="20"/>
-          <w:szCs w:val="20"/>
-          <w:lang w:eastAsia="zh-CN"/>
-        </w:rPr>
-        <w:tab/>
-      </w:r>
-      <w:r>
-        <w:rPr>
-          <w:rFonts w:ascii="Consolas" w:hAnsi="Consolas" w:cs="Consolas"/>
-          <w:color w:val="3F5FBF"/>
-          <w:sz w:val="20"/>
-          <w:szCs w:val="20"/>
-          <w:lang w:eastAsia="zh-CN"/>
-        </w:rPr>
-        <w:t>companyID</w:t>
-      </w:r>
-      <w:r>
-        <w:rPr>
-          <w:rFonts w:ascii="Consolas" w:hAnsi="Consolas" w:cs="Consolas"/>
-          <w:color w:val="3F5FBF"/>
-          <w:sz w:val="20"/>
-          <w:szCs w:val="20"/>
-          <w:lang w:eastAsia="zh-CN"/>
-        </w:rPr>
-        <w:t xml:space="preserve">: current </w:t>
-      </w:r>
-      <w:r>
-        <w:rPr>
-          <w:rFonts w:ascii="Consolas" w:hAnsi="Consolas" w:cs="Consolas"/>
-          <w:color w:val="3F5FBF"/>
-          <w:sz w:val="20"/>
-          <w:szCs w:val="20"/>
-          <w:lang w:eastAsia="zh-CN"/>
-        </w:rPr>
-        <w:t>company ID</w:t>
-      </w:r>
-      <w:r>
-        <w:rPr>
-          <w:rFonts w:ascii="Consolas" w:hAnsi="Consolas" w:cs="Consolas"/>
-          <w:color w:val="3F5FBF"/>
-          <w:sz w:val="20"/>
-          <w:szCs w:val="20"/>
-          <w:lang w:eastAsia="zh-CN"/>
-        </w:rPr>
-        <w:t>.</w:t>
-      </w:r>
-    </w:p>
-    <w:p>
-      <w:pPr>
-        <w:widowControl w:val="0"/>
-        <w:autoSpaceDE w:val="0"/>
-        <w:autoSpaceDN w:val="0"/>
-        <w:adjustRightInd w:val="0"/>
-        <w:ind w:firstLine="360"/>
-        <w:rPr>
-          <w:rFonts w:ascii="Calibri" w:eastAsia="宋体" w:hAnsi="Calibri" w:cs="Calibri"/>
-          <w:b/>
-          <w:color w:val="000000"/>
-          <w:sz w:val="22"/>
-          <w:szCs w:val="22"/>
-          <w:lang w:eastAsia="zh-CN"/>
-        </w:rPr>
-      </w:pPr>
-    </w:p>
-    <w:p>
-      <w:pPr>
-        <w:widowControl w:val="0"/>
-        <w:autoSpaceDE w:val="0"/>
-        <w:autoSpaceDN w:val="0"/>
-        <w:adjustRightInd w:val="0"/>
-        <w:ind w:firstLine="360"/>
-        <w:rPr>
-          <w:rFonts w:ascii="Calibri" w:eastAsia="宋体" w:hAnsi="Calibri" w:cs="Calibri"/>
-          <w:b/>
-          <w:color w:val="000000"/>
-          <w:sz w:val="22"/>
-          <w:szCs w:val="22"/>
-          <w:lang w:eastAsia="zh-CN"/>
-        </w:rPr>
-      </w:pPr>
-      <w:r>
-        <w:rPr>
-          <w:rFonts w:ascii="Calibri" w:eastAsia="宋体" w:hAnsi="Calibri" w:cs="Calibri"/>
-          <w:b/>
-          <w:color w:val="000000"/>
-          <w:sz w:val="22"/>
-          <w:szCs w:val="22"/>
-          <w:lang w:eastAsia="zh-CN"/>
-        </w:rPr>
-        <w:t>Query Parameters:</w:t>
-      </w:r>
-      <w:r>
-        <w:rPr>
-          <w:rFonts w:ascii="Calibri" w:eastAsia="宋体" w:hAnsi="Calibri" w:cs="Calibri"/>
-          <w:b/>
-          <w:color w:val="000000"/>
-          <w:sz w:val="22"/>
-          <w:szCs w:val="22"/>
-          <w:lang w:eastAsia="zh-CN"/>
-        </w:rPr>
-        <w:t xml:space="preserve"> </w:t>
-      </w:r>
-    </w:p>
-    <w:p>
-      <w:pPr>
-        <w:autoSpaceDE w:val="0"/>
-        <w:autoSpaceDN w:val="0"/>
-        <w:adjustRightInd w:val="0"/>
-        <w:ind w:firstLine="720"/>
-        <w:rPr>
-          <w:rFonts w:ascii="Consolas" w:hAnsi="Consolas" w:cs="Consolas"/>
-          <w:sz w:val="20"/>
-          <w:szCs w:val="20"/>
-          <w:lang w:eastAsia="zh-CN"/>
-        </w:rPr>
-      </w:pPr>
-      <w:r>
-        <w:rPr>
-          <w:rFonts w:ascii="Consolas" w:hAnsi="Consolas" w:cs="Consolas"/>
-          <w:color w:val="3F5FBF"/>
-          <w:sz w:val="20"/>
-          <w:szCs w:val="20"/>
-          <w:lang w:eastAsia="zh-CN"/>
-        </w:rPr>
-        <w:t>tmProfileName: Translation memory profile name. Required.</w:t>
-      </w:r>
-    </w:p>
-    <w:p>
-      <w:pPr>
-        <w:autoSpaceDE w:val="0"/>
-        <w:autoSpaceDN w:val="0"/>
-        <w:adjustRightInd w:val="0"/>
-        <w:ind w:firstLine="720"/>
-        <w:rPr>
-          <w:rFonts w:ascii="Consolas" w:hAnsi="Consolas" w:cs="Consolas"/>
-          <w:sz w:val="20"/>
-          <w:szCs w:val="20"/>
-          <w:lang w:eastAsia="zh-CN"/>
-        </w:rPr>
-      </w:pPr>
-      <w:r>
-        <w:rPr>
-          <w:rFonts w:ascii="Consolas" w:hAnsi="Consolas" w:cs="Consolas"/>
-          <w:color w:val="3F5FBF"/>
-          <w:sz w:val="20"/>
-          <w:szCs w:val="20"/>
-          <w:lang w:eastAsia="zh-CN"/>
-        </w:rPr>
-        <w:t>searchText: Search text. Required.</w:t>
-      </w:r>
-    </w:p>
-    <w:p>
-      <w:pPr>
-        <w:autoSpaceDE w:val="0"/>
-        <w:autoSpaceDN w:val="0"/>
-        <w:adjustRightInd w:val="0"/>
-        <w:ind w:firstLine="720"/>
-        <w:rPr>
-          <w:rFonts w:ascii="Consolas" w:hAnsi="Consolas" w:cs="Consolas"/>
-          <w:sz w:val="20"/>
-          <w:szCs w:val="20"/>
-          <w:lang w:eastAsia="zh-CN"/>
-        </w:rPr>
-      </w:pPr>
-      <w:r>
-        <w:rPr>
-          <w:rFonts w:ascii="Consolas" w:hAnsi="Consolas" w:cs="Consolas"/>
-          <w:color w:val="3F5FBF"/>
-          <w:sz w:val="20"/>
-          <w:szCs w:val="20"/>
-          <w:lang w:eastAsia="zh-CN"/>
-        </w:rPr>
-        <w:t>sourceLocale: source locale like "en_US". Required.</w:t>
-      </w:r>
-    </w:p>
-    <w:p>
-      <w:pPr>
-        <w:autoSpaceDE w:val="0"/>
-        <w:autoSpaceDN w:val="0"/>
-        <w:adjustRightInd w:val="0"/>
-        <w:ind w:firstLine="720"/>
-        <w:rPr>
-          <w:rFonts w:ascii="Consolas" w:hAnsi="Consolas" w:cs="Consolas"/>
-          <w:sz w:val="20"/>
-          <w:szCs w:val="20"/>
-          <w:lang w:eastAsia="zh-CN"/>
-        </w:rPr>
-      </w:pPr>
-      <w:r>
-        <w:rPr>
-          <w:rFonts w:ascii="Consolas" w:hAnsi="Consolas" w:cs="Consolas"/>
-          <w:color w:val="3F5FBF"/>
-          <w:sz w:val="20"/>
-          <w:szCs w:val="20"/>
-          <w:lang w:eastAsia="zh-CN"/>
-        </w:rPr>
-        <w:t>targetLocale: target locale like "fr_FR". Optional.</w:t>
-      </w:r>
-    </w:p>
-    <w:p>
-      <w:pPr>
-        <w:autoSpaceDE w:val="0"/>
-        <w:autoSpaceDN w:val="0"/>
-        <w:adjustRightInd w:val="0"/>
-        <w:ind w:firstLine="720"/>
-        <w:rPr>
-          <w:rFonts w:ascii="Consolas" w:hAnsi="Consolas" w:cs="Consolas"/>
-          <w:sz w:val="20"/>
-          <w:szCs w:val="20"/>
-          <w:lang w:eastAsia="zh-CN"/>
-        </w:rPr>
-      </w:pPr>
-      <w:r>
-        <w:rPr>
-          <w:rFonts w:ascii="Consolas" w:hAnsi="Consolas" w:cs="Consolas"/>
-          <w:color w:val="3F5FBF"/>
-          <w:sz w:val="20"/>
-          <w:szCs w:val="20"/>
-          <w:highlight w:val="lightGray"/>
-          <w:lang w:eastAsia="zh-CN"/>
-        </w:rPr>
-        <w:t>escapeString</w:t>
-      </w:r>
-      <w:r>
-        <w:rPr>
-          <w:rFonts w:ascii="Consolas" w:hAnsi="Consolas" w:cs="Consolas"/>
-          <w:color w:val="3F5FBF"/>
-          <w:sz w:val="20"/>
-          <w:szCs w:val="20"/>
-          <w:lang w:eastAsia="zh-CN"/>
-        </w:rPr>
-        <w:t>: Is convert all the escapable characters into their string</w:t>
-      </w:r>
-    </w:p>
-    <w:p>
-      <w:pPr>
-        <w:autoSpaceDE w:val="0"/>
-        <w:autoSpaceDN w:val="0"/>
-        <w:adjustRightInd w:val="0"/>
-        <w:rPr>
-          <w:rFonts w:ascii="Consolas" w:hAnsi="Consolas" w:cs="Consolas"/>
-          <w:color w:val="3F5FBF"/>
-          <w:sz w:val="20"/>
-          <w:szCs w:val="20"/>
-          <w:lang w:eastAsia="zh-CN"/>
-        </w:rPr>
-      </w:pPr>
-      <w:r>
-        <w:rPr>
-          <w:rFonts w:ascii="Consolas" w:hAnsi="Consolas" w:cs="Consolas"/>
-          <w:color w:val="3F5FBF"/>
-          <w:sz w:val="20"/>
-          <w:szCs w:val="20"/>
-          <w:lang w:eastAsia="zh-CN"/>
-        </w:rPr>
-        <w:t>(Escaped) equivalents or not, available values: "true" or "false". Optional.</w:t>
-      </w:r>
-    </w:p>
-    <w:p>
-      <w:pPr>
-        <w:widowControl w:val="0"/>
-        <w:autoSpaceDE w:val="0"/>
-        <w:autoSpaceDN w:val="0"/>
-        <w:adjustRightInd w:val="0"/>
-        <w:ind w:firstLine="360"/>
-        <w:rPr>
-          <w:rFonts w:ascii="Calibri" w:eastAsia="宋体" w:hAnsi="Calibri" w:cs="Calibri"/>
-          <w:b/>
-          <w:color w:val="000000"/>
-          <w:sz w:val="22"/>
-          <w:szCs w:val="22"/>
-          <w:lang w:eastAsia="zh-CN"/>
-        </w:rPr>
-      </w:pPr>
-    </w:p>
-    <w:p>
-      <w:pPr>
-        <w:widowControl w:val="0"/>
-        <w:autoSpaceDE w:val="0"/>
-        <w:autoSpaceDN w:val="0"/>
-        <w:adjustRightInd w:val="0"/>
-        <w:ind w:firstLine="360"/>
-        <w:rPr>
-          <w:rFonts w:ascii="Calibri" w:eastAsia="宋体" w:hAnsi="Calibri" w:cs="Calibri"/>
-          <w:b/>
-          <w:color w:val="000000"/>
-          <w:sz w:val="22"/>
-          <w:szCs w:val="22"/>
-          <w:lang w:eastAsia="zh-CN"/>
-        </w:rPr>
-      </w:pPr>
-      <w:r>
-        <w:rPr>
-          <w:rFonts w:ascii="Calibri" w:eastAsia="宋体" w:hAnsi="Calibri" w:cs="Calibri"/>
-          <w:b/>
-          <w:color w:val="000000"/>
-          <w:sz w:val="22"/>
-          <w:szCs w:val="22"/>
-          <w:lang w:eastAsia="zh-CN"/>
-        </w:rPr>
-        <w:t>Return Message Sample:</w:t>
-      </w:r>
-    </w:p>
-    <w:p>
-      <w:pPr>
-        <w:autoSpaceDE w:val="0"/>
-        <w:autoSpaceDN w:val="0"/>
-        <w:adjustRightInd w:val="0"/>
-        <w:ind w:firstLine="720"/>
-        <w:rPr>
-          <w:rFonts w:ascii="Consolas" w:hAnsi="Consolas" w:cs="Consolas"/>
-          <w:color w:val="3F5FBF"/>
-          <w:sz w:val="20"/>
-          <w:szCs w:val="20"/>
-          <w:lang w:eastAsia="zh-CN"/>
-        </w:rPr>
-      </w:pPr>
-      <w:r>
-        <w:rPr>
-          <w:rFonts w:ascii="Consolas" w:hAnsi="Consolas" w:cs="Consolas"/>
-          <w:color w:val="3F5FBF"/>
-          <w:sz w:val="20"/>
-          <w:szCs w:val="20"/>
-          <w:lang w:eastAsia="zh-CN"/>
-        </w:rPr>
-        <w:t>Queried</w:t>
-      </w:r>
-      <w:r>
-        <w:rPr>
-          <w:rFonts w:ascii="Consolas" w:hAnsi="Consolas" w:cs="Consolas"/>
-          <w:color w:val="3F5FBF"/>
-          <w:sz w:val="20"/>
-          <w:szCs w:val="20"/>
-          <w:lang w:eastAsia="zh-CN"/>
-        </w:rPr>
-        <w:t xml:space="preserve"> TM data in XML</w:t>
-      </w:r>
-      <w:r>
-        <w:rPr>
-          <w:rFonts w:ascii="Consolas" w:hAnsi="Consolas" w:cs="Consolas"/>
-          <w:color w:val="3F5FBF"/>
-          <w:sz w:val="20"/>
-          <w:szCs w:val="20"/>
-          <w:lang w:eastAsia="zh-CN"/>
-        </w:rPr>
-        <w:t>.</w:t>
-      </w:r>
-    </w:p>
-    <w:p>
-      <w:pPr>
-        <w:widowControl w:val="0"/>
-        <w:autoSpaceDE w:val="0"/>
-        <w:autoSpaceDN w:val="0"/>
-        <w:adjustRightInd w:val="0"/>
-        <w:rPr>
-          <w:rFonts w:ascii="Consolas" w:hAnsi="Consolas" w:cs="Consolas"/>
-          <w:color w:val="3F5FBF"/>
-          <w:sz w:val="20"/>
-          <w:szCs w:val="20"/>
-          <w:lang w:eastAsia="zh-CN"/>
-        </w:rPr>
-      </w:pPr>
-    </w:p>
-    <w:p>
-      <w:pPr>
-        <w:widowControl w:val="0"/>
-        <w:autoSpaceDE w:val="0"/>
-        <w:autoSpaceDN w:val="0"/>
-        <w:adjustRightInd w:val="0"/>
-        <w:rPr>
-          <w:rFonts w:ascii="Consolas" w:hAnsi="Consolas" w:cs="Consolas"/>
-          <w:color w:val="3F5FBF"/>
-          <w:sz w:val="20"/>
-          <w:szCs w:val="20"/>
-          <w:lang w:eastAsia="zh-CN"/>
-        </w:rPr>
-      </w:pPr>
-    </w:p>
-    <w:p>
-      <w:pPr>
-        <w:widowControl w:val="0"/>
-        <w:autoSpaceDE w:val="0"/>
-        <w:autoSpaceDN w:val="0"/>
-        <w:adjustRightInd w:val="0"/>
-        <w:rPr>
-          <w:rFonts w:ascii="Consolas" w:hAnsi="Consolas" w:cs="Consolas"/>
-          <w:color w:val="3F5FBF"/>
-          <w:sz w:val="20"/>
-          <w:szCs w:val="20"/>
-          <w:lang w:eastAsia="zh-CN"/>
-        </w:rPr>
-      </w:pPr>
-    </w:p>
-    <w:p>
-      <w:pPr>
-        <w:pStyle w:val="Heading1"/>
-      </w:pPr>
-      <w:bookmarkStart w:id="17" w:name="_Toc459892425"/>
-      <w:r>
-        <w:t>Translation Memory Profile APIs</w:t>
-      </w:r>
-      <w:bookmarkEnd w:id="17"/>
     </w:p>
     <w:p/>
     <w:p>
@@ -18126,7 +18124,7 @@
           <w:szCs w:val="22"/>
         </w:rPr>
       </w:pPr>
-      <w:bookmarkStart w:id="18" w:name="_Toc459892426"/>
+      <w:bookmarkStart w:id="17" w:name="_Toc459892426"/>
       <w:r>
         <w:rPr>
           <w:rStyle w:val="Hyperlink"/>
@@ -18181,7 +18179,7 @@
         </w:rPr>
         <w:t xml:space="preserve"> (GET)</w:t>
       </w:r>
-      <w:bookmarkEnd w:id="18"/>
+      <w:bookmarkEnd w:id="17"/>
     </w:p>
     <w:p>
       <w:pPr>
@@ -19196,7 +19194,7 @@
           <w:szCs w:val="22"/>
         </w:rPr>
       </w:pPr>
-      <w:bookmarkStart w:id="19" w:name="_Toc459892427"/>
+      <w:bookmarkStart w:id="18" w:name="_Toc459892427"/>
       <w:r>
         <w:rPr>
           <w:rStyle w:val="Hyperlink"/>
@@ -19251,468 +19249,468 @@
         </w:rPr>
         <w:t xml:space="preserve"> (GET)</w:t>
       </w:r>
+      <w:bookmarkEnd w:id="18"/>
+    </w:p>
+    <w:p>
+      <w:pPr>
+        <w:autoSpaceDE w:val="0"/>
+        <w:autoSpaceDN w:val="0"/>
+        <w:adjustRightInd w:val="0"/>
+        <w:ind w:firstLine="360"/>
+        <w:rPr>
+          <w:rFonts w:ascii="Calibri" w:eastAsia="宋体" w:hAnsi="Calibri" w:cs="Calibri"/>
+          <w:color w:val="000000"/>
+          <w:sz w:val="22"/>
+          <w:szCs w:val="22"/>
+          <w:lang w:eastAsia="zh-CN"/>
+        </w:rPr>
+      </w:pPr>
+      <w:r>
+        <w:rPr>
+          <w:rFonts w:ascii="Calibri" w:eastAsia="宋体" w:hAnsi="Calibri" w:cs="Calibri"/>
+          <w:b/>
+          <w:color w:val="000000"/>
+          <w:sz w:val="22"/>
+          <w:szCs w:val="22"/>
+          <w:lang w:eastAsia="zh-CN"/>
+        </w:rPr>
+        <w:t>Overview</w:t>
+      </w:r>
+      <w:r>
+        <w:rPr>
+          <w:rFonts w:ascii="Calibri" w:eastAsia="宋体" w:hAnsi="Calibri" w:cs="Calibri"/>
+          <w:color w:val="000000"/>
+          <w:sz w:val="22"/>
+          <w:szCs w:val="22"/>
+          <w:lang w:eastAsia="zh-CN"/>
+        </w:rPr>
+        <w:t xml:space="preserve">: </w:t>
+      </w:r>
+      <w:r>
+        <w:rPr>
+          <w:rFonts w:ascii="Calibri" w:eastAsia="宋体" w:hAnsi="Calibri" w:cs="Calibri"/>
+          <w:color w:val="000000"/>
+          <w:sz w:val="22"/>
+          <w:szCs w:val="22"/>
+          <w:lang w:eastAsia="zh-CN"/>
+        </w:rPr>
+        <w:t xml:space="preserve">Get </w:t>
+      </w:r>
+      <w:r>
+        <w:rPr>
+          <w:rFonts w:ascii="Calibri" w:eastAsia="宋体" w:hAnsi="Calibri" w:cs="Calibri"/>
+          <w:color w:val="000000"/>
+          <w:sz w:val="22"/>
+          <w:szCs w:val="22"/>
+          <w:lang w:eastAsia="zh-CN"/>
+        </w:rPr>
+        <w:t xml:space="preserve">all </w:t>
+      </w:r>
+      <w:r>
+        <w:rPr>
+          <w:rFonts w:ascii="Calibri" w:eastAsia="宋体" w:hAnsi="Calibri" w:cs="Calibri"/>
+          <w:color w:val="000000"/>
+          <w:sz w:val="22"/>
+          <w:szCs w:val="22"/>
+          <w:lang w:eastAsia="zh-CN"/>
+        </w:rPr>
+        <w:t>translation memory profile</w:t>
+      </w:r>
+      <w:r>
+        <w:rPr>
+          <w:rFonts w:ascii="Calibri" w:eastAsia="宋体" w:hAnsi="Calibri" w:cs="Calibri"/>
+          <w:color w:val="000000"/>
+          <w:sz w:val="22"/>
+          <w:szCs w:val="22"/>
+          <w:lang w:eastAsia="zh-CN"/>
+        </w:rPr>
+        <w:t>s.</w:t>
+      </w:r>
+    </w:p>
+    <w:p>
+      <w:pPr>
+        <w:widowControl w:val="0"/>
+        <w:autoSpaceDE w:val="0"/>
+        <w:autoSpaceDN w:val="0"/>
+        <w:adjustRightInd w:val="0"/>
+        <w:ind w:firstLine="360"/>
+        <w:rPr>
+          <w:rFonts w:ascii="Calibri" w:eastAsia="宋体" w:hAnsi="Calibri" w:cs="Calibri"/>
+          <w:color w:val="000000"/>
+          <w:sz w:val="22"/>
+          <w:szCs w:val="22"/>
+          <w:lang w:eastAsia="zh-CN"/>
+        </w:rPr>
+      </w:pPr>
+      <w:r>
+        <w:rPr>
+          <w:rFonts w:ascii="Calibri" w:eastAsia="宋体" w:hAnsi="Calibri" w:cs="Calibri"/>
+          <w:b/>
+          <w:color w:val="000000"/>
+          <w:sz w:val="22"/>
+          <w:szCs w:val="22"/>
+          <w:lang w:eastAsia="zh-CN"/>
+        </w:rPr>
+        <w:t>RES</w:t>
+      </w:r>
+      <w:r>
+        <w:rPr>
+          <w:rFonts w:ascii="Calibri" w:eastAsia="宋体" w:hAnsi="Calibri" w:cs="Calibri"/>
+          <w:b/>
+          <w:color w:val="000000"/>
+          <w:sz w:val="22"/>
+          <w:szCs w:val="22"/>
+          <w:lang w:eastAsia="zh-CN"/>
+        </w:rPr>
+        <w:t>T Method</w:t>
+      </w:r>
+      <w:r>
+        <w:rPr>
+          <w:rFonts w:ascii="Calibri" w:eastAsia="宋体" w:hAnsi="Calibri" w:cs="Calibri"/>
+          <w:color w:val="000000"/>
+          <w:sz w:val="22"/>
+          <w:szCs w:val="22"/>
+          <w:lang w:eastAsia="zh-CN"/>
+        </w:rPr>
+        <w:t>: GET</w:t>
+      </w:r>
+    </w:p>
+    <w:p>
+      <w:pPr>
+        <w:widowControl w:val="0"/>
+        <w:autoSpaceDE w:val="0"/>
+        <w:autoSpaceDN w:val="0"/>
+        <w:adjustRightInd w:val="0"/>
+        <w:ind w:firstLine="360"/>
+        <w:rPr>
+          <w:rFonts w:ascii="Calibri" w:eastAsia="宋体" w:hAnsi="Calibri" w:cs="Calibri"/>
+          <w:b/>
+          <w:color w:val="000000"/>
+          <w:sz w:val="22"/>
+          <w:szCs w:val="22"/>
+          <w:lang w:eastAsia="zh-CN"/>
+        </w:rPr>
+      </w:pPr>
+      <w:r>
+        <w:rPr>
+          <w:rFonts w:ascii="Calibri" w:eastAsia="宋体" w:hAnsi="Calibri" w:cs="Calibri"/>
+          <w:b/>
+          <w:color w:val="000000"/>
+          <w:sz w:val="22"/>
+          <w:szCs w:val="22"/>
+          <w:lang w:eastAsia="zh-CN"/>
+        </w:rPr>
+        <w:t xml:space="preserve">Method Access: </w:t>
+      </w:r>
+      <w:r>
+        <w:rPr>
+          <w:rFonts w:ascii="Calibri" w:eastAsia="宋体" w:hAnsi="Calibri" w:cs="Calibri"/>
+          <w:color w:val="000000"/>
+          <w:sz w:val="22"/>
+          <w:szCs w:val="22"/>
+          <w:lang w:eastAsia="zh-CN"/>
+        </w:rPr>
+        <w:t>public</w:t>
+      </w:r>
+    </w:p>
+    <w:p>
+      <w:pPr>
+        <w:widowControl w:val="0"/>
+        <w:autoSpaceDE w:val="0"/>
+        <w:autoSpaceDN w:val="0"/>
+        <w:adjustRightInd w:val="0"/>
+        <w:ind w:firstLine="360"/>
+        <w:rPr>
+          <w:rFonts w:ascii="Calibri" w:eastAsia="宋体" w:hAnsi="Calibri" w:cs="Calibri"/>
+          <w:b/>
+          <w:color w:val="000000"/>
+          <w:sz w:val="22"/>
+          <w:szCs w:val="22"/>
+          <w:lang w:eastAsia="zh-CN"/>
+        </w:rPr>
+      </w:pPr>
+      <w:r>
+        <w:rPr>
+          <w:rFonts w:ascii="Calibri" w:eastAsia="宋体" w:hAnsi="Calibri" w:cs="Calibri"/>
+          <w:b/>
+          <w:color w:val="000000"/>
+          <w:sz w:val="22"/>
+          <w:szCs w:val="22"/>
+          <w:lang w:eastAsia="zh-CN"/>
+        </w:rPr>
+        <w:t>Path Parameters:</w:t>
+      </w:r>
+    </w:p>
+    <w:p>
+      <w:pPr>
+        <w:widowControl w:val="0"/>
+        <w:autoSpaceDE w:val="0"/>
+        <w:autoSpaceDN w:val="0"/>
+        <w:adjustRightInd w:val="0"/>
+        <w:rPr>
+          <w:rFonts w:ascii="Consolas" w:hAnsi="Consolas" w:cs="Consolas"/>
+          <w:color w:val="3F5FBF"/>
+          <w:sz w:val="20"/>
+          <w:szCs w:val="20"/>
+          <w:lang w:eastAsia="zh-CN"/>
+        </w:rPr>
+      </w:pPr>
+      <w:r>
+        <w:rPr>
+          <w:rFonts w:ascii="Consolas" w:hAnsi="Consolas" w:cs="Consolas"/>
+          <w:color w:val="3F5FBF"/>
+          <w:sz w:val="20"/>
+          <w:szCs w:val="20"/>
+          <w:lang w:eastAsia="zh-CN"/>
+        </w:rPr>
+        <w:tab/>
+      </w:r>
+      <w:r>
+        <w:rPr>
+          <w:rFonts w:ascii="Consolas" w:hAnsi="Consolas" w:cs="Consolas"/>
+          <w:color w:val="3F5FBF"/>
+          <w:sz w:val="20"/>
+          <w:szCs w:val="20"/>
+          <w:lang w:eastAsia="zh-CN"/>
+        </w:rPr>
+        <w:t>companyID</w:t>
+      </w:r>
+      <w:r>
+        <w:rPr>
+          <w:rFonts w:ascii="Consolas" w:hAnsi="Consolas" w:cs="Consolas"/>
+          <w:color w:val="3F5FBF"/>
+          <w:sz w:val="20"/>
+          <w:szCs w:val="20"/>
+          <w:lang w:eastAsia="zh-CN"/>
+        </w:rPr>
+        <w:t xml:space="preserve">: current </w:t>
+      </w:r>
+      <w:r>
+        <w:rPr>
+          <w:rFonts w:ascii="Consolas" w:hAnsi="Consolas" w:cs="Consolas"/>
+          <w:color w:val="3F5FBF"/>
+          <w:sz w:val="20"/>
+          <w:szCs w:val="20"/>
+          <w:lang w:eastAsia="zh-CN"/>
+        </w:rPr>
+        <w:t>company ID</w:t>
+      </w:r>
+      <w:r>
+        <w:rPr>
+          <w:rFonts w:ascii="Consolas" w:hAnsi="Consolas" w:cs="Consolas"/>
+          <w:color w:val="3F5FBF"/>
+          <w:sz w:val="20"/>
+          <w:szCs w:val="20"/>
+          <w:lang w:eastAsia="zh-CN"/>
+        </w:rPr>
+        <w:t>.</w:t>
+      </w:r>
+    </w:p>
+    <w:p>
+      <w:pPr>
+        <w:widowControl w:val="0"/>
+        <w:autoSpaceDE w:val="0"/>
+        <w:autoSpaceDN w:val="0"/>
+        <w:adjustRightInd w:val="0"/>
+        <w:ind w:firstLine="360"/>
+        <w:rPr>
+          <w:rFonts w:ascii="Calibri" w:eastAsia="宋体" w:hAnsi="Calibri" w:cs="Calibri"/>
+          <w:b/>
+          <w:color w:val="000000"/>
+          <w:sz w:val="22"/>
+          <w:szCs w:val="22"/>
+          <w:lang w:eastAsia="zh-CN"/>
+        </w:rPr>
+      </w:pPr>
+    </w:p>
+    <w:p>
+      <w:pPr>
+        <w:widowControl w:val="0"/>
+        <w:autoSpaceDE w:val="0"/>
+        <w:autoSpaceDN w:val="0"/>
+        <w:adjustRightInd w:val="0"/>
+        <w:ind w:firstLine="360"/>
+        <w:rPr>
+          <w:rFonts w:ascii="Calibri" w:eastAsia="宋体" w:hAnsi="Calibri" w:cs="Calibri"/>
+          <w:b/>
+          <w:color w:val="000000"/>
+          <w:sz w:val="22"/>
+          <w:szCs w:val="22"/>
+          <w:lang w:eastAsia="zh-CN"/>
+        </w:rPr>
+      </w:pPr>
+      <w:r>
+        <w:rPr>
+          <w:rFonts w:ascii="Calibri" w:eastAsia="宋体" w:hAnsi="Calibri" w:cs="Calibri"/>
+          <w:b/>
+          <w:color w:val="000000"/>
+          <w:sz w:val="22"/>
+          <w:szCs w:val="22"/>
+          <w:lang w:eastAsia="zh-CN"/>
+        </w:rPr>
+        <w:t>Query Parameters:</w:t>
+      </w:r>
+      <w:r>
+        <w:rPr>
+          <w:rFonts w:ascii="Calibri" w:eastAsia="宋体" w:hAnsi="Calibri" w:cs="Calibri"/>
+          <w:b/>
+          <w:color w:val="000000"/>
+          <w:sz w:val="22"/>
+          <w:szCs w:val="22"/>
+          <w:lang w:eastAsia="zh-CN"/>
+        </w:rPr>
+        <w:t xml:space="preserve"> </w:t>
+      </w:r>
+    </w:p>
+    <w:p>
+      <w:pPr>
+        <w:autoSpaceDE w:val="0"/>
+        <w:autoSpaceDN w:val="0"/>
+        <w:adjustRightInd w:val="0"/>
+        <w:ind w:firstLine="720"/>
+        <w:rPr>
+          <w:rFonts w:ascii="Consolas" w:hAnsi="Consolas" w:cs="Consolas"/>
+          <w:color w:val="3F5FBF"/>
+          <w:sz w:val="20"/>
+          <w:szCs w:val="20"/>
+          <w:lang w:eastAsia="zh-CN"/>
+        </w:rPr>
+      </w:pPr>
+      <w:r>
+        <w:rPr>
+          <w:rFonts w:ascii="Consolas" w:hAnsi="Consolas" w:cs="Consolas"/>
+          <w:color w:val="3F5FBF"/>
+          <w:sz w:val="20"/>
+          <w:szCs w:val="20"/>
+          <w:lang w:eastAsia="zh-CN"/>
+        </w:rPr>
+        <w:t>None</w:t>
+      </w:r>
+    </w:p>
+    <w:p>
+      <w:pPr>
+        <w:widowControl w:val="0"/>
+        <w:autoSpaceDE w:val="0"/>
+        <w:autoSpaceDN w:val="0"/>
+        <w:adjustRightInd w:val="0"/>
+        <w:ind w:firstLine="360"/>
+        <w:rPr>
+          <w:rFonts w:ascii="Calibri" w:eastAsia="宋体" w:hAnsi="Calibri" w:cs="Calibri"/>
+          <w:b/>
+          <w:color w:val="000000"/>
+          <w:sz w:val="22"/>
+          <w:szCs w:val="22"/>
+          <w:lang w:eastAsia="zh-CN"/>
+        </w:rPr>
+      </w:pPr>
+    </w:p>
+    <w:p>
+      <w:pPr>
+        <w:widowControl w:val="0"/>
+        <w:autoSpaceDE w:val="0"/>
+        <w:autoSpaceDN w:val="0"/>
+        <w:adjustRightInd w:val="0"/>
+        <w:ind w:firstLine="360"/>
+        <w:rPr>
+          <w:rFonts w:ascii="Calibri" w:eastAsia="宋体" w:hAnsi="Calibri" w:cs="Calibri"/>
+          <w:b/>
+          <w:color w:val="000000"/>
+          <w:sz w:val="22"/>
+          <w:szCs w:val="22"/>
+          <w:lang w:eastAsia="zh-CN"/>
+        </w:rPr>
+      </w:pPr>
+      <w:r>
+        <w:rPr>
+          <w:rFonts w:ascii="Calibri" w:eastAsia="宋体" w:hAnsi="Calibri" w:cs="Calibri"/>
+          <w:b/>
+          <w:color w:val="000000"/>
+          <w:sz w:val="22"/>
+          <w:szCs w:val="22"/>
+          <w:lang w:eastAsia="zh-CN"/>
+        </w:rPr>
+        <w:t>Return Message Sample:</w:t>
+      </w:r>
+    </w:p>
+    <w:p>
+      <w:pPr>
+        <w:autoSpaceDE w:val="0"/>
+        <w:autoSpaceDN w:val="0"/>
+        <w:adjustRightInd w:val="0"/>
+        <w:ind w:firstLine="720"/>
+        <w:rPr>
+          <w:rFonts w:ascii="Consolas" w:hAnsi="Consolas" w:cs="Consolas"/>
+          <w:color w:val="3F5FBF"/>
+          <w:sz w:val="20"/>
+          <w:szCs w:val="20"/>
+          <w:lang w:eastAsia="zh-CN"/>
+        </w:rPr>
+      </w:pPr>
+      <w:r>
+        <w:rPr>
+          <w:rFonts w:ascii="Consolas" w:hAnsi="Consolas" w:cs="Consolas"/>
+          <w:color w:val="3F5FBF"/>
+          <w:sz w:val="20"/>
+          <w:szCs w:val="20"/>
+          <w:lang w:eastAsia="zh-CN"/>
+        </w:rPr>
+        <w:t>Translation memory profile</w:t>
+      </w:r>
+      <w:r>
+        <w:rPr>
+          <w:rFonts w:ascii="Consolas" w:hAnsi="Consolas" w:cs="Consolas"/>
+          <w:color w:val="3F5FBF"/>
+          <w:sz w:val="20"/>
+          <w:szCs w:val="20"/>
+          <w:lang w:eastAsia="zh-CN"/>
+        </w:rPr>
+        <w:t>s</w:t>
+      </w:r>
+      <w:r>
+        <w:rPr>
+          <w:rFonts w:ascii="Consolas" w:hAnsi="Consolas" w:cs="Consolas"/>
+          <w:color w:val="3F5FBF"/>
+          <w:sz w:val="20"/>
+          <w:szCs w:val="20"/>
+          <w:lang w:eastAsia="zh-CN"/>
+        </w:rPr>
+        <w:t xml:space="preserve"> information in JSON</w:t>
+      </w:r>
+      <w:r>
+        <w:rPr>
+          <w:rFonts w:ascii="Consolas" w:hAnsi="Consolas" w:cs="Consolas"/>
+          <w:color w:val="3F5FBF"/>
+          <w:sz w:val="20"/>
+          <w:szCs w:val="20"/>
+          <w:lang w:eastAsia="zh-CN"/>
+        </w:rPr>
+        <w:t>.</w:t>
+      </w:r>
+    </w:p>
+    <w:p>
+      <w:pPr>
+        <w:autoSpaceDE w:val="0"/>
+        <w:autoSpaceDN w:val="0"/>
+        <w:adjustRightInd w:val="0"/>
+        <w:ind w:firstLine="720"/>
+        <w:rPr>
+          <w:rFonts w:ascii="Consolas" w:hAnsi="Consolas" w:cs="Consolas"/>
+          <w:color w:val="3F5FBF"/>
+          <w:sz w:val="20"/>
+          <w:szCs w:val="20"/>
+          <w:lang w:eastAsia="zh-CN"/>
+        </w:rPr>
+      </w:pPr>
+    </w:p>
+    <w:p>
+      <w:pPr>
+        <w:pStyle w:val="Heading1"/>
+      </w:pPr>
+      <w:bookmarkStart w:id="19" w:name="_Toc459892428"/>
+      <w:r>
+        <w:t>Job APIs</w:t>
+      </w:r>
       <w:bookmarkEnd w:id="19"/>
-    </w:p>
-    <w:p>
-      <w:pPr>
-        <w:autoSpaceDE w:val="0"/>
-        <w:autoSpaceDN w:val="0"/>
-        <w:adjustRightInd w:val="0"/>
-        <w:ind w:firstLine="360"/>
-        <w:rPr>
-          <w:rFonts w:ascii="Calibri" w:eastAsia="宋体" w:hAnsi="Calibri" w:cs="Calibri"/>
-          <w:color w:val="000000"/>
-          <w:sz w:val="22"/>
-          <w:szCs w:val="22"/>
-          <w:lang w:eastAsia="zh-CN"/>
-        </w:rPr>
-      </w:pPr>
-      <w:r>
-        <w:rPr>
-          <w:rFonts w:ascii="Calibri" w:eastAsia="宋体" w:hAnsi="Calibri" w:cs="Calibri"/>
-          <w:b/>
-          <w:color w:val="000000"/>
-          <w:sz w:val="22"/>
-          <w:szCs w:val="22"/>
-          <w:lang w:eastAsia="zh-CN"/>
-        </w:rPr>
-        <w:t>Overview</w:t>
-      </w:r>
-      <w:r>
-        <w:rPr>
-          <w:rFonts w:ascii="Calibri" w:eastAsia="宋体" w:hAnsi="Calibri" w:cs="Calibri"/>
-          <w:color w:val="000000"/>
-          <w:sz w:val="22"/>
-          <w:szCs w:val="22"/>
-          <w:lang w:eastAsia="zh-CN"/>
-        </w:rPr>
-        <w:t xml:space="preserve">: </w:t>
-      </w:r>
-      <w:r>
-        <w:rPr>
-          <w:rFonts w:ascii="Calibri" w:eastAsia="宋体" w:hAnsi="Calibri" w:cs="Calibri"/>
-          <w:color w:val="000000"/>
-          <w:sz w:val="22"/>
-          <w:szCs w:val="22"/>
-          <w:lang w:eastAsia="zh-CN"/>
-        </w:rPr>
-        <w:t xml:space="preserve">Get </w:t>
-      </w:r>
-      <w:r>
-        <w:rPr>
-          <w:rFonts w:ascii="Calibri" w:eastAsia="宋体" w:hAnsi="Calibri" w:cs="Calibri"/>
-          <w:color w:val="000000"/>
-          <w:sz w:val="22"/>
-          <w:szCs w:val="22"/>
-          <w:lang w:eastAsia="zh-CN"/>
-        </w:rPr>
-        <w:t xml:space="preserve">all </w:t>
-      </w:r>
-      <w:r>
-        <w:rPr>
-          <w:rFonts w:ascii="Calibri" w:eastAsia="宋体" w:hAnsi="Calibri" w:cs="Calibri"/>
-          <w:color w:val="000000"/>
-          <w:sz w:val="22"/>
-          <w:szCs w:val="22"/>
-          <w:lang w:eastAsia="zh-CN"/>
-        </w:rPr>
-        <w:t>translation memory profile</w:t>
-      </w:r>
-      <w:r>
-        <w:rPr>
-          <w:rFonts w:ascii="Calibri" w:eastAsia="宋体" w:hAnsi="Calibri" w:cs="Calibri"/>
-          <w:color w:val="000000"/>
-          <w:sz w:val="22"/>
-          <w:szCs w:val="22"/>
-          <w:lang w:eastAsia="zh-CN"/>
-        </w:rPr>
-        <w:t>s.</w:t>
-      </w:r>
-    </w:p>
-    <w:p>
-      <w:pPr>
-        <w:widowControl w:val="0"/>
-        <w:autoSpaceDE w:val="0"/>
-        <w:autoSpaceDN w:val="0"/>
-        <w:adjustRightInd w:val="0"/>
-        <w:ind w:firstLine="360"/>
-        <w:rPr>
-          <w:rFonts w:ascii="Calibri" w:eastAsia="宋体" w:hAnsi="Calibri" w:cs="Calibri"/>
-          <w:color w:val="000000"/>
-          <w:sz w:val="22"/>
-          <w:szCs w:val="22"/>
-          <w:lang w:eastAsia="zh-CN"/>
-        </w:rPr>
-      </w:pPr>
-      <w:r>
-        <w:rPr>
-          <w:rFonts w:ascii="Calibri" w:eastAsia="宋体" w:hAnsi="Calibri" w:cs="Calibri"/>
-          <w:b/>
-          <w:color w:val="000000"/>
-          <w:sz w:val="22"/>
-          <w:szCs w:val="22"/>
-          <w:lang w:eastAsia="zh-CN"/>
-        </w:rPr>
-        <w:t>RES</w:t>
-      </w:r>
-      <w:r>
-        <w:rPr>
-          <w:rFonts w:ascii="Calibri" w:eastAsia="宋体" w:hAnsi="Calibri" w:cs="Calibri"/>
-          <w:b/>
-          <w:color w:val="000000"/>
-          <w:sz w:val="22"/>
-          <w:szCs w:val="22"/>
-          <w:lang w:eastAsia="zh-CN"/>
-        </w:rPr>
-        <w:t>T Method</w:t>
-      </w:r>
-      <w:r>
-        <w:rPr>
-          <w:rFonts w:ascii="Calibri" w:eastAsia="宋体" w:hAnsi="Calibri" w:cs="Calibri"/>
-          <w:color w:val="000000"/>
-          <w:sz w:val="22"/>
-          <w:szCs w:val="22"/>
-          <w:lang w:eastAsia="zh-CN"/>
-        </w:rPr>
-        <w:t>: GET</w:t>
-      </w:r>
-    </w:p>
-    <w:p>
-      <w:pPr>
-        <w:widowControl w:val="0"/>
-        <w:autoSpaceDE w:val="0"/>
-        <w:autoSpaceDN w:val="0"/>
-        <w:adjustRightInd w:val="0"/>
-        <w:ind w:firstLine="360"/>
-        <w:rPr>
-          <w:rFonts w:ascii="Calibri" w:eastAsia="宋体" w:hAnsi="Calibri" w:cs="Calibri"/>
-          <w:b/>
-          <w:color w:val="000000"/>
-          <w:sz w:val="22"/>
-          <w:szCs w:val="22"/>
-          <w:lang w:eastAsia="zh-CN"/>
-        </w:rPr>
-      </w:pPr>
-      <w:r>
-        <w:rPr>
-          <w:rFonts w:ascii="Calibri" w:eastAsia="宋体" w:hAnsi="Calibri" w:cs="Calibri"/>
-          <w:b/>
-          <w:color w:val="000000"/>
-          <w:sz w:val="22"/>
-          <w:szCs w:val="22"/>
-          <w:lang w:eastAsia="zh-CN"/>
-        </w:rPr>
-        <w:t xml:space="preserve">Method Access: </w:t>
-      </w:r>
-      <w:r>
-        <w:rPr>
-          <w:rFonts w:ascii="Calibri" w:eastAsia="宋体" w:hAnsi="Calibri" w:cs="Calibri"/>
-          <w:color w:val="000000"/>
-          <w:sz w:val="22"/>
-          <w:szCs w:val="22"/>
-          <w:lang w:eastAsia="zh-CN"/>
-        </w:rPr>
-        <w:t>public</w:t>
-      </w:r>
-    </w:p>
-    <w:p>
-      <w:pPr>
-        <w:widowControl w:val="0"/>
-        <w:autoSpaceDE w:val="0"/>
-        <w:autoSpaceDN w:val="0"/>
-        <w:adjustRightInd w:val="0"/>
-        <w:ind w:firstLine="360"/>
-        <w:rPr>
-          <w:rFonts w:ascii="Calibri" w:eastAsia="宋体" w:hAnsi="Calibri" w:cs="Calibri"/>
-          <w:b/>
-          <w:color w:val="000000"/>
-          <w:sz w:val="22"/>
-          <w:szCs w:val="22"/>
-          <w:lang w:eastAsia="zh-CN"/>
-        </w:rPr>
-      </w:pPr>
-      <w:r>
-        <w:rPr>
-          <w:rFonts w:ascii="Calibri" w:eastAsia="宋体" w:hAnsi="Calibri" w:cs="Calibri"/>
-          <w:b/>
-          <w:color w:val="000000"/>
-          <w:sz w:val="22"/>
-          <w:szCs w:val="22"/>
-          <w:lang w:eastAsia="zh-CN"/>
-        </w:rPr>
-        <w:t>Path Parameters:</w:t>
-      </w:r>
-    </w:p>
-    <w:p>
-      <w:pPr>
-        <w:widowControl w:val="0"/>
-        <w:autoSpaceDE w:val="0"/>
-        <w:autoSpaceDN w:val="0"/>
-        <w:adjustRightInd w:val="0"/>
-        <w:rPr>
-          <w:rFonts w:ascii="Consolas" w:hAnsi="Consolas" w:cs="Consolas"/>
-          <w:color w:val="3F5FBF"/>
-          <w:sz w:val="20"/>
-          <w:szCs w:val="20"/>
-          <w:lang w:eastAsia="zh-CN"/>
-        </w:rPr>
-      </w:pPr>
-      <w:r>
-        <w:rPr>
-          <w:rFonts w:ascii="Consolas" w:hAnsi="Consolas" w:cs="Consolas"/>
-          <w:color w:val="3F5FBF"/>
-          <w:sz w:val="20"/>
-          <w:szCs w:val="20"/>
-          <w:lang w:eastAsia="zh-CN"/>
-        </w:rPr>
-        <w:tab/>
-      </w:r>
-      <w:r>
-        <w:rPr>
-          <w:rFonts w:ascii="Consolas" w:hAnsi="Consolas" w:cs="Consolas"/>
-          <w:color w:val="3F5FBF"/>
-          <w:sz w:val="20"/>
-          <w:szCs w:val="20"/>
-          <w:lang w:eastAsia="zh-CN"/>
-        </w:rPr>
-        <w:t>companyID</w:t>
-      </w:r>
-      <w:r>
-        <w:rPr>
-          <w:rFonts w:ascii="Consolas" w:hAnsi="Consolas" w:cs="Consolas"/>
-          <w:color w:val="3F5FBF"/>
-          <w:sz w:val="20"/>
-          <w:szCs w:val="20"/>
-          <w:lang w:eastAsia="zh-CN"/>
-        </w:rPr>
-        <w:t xml:space="preserve">: current </w:t>
-      </w:r>
-      <w:r>
-        <w:rPr>
-          <w:rFonts w:ascii="Consolas" w:hAnsi="Consolas" w:cs="Consolas"/>
-          <w:color w:val="3F5FBF"/>
-          <w:sz w:val="20"/>
-          <w:szCs w:val="20"/>
-          <w:lang w:eastAsia="zh-CN"/>
-        </w:rPr>
-        <w:t>company ID</w:t>
-      </w:r>
-      <w:r>
-        <w:rPr>
-          <w:rFonts w:ascii="Consolas" w:hAnsi="Consolas" w:cs="Consolas"/>
-          <w:color w:val="3F5FBF"/>
-          <w:sz w:val="20"/>
-          <w:szCs w:val="20"/>
-          <w:lang w:eastAsia="zh-CN"/>
-        </w:rPr>
-        <w:t>.</w:t>
-      </w:r>
-    </w:p>
-    <w:p>
-      <w:pPr>
-        <w:widowControl w:val="0"/>
-        <w:autoSpaceDE w:val="0"/>
-        <w:autoSpaceDN w:val="0"/>
-        <w:adjustRightInd w:val="0"/>
-        <w:ind w:firstLine="360"/>
-        <w:rPr>
-          <w:rFonts w:ascii="Calibri" w:eastAsia="宋体" w:hAnsi="Calibri" w:cs="Calibri"/>
-          <w:b/>
-          <w:color w:val="000000"/>
-          <w:sz w:val="22"/>
-          <w:szCs w:val="22"/>
-          <w:lang w:eastAsia="zh-CN"/>
-        </w:rPr>
-      </w:pPr>
-    </w:p>
-    <w:p>
-      <w:pPr>
-        <w:widowControl w:val="0"/>
-        <w:autoSpaceDE w:val="0"/>
-        <w:autoSpaceDN w:val="0"/>
-        <w:adjustRightInd w:val="0"/>
-        <w:ind w:firstLine="360"/>
-        <w:rPr>
-          <w:rFonts w:ascii="Calibri" w:eastAsia="宋体" w:hAnsi="Calibri" w:cs="Calibri"/>
-          <w:b/>
-          <w:color w:val="000000"/>
-          <w:sz w:val="22"/>
-          <w:szCs w:val="22"/>
-          <w:lang w:eastAsia="zh-CN"/>
-        </w:rPr>
-      </w:pPr>
-      <w:r>
-        <w:rPr>
-          <w:rFonts w:ascii="Calibri" w:eastAsia="宋体" w:hAnsi="Calibri" w:cs="Calibri"/>
-          <w:b/>
-          <w:color w:val="000000"/>
-          <w:sz w:val="22"/>
-          <w:szCs w:val="22"/>
-          <w:lang w:eastAsia="zh-CN"/>
-        </w:rPr>
-        <w:t>Query Parameters:</w:t>
-      </w:r>
-      <w:r>
-        <w:rPr>
-          <w:rFonts w:ascii="Calibri" w:eastAsia="宋体" w:hAnsi="Calibri" w:cs="Calibri"/>
-          <w:b/>
-          <w:color w:val="000000"/>
-          <w:sz w:val="22"/>
-          <w:szCs w:val="22"/>
-          <w:lang w:eastAsia="zh-CN"/>
-        </w:rPr>
-        <w:t xml:space="preserve"> </w:t>
-      </w:r>
-    </w:p>
-    <w:p>
-      <w:pPr>
-        <w:autoSpaceDE w:val="0"/>
-        <w:autoSpaceDN w:val="0"/>
-        <w:adjustRightInd w:val="0"/>
-        <w:ind w:firstLine="720"/>
-        <w:rPr>
-          <w:rFonts w:ascii="Consolas" w:hAnsi="Consolas" w:cs="Consolas"/>
-          <w:color w:val="3F5FBF"/>
-          <w:sz w:val="20"/>
-          <w:szCs w:val="20"/>
-          <w:lang w:eastAsia="zh-CN"/>
-        </w:rPr>
-      </w:pPr>
-      <w:r>
-        <w:rPr>
-          <w:rFonts w:ascii="Consolas" w:hAnsi="Consolas" w:cs="Consolas"/>
-          <w:color w:val="3F5FBF"/>
-          <w:sz w:val="20"/>
-          <w:szCs w:val="20"/>
-          <w:lang w:eastAsia="zh-CN"/>
-        </w:rPr>
-        <w:t>None</w:t>
-      </w:r>
-    </w:p>
-    <w:p>
-      <w:pPr>
-        <w:widowControl w:val="0"/>
-        <w:autoSpaceDE w:val="0"/>
-        <w:autoSpaceDN w:val="0"/>
-        <w:adjustRightInd w:val="0"/>
-        <w:ind w:firstLine="360"/>
-        <w:rPr>
-          <w:rFonts w:ascii="Calibri" w:eastAsia="宋体" w:hAnsi="Calibri" w:cs="Calibri"/>
-          <w:b/>
-          <w:color w:val="000000"/>
-          <w:sz w:val="22"/>
-          <w:szCs w:val="22"/>
-          <w:lang w:eastAsia="zh-CN"/>
-        </w:rPr>
-      </w:pPr>
-    </w:p>
-    <w:p>
-      <w:pPr>
-        <w:widowControl w:val="0"/>
-        <w:autoSpaceDE w:val="0"/>
-        <w:autoSpaceDN w:val="0"/>
-        <w:adjustRightInd w:val="0"/>
-        <w:ind w:firstLine="360"/>
-        <w:rPr>
-          <w:rFonts w:ascii="Calibri" w:eastAsia="宋体" w:hAnsi="Calibri" w:cs="Calibri"/>
-          <w:b/>
-          <w:color w:val="000000"/>
-          <w:sz w:val="22"/>
-          <w:szCs w:val="22"/>
-          <w:lang w:eastAsia="zh-CN"/>
-        </w:rPr>
-      </w:pPr>
-      <w:r>
-        <w:rPr>
-          <w:rFonts w:ascii="Calibri" w:eastAsia="宋体" w:hAnsi="Calibri" w:cs="Calibri"/>
-          <w:b/>
-          <w:color w:val="000000"/>
-          <w:sz w:val="22"/>
-          <w:szCs w:val="22"/>
-          <w:lang w:eastAsia="zh-CN"/>
-        </w:rPr>
-        <w:t>Return Message Sample:</w:t>
-      </w:r>
-    </w:p>
-    <w:p>
-      <w:pPr>
-        <w:autoSpaceDE w:val="0"/>
-        <w:autoSpaceDN w:val="0"/>
-        <w:adjustRightInd w:val="0"/>
-        <w:ind w:firstLine="720"/>
-        <w:rPr>
-          <w:rFonts w:ascii="Consolas" w:hAnsi="Consolas" w:cs="Consolas"/>
-          <w:color w:val="3F5FBF"/>
-          <w:sz w:val="20"/>
-          <w:szCs w:val="20"/>
-          <w:lang w:eastAsia="zh-CN"/>
-        </w:rPr>
-      </w:pPr>
-      <w:r>
-        <w:rPr>
-          <w:rFonts w:ascii="Consolas" w:hAnsi="Consolas" w:cs="Consolas"/>
-          <w:color w:val="3F5FBF"/>
-          <w:sz w:val="20"/>
-          <w:szCs w:val="20"/>
-          <w:lang w:eastAsia="zh-CN"/>
-        </w:rPr>
-        <w:t>Translation memory profile</w:t>
-      </w:r>
-      <w:r>
-        <w:rPr>
-          <w:rFonts w:ascii="Consolas" w:hAnsi="Consolas" w:cs="Consolas"/>
-          <w:color w:val="3F5FBF"/>
-          <w:sz w:val="20"/>
-          <w:szCs w:val="20"/>
-          <w:lang w:eastAsia="zh-CN"/>
-        </w:rPr>
-        <w:t>s</w:t>
-      </w:r>
-      <w:r>
-        <w:rPr>
-          <w:rFonts w:ascii="Consolas" w:hAnsi="Consolas" w:cs="Consolas"/>
-          <w:color w:val="3F5FBF"/>
-          <w:sz w:val="20"/>
-          <w:szCs w:val="20"/>
-          <w:lang w:eastAsia="zh-CN"/>
-        </w:rPr>
-        <w:t xml:space="preserve"> information in JSON</w:t>
-      </w:r>
-      <w:r>
-        <w:rPr>
-          <w:rFonts w:ascii="Consolas" w:hAnsi="Consolas" w:cs="Consolas"/>
-          <w:color w:val="3F5FBF"/>
-          <w:sz w:val="20"/>
-          <w:szCs w:val="20"/>
-          <w:lang w:eastAsia="zh-CN"/>
-        </w:rPr>
-        <w:t>.</w:t>
-      </w:r>
-    </w:p>
-    <w:p>
-      <w:pPr>
-        <w:autoSpaceDE w:val="0"/>
-        <w:autoSpaceDN w:val="0"/>
-        <w:adjustRightInd w:val="0"/>
-        <w:ind w:firstLine="720"/>
-        <w:rPr>
-          <w:rFonts w:ascii="Consolas" w:hAnsi="Consolas" w:cs="Consolas"/>
-          <w:color w:val="3F5FBF"/>
-          <w:sz w:val="20"/>
-          <w:szCs w:val="20"/>
-          <w:lang w:eastAsia="zh-CN"/>
-        </w:rPr>
-      </w:pPr>
-    </w:p>
-    <w:p>
-      <w:pPr>
-        <w:pStyle w:val="Heading1"/>
-      </w:pPr>
-      <w:bookmarkStart w:id="20" w:name="_Toc459892428"/>
-      <w:r>
-        <w:t>Job APIs</w:t>
-      </w:r>
-      <w:bookmarkEnd w:id="20"/>
     </w:p>
     <w:p/>
     <w:p>
@@ -19726,7 +19724,7 @@
           <w:szCs w:val="22"/>
         </w:rPr>
       </w:pPr>
-      <w:bookmarkStart w:id="21" w:name="_Toc459892429"/>
+      <w:bookmarkStart w:id="20" w:name="_Toc459892429"/>
       <w:r>
         <w:rPr>
           <w:rStyle w:val="Hyperlink"/>
@@ -19813,7 +19811,7 @@
         </w:rPr>
         <w:t xml:space="preserve"> (GET)</w:t>
       </w:r>
-      <w:bookmarkEnd w:id="21"/>
+      <w:bookmarkEnd w:id="20"/>
     </w:p>
     <w:p>
       <w:pPr>
@@ -20275,7 +20273,7 @@
           <w:szCs w:val="22"/>
         </w:rPr>
       </w:pPr>
-      <w:bookmarkStart w:id="22" w:name="_Toc459892430"/>
+      <w:bookmarkStart w:id="21" w:name="_Toc459892430"/>
       <w:r>
         <w:rPr>
           <w:rStyle w:val="Hyperlink"/>
@@ -20348,7 +20346,7 @@
         </w:rPr>
         <w:t>(POST)</w:t>
       </w:r>
-      <w:bookmarkEnd w:id="22"/>
+      <w:bookmarkEnd w:id="21"/>
     </w:p>
     <w:p>
       <w:pPr>
@@ -21044,7 +21042,7 @@
           <w:szCs w:val="22"/>
         </w:rPr>
       </w:pPr>
-      <w:bookmarkStart w:id="23" w:name="_Toc459892431"/>
+      <w:bookmarkStart w:id="22" w:name="_Toc459892431"/>
       <w:r>
         <w:rPr>
           <w:rStyle w:val="Hyperlink"/>
@@ -21119,7 +21117,7 @@
         </w:rPr>
         <w:t>(POST)</w:t>
       </w:r>
-      <w:bookmarkEnd w:id="23"/>
+      <w:bookmarkEnd w:id="22"/>
     </w:p>
     <w:p>
       <w:pPr>
@@ -22648,7 +22646,7 @@
           <w:szCs w:val="22"/>
         </w:rPr>
       </w:pPr>
-      <w:bookmarkStart w:id="24" w:name="_Toc459892432"/>
+      <w:bookmarkStart w:id="23" w:name="_Toc459892432"/>
       <w:r>
         <w:rPr>
           <w:rStyle w:val="Hyperlink"/>
@@ -22703,7 +22701,7 @@
         </w:rPr>
         <w:t>}/jobs/{jobId}/status(GET)</w:t>
       </w:r>
-      <w:bookmarkEnd w:id="24"/>
+      <w:bookmarkEnd w:id="23"/>
     </w:p>
     <w:p>
       <w:pPr>
@@ -23252,7 +23250,7 @@
           <w:szCs w:val="22"/>
         </w:rPr>
       </w:pPr>
-      <w:bookmarkStart w:id="25" w:name="_Toc459892433"/>
+      <w:bookmarkStart w:id="24" w:name="_Toc459892433"/>
       <w:r>
         <w:rPr>
           <w:rStyle w:val="Hyperlink"/>
@@ -23328,7 +23326,7 @@
         </w:rPr>
         <w:t>(GET)</w:t>
       </w:r>
-      <w:bookmarkEnd w:id="25"/>
+      <w:bookmarkEnd w:id="24"/>
     </w:p>
     <w:p>
       <w:pPr>
@@ -23865,8 +23863,8 @@
           <w:szCs w:val="22"/>
         </w:rPr>
       </w:pPr>
-      <w:bookmarkStart w:id="26" w:name="_Toc459884995"/>
-      <w:bookmarkStart w:id="27" w:name="_Toc459892434"/>
+      <w:bookmarkStart w:id="25" w:name="_Toc459884995"/>
+      <w:bookmarkStart w:id="26" w:name="_Toc459892434"/>
       <w:r>
         <w:rPr>
           <w:rStyle w:val="Hyperlink"/>
@@ -23968,8 +23966,8 @@
         </w:rPr>
         <w:t>(POST)</w:t>
       </w:r>
+      <w:bookmarkEnd w:id="25"/>
       <w:bookmarkEnd w:id="26"/>
-      <w:bookmarkEnd w:id="27"/>
     </w:p>
     <w:p>
       <w:pPr>
@@ -24376,13 +24374,43 @@
       </w:r>
       <w:r>
         <w:rPr>
+          <w:rFonts w:ascii="Consolas" w:eastAsiaTheme="minorEastAsia" w:hAnsi="Consolas" w:cs="Consolas" w:hint="eastAsia"/>
+          <w:color w:val="3F5FBF"/>
+          <w:sz w:val="20"/>
+          <w:szCs w:val="20"/>
+          <w:lang w:eastAsia="zh-CN"/>
+        </w:rPr>
+        <w:t>s</w:t>
+      </w:r>
+      <w:r>
+        <w:rPr>
           <w:rFonts w:ascii="Consolas" w:eastAsiaTheme="minorEastAsia" w:hAnsi="Consolas" w:cs="Consolas"/>
           <w:color w:val="3F5FBF"/>
           <w:sz w:val="20"/>
           <w:szCs w:val="20"/>
           <w:lang w:eastAsia="zh-CN"/>
         </w:rPr>
-        <w:t>: file profile id.</w:t>
+        <w:t>: file profile id</w:t>
+      </w:r>
+      <w:r>
+        <w:rPr>
+          <w:rFonts w:ascii="Consolas" w:eastAsiaTheme="minorEastAsia" w:hAnsi="Consolas" w:cs="Consolas"/>
+          <w:color w:val="3F5FBF"/>
+          <w:sz w:val="20"/>
+          <w:szCs w:val="20"/>
+          <w:lang w:eastAsia="zh-CN"/>
+        </w:rPr>
+        <w:t>s</w:t>
+      </w:r>
+      <w:r>
+        <w:rPr>
+          <w:rFonts w:ascii="Consolas" w:eastAsiaTheme="minorEastAsia" w:hAnsi="Consolas" w:cs="Consolas"/>
+          <w:color w:val="3F5FBF"/>
+          <w:sz w:val="20"/>
+          <w:szCs w:val="20"/>
+          <w:lang w:eastAsia="zh-CN"/>
+        </w:rPr>
+        <w:t>.</w:t>
       </w:r>
       <w:r>
         <w:rPr>
@@ -24409,7 +24437,9 @@
           <w:lang w:eastAsia="zh-CN"/>
         </w:rPr>
       </w:pPr>
-    </w:p>
+      <w:bookmarkStart w:id="27" w:name="_GoBack"/>
+    </w:p>
+    <w:bookmarkEnd w:id="27"/>
     <w:p>
       <w:pPr>
         <w:widowControl w:val="0"/>
@@ -26923,7 +26953,7 @@
 </file>
 
 <file path=word/endnotes.xml><?xml version="1.0" encoding="utf-8"?>
-<w:endnotes xmlns:wpc="http://schemas.microsoft.com/office/word/2010/wordprocessingCanvas" xmlns:cx="http://schemas.microsoft.com/office/drawing/2014/chartex" xmlns:cx1="http://schemas.microsoft.com/office/drawing/2015/9/8/chartex" xmlns:cx2="http://schemas.microsoft.com/office/drawing/2015/10/21/chartex" xmlns:mc="http://schemas.openxmlformats.org/markup-compatibility/2006" xmlns:o="urn:schemas-microsoft-com:office:office" xmlns:r="http://schemas.openxmlformats.org/officeDocument/2006/relationships" xmlns:m="http://schemas.openxmlformats.org/officeDocument/2006/math" xmlns:v="urn:schemas-microsoft-com:vml" xmlns:wp14="http://schemas.microsoft.com/office/word/2010/wordprocessingDrawing" xmlns:wp="http://schemas.openxmlformats.org/drawingml/2006/wordprocessingDrawing" xmlns:w10="urn:schemas-microsoft-com:office:word" xmlns:w="http://schemas.openxmlformats.org/wordprocessingml/2006/main" xmlns:w14="http://schemas.microsoft.com/office/word/2010/wordml" xmlns:w15="http://schemas.microsoft.com/office/word/2012/wordml" xmlns:w16se="http://schemas.microsoft.com/office/word/2015/wordml/symex" xmlns:wpg="http://schemas.microsoft.com/office/word/2010/wordprocessingGroup" xmlns:wpi="http://schemas.microsoft.com/office/word/2010/wordprocessingInk" xmlns:wne="http://schemas.microsoft.com/office/word/2006/wordml" xmlns:wps="http://schemas.microsoft.com/office/word/2010/wordprocessingShape" mc:Ignorable="w14 w15 w16se wp14">
+<w:endnotes xmlns:wpc="http://schemas.microsoft.com/office/word/2010/wordprocessingCanvas" xmlns:mc="http://schemas.openxmlformats.org/markup-compatibility/2006" xmlns:o="urn:schemas-microsoft-com:office:office" xmlns:r="http://schemas.openxmlformats.org/officeDocument/2006/relationships" xmlns:m="http://schemas.openxmlformats.org/officeDocument/2006/math" xmlns:v="urn:schemas-microsoft-com:vml" xmlns:wp14="http://schemas.microsoft.com/office/word/2010/wordprocessingDrawing" xmlns:wp="http://schemas.openxmlformats.org/drawingml/2006/wordprocessingDrawing" xmlns:w10="urn:schemas-microsoft-com:office:word" xmlns:w="http://schemas.openxmlformats.org/wordprocessingml/2006/main" xmlns:w14="http://schemas.microsoft.com/office/word/2010/wordml" xmlns:w15="http://schemas.microsoft.com/office/word/2012/wordml" xmlns:wpg="http://schemas.microsoft.com/office/word/2010/wordprocessingGroup" xmlns:wpi="http://schemas.microsoft.com/office/word/2010/wordprocessingInk" xmlns:wne="http://schemas.microsoft.com/office/word/2006/wordml" xmlns:wps="http://schemas.microsoft.com/office/word/2010/wordprocessingShape" mc:Ignorable="w14 w15 wp14">
   <w:endnote w:type="separator" w:id="-1">
     <w:p>
       <w:r>
@@ -26942,7 +26972,7 @@
 </file>
 
 <file path=word/footer1.xml><?xml version="1.0" encoding="utf-8"?>
-<w:ftr xmlns:wpc="http://schemas.microsoft.com/office/word/2010/wordprocessingCanvas" xmlns:cx="http://schemas.microsoft.com/office/drawing/2014/chartex" xmlns:cx1="http://schemas.microsoft.com/office/drawing/2015/9/8/chartex" xmlns:cx2="http://schemas.microsoft.com/office/drawing/2015/10/21/chartex" xmlns:mc="http://schemas.openxmlformats.org/markup-compatibility/2006" xmlns:o="urn:schemas-microsoft-com:office:office" xmlns:r="http://schemas.openxmlformats.org/officeDocument/2006/relationships" xmlns:m="http://schemas.openxmlformats.org/officeDocument/2006/math" xmlns:v="urn:schemas-microsoft-com:vml" xmlns:wp14="http://schemas.microsoft.com/office/word/2010/wordprocessingDrawing" xmlns:wp="http://schemas.openxmlformats.org/drawingml/2006/wordprocessingDrawing" xmlns:w10="urn:schemas-microsoft-com:office:word" xmlns:w="http://schemas.openxmlformats.org/wordprocessingml/2006/main" xmlns:w14="http://schemas.microsoft.com/office/word/2010/wordml" xmlns:w15="http://schemas.microsoft.com/office/word/2012/wordml" xmlns:w16se="http://schemas.microsoft.com/office/word/2015/wordml/symex" xmlns:wpg="http://schemas.microsoft.com/office/word/2010/wordprocessingGroup" xmlns:wpi="http://schemas.microsoft.com/office/word/2010/wordprocessingInk" xmlns:wne="http://schemas.microsoft.com/office/word/2006/wordml" xmlns:wps="http://schemas.microsoft.com/office/word/2010/wordprocessingShape" mc:Ignorable="w14 w15 w16se wp14">
+<w:ftr xmlns:wpc="http://schemas.microsoft.com/office/word/2010/wordprocessingCanvas" xmlns:mc="http://schemas.openxmlformats.org/markup-compatibility/2006" xmlns:o="urn:schemas-microsoft-com:office:office" xmlns:r="http://schemas.openxmlformats.org/officeDocument/2006/relationships" xmlns:m="http://schemas.openxmlformats.org/officeDocument/2006/math" xmlns:v="urn:schemas-microsoft-com:vml" xmlns:wp14="http://schemas.microsoft.com/office/word/2010/wordprocessingDrawing" xmlns:wp="http://schemas.openxmlformats.org/drawingml/2006/wordprocessingDrawing" xmlns:w10="urn:schemas-microsoft-com:office:word" xmlns:w="http://schemas.openxmlformats.org/wordprocessingml/2006/main" xmlns:w14="http://schemas.microsoft.com/office/word/2010/wordml" xmlns:w15="http://schemas.microsoft.com/office/word/2012/wordml" xmlns:wpg="http://schemas.microsoft.com/office/word/2010/wordprocessingGroup" xmlns:wpi="http://schemas.microsoft.com/office/word/2010/wordprocessingInk" xmlns:wne="http://schemas.microsoft.com/office/word/2006/wordml" xmlns:wps="http://schemas.microsoft.com/office/word/2010/wordprocessingShape" mc:Ignorable="w14 w15 wp14">
   <w:p>
     <w:pPr>
       <w:pStyle w:val="Footer"/>
@@ -27004,7 +27034,7 @@
         <w:szCs w:val="20"/>
         <w:vertAlign w:val="superscript"/>
       </w:rPr>
-      <w:t>2</w:t>
+      <w:t>17</w:t>
     </w:r>
     <w:r>
       <w:rPr>
@@ -27131,7 +27161,7 @@
 </file>
 
 <file path=word/footnotes.xml><?xml version="1.0" encoding="utf-8"?>
-<w:footnotes xmlns:wpc="http://schemas.microsoft.com/office/word/2010/wordprocessingCanvas" xmlns:cx="http://schemas.microsoft.com/office/drawing/2014/chartex" xmlns:cx1="http://schemas.microsoft.com/office/drawing/2015/9/8/chartex" xmlns:cx2="http://schemas.microsoft.com/office/drawing/2015/10/21/chartex" xmlns:mc="http://schemas.openxmlformats.org/markup-compatibility/2006" xmlns:o="urn:schemas-microsoft-com:office:office" xmlns:r="http://schemas.openxmlformats.org/officeDocument/2006/relationships" xmlns:m="http://schemas.openxmlformats.org/officeDocument/2006/math" xmlns:v="urn:schemas-microsoft-com:vml" xmlns:wp14="http://schemas.microsoft.com/office/word/2010/wordprocessingDrawing" xmlns:wp="http://schemas.openxmlformats.org/drawingml/2006/wordprocessingDrawing" xmlns:w10="urn:schemas-microsoft-com:office:word" xmlns:w="http://schemas.openxmlformats.org/wordprocessingml/2006/main" xmlns:w14="http://schemas.microsoft.com/office/word/2010/wordml" xmlns:w15="http://schemas.microsoft.com/office/word/2012/wordml" xmlns:w16se="http://schemas.microsoft.com/office/word/2015/wordml/symex" xmlns:wpg="http://schemas.microsoft.com/office/word/2010/wordprocessingGroup" xmlns:wpi="http://schemas.microsoft.com/office/word/2010/wordprocessingInk" xmlns:wne="http://schemas.microsoft.com/office/word/2006/wordml" xmlns:wps="http://schemas.microsoft.com/office/word/2010/wordprocessingShape" mc:Ignorable="w14 w15 w16se wp14">
+<w:footnotes xmlns:wpc="http://schemas.microsoft.com/office/word/2010/wordprocessingCanvas" xmlns:mc="http://schemas.openxmlformats.org/markup-compatibility/2006" xmlns:o="urn:schemas-microsoft-com:office:office" xmlns:r="http://schemas.openxmlformats.org/officeDocument/2006/relationships" xmlns:m="http://schemas.openxmlformats.org/officeDocument/2006/math" xmlns:v="urn:schemas-microsoft-com:vml" xmlns:wp14="http://schemas.microsoft.com/office/word/2010/wordprocessingDrawing" xmlns:wp="http://schemas.openxmlformats.org/drawingml/2006/wordprocessingDrawing" xmlns:w10="urn:schemas-microsoft-com:office:word" xmlns:w="http://schemas.openxmlformats.org/wordprocessingml/2006/main" xmlns:w14="http://schemas.microsoft.com/office/word/2010/wordml" xmlns:w15="http://schemas.microsoft.com/office/word/2012/wordml" xmlns:wpg="http://schemas.microsoft.com/office/word/2010/wordprocessingGroup" xmlns:wpi="http://schemas.microsoft.com/office/word/2010/wordprocessingInk" xmlns:wne="http://schemas.microsoft.com/office/word/2006/wordml" xmlns:wps="http://schemas.microsoft.com/office/word/2010/wordprocessingShape" mc:Ignorable="w14 w15 wp14">
   <w:footnote w:type="separator" w:id="-1">
     <w:p>
       <w:r>
@@ -27150,7 +27180,7 @@
 </file>
 
 <file path=word/header1.xml><?xml version="1.0" encoding="utf-8"?>
-<w:hdr xmlns:wpc="http://schemas.microsoft.com/office/word/2010/wordprocessingCanvas" xmlns:cx="http://schemas.microsoft.com/office/drawing/2014/chartex" xmlns:cx1="http://schemas.microsoft.com/office/drawing/2015/9/8/chartex" xmlns:cx2="http://schemas.microsoft.com/office/drawing/2015/10/21/chartex" xmlns:mc="http://schemas.openxmlformats.org/markup-compatibility/2006" xmlns:o="urn:schemas-microsoft-com:office:office" xmlns:r="http://schemas.openxmlformats.org/officeDocument/2006/relationships" xmlns:m="http://schemas.openxmlformats.org/officeDocument/2006/math" xmlns:v="urn:schemas-microsoft-com:vml" xmlns:wp14="http://schemas.microsoft.com/office/word/2010/wordprocessingDrawing" xmlns:wp="http://schemas.openxmlformats.org/drawingml/2006/wordprocessingDrawing" xmlns:w10="urn:schemas-microsoft-com:office:word" xmlns:w="http://schemas.openxmlformats.org/wordprocessingml/2006/main" xmlns:w14="http://schemas.microsoft.com/office/word/2010/wordml" xmlns:w15="http://schemas.microsoft.com/office/word/2012/wordml" xmlns:w16se="http://schemas.microsoft.com/office/word/2015/wordml/symex" xmlns:wpg="http://schemas.microsoft.com/office/word/2010/wordprocessingGroup" xmlns:wpi="http://schemas.microsoft.com/office/word/2010/wordprocessingInk" xmlns:wne="http://schemas.microsoft.com/office/word/2006/wordml" xmlns:wps="http://schemas.microsoft.com/office/word/2010/wordprocessingShape" mc:Ignorable="w14 w15 w16se wp14">
+<w:hdr xmlns:wpc="http://schemas.microsoft.com/office/word/2010/wordprocessingCanvas" xmlns:mc="http://schemas.openxmlformats.org/markup-compatibility/2006" xmlns:o="urn:schemas-microsoft-com:office:office" xmlns:r="http://schemas.openxmlformats.org/officeDocument/2006/relationships" xmlns:m="http://schemas.openxmlformats.org/officeDocument/2006/math" xmlns:v="urn:schemas-microsoft-com:vml" xmlns:wp14="http://schemas.microsoft.com/office/word/2010/wordprocessingDrawing" xmlns:wp="http://schemas.openxmlformats.org/drawingml/2006/wordprocessingDrawing" xmlns:w10="urn:schemas-microsoft-com:office:word" xmlns:w="http://schemas.openxmlformats.org/wordprocessingml/2006/main" xmlns:w14="http://schemas.microsoft.com/office/word/2010/wordml" xmlns:w15="http://schemas.microsoft.com/office/word/2012/wordml" xmlns:wpg="http://schemas.microsoft.com/office/word/2010/wordprocessingGroup" xmlns:wpi="http://schemas.microsoft.com/office/word/2010/wordprocessingInk" xmlns:wne="http://schemas.microsoft.com/office/word/2006/wordml" xmlns:wps="http://schemas.microsoft.com/office/word/2010/wordprocessingShape" mc:Ignorable="w14 w15 wp14">
   <w:p>
     <w:pPr>
       <w:pStyle w:val="Header"/>
@@ -27219,8 +27249,8 @@
 </file>
 
 <file path=word/numbering.xml><?xml version="1.0" encoding="utf-8"?>
-<w:numbering xmlns:wpc="http://schemas.microsoft.com/office/word/2010/wordprocessingCanvas" xmlns:cx="http://schemas.microsoft.com/office/drawing/2014/chartex" xmlns:cx1="http://schemas.microsoft.com/office/drawing/2015/9/8/chartex" xmlns:cx2="http://schemas.microsoft.com/office/drawing/2015/10/21/chartex" xmlns:mc="http://schemas.openxmlformats.org/markup-compatibility/2006" xmlns:o="urn:schemas-microsoft-com:office:office" xmlns:r="http://schemas.openxmlformats.org/officeDocument/2006/relationships" xmlns:m="http://schemas.openxmlformats.org/officeDocument/2006/math" xmlns:v="urn:schemas-microsoft-com:vml" xmlns:wp14="http://schemas.microsoft.com/office/word/2010/wordprocessingDrawing" xmlns:wp="http://schemas.openxmlformats.org/drawingml/2006/wordprocessingDrawing" xmlns:w10="urn:schemas-microsoft-com:office:word" xmlns:w="http://schemas.openxmlformats.org/wordprocessingml/2006/main" xmlns:w14="http://schemas.microsoft.com/office/word/2010/wordml" xmlns:w15="http://schemas.microsoft.com/office/word/2012/wordml" xmlns:w16se="http://schemas.microsoft.com/office/word/2015/wordml/symex" xmlns:wpg="http://schemas.microsoft.com/office/word/2010/wordprocessingGroup" xmlns:wpi="http://schemas.microsoft.com/office/word/2010/wordprocessingInk" xmlns:wne="http://schemas.microsoft.com/office/word/2006/wordml" xmlns:wps="http://schemas.microsoft.com/office/word/2010/wordprocessingShape" mc:Ignorable="w14 w15 w16se wp14">
-  <w:abstractNum w:abstractNumId="0" w15:restartNumberingAfterBreak="0">
+<w:numbering xmlns:wpc="http://schemas.microsoft.com/office/word/2010/wordprocessingCanvas" xmlns:mc="http://schemas.openxmlformats.org/markup-compatibility/2006" xmlns:o="urn:schemas-microsoft-com:office:office" xmlns:r="http://schemas.openxmlformats.org/officeDocument/2006/relationships" xmlns:m="http://schemas.openxmlformats.org/officeDocument/2006/math" xmlns:v="urn:schemas-microsoft-com:vml" xmlns:wp14="http://schemas.microsoft.com/office/word/2010/wordprocessingDrawing" xmlns:wp="http://schemas.openxmlformats.org/drawingml/2006/wordprocessingDrawing" xmlns:w10="urn:schemas-microsoft-com:office:word" xmlns:w="http://schemas.openxmlformats.org/wordprocessingml/2006/main" xmlns:w14="http://schemas.microsoft.com/office/word/2010/wordml" xmlns:w15="http://schemas.microsoft.com/office/word/2012/wordml" xmlns:wpg="http://schemas.microsoft.com/office/word/2010/wordprocessingGroup" xmlns:wpi="http://schemas.microsoft.com/office/word/2010/wordprocessingInk" xmlns:wne="http://schemas.microsoft.com/office/word/2006/wordml" xmlns:wps="http://schemas.microsoft.com/office/word/2010/wordprocessingShape" mc:Ignorable="w14 w15 wp14">
+  <w:abstractNum w:abstractNumId="0">
     <w:nsid w:val="00556F44"/>
     <w:multiLevelType w:val="hybridMultilevel"/>
     <w:tmpl w:val="A21CA272"/>
@@ -27360,7 +27390,7 @@
       </w:rPr>
     </w:lvl>
   </w:abstractNum>
-  <w:abstractNum w:abstractNumId="1" w15:restartNumberingAfterBreak="0">
+  <w:abstractNum w:abstractNumId="1">
     <w:nsid w:val="03446F18"/>
     <w:multiLevelType w:val="hybridMultilevel"/>
     <w:tmpl w:val="E87A364C"/>
@@ -27502,7 +27532,7 @@
       </w:rPr>
     </w:lvl>
   </w:abstractNum>
-  <w:abstractNum w:abstractNumId="2" w15:restartNumberingAfterBreak="0">
+  <w:abstractNum w:abstractNumId="2">
     <w:nsid w:val="0A947E1C"/>
     <w:multiLevelType w:val="hybridMultilevel"/>
     <w:tmpl w:val="7C70568C"/>
@@ -27642,7 +27672,7 @@
       </w:rPr>
     </w:lvl>
   </w:abstractNum>
-  <w:abstractNum w:abstractNumId="3" w15:restartNumberingAfterBreak="0">
+  <w:abstractNum w:abstractNumId="3">
     <w:nsid w:val="104A256F"/>
     <w:multiLevelType w:val="hybridMultilevel"/>
     <w:tmpl w:val="626C58EE"/>
@@ -27731,7 +27761,7 @@
       </w:pPr>
     </w:lvl>
   </w:abstractNum>
-  <w:abstractNum w:abstractNumId="4" w15:restartNumberingAfterBreak="0">
+  <w:abstractNum w:abstractNumId="4">
     <w:nsid w:val="12091A64"/>
     <w:multiLevelType w:val="hybridMultilevel"/>
     <w:tmpl w:val="30688442"/>
@@ -27871,7 +27901,7 @@
       </w:rPr>
     </w:lvl>
   </w:abstractNum>
-  <w:abstractNum w:abstractNumId="5" w15:restartNumberingAfterBreak="0">
+  <w:abstractNum w:abstractNumId="5">
     <w:nsid w:val="1D8A6F6F"/>
     <w:multiLevelType w:val="hybridMultilevel"/>
     <w:tmpl w:val="75BAD5D4"/>
@@ -28011,7 +28041,7 @@
       </w:rPr>
     </w:lvl>
   </w:abstractNum>
-  <w:abstractNum w:abstractNumId="6" w15:restartNumberingAfterBreak="0">
+  <w:abstractNum w:abstractNumId="6">
     <w:nsid w:val="1E736375"/>
     <w:multiLevelType w:val="hybridMultilevel"/>
     <w:tmpl w:val="7CEAA9C8"/>
@@ -28151,7 +28181,7 @@
       </w:rPr>
     </w:lvl>
   </w:abstractNum>
-  <w:abstractNum w:abstractNumId="7" w15:restartNumberingAfterBreak="0">
+  <w:abstractNum w:abstractNumId="7">
     <w:nsid w:val="1FF23BE4"/>
     <w:multiLevelType w:val="hybridMultilevel"/>
     <w:tmpl w:val="ADE26BBC"/>
@@ -28264,7 +28294,7 @@
       </w:rPr>
     </w:lvl>
   </w:abstractNum>
-  <w:abstractNum w:abstractNumId="8" w15:restartNumberingAfterBreak="0">
+  <w:abstractNum w:abstractNumId="8">
     <w:nsid w:val="20E22B3F"/>
     <w:multiLevelType w:val="hybridMultilevel"/>
     <w:tmpl w:val="73BC59CA"/>
@@ -28404,7 +28434,7 @@
       </w:rPr>
     </w:lvl>
   </w:abstractNum>
-  <w:abstractNum w:abstractNumId="9" w15:restartNumberingAfterBreak="0">
+  <w:abstractNum w:abstractNumId="9">
     <w:nsid w:val="20E82E1A"/>
     <w:multiLevelType w:val="hybridMultilevel"/>
     <w:tmpl w:val="C68EDF3A"/>
@@ -28544,7 +28574,7 @@
       </w:rPr>
     </w:lvl>
   </w:abstractNum>
-  <w:abstractNum w:abstractNumId="10" w15:restartNumberingAfterBreak="0">
+  <w:abstractNum w:abstractNumId="10">
     <w:nsid w:val="223C1EA5"/>
     <w:multiLevelType w:val="hybridMultilevel"/>
     <w:tmpl w:val="99FCFD60"/>
@@ -28657,7 +28687,7 @@
       </w:rPr>
     </w:lvl>
   </w:abstractNum>
-  <w:abstractNum w:abstractNumId="11" w15:restartNumberingAfterBreak="0">
+  <w:abstractNum w:abstractNumId="11">
     <w:nsid w:val="24DC3E48"/>
     <w:multiLevelType w:val="hybridMultilevel"/>
     <w:tmpl w:val="245419D6"/>
@@ -28746,7 +28776,7 @@
       </w:pPr>
     </w:lvl>
   </w:abstractNum>
-  <w:abstractNum w:abstractNumId="12" w15:restartNumberingAfterBreak="0">
+  <w:abstractNum w:abstractNumId="12">
     <w:nsid w:val="25CB0F55"/>
     <w:multiLevelType w:val="hybridMultilevel"/>
     <w:tmpl w:val="C032C3F2"/>
@@ -28886,7 +28916,7 @@
       </w:rPr>
     </w:lvl>
   </w:abstractNum>
-  <w:abstractNum w:abstractNumId="13" w15:restartNumberingAfterBreak="0">
+  <w:abstractNum w:abstractNumId="13">
     <w:nsid w:val="274135AD"/>
     <w:multiLevelType w:val="hybridMultilevel"/>
     <w:tmpl w:val="F3FA65EE"/>
@@ -29026,7 +29056,7 @@
       </w:rPr>
     </w:lvl>
   </w:abstractNum>
-  <w:abstractNum w:abstractNumId="14" w15:restartNumberingAfterBreak="0">
+  <w:abstractNum w:abstractNumId="14">
     <w:nsid w:val="27FA5F7F"/>
     <w:multiLevelType w:val="hybridMultilevel"/>
     <w:tmpl w:val="C5EECA3C"/>
@@ -29139,7 +29169,7 @@
       </w:rPr>
     </w:lvl>
   </w:abstractNum>
-  <w:abstractNum w:abstractNumId="15" w15:restartNumberingAfterBreak="0">
+  <w:abstractNum w:abstractNumId="15">
     <w:nsid w:val="2BF807C0"/>
     <w:multiLevelType w:val="hybridMultilevel"/>
     <w:tmpl w:val="05A014CE"/>
@@ -29279,7 +29309,7 @@
       </w:rPr>
     </w:lvl>
   </w:abstractNum>
-  <w:abstractNum w:abstractNumId="16" w15:restartNumberingAfterBreak="0">
+  <w:abstractNum w:abstractNumId="16">
     <w:nsid w:val="2FCD1827"/>
     <w:multiLevelType w:val="hybridMultilevel"/>
     <w:tmpl w:val="99F60DFE"/>
@@ -29392,7 +29422,7 @@
       </w:rPr>
     </w:lvl>
   </w:abstractNum>
-  <w:abstractNum w:abstractNumId="17" w15:restartNumberingAfterBreak="0">
+  <w:abstractNum w:abstractNumId="17">
     <w:nsid w:val="33FC161D"/>
     <w:multiLevelType w:val="hybridMultilevel"/>
     <w:tmpl w:val="D7ACA28A"/>
@@ -29532,7 +29562,7 @@
       </w:rPr>
     </w:lvl>
   </w:abstractNum>
-  <w:abstractNum w:abstractNumId="18" w15:restartNumberingAfterBreak="0">
+  <w:abstractNum w:abstractNumId="18">
     <w:nsid w:val="3608021B"/>
     <w:multiLevelType w:val="hybridMultilevel"/>
     <w:tmpl w:val="F9B64470"/>
@@ -29672,7 +29702,7 @@
       </w:rPr>
     </w:lvl>
   </w:abstractNum>
-  <w:abstractNum w:abstractNumId="19" w15:restartNumberingAfterBreak="0">
+  <w:abstractNum w:abstractNumId="19">
     <w:nsid w:val="37BB3B81"/>
     <w:multiLevelType w:val="hybridMultilevel"/>
     <w:tmpl w:val="0A8622F8"/>
@@ -29812,7 +29842,7 @@
       </w:rPr>
     </w:lvl>
   </w:abstractNum>
-  <w:abstractNum w:abstractNumId="20" w15:restartNumberingAfterBreak="0">
+  <w:abstractNum w:abstractNumId="20">
     <w:nsid w:val="3DC20EED"/>
     <w:multiLevelType w:val="hybridMultilevel"/>
     <w:tmpl w:val="A3CC575A"/>
@@ -29952,7 +29982,7 @@
       </w:rPr>
     </w:lvl>
   </w:abstractNum>
-  <w:abstractNum w:abstractNumId="21" w15:restartNumberingAfterBreak="0">
+  <w:abstractNum w:abstractNumId="21">
     <w:nsid w:val="3DE403E5"/>
     <w:multiLevelType w:val="hybridMultilevel"/>
     <w:tmpl w:val="2C8435B2"/>
@@ -30065,7 +30095,7 @@
       </w:rPr>
     </w:lvl>
   </w:abstractNum>
-  <w:abstractNum w:abstractNumId="22" w15:restartNumberingAfterBreak="0">
+  <w:abstractNum w:abstractNumId="22">
     <w:nsid w:val="4BA416D8"/>
     <w:multiLevelType w:val="hybridMultilevel"/>
     <w:tmpl w:val="2DEC2432"/>
@@ -30205,7 +30235,7 @@
       </w:rPr>
     </w:lvl>
   </w:abstractNum>
-  <w:abstractNum w:abstractNumId="23" w15:restartNumberingAfterBreak="0">
+  <w:abstractNum w:abstractNumId="23">
     <w:nsid w:val="4C80035B"/>
     <w:multiLevelType w:val="hybridMultilevel"/>
     <w:tmpl w:val="F45641C6"/>
@@ -30318,7 +30348,7 @@
       </w:rPr>
     </w:lvl>
   </w:abstractNum>
-  <w:abstractNum w:abstractNumId="24" w15:restartNumberingAfterBreak="0">
+  <w:abstractNum w:abstractNumId="24">
     <w:nsid w:val="4E5E1F5F"/>
     <w:multiLevelType w:val="hybridMultilevel"/>
     <w:tmpl w:val="6BE24386"/>
@@ -30458,7 +30488,7 @@
       </w:rPr>
     </w:lvl>
   </w:abstractNum>
-  <w:abstractNum w:abstractNumId="25" w15:restartNumberingAfterBreak="0">
+  <w:abstractNum w:abstractNumId="25">
     <w:nsid w:val="5BBA3CCE"/>
     <w:multiLevelType w:val="hybridMultilevel"/>
     <w:tmpl w:val="8C1C7744"/>
@@ -30598,7 +30628,7 @@
       </w:rPr>
     </w:lvl>
   </w:abstractNum>
-  <w:abstractNum w:abstractNumId="26" w15:restartNumberingAfterBreak="0">
+  <w:abstractNum w:abstractNumId="26">
     <w:nsid w:val="5F3F4E60"/>
     <w:multiLevelType w:val="hybridMultilevel"/>
     <w:tmpl w:val="A95CD186"/>
@@ -30738,7 +30768,7 @@
       </w:rPr>
     </w:lvl>
   </w:abstractNum>
-  <w:abstractNum w:abstractNumId="27" w15:restartNumberingAfterBreak="0">
+  <w:abstractNum w:abstractNumId="27">
     <w:nsid w:val="6C2C252F"/>
     <w:multiLevelType w:val="multilevel"/>
     <w:tmpl w:val="7C70568C"/>
@@ -30878,7 +30908,7 @@
       </w:rPr>
     </w:lvl>
   </w:abstractNum>
-  <w:abstractNum w:abstractNumId="28" w15:restartNumberingAfterBreak="0">
+  <w:abstractNum w:abstractNumId="28">
     <w:nsid w:val="6D3A11EC"/>
     <w:multiLevelType w:val="hybridMultilevel"/>
     <w:tmpl w:val="A71EC4FC"/>
@@ -30991,7 +31021,7 @@
       </w:rPr>
     </w:lvl>
   </w:abstractNum>
-  <w:abstractNum w:abstractNumId="29" w15:restartNumberingAfterBreak="0">
+  <w:abstractNum w:abstractNumId="29">
     <w:nsid w:val="71BE6334"/>
     <w:multiLevelType w:val="hybridMultilevel"/>
     <w:tmpl w:val="41A48802"/>
@@ -31131,7 +31161,7 @@
       </w:rPr>
     </w:lvl>
   </w:abstractNum>
-  <w:abstractNum w:abstractNumId="30" w15:restartNumberingAfterBreak="0">
+  <w:abstractNum w:abstractNumId="30">
     <w:nsid w:val="7A184B92"/>
     <w:multiLevelType w:val="multilevel"/>
     <w:tmpl w:val="75BAD5D4"/>
@@ -31271,7 +31301,7 @@
       </w:rPr>
     </w:lvl>
   </w:abstractNum>
-  <w:abstractNum w:abstractNumId="31" w15:restartNumberingAfterBreak="0">
+  <w:abstractNum w:abstractNumId="31">
     <w:nsid w:val="7B262FA2"/>
     <w:multiLevelType w:val="hybridMultilevel"/>
     <w:tmpl w:val="2572FC18"/>
@@ -31484,7 +31514,7 @@
 </file>
 
 <file path=word/styles.xml><?xml version="1.0" encoding="utf-8"?>
-<w:styles xmlns:mc="http://schemas.openxmlformats.org/markup-compatibility/2006" xmlns:r="http://schemas.openxmlformats.org/officeDocument/2006/relationships" xmlns:w="http://schemas.openxmlformats.org/wordprocessingml/2006/main" xmlns:w14="http://schemas.microsoft.com/office/word/2010/wordml" xmlns:w15="http://schemas.microsoft.com/office/word/2012/wordml" xmlns:w16se="http://schemas.microsoft.com/office/word/2015/wordml/symex" mc:Ignorable="w14 w15 w16se">
+<w:styles xmlns:mc="http://schemas.openxmlformats.org/markup-compatibility/2006" xmlns:r="http://schemas.openxmlformats.org/officeDocument/2006/relationships" xmlns:w="http://schemas.openxmlformats.org/wordprocessingml/2006/main" xmlns:w14="http://schemas.microsoft.com/office/word/2010/wordml" xmlns:w15="http://schemas.microsoft.com/office/word/2012/wordml" mc:Ignorable="w14 w15">
   <w:docDefaults>
     <w:rPrDefault>
       <w:rPr>
@@ -31494,7 +31524,7 @@
     </w:rPrDefault>
     <w:pPrDefault/>
   </w:docDefaults>
-  <w:latentStyles w:defLockedState="0" w:defUIPriority="99" w:defSemiHidden="0" w:defUnhideWhenUsed="0" w:defQFormat="0" w:count="372">
+  <w:latentStyles w:defLockedState="0" w:defUIPriority="99" w:defSemiHidden="0" w:defUnhideWhenUsed="0" w:defQFormat="0" w:count="371">
     <w:lsdException w:name="Normal" w:locked="1" w:uiPriority="0" w:qFormat="1"/>
     <w:lsdException w:name="heading 1" w:locked="1" w:uiPriority="9" w:qFormat="1"/>
     <w:lsdException w:name="heading 2" w:locked="1" w:uiPriority="9" w:qFormat="1"/>
@@ -31866,7 +31896,6 @@
     <w:lsdException w:name="List Table 5 Dark Accent 6" w:uiPriority="50"/>
     <w:lsdException w:name="List Table 6 Colorful Accent 6" w:uiPriority="51"/>
     <w:lsdException w:name="List Table 7 Colorful Accent 6" w:uiPriority="52"/>
-    <w:lsdException w:name="Mention" w:semiHidden="1" w:unhideWhenUsed="1"/>
   </w:latentStyles>
   <w:style w:type="paragraph" w:default="1" w:styleId="Normal">
     <w:name w:val="Normal"/>
@@ -32538,7 +32567,7 @@
 </file>
 
 <file path=customXml/itemProps1.xml><?xml version="1.0" encoding="utf-8"?>
-<ds:datastoreItem xmlns:ds="http://schemas.openxmlformats.org/officeDocument/2006/customXml" ds:itemID="{3437FE76-8743-459C-8A26-3707E6446048}">
+<ds:datastoreItem xmlns:ds="http://schemas.openxmlformats.org/officeDocument/2006/customXml" ds:itemID="{17FE2CF2-661C-4782-AD8C-DE2F09A0C7DA}">
   <ds:schemaRefs>
     <ds:schemaRef ds:uri="http://schemas.openxmlformats.org/officeDocument/2006/bibliography"/>
   </ds:schemaRefs>

</xml_diff>